<commit_message>
Added the initial state of the Introduction
</commit_message>
<xml_diff>
--- a/Thesis.docx
+++ b/Thesis.docx
@@ -27,9 +27,6 @@
     </w:p>
     <w:p>
       <w:pPr>
-        <w:rPr>
-          <w:lang w:val="en-US"/>
-        </w:rPr>
         <w:sectPr>
           <w:footerReference w:type="default" r:id="rId8"/>
           <w:type w:val="continuous"/>
@@ -61,6 +58,7 @@
       <w:sdtEndPr>
         <w:rPr>
           <w:noProof/>
+          <w:lang w:val="en-US"/>
         </w:rPr>
       </w:sdtEndPr>
       <w:sdtContent>
@@ -84,31 +82,27 @@
               <w:noProof/>
               <w:sz w:val="22"/>
               <w:szCs w:val="22"/>
-              <w:lang w:val="en-US"/>
             </w:rPr>
           </w:pPr>
           <w:r>
             <w:rPr>
               <w:b/>
-              <w:lang w:val="en-US"/>
             </w:rPr>
             <w:fldChar w:fldCharType="begin"/>
           </w:r>
           <w:r>
             <w:rPr>
               <w:b/>
-              <w:lang w:val="en-US"/>
             </w:rPr>
             <w:instrText xml:space="preserve"> TOC \o "1-3" \h \z \u </w:instrText>
           </w:r>
           <w:r>
             <w:rPr>
               <w:b/>
-              <w:lang w:val="en-US"/>
             </w:rPr>
             <w:fldChar w:fldCharType="separate"/>
           </w:r>
-          <w:hyperlink w:anchor="_Toc165231218" w:history="1">
+          <w:hyperlink w:anchor="_Toc165397569" w:history="1">
             <w:r>
               <w:rPr>
                 <w:rStyle w:val="Hyperlink"/>
@@ -122,7 +116,6 @@
                 <w:noProof/>
                 <w:sz w:val="22"/>
                 <w:szCs w:val="22"/>
-                <w:lang w:val="en-US"/>
               </w:rPr>
               <w:tab/>
             </w:r>
@@ -131,7 +124,7 @@
                 <w:rStyle w:val="Hyperlink"/>
                 <w:noProof/>
               </w:rPr>
-              <w:t>Heading 1</w:t>
+              <w:t>Introduction</w:t>
             </w:r>
             <w:r>
               <w:rPr>
@@ -152,7 +145,7 @@
                 <w:noProof/>
                 <w:webHidden/>
               </w:rPr>
-              <w:instrText xml:space="preserve"> PAGEREF _Toc165231218 \h </w:instrText>
+              <w:instrText xml:space="preserve"> PAGEREF _Toc165397569 \h </w:instrText>
             </w:r>
             <w:r>
               <w:rPr>
@@ -197,7 +190,7 @@
               <w:lang w:eastAsia="zh-CN"/>
             </w:rPr>
           </w:pPr>
-          <w:hyperlink w:anchor="_Toc165231219" w:history="1">
+          <w:hyperlink w:anchor="_Toc165397570" w:history="1">
             <w:r>
               <w:rPr>
                 <w:rStyle w:val="Hyperlink"/>
@@ -219,7 +212,7 @@
                 <w:rStyle w:val="Hyperlink"/>
                 <w:noProof/>
               </w:rPr>
-              <w:t>Heading 2</w:t>
+              <w:t>Short Description of the Task</w:t>
             </w:r>
             <w:r>
               <w:rPr>
@@ -240,7 +233,183 @@
                 <w:noProof/>
                 <w:webHidden/>
               </w:rPr>
-              <w:instrText xml:space="preserve"> PAGEREF _Toc165231219 \h </w:instrText>
+              <w:instrText xml:space="preserve"> PAGEREF _Toc165397570 \h </w:instrText>
+            </w:r>
+            <w:r>
+              <w:rPr>
+                <w:noProof/>
+                <w:webHidden/>
+              </w:rPr>
+            </w:r>
+            <w:r>
+              <w:rPr>
+                <w:noProof/>
+                <w:webHidden/>
+              </w:rPr>
+              <w:fldChar w:fldCharType="separate"/>
+            </w:r>
+            <w:r>
+              <w:rPr>
+                <w:noProof/>
+                <w:webHidden/>
+              </w:rPr>
+              <w:t>3</w:t>
+            </w:r>
+            <w:r>
+              <w:rPr>
+                <w:noProof/>
+                <w:webHidden/>
+              </w:rPr>
+              <w:fldChar w:fldCharType="end"/>
+            </w:r>
+          </w:hyperlink>
+        </w:p>
+        <w:p>
+          <w:pPr>
+            <w:pStyle w:val="TOC2"/>
+            <w:tabs>
+              <w:tab w:val="left" w:pos="880"/>
+              <w:tab w:val="right" w:leader="dot" w:pos="8805"/>
+            </w:tabs>
+            <w:rPr>
+              <w:rFonts w:asciiTheme="minorHAnsi" w:hAnsiTheme="minorHAnsi" w:cstheme="minorBidi"/>
+              <w:noProof/>
+              <w:sz w:val="22"/>
+              <w:lang w:eastAsia="zh-CN"/>
+            </w:rPr>
+          </w:pPr>
+          <w:hyperlink w:anchor="_Toc165397571" w:history="1">
+            <w:r>
+              <w:rPr>
+                <w:rStyle w:val="Hyperlink"/>
+                <w:noProof/>
+              </w:rPr>
+              <w:t>1.2</w:t>
+            </w:r>
+            <w:r>
+              <w:rPr>
+                <w:rFonts w:asciiTheme="minorHAnsi" w:hAnsiTheme="minorHAnsi" w:cstheme="minorBidi"/>
+                <w:noProof/>
+                <w:sz w:val="22"/>
+                <w:lang w:eastAsia="zh-CN"/>
+              </w:rPr>
+              <w:tab/>
+            </w:r>
+            <w:r>
+              <w:rPr>
+                <w:rStyle w:val="Hyperlink"/>
+                <w:noProof/>
+              </w:rPr>
+              <w:t>Definition of Ecommerce</w:t>
+            </w:r>
+            <w:r>
+              <w:rPr>
+                <w:noProof/>
+                <w:webHidden/>
+              </w:rPr>
+              <w:tab/>
+            </w:r>
+            <w:r>
+              <w:rPr>
+                <w:noProof/>
+                <w:webHidden/>
+              </w:rPr>
+              <w:fldChar w:fldCharType="begin"/>
+            </w:r>
+            <w:r>
+              <w:rPr>
+                <w:noProof/>
+                <w:webHidden/>
+              </w:rPr>
+              <w:instrText xml:space="preserve"> PAGEREF _Toc165397571 \h </w:instrText>
+            </w:r>
+            <w:r>
+              <w:rPr>
+                <w:noProof/>
+                <w:webHidden/>
+              </w:rPr>
+            </w:r>
+            <w:r>
+              <w:rPr>
+                <w:noProof/>
+                <w:webHidden/>
+              </w:rPr>
+              <w:fldChar w:fldCharType="separate"/>
+            </w:r>
+            <w:r>
+              <w:rPr>
+                <w:noProof/>
+                <w:webHidden/>
+              </w:rPr>
+              <w:t>3</w:t>
+            </w:r>
+            <w:r>
+              <w:rPr>
+                <w:noProof/>
+                <w:webHidden/>
+              </w:rPr>
+              <w:fldChar w:fldCharType="end"/>
+            </w:r>
+          </w:hyperlink>
+        </w:p>
+        <w:p>
+          <w:pPr>
+            <w:pStyle w:val="TOC2"/>
+            <w:tabs>
+              <w:tab w:val="left" w:pos="880"/>
+              <w:tab w:val="right" w:leader="dot" w:pos="8805"/>
+            </w:tabs>
+            <w:rPr>
+              <w:rFonts w:asciiTheme="minorHAnsi" w:hAnsiTheme="minorHAnsi" w:cstheme="minorBidi"/>
+              <w:noProof/>
+              <w:sz w:val="22"/>
+              <w:lang w:eastAsia="zh-CN"/>
+            </w:rPr>
+          </w:pPr>
+          <w:hyperlink w:anchor="_Toc165397572" w:history="1">
+            <w:r>
+              <w:rPr>
+                <w:rStyle w:val="Hyperlink"/>
+                <w:noProof/>
+              </w:rPr>
+              <w:t>1.3</w:t>
+            </w:r>
+            <w:r>
+              <w:rPr>
+                <w:rFonts w:asciiTheme="minorHAnsi" w:hAnsiTheme="minorHAnsi" w:cstheme="minorBidi"/>
+                <w:noProof/>
+                <w:sz w:val="22"/>
+                <w:lang w:eastAsia="zh-CN"/>
+              </w:rPr>
+              <w:tab/>
+            </w:r>
+            <w:r>
+              <w:rPr>
+                <w:rStyle w:val="Hyperlink"/>
+                <w:noProof/>
+              </w:rPr>
+              <w:t>History of Ecommerce</w:t>
+            </w:r>
+            <w:r>
+              <w:rPr>
+                <w:noProof/>
+                <w:webHidden/>
+              </w:rPr>
+              <w:tab/>
+            </w:r>
+            <w:r>
+              <w:rPr>
+                <w:noProof/>
+                <w:webHidden/>
+              </w:rPr>
+              <w:fldChar w:fldCharType="begin"/>
+            </w:r>
+            <w:r>
+              <w:rPr>
+                <w:noProof/>
+                <w:webHidden/>
+              </w:rPr>
+              <w:instrText xml:space="preserve"> PAGEREF _Toc165397572 \h </w:instrText>
             </w:r>
             <w:r>
               <w:rPr>
@@ -285,14 +454,14 @@
               <w:lang w:eastAsia="zh-CN"/>
             </w:rPr>
           </w:pPr>
-          <w:hyperlink w:anchor="_Toc165231220" w:history="1">
+          <w:hyperlink w:anchor="_Toc165397573" w:history="1">
             <w:r>
               <w:rPr>
                 <w:rStyle w:val="Hyperlink"/>
                 <w:bCs/>
                 <w:noProof/>
               </w:rPr>
-              <w:t>1.1.1</w:t>
+              <w:t>1.3.1</w:t>
             </w:r>
             <w:r>
               <w:rPr>
@@ -308,7 +477,7 @@
                 <w:rStyle w:val="Hyperlink"/>
                 <w:noProof/>
               </w:rPr>
-              <w:t>Heading 3</w:t>
+              <w:t>Early Attempts</w:t>
             </w:r>
             <w:r>
               <w:rPr>
@@ -329,185 +498,7 @@
                 <w:noProof/>
                 <w:webHidden/>
               </w:rPr>
-              <w:instrText xml:space="preserve"> PAGEREF _Toc165231220 \h </w:instrText>
-            </w:r>
-            <w:r>
-              <w:rPr>
-                <w:noProof/>
-                <w:webHidden/>
-              </w:rPr>
-            </w:r>
-            <w:r>
-              <w:rPr>
-                <w:noProof/>
-                <w:webHidden/>
-              </w:rPr>
-              <w:fldChar w:fldCharType="separate"/>
-            </w:r>
-            <w:r>
-              <w:rPr>
-                <w:noProof/>
-                <w:webHidden/>
-              </w:rPr>
-              <w:t>3</w:t>
-            </w:r>
-            <w:r>
-              <w:rPr>
-                <w:noProof/>
-                <w:webHidden/>
-              </w:rPr>
-              <w:fldChar w:fldCharType="end"/>
-            </w:r>
-          </w:hyperlink>
-        </w:p>
-        <w:p>
-          <w:pPr>
-            <w:pStyle w:val="TOC1"/>
-            <w:tabs>
-              <w:tab w:val="left" w:pos="440"/>
-              <w:tab w:val="right" w:leader="dot" w:pos="8805"/>
-            </w:tabs>
-            <w:rPr>
-              <w:rFonts w:asciiTheme="minorHAnsi" w:hAnsiTheme="minorHAnsi" w:cstheme="minorBidi"/>
-              <w:noProof/>
-              <w:sz w:val="22"/>
-              <w:szCs w:val="22"/>
-              <w:lang w:val="en-US"/>
-            </w:rPr>
-          </w:pPr>
-          <w:hyperlink w:anchor="_Toc165231221" w:history="1">
-            <w:r>
-              <w:rPr>
-                <w:rStyle w:val="Hyperlink"/>
-                <w:noProof/>
-              </w:rPr>
-              <w:t>2</w:t>
-            </w:r>
-            <w:r>
-              <w:rPr>
-                <w:rFonts w:asciiTheme="minorHAnsi" w:hAnsiTheme="minorHAnsi" w:cstheme="minorBidi"/>
-                <w:noProof/>
-                <w:sz w:val="22"/>
-                <w:szCs w:val="22"/>
-                <w:lang w:val="en-US"/>
-              </w:rPr>
-              <w:tab/>
-            </w:r>
-            <w:r>
-              <w:rPr>
-                <w:rStyle w:val="Hyperlink"/>
-                <w:noProof/>
-              </w:rPr>
-              <w:t>Example</w:t>
-            </w:r>
-            <w:r>
-              <w:rPr>
-                <w:noProof/>
-                <w:webHidden/>
-              </w:rPr>
-              <w:tab/>
-            </w:r>
-            <w:r>
-              <w:rPr>
-                <w:noProof/>
-                <w:webHidden/>
-              </w:rPr>
-              <w:fldChar w:fldCharType="begin"/>
-            </w:r>
-            <w:r>
-              <w:rPr>
-                <w:noProof/>
-                <w:webHidden/>
-              </w:rPr>
-              <w:instrText xml:space="preserve"> PAGEREF _Toc165231221 \h </w:instrText>
-            </w:r>
-            <w:r>
-              <w:rPr>
-                <w:noProof/>
-                <w:webHidden/>
-              </w:rPr>
-            </w:r>
-            <w:r>
-              <w:rPr>
-                <w:noProof/>
-                <w:webHidden/>
-              </w:rPr>
-              <w:fldChar w:fldCharType="separate"/>
-            </w:r>
-            <w:r>
-              <w:rPr>
-                <w:noProof/>
-                <w:webHidden/>
-              </w:rPr>
-              <w:t>3</w:t>
-            </w:r>
-            <w:r>
-              <w:rPr>
-                <w:noProof/>
-                <w:webHidden/>
-              </w:rPr>
-              <w:fldChar w:fldCharType="end"/>
-            </w:r>
-          </w:hyperlink>
-        </w:p>
-        <w:p>
-          <w:pPr>
-            <w:pStyle w:val="TOC2"/>
-            <w:tabs>
-              <w:tab w:val="left" w:pos="880"/>
-              <w:tab w:val="right" w:leader="dot" w:pos="8805"/>
-            </w:tabs>
-            <w:rPr>
-              <w:rFonts w:asciiTheme="minorHAnsi" w:hAnsiTheme="minorHAnsi" w:cstheme="minorBidi"/>
-              <w:noProof/>
-              <w:sz w:val="22"/>
-              <w:lang w:eastAsia="zh-CN"/>
-            </w:rPr>
-          </w:pPr>
-          <w:hyperlink w:anchor="_Toc165231222" w:history="1">
-            <w:r>
-              <w:rPr>
-                <w:rStyle w:val="Hyperlink"/>
-                <w:noProof/>
-              </w:rPr>
-              <w:t>2.1</w:t>
-            </w:r>
-            <w:r>
-              <w:rPr>
-                <w:rFonts w:asciiTheme="minorHAnsi" w:hAnsiTheme="minorHAnsi" w:cstheme="minorBidi"/>
-                <w:noProof/>
-                <w:sz w:val="22"/>
-                <w:lang w:eastAsia="zh-CN"/>
-              </w:rPr>
-              <w:tab/>
-            </w:r>
-            <w:r>
-              <w:rPr>
-                <w:rStyle w:val="Hyperlink"/>
-                <w:noProof/>
-              </w:rPr>
-              <w:t>Example again</w:t>
-            </w:r>
-            <w:r>
-              <w:rPr>
-                <w:noProof/>
-                <w:webHidden/>
-              </w:rPr>
-              <w:tab/>
-            </w:r>
-            <w:r>
-              <w:rPr>
-                <w:noProof/>
-                <w:webHidden/>
-              </w:rPr>
-              <w:fldChar w:fldCharType="begin"/>
-            </w:r>
-            <w:r>
-              <w:rPr>
-                <w:noProof/>
-                <w:webHidden/>
-              </w:rPr>
-              <w:instrText xml:space="preserve"> PAGEREF _Toc165231222 \h </w:instrText>
+              <w:instrText xml:space="preserve"> PAGEREF _Toc165397573 \h </w:instrText>
             </w:r>
             <w:r>
               <w:rPr>
@@ -552,14 +543,14 @@
               <w:lang w:eastAsia="zh-CN"/>
             </w:rPr>
           </w:pPr>
-          <w:hyperlink w:anchor="_Toc165231223" w:history="1">
+          <w:hyperlink w:anchor="_Toc165397574" w:history="1">
             <w:r>
               <w:rPr>
                 <w:rStyle w:val="Hyperlink"/>
                 <w:bCs/>
                 <w:noProof/>
               </w:rPr>
-              <w:t>2.1.1</w:t>
+              <w:t>1.3.2</w:t>
             </w:r>
             <w:r>
               <w:rPr>
@@ -575,7 +566,7 @@
                 <w:rStyle w:val="Hyperlink"/>
                 <w:noProof/>
               </w:rPr>
-              <w:t>Example once again</w:t>
+              <w:t>New Generation of Ecommerce</w:t>
             </w:r>
             <w:r>
               <w:rPr>
@@ -596,7 +587,7 @@
                 <w:noProof/>
                 <w:webHidden/>
               </w:rPr>
-              <w:instrText xml:space="preserve"> PAGEREF _Toc165231223 \h </w:instrText>
+              <w:instrText xml:space="preserve"> PAGEREF _Toc165397574 \h </w:instrText>
             </w:r>
             <w:r>
               <w:rPr>
@@ -616,7 +607,7 @@
                 <w:noProof/>
                 <w:webHidden/>
               </w:rPr>
-              <w:t>3</w:t>
+              <w:t>4</w:t>
             </w:r>
             <w:r>
               <w:rPr>
@@ -638,10 +629,9 @@
               <w:noProof/>
               <w:sz w:val="22"/>
               <w:szCs w:val="22"/>
-              <w:lang w:val="en-US"/>
             </w:rPr>
           </w:pPr>
-          <w:hyperlink w:anchor="_Toc165231224" w:history="1">
+          <w:hyperlink w:anchor="_Toc165397575" w:history="1">
             <w:r>
               <w:rPr>
                 <w:rStyle w:val="Hyperlink"/>
@@ -668,7 +658,7 @@
                 <w:noProof/>
                 <w:webHidden/>
               </w:rPr>
-              <w:instrText xml:space="preserve"> PAGEREF _Toc165231224 \h </w:instrText>
+              <w:instrText xml:space="preserve"> PAGEREF _Toc165397575 \h </w:instrText>
             </w:r>
             <w:r>
               <w:rPr>
@@ -688,7 +678,7 @@
                 <w:noProof/>
                 <w:webHidden/>
               </w:rPr>
-              <w:t>4</w:t>
+              <w:t>5</w:t>
             </w:r>
             <w:r>
               <w:rPr>
@@ -702,17 +692,13 @@
         <w:p>
           <w:pPr>
             <w:rPr>
-              <w:b/>
               <w:bCs/>
               <w:noProof/>
-              <w:lang w:val="en-US"/>
             </w:rPr>
           </w:pPr>
           <w:r>
             <w:rPr>
-              <w:b/>
               <w:sz w:val="28"/>
-              <w:lang w:val="en-US"/>
             </w:rPr>
             <w:fldChar w:fldCharType="end"/>
           </w:r>
@@ -721,9 +707,6 @@
     </w:sdt>
     <w:p>
       <w:pPr>
-        <w:rPr>
-          <w:lang w:val="en-US"/>
-        </w:rPr>
         <w:sectPr>
           <w:pgSz w:w="12240" w:h="15840"/>
           <w:pgMar w:top="1418" w:right="1440" w:bottom="2268" w:left="1985" w:header="720" w:footer="720" w:gutter="0"/>
@@ -736,40 +719,1044 @@
       <w:pPr>
         <w:pStyle w:val="Heading1"/>
       </w:pPr>
-      <w:bookmarkStart w:id="0" w:name="_Toc165231224"/>
+      <w:bookmarkStart w:id="0" w:name="_Toc165397569"/>
       <w:r>
         <w:lastRenderedPageBreak/>
         <w:t>Introductio</w:t>
       </w:r>
       <w:r>
-        <w:t xml:space="preserve">n </w:t>
+        <w:t>n</w:t>
+      </w:r>
+      <w:bookmarkEnd w:id="0"/>
+      <w:r>
+        <w:t xml:space="preserve"> </w:t>
       </w:r>
     </w:p>
     <w:p>
       <w:pPr>
-        <w:rPr>
-          <w:lang w:val="en-US"/>
-        </w:rPr>
+        <w:pStyle w:val="Heading2"/>
       </w:pPr>
-      <w:r>
-        <w:rPr>
-          <w:lang w:val="en-US"/>
-        </w:rPr>
-        <w:t>This is the initial state of the thesis project.</w:t>
+      <w:bookmarkStart w:id="1" w:name="_Toc165397570"/>
+      <w:r>
+        <w:t>Short Description of the Task</w:t>
+      </w:r>
+      <w:bookmarkEnd w:id="1"/>
+    </w:p>
+    <w:p>
+      <w:r>
+        <w:t>The goal is to produce a simple yet robust and extendable ecommerce website</w:t>
+      </w:r>
+      <w:r>
+        <w:t xml:space="preserve"> which includes a frontend</w:t>
+      </w:r>
+      <w:r>
+        <w:t>/</w:t>
+      </w:r>
+      <w:r>
+        <w:t>backend</w:t>
+      </w:r>
+      <w:r>
+        <w:t xml:space="preserve"> part</w:t>
+      </w:r>
+      <w:r>
+        <w:t xml:space="preserve"> and </w:t>
+      </w:r>
+      <w:r>
+        <w:t xml:space="preserve">a </w:t>
+      </w:r>
+      <w:r>
+        <w:t>database.</w:t>
+      </w:r>
+      <w:r>
+        <w:t xml:space="preserve"> The website should have </w:t>
+      </w:r>
+      <w:r>
+        <w:t xml:space="preserve">the </w:t>
+      </w:r>
+      <w:r>
+        <w:t>core functionalities of an ecommerce website, such as creating an account, logging in and placing orders.</w:t>
+      </w:r>
+      <w:r>
+        <w:t xml:space="preserve"> Additional functionalities may be </w:t>
+      </w:r>
+      <w:r>
+        <w:t>added;</w:t>
+      </w:r>
+      <w:r>
+        <w:t xml:space="preserve"> </w:t>
+      </w:r>
+      <w:r>
+        <w:t>however,</w:t>
+      </w:r>
+      <w:r>
+        <w:t xml:space="preserve"> the focus is on the core functionalities</w:t>
+      </w:r>
+      <w:r>
+        <w:t xml:space="preserve"> and </w:t>
+      </w:r>
+      <w:r>
+        <w:t>their stability.</w:t>
       </w:r>
     </w:p>
     <w:p>
       <w:pPr>
-        <w:rPr>
-          <w:lang w:val="en-US"/>
-        </w:rPr>
+        <w:pStyle w:val="Heading2"/>
       </w:pPr>
+      <w:bookmarkStart w:id="2" w:name="_Toc165397571"/>
+      <w:r>
+        <w:t>Definition</w:t>
+      </w:r>
+      <w:r>
+        <w:t xml:space="preserve"> of Ecommerce</w:t>
+      </w:r>
+      <w:bookmarkEnd w:id="2"/>
+    </w:p>
+    <w:p>
+      <w:r>
+        <w:t>Ecommerce stands for electronic commerce. Commerce refers to the trade of goods and the activities associated with this.</w:t>
+      </w:r>
+      <w:sdt>
+        <w:sdtPr>
+          <w:id w:val="723876927"/>
+          <w:citation/>
+        </w:sdtPr>
+        <w:sdtEndPr/>
+        <w:sdtContent>
+          <w:r>
+            <w:fldChar w:fldCharType="begin"/>
+          </w:r>
+          <w:r>
+            <w:instrText xml:space="preserve"> CITATION Gaj13 \l 1038 </w:instrText>
+          </w:r>
+          <w:r>
+            <w:fldChar w:fldCharType="separate"/>
+          </w:r>
+          <w:r>
+            <w:rPr>
+              <w:noProof/>
+            </w:rPr>
+            <w:t xml:space="preserve"> </w:t>
+          </w:r>
+          <w:r>
+            <w:rPr>
+              <w:noProof/>
+            </w:rPr>
+            <w:t>[1]</w:t>
+          </w:r>
+          <w:r>
+            <w:fldChar w:fldCharType="end"/>
+          </w:r>
+        </w:sdtContent>
+      </w:sdt>
+      <w:r>
+        <w:t xml:space="preserve"> </w:t>
+      </w:r>
+      <w:r>
+        <w:t>Although e</w:t>
+      </w:r>
+      <w:r>
+        <w:t>commerce has several definition</w:t>
+      </w:r>
+      <w:r>
+        <w:t>s</w:t>
+      </w:r>
+      <w:sdt>
+        <w:sdtPr>
+          <w:id w:val="-768308036"/>
+          <w:citation/>
+        </w:sdtPr>
+        <w:sdtEndPr/>
+        <w:sdtContent>
+          <w:r>
+            <w:fldChar w:fldCharType="begin"/>
+          </w:r>
+          <w:r>
+            <w:instrText xml:space="preserve"> CITATION Vin \l 1038 </w:instrText>
+          </w:r>
+          <w:r>
+            <w:fldChar w:fldCharType="separate"/>
+          </w:r>
+          <w:r>
+            <w:rPr>
+              <w:noProof/>
+            </w:rPr>
+            <w:t xml:space="preserve"> </w:t>
+          </w:r>
+          <w:r>
+            <w:rPr>
+              <w:noProof/>
+            </w:rPr>
+            <w:t>[2]</w:t>
+          </w:r>
+          <w:r>
+            <w:fldChar w:fldCharType="end"/>
+          </w:r>
+        </w:sdtContent>
+      </w:sdt>
+      <w:r>
+        <w:t>,</w:t>
+      </w:r>
+      <w:r>
+        <w:t xml:space="preserve"> in this paper we accept the simplified definition of trading goods</w:t>
+      </w:r>
+      <w:r>
+        <w:t xml:space="preserve"> through electronic communication</w:t>
+      </w:r>
+      <w:r>
+        <w:t xml:space="preserve"> and activities related to that</w:t>
+      </w:r>
+      <w:r>
+        <w:t>.</w:t>
+      </w:r>
+      <w:sdt>
+        <w:sdtPr>
+          <w:id w:val="723948202"/>
+          <w:citation/>
+        </w:sdtPr>
+        <w:sdtEndPr/>
+        <w:sdtContent>
+          <w:r>
+            <w:fldChar w:fldCharType="begin"/>
+          </w:r>
+          <w:r>
+            <w:instrText xml:space="preserve"> CITATION Yan07 \l 1038 </w:instrText>
+          </w:r>
+          <w:r>
+            <w:fldChar w:fldCharType="separate"/>
+          </w:r>
+          <w:r>
+            <w:rPr>
+              <w:noProof/>
+            </w:rPr>
+            <w:t xml:space="preserve"> </w:t>
+          </w:r>
+          <w:r>
+            <w:rPr>
+              <w:noProof/>
+            </w:rPr>
+            <w:t>[3]</w:t>
+          </w:r>
+          <w:r>
+            <w:fldChar w:fldCharType="end"/>
+          </w:r>
+        </w:sdtContent>
+      </w:sdt>
+      <w:r>
+        <w:t xml:space="preserve"> Ecommerce </w:t>
+      </w:r>
+      <w:r>
+        <w:t>may be</w:t>
+      </w:r>
+      <w:r>
+        <w:t xml:space="preserve"> business-to-business</w:t>
+      </w:r>
+      <w:r>
+        <w:t xml:space="preserve"> (B2B)</w:t>
+      </w:r>
+      <w:r>
+        <w:t>,</w:t>
+      </w:r>
+      <w:r>
+        <w:t xml:space="preserve"> business-to-</w:t>
+      </w:r>
+      <w:r>
+        <w:t>consume</w:t>
+      </w:r>
+      <w:r>
+        <w:t>r</w:t>
+      </w:r>
+      <w:r>
+        <w:t xml:space="preserve"> (B2C)</w:t>
+      </w:r>
+      <w:r>
+        <w:t xml:space="preserve"> and even consumer-to-consumer (C2C)</w:t>
+      </w:r>
+      <w:r>
+        <w:t>.</w:t>
+      </w:r>
+      <w:sdt>
+        <w:sdtPr>
+          <w:id w:val="973718845"/>
+          <w:citation/>
+        </w:sdtPr>
+        <w:sdtEndPr/>
+        <w:sdtContent>
+          <w:r>
+            <w:fldChar w:fldCharType="begin"/>
+          </w:r>
+          <w:r>
+            <w:instrText xml:space="preserve"> CITATION Yan07 \l 1038  \m Zwa24</w:instrText>
+          </w:r>
+          <w:r>
+            <w:instrText xml:space="preserve"> \m Gaj13</w:instrText>
+          </w:r>
+          <w:r>
+            <w:fldChar w:fldCharType="separate"/>
+          </w:r>
+          <w:r>
+            <w:rPr>
+              <w:noProof/>
+            </w:rPr>
+            <w:t xml:space="preserve"> </w:t>
+          </w:r>
+          <w:r>
+            <w:rPr>
+              <w:noProof/>
+            </w:rPr>
+            <w:t>[3, 4, 1]</w:t>
+          </w:r>
+          <w:r>
+            <w:fldChar w:fldCharType="end"/>
+          </w:r>
+        </w:sdtContent>
+      </w:sdt>
+      <w:r>
+        <w:t xml:space="preserve"> In our case, we will be focusing on the business-to-</w:t>
+      </w:r>
+      <w:r>
+        <w:t>consumer</w:t>
+      </w:r>
+      <w:r>
+        <w:t xml:space="preserve"> model</w:t>
+      </w:r>
+      <w:r>
+        <w:t>, since th</w:t>
+      </w:r>
+      <w:r>
+        <w:t>is</w:t>
+      </w:r>
+      <w:r>
+        <w:t xml:space="preserve"> website intends to sell goods to the </w:t>
+      </w:r>
+      <w:r>
+        <w:t>broad</w:t>
+      </w:r>
+      <w:r>
+        <w:t xml:space="preserve"> </w:t>
+      </w:r>
+      <w:r>
+        <w:t>public.</w:t>
+      </w:r>
+      <w:r>
+        <w:t xml:space="preserve"> </w:t>
+      </w:r>
+      <w:r>
+        <w:t xml:space="preserve">As opposed to </w:t>
+      </w:r>
+      <w:r>
+        <w:t>brick-and-mortar store</w:t>
+      </w:r>
+      <w:r>
+        <w:t>s</w:t>
+      </w:r>
+      <w:r>
+        <w:t>, ecommerce</w:t>
+      </w:r>
+      <w:r>
+        <w:t xml:space="preserve"> sites </w:t>
+      </w:r>
+      <w:r>
+        <w:t>typically</w:t>
+      </w:r>
+      <w:r>
+        <w:t xml:space="preserve"> do not have physical premises</w:t>
+      </w:r>
+      <w:r>
+        <w:t xml:space="preserve">. </w:t>
+      </w:r>
     </w:p>
     <w:p>
       <w:pPr>
-        <w:rPr>
-          <w:lang w:val="en-US"/>
-        </w:rPr>
+        <w:pStyle w:val="Heading2"/>
+      </w:pPr>
+      <w:bookmarkStart w:id="3" w:name="_Toc165397572"/>
+      <w:r>
+        <w:t>History of Ecommerce</w:t>
+      </w:r>
+      <w:bookmarkEnd w:id="3"/>
+    </w:p>
+    <w:p>
+      <w:pPr>
+        <w:pStyle w:val="Heading3"/>
+      </w:pPr>
+      <w:bookmarkStart w:id="4" w:name="_Toc165397573"/>
+      <w:r>
+        <w:t>Early Attempts</w:t>
+      </w:r>
+      <w:bookmarkEnd w:id="4"/>
+    </w:p>
+    <w:p>
+      <w:r>
+        <w:t xml:space="preserve">A core concept to cover in the advent of ecommerce is the </w:t>
+      </w:r>
+      <w:r>
+        <w:t>E</w:t>
+      </w:r>
+      <w:r>
+        <w:t xml:space="preserve">lectronic </w:t>
+      </w:r>
+      <w:r>
+        <w:t>D</w:t>
+      </w:r>
+      <w:r>
+        <w:t xml:space="preserve">ata </w:t>
+      </w:r>
+      <w:r>
+        <w:t>I</w:t>
+      </w:r>
+      <w:r>
+        <w:t>nterchange (EDI)</w:t>
+      </w:r>
+      <w:r>
+        <w:t>, which allows the automated exchange of documents between businesses.</w:t>
+      </w:r>
+      <w:r>
+        <w:t xml:space="preserve"> This technology appeared in the middle of the 1970s. </w:t>
+      </w:r>
+      <w:r>
+        <w:t>E</w:t>
+      </w:r>
+      <w:r>
+        <w:t xml:space="preserve">ven though the functionalities EDI offered, </w:t>
+      </w:r>
+      <w:r>
+        <w:t>it did not spread rapidly</w:t>
+      </w:r>
+      <w:r>
+        <w:t>,</w:t>
+      </w:r>
+      <w:r>
+        <w:t xml:space="preserve"> </w:t>
+      </w:r>
+      <w:r>
+        <w:t>more than 2</w:t>
+      </w:r>
+      <w:r>
+        <w:t>0</w:t>
+      </w:r>
+      <w:r>
+        <w:t xml:space="preserve"> years past the appearance of the technology, by the late 1990s,</w:t>
+      </w:r>
+      <w:r>
+        <w:t xml:space="preserve"> less than 1% of the companies in Europe and the United States </w:t>
+      </w:r>
+      <w:r>
+        <w:t xml:space="preserve">had </w:t>
+      </w:r>
+      <w:r>
+        <w:t>adopted this technology</w:t>
+      </w:r>
+      <w:r>
+        <w:t xml:space="preserve">, due to its costliness and </w:t>
+      </w:r>
+      <w:r>
+        <w:t>complexity.</w:t>
+      </w:r>
+      <w:sdt>
+        <w:sdtPr>
+          <w:id w:val="-2083048236"/>
+          <w:citation/>
+        </w:sdtPr>
+        <w:sdtEndPr/>
+        <w:sdtContent>
+          <w:r>
+            <w:fldChar w:fldCharType="begin"/>
+          </w:r>
+          <w:r>
+            <w:instrText xml:space="preserve"> CITATION Yan07 \l 1038 </w:instrText>
+          </w:r>
+          <w:r>
+            <w:fldChar w:fldCharType="separate"/>
+          </w:r>
+          <w:r>
+            <w:rPr>
+              <w:noProof/>
+            </w:rPr>
+            <w:t xml:space="preserve"> </w:t>
+          </w:r>
+          <w:r>
+            <w:rPr>
+              <w:noProof/>
+            </w:rPr>
+            <w:t>[3]</w:t>
+          </w:r>
+          <w:r>
+            <w:fldChar w:fldCharType="end"/>
+          </w:r>
+        </w:sdtContent>
+      </w:sdt>
+    </w:p>
+    <w:p>
+      <w:r>
+        <w:t xml:space="preserve">Not long after </w:t>
+      </w:r>
+      <w:r>
+        <w:t xml:space="preserve">the beginning of </w:t>
+      </w:r>
+      <w:r>
+        <w:t>EDI, in the late 1970s, EFT (Electronics Funds Transfer) appeared</w:t>
+      </w:r>
+      <w:r>
+        <w:t xml:space="preserve">, which </w:t>
+      </w:r>
+      <w:r>
+        <w:t>enabled</w:t>
+      </w:r>
+      <w:r>
+        <w:t xml:space="preserve"> </w:t>
+      </w:r>
+      <w:r>
+        <w:t>electronic transfers</w:t>
+      </w:r>
+      <w:r>
+        <w:t>.</w:t>
+      </w:r>
+      <w:r>
+        <w:t xml:space="preserve"> In case of the United States, these transfers happen under the </w:t>
+      </w:r>
+      <w:r>
+        <w:t xml:space="preserve">Automated </w:t>
+      </w:r>
+      <w:r>
+        <w:t>Clearing House</w:t>
+      </w:r>
+      <w:r>
+        <w:t xml:space="preserve"> (ACH)</w:t>
+      </w:r>
+      <w:r>
+        <w:t xml:space="preserve"> system</w:t>
+      </w:r>
+      <w:r>
+        <w:t>.</w:t>
+      </w:r>
+      <w:r>
+        <w:t xml:space="preserve"> According to data from 2019, the ACH </w:t>
+      </w:r>
+      <w:r>
+        <w:t xml:space="preserve">system handles </w:t>
+      </w:r>
+      <w:r>
+        <w:t>24 billion</w:t>
+      </w:r>
+      <w:r>
+        <w:t xml:space="preserve"> transactions every year.</w:t>
+      </w:r>
+      <w:sdt>
+        <w:sdtPr>
+          <w:id w:val="-610583468"/>
+          <w:citation/>
+        </w:sdtPr>
+        <w:sdtEndPr/>
+        <w:sdtContent>
+          <w:r>
+            <w:fldChar w:fldCharType="begin"/>
+          </w:r>
+          <w:r>
+            <w:instrText xml:space="preserve"> CITATION Kie19 \l 1038 </w:instrText>
+          </w:r>
+          <w:r>
+            <w:fldChar w:fldCharType="separate"/>
+          </w:r>
+          <w:r>
+            <w:rPr>
+              <w:noProof/>
+            </w:rPr>
+            <w:t xml:space="preserve"> </w:t>
+          </w:r>
+          <w:r>
+            <w:rPr>
+              <w:noProof/>
+            </w:rPr>
+            <w:t>[5]</w:t>
+          </w:r>
+          <w:r>
+            <w:fldChar w:fldCharType="end"/>
+          </w:r>
+        </w:sdtContent>
+      </w:sdt>
+      <w:r>
+        <w:t xml:space="preserve"> In 1979, Michael Aldrich invented </w:t>
+      </w:r>
+      <w:r>
+        <w:t xml:space="preserve">teleshopping, which can be considered as a predecessor of </w:t>
+      </w:r>
+      <w:r>
+        <w:t xml:space="preserve">today’s </w:t>
+      </w:r>
+      <w:r>
+        <w:t>ecommerce.</w:t>
+      </w:r>
+      <w:sdt>
+        <w:sdtPr>
+          <w:id w:val="381450888"/>
+          <w:citation/>
+        </w:sdtPr>
+        <w:sdtContent>
+          <w:r>
+            <w:fldChar w:fldCharType="begin"/>
+          </w:r>
+          <w:r>
+            <w:rPr>
+              <w:lang w:val="hu-HU"/>
+            </w:rPr>
+            <w:instrText xml:space="preserve"> CITATION Zhe17 \l 1038 </w:instrText>
+          </w:r>
+          <w:r>
+            <w:rPr>
+              <w:lang w:val="hu-HU"/>
+            </w:rPr>
+            <w:instrText xml:space="preserve"> \m Kie191</w:instrText>
+          </w:r>
+          <w:r>
+            <w:fldChar w:fldCharType="separate"/>
+          </w:r>
+          <w:r>
+            <w:rPr>
+              <w:noProof/>
+              <w:lang w:val="hu-HU"/>
+            </w:rPr>
+            <w:t xml:space="preserve"> </w:t>
+          </w:r>
+          <w:r>
+            <w:rPr>
+              <w:noProof/>
+              <w:lang w:val="hu-HU"/>
+            </w:rPr>
+            <w:t>[6, 7]</w:t>
+          </w:r>
+          <w:r>
+            <w:fldChar w:fldCharType="end"/>
+          </w:r>
+        </w:sdtContent>
+      </w:sdt>
+    </w:p>
+    <w:p>
+      <w:r>
+        <w:t>One of the first attempt of ecommerce</w:t>
+      </w:r>
+      <w:r>
+        <w:t xml:space="preserve"> as we know today</w:t>
+      </w:r>
+      <w:r>
+        <w:t xml:space="preserve"> was in 1984, when CompuServe, at that time the main provider of bulletin boards, introduced the Electronic Mall, which offered the goods of more than 100 stores.</w:t>
+      </w:r>
+      <w:r>
+        <w:t xml:space="preserve"> The service did not become popular.</w:t>
+      </w:r>
+      <w:sdt>
+        <w:sdtPr>
+          <w:id w:val="950360117"/>
+          <w:citation/>
+        </w:sdtPr>
+        <w:sdtContent>
+          <w:r>
+            <w:fldChar w:fldCharType="begin"/>
+          </w:r>
+          <w:r>
+            <w:rPr>
+              <w:lang w:val="hu-HU"/>
+            </w:rPr>
+            <w:instrText xml:space="preserve"> CITATION Vla20 \l 1038 </w:instrText>
+          </w:r>
+          <w:r>
+            <w:fldChar w:fldCharType="separate"/>
+          </w:r>
+          <w:r>
+            <w:rPr>
+              <w:noProof/>
+              <w:lang w:val="hu-HU"/>
+            </w:rPr>
+            <w:t xml:space="preserve"> </w:t>
+          </w:r>
+          <w:r>
+            <w:rPr>
+              <w:noProof/>
+              <w:lang w:val="hu-HU"/>
+            </w:rPr>
+            <w:t>[8]</w:t>
+          </w:r>
+          <w:r>
+            <w:fldChar w:fldCharType="end"/>
+          </w:r>
+        </w:sdtContent>
+      </w:sdt>
+      <w:r>
+        <w:t xml:space="preserve"> </w:t>
+      </w:r>
+    </w:p>
+    <w:p>
+      <w:pPr>
+        <w:pStyle w:val="Heading3"/>
+      </w:pPr>
+      <w:bookmarkStart w:id="5" w:name="_Toc165397574"/>
+      <w:r>
+        <w:lastRenderedPageBreak/>
+        <w:t>New Generation of Ecommerce</w:t>
+      </w:r>
+      <w:bookmarkEnd w:id="5"/>
+    </w:p>
+    <w:p>
+      <w:r>
+        <w:t>In the early 1990s, with the appearance of a graphical user interface, the Internet started to gain traction with the general public. This process led the Internet, once a tool for researchers and engineers, to start growing into a business-oriented technology.</w:t>
+      </w:r>
+      <w:r>
+        <w:t xml:space="preserve"> A good illustration of this is the fact that in 1997 the commercial (.com) domain took over the educational (.edu) domain in </w:t>
+      </w:r>
+      <w:r>
+        <w:t xml:space="preserve">terms of </w:t>
+      </w:r>
+      <w:r>
+        <w:t>popularity</w:t>
+      </w:r>
+      <w:r>
+        <w:t xml:space="preserve">, as the most widely used </w:t>
+      </w:r>
+      <w:r>
+        <w:t>top-level domain</w:t>
+      </w:r>
+      <w:r>
+        <w:t>.</w:t>
+      </w:r>
+      <w:r>
+        <w:t xml:space="preserve"> From an ecommerce perspective, the 1991 lifting of commercial restrictions imposed on the network by NSFNET marked an undoubtably important event</w:t>
+      </w:r>
+      <w:r>
+        <w:t xml:space="preserve">, allowing the </w:t>
+      </w:r>
+      <w:r>
+        <w:t>establishment</w:t>
+      </w:r>
+      <w:r>
+        <w:t xml:space="preserve"> of non-governmental ISPs.</w:t>
+      </w:r>
+      <w:r>
+        <w:t xml:space="preserve"> [2]</w:t>
+      </w:r>
+    </w:p>
+    <w:p>
+      <w:r>
+        <w:t>Once ecommerce began its spread, the next obstacle for further growth was limited internet access and security concerns. With the help of new legislation and agreements the security concerns were (at least partly) addressed.</w:t>
+      </w:r>
+      <w:sdt>
+        <w:sdtPr>
+          <w:id w:val="370811403"/>
+          <w:citation/>
+        </w:sdtPr>
+        <w:sdtEndPr/>
+        <w:sdtContent>
+          <w:r>
+            <w:fldChar w:fldCharType="begin"/>
+          </w:r>
+          <w:r>
+            <w:instrText xml:space="preserve"> CITATION Yan07 \l 1038 </w:instrText>
+          </w:r>
+          <w:r>
+            <w:fldChar w:fldCharType="separate"/>
+          </w:r>
+          <w:r>
+            <w:rPr>
+              <w:noProof/>
+            </w:rPr>
+            <w:t xml:space="preserve"> </w:t>
+          </w:r>
+          <w:r>
+            <w:rPr>
+              <w:noProof/>
+            </w:rPr>
+            <w:t>[3]</w:t>
+          </w:r>
+          <w:r>
+            <w:fldChar w:fldCharType="end"/>
+          </w:r>
+        </w:sdtContent>
+      </w:sdt>
+      <w:r>
+        <w:t xml:space="preserve"> In 1993, the Secure Socket Layer (SSL) protocol was created, which laid the foundation of secure data transfer online.</w:t>
+      </w:r>
+      <w:r>
+        <w:t xml:space="preserve"> Not long thereafter appeared the first third-party credit card processing companies</w:t>
+      </w:r>
+      <w:r>
+        <w:t>, which marked a significant event in the development of ecommerce.</w:t>
+      </w:r>
+      <w:sdt>
+        <w:sdtPr>
+          <w:id w:val="-1520462898"/>
+          <w:citation/>
+        </w:sdtPr>
+        <w:sdtEndPr/>
+        <w:sdtContent>
+          <w:r>
+            <w:fldChar w:fldCharType="begin"/>
+          </w:r>
+          <w:r>
+            <w:rPr>
+              <w:lang w:val="hu-HU"/>
+            </w:rPr>
+            <w:instrText xml:space="preserve"> CITATION Vla20 \l 1038 </w:instrText>
+          </w:r>
+          <w:r>
+            <w:fldChar w:fldCharType="separate"/>
+          </w:r>
+          <w:r>
+            <w:rPr>
+              <w:noProof/>
+              <w:lang w:val="hu-HU"/>
+            </w:rPr>
+            <w:t xml:space="preserve"> </w:t>
+          </w:r>
+          <w:r>
+            <w:rPr>
+              <w:noProof/>
+              <w:lang w:val="hu-HU"/>
+            </w:rPr>
+            <w:t>[8]</w:t>
+          </w:r>
+          <w:r>
+            <w:fldChar w:fldCharType="end"/>
+          </w:r>
+        </w:sdtContent>
+      </w:sdt>
+      <w:r>
+        <w:t xml:space="preserve"> </w:t>
+      </w:r>
+    </w:p>
+    <w:p>
+      <w:r>
+        <w:t>In 1995 Amazon appeared in the ecommerce scene</w:t>
+      </w:r>
+      <w:r>
+        <w:t xml:space="preserve"> as a bookstore</w:t>
+      </w:r>
+      <w:r>
+        <w:t>, followed by eBay</w:t>
+      </w:r>
+      <w:r>
+        <w:t xml:space="preserve">, a </w:t>
+      </w:r>
+      <w:r>
+        <w:t xml:space="preserve">hybrid </w:t>
+      </w:r>
+      <w:r>
+        <w:t xml:space="preserve">consumer-to-consumer and </w:t>
+      </w:r>
+      <w:r>
+        <w:t xml:space="preserve">business-to-consumer </w:t>
+      </w:r>
+      <w:r>
+        <w:t>trading</w:t>
+      </w:r>
+      <w:r>
+        <w:t xml:space="preserve"> platform,</w:t>
+      </w:r>
+      <w:r>
+        <w:t xml:space="preserve"> </w:t>
+      </w:r>
+      <w:r>
+        <w:t>two</w:t>
+      </w:r>
+      <w:r>
+        <w:t xml:space="preserve"> month</w:t>
+      </w:r>
+      <w:r>
+        <w:t>s</w:t>
+      </w:r>
+      <w:r>
+        <w:t xml:space="preserve"> later.</w:t>
+      </w:r>
+      <w:r>
+        <w:t xml:space="preserve"> The rapid growth of ecommerce can be illustrated by the fact that the market </w:t>
+      </w:r>
+      <w:r>
+        <w:t xml:space="preserve">in the United States </w:t>
+      </w:r>
+      <w:r>
+        <w:t>more than doubled in its value</w:t>
+      </w:r>
+      <w:r>
+        <w:t xml:space="preserve"> </w:t>
+      </w:r>
+      <w:r>
+        <w:t>between 1997 and 1998, growing from $2.6 billion revenue to $5.8 billion.</w:t>
+      </w:r>
+      <w:r>
+        <w:t xml:space="preserve"> An even more startling example is Amazon’s growth in sales from just $16 million in 1996 to $1.6 billion in 1999.</w:t>
+      </w:r>
+      <w:r>
+        <w:t xml:space="preserve"> Even during the dot-com crash, ecommerce</w:t>
+      </w:r>
+      <w:r>
+        <w:t xml:space="preserve"> sales still </w:t>
+      </w:r>
+      <w:r>
+        <w:t>increased</w:t>
+      </w:r>
+      <w:r>
+        <w:t>.</w:t>
+      </w:r>
+      <w:sdt>
+        <w:sdtPr>
+          <w:id w:val="-1975364773"/>
+          <w:citation/>
+        </w:sdtPr>
+        <w:sdtEndPr/>
+        <w:sdtContent>
+          <w:r>
+            <w:fldChar w:fldCharType="begin"/>
+          </w:r>
+          <w:r>
+            <w:instrText xml:space="preserve"> CITATION Yan07 \l 1038 </w:instrText>
+          </w:r>
+          <w:r>
+            <w:fldChar w:fldCharType="separate"/>
+          </w:r>
+          <w:r>
+            <w:rPr>
+              <w:noProof/>
+            </w:rPr>
+            <w:t xml:space="preserve"> </w:t>
+          </w:r>
+          <w:r>
+            <w:rPr>
+              <w:noProof/>
+            </w:rPr>
+            <w:t>[3]</w:t>
+          </w:r>
+          <w:r>
+            <w:fldChar w:fldCharType="end"/>
+          </w:r>
+        </w:sdtContent>
+      </w:sdt>
+    </w:p>
+    <w:p>
+      <w:r>
+        <w:t>In the 2010s</w:t>
+      </w:r>
+      <w:r>
+        <w:t>,</w:t>
+      </w:r>
+      <w:r>
+        <w:t xml:space="preserve"> ecommerce</w:t>
+      </w:r>
+      <w:r>
+        <w:t xml:space="preserve"> experienced</w:t>
+      </w:r>
+      <w:r>
+        <w:t xml:space="preserve"> rapid growth.</w:t>
+      </w:r>
+      <w:r>
+        <w:t xml:space="preserve"> In 2013</w:t>
+      </w:r>
+      <w:r>
+        <w:t>,</w:t>
+      </w:r>
+      <w:r>
+        <w:t xml:space="preserve"> China exceeded the United States in online sales, making it the</w:t>
+      </w:r>
+      <w:r>
+        <w:t xml:space="preserve"> world’s</w:t>
+      </w:r>
+      <w:r>
+        <w:t xml:space="preserve"> largest ecommerce market.</w:t>
+      </w:r>
+      <w:r>
+        <w:t xml:space="preserve"> China experienced a 33.3% growth of expenditure in online sales in 2015</w:t>
+      </w:r>
+      <w:r>
+        <w:t>, the same year, the United States experienced a 14.6% growth.</w:t>
+      </w:r>
+      <w:sdt>
+        <w:sdtPr>
+          <w:id w:val="562604443"/>
+          <w:citation/>
+        </w:sdtPr>
+        <w:sdtContent>
+          <w:r>
+            <w:fldChar w:fldCharType="begin"/>
+          </w:r>
+          <w:r>
+            <w:rPr>
+              <w:lang w:val="hu-HU"/>
+            </w:rPr>
+            <w:instrText xml:space="preserve"> CITATION Zhe17 \l 1038 </w:instrText>
+          </w:r>
+          <w:r>
+            <w:fldChar w:fldCharType="separate"/>
+          </w:r>
+          <w:r>
+            <w:rPr>
+              <w:noProof/>
+              <w:lang w:val="hu-HU"/>
+            </w:rPr>
+            <w:t xml:space="preserve"> </w:t>
+          </w:r>
+          <w:r>
+            <w:rPr>
+              <w:noProof/>
+              <w:lang w:val="hu-HU"/>
+            </w:rPr>
+            <w:t>[6]</w:t>
+          </w:r>
+          <w:r>
+            <w:fldChar w:fldCharType="end"/>
+          </w:r>
+        </w:sdtContent>
+      </w:sdt>
+      <w:r>
+        <w:t xml:space="preserve"> The role of social media also </w:t>
+      </w:r>
+      <w:r>
+        <w:t xml:space="preserve">became more prominent for businesses. The companies started to develop more direct connections with their </w:t>
+      </w:r>
+      <w:r>
+        <w:t>consumers</w:t>
+      </w:r>
+      <w:r>
+        <w:t>, to give a personal touch to their products</w:t>
+      </w:r>
+      <w:r>
+        <w:t>, in an attempt to gain and retain more customers.</w:t>
+      </w:r>
+      <w:sdt>
+        <w:sdtPr>
+          <w:id w:val="2141834039"/>
+          <w:citation/>
+        </w:sdtPr>
+        <w:sdtContent>
+          <w:r>
+            <w:fldChar w:fldCharType="begin"/>
+          </w:r>
+          <w:r>
+            <w:rPr>
+              <w:lang w:val="hu-HU"/>
+            </w:rPr>
+            <w:instrText xml:space="preserve"> CITATION Kie191 \l 1038 </w:instrText>
+          </w:r>
+          <w:r>
+            <w:fldChar w:fldCharType="separate"/>
+          </w:r>
+          <w:r>
+            <w:rPr>
+              <w:noProof/>
+              <w:lang w:val="hu-HU"/>
+            </w:rPr>
+            <w:t xml:space="preserve"> </w:t>
+          </w:r>
+          <w:r>
+            <w:rPr>
+              <w:noProof/>
+              <w:lang w:val="hu-HU"/>
+            </w:rPr>
+            <w:t>[7]</w:t>
+          </w:r>
+          <w:r>
+            <w:fldChar w:fldCharType="end"/>
+          </w:r>
+        </w:sdtContent>
+      </w:sdt>
+    </w:p>
+    <w:p>
+      <w:pPr>
         <w:sectPr>
           <w:pgSz w:w="12240" w:h="15840"/>
           <w:pgMar w:top="1418" w:right="1440" w:bottom="2268" w:left="1985" w:header="720" w:footer="720" w:gutter="0"/>
@@ -778,6 +1765,7 @@
         </w:sectPr>
       </w:pPr>
     </w:p>
+    <w:bookmarkStart w:id="6" w:name="_Toc165397575" w:displacedByCustomXml="next"/>
     <w:sdt>
       <w:sdtPr>
         <w:rPr>
@@ -793,7 +1781,11 @@
           <w:docPartUnique/>
         </w:docPartObj>
       </w:sdtPr>
-      <w:sdtEndPr/>
+      <w:sdtEndPr>
+        <w:rPr>
+          <w:lang w:val="en-US"/>
+        </w:rPr>
+      </w:sdtEndPr>
       <w:sdtContent>
         <w:p>
           <w:pPr>
@@ -802,11 +1794,12 @@
               <w:ilvl w:val="0"/>
               <w:numId w:val="0"/>
             </w:numPr>
+            <w:ind w:left="426" w:hanging="426"/>
           </w:pPr>
           <w:r>
             <w:t>Bibliography</w:t>
           </w:r>
-          <w:bookmarkEnd w:id="0"/>
+          <w:bookmarkEnd w:id="6"/>
         </w:p>
         <w:sdt>
           <w:sdtPr>
@@ -816,6 +1809,14 @@
           <w:sdtEndPr/>
           <w:sdtContent>
             <w:p>
+              <w:pPr>
+                <w:rPr>
+                  <w:rFonts w:asciiTheme="minorHAnsi" w:hAnsiTheme="minorHAnsi" w:cstheme="minorBidi"/>
+                  <w:noProof/>
+                  <w:sz w:val="22"/>
+                  <w:szCs w:val="22"/>
+                </w:rPr>
+              </w:pPr>
               <w:r>
                 <w:fldChar w:fldCharType="begin"/>
               </w:r>
@@ -825,15 +1826,444 @@
               <w:r>
                 <w:fldChar w:fldCharType="separate"/>
               </w:r>
-              <w:r>
+            </w:p>
+            <w:tbl>
+              <w:tblPr>
+                <w:tblW w:w="5000" w:type="pct"/>
+                <w:tblCellSpacing w:w="15" w:type="dxa"/>
+                <w:tblCellMar>
+                  <w:top w:w="15" w:type="dxa"/>
+                  <w:left w:w="15" w:type="dxa"/>
+                  <w:bottom w:w="15" w:type="dxa"/>
+                  <w:right w:w="15" w:type="dxa"/>
+                </w:tblCellMar>
+                <w:tblLook w:val="04A0" w:firstRow="1" w:lastRow="0" w:firstColumn="1" w:lastColumn="0" w:noHBand="0" w:noVBand="1"/>
+              </w:tblPr>
+              <w:tblGrid>
+                <w:gridCol w:w="355"/>
+                <w:gridCol w:w="8460"/>
+              </w:tblGrid>
+              <w:tr>
+                <w:trPr>
+                  <w:divId w:val="990063646"/>
+                  <w:tblCellSpacing w:w="15" w:type="dxa"/>
+                </w:trPr>
+                <w:tc>
+                  <w:tcPr>
+                    <w:tcW w:w="50" w:type="pct"/>
+                    <w:hideMark/>
+                  </w:tcPr>
+                  <w:p>
+                    <w:pPr>
+                      <w:pStyle w:val="Bibliography"/>
+                      <w:rPr>
+                        <w:noProof/>
+                      </w:rPr>
+                    </w:pPr>
+                    <w:r>
+                      <w:rPr>
+                        <w:noProof/>
+                      </w:rPr>
+                      <w:t xml:space="preserve">[1] </w:t>
+                    </w:r>
+                  </w:p>
+                </w:tc>
+                <w:tc>
+                  <w:tcPr>
+                    <w:tcW w:w="0" w:type="auto"/>
+                    <w:hideMark/>
+                  </w:tcPr>
+                  <w:p>
+                    <w:pPr>
+                      <w:pStyle w:val="Bibliography"/>
+                      <w:rPr>
+                        <w:noProof/>
+                      </w:rPr>
+                    </w:pPr>
+                    <w:r>
+                      <w:rPr>
+                        <w:noProof/>
+                      </w:rPr>
+                      <w:t xml:space="preserve">D. N. B. Gajjar, "Commerce, E-Commerce and Trade," </w:t>
+                    </w:r>
+                    <w:r>
+                      <w:rPr>
+                        <w:i/>
+                        <w:iCs/>
+                        <w:noProof/>
+                      </w:rPr>
+                      <w:t xml:space="preserve">International Journal for Research in Management and Pharmacy (IJRMP), </w:t>
+                    </w:r>
+                    <w:r>
+                      <w:rPr>
+                        <w:noProof/>
+                      </w:rPr>
+                      <w:t xml:space="preserve">vol. 2, no. 1, 2013. </w:t>
+                    </w:r>
+                  </w:p>
+                </w:tc>
+              </w:tr>
+              <w:tr>
+                <w:trPr>
+                  <w:divId w:val="990063646"/>
+                  <w:tblCellSpacing w:w="15" w:type="dxa"/>
+                </w:trPr>
+                <w:tc>
+                  <w:tcPr>
+                    <w:tcW w:w="50" w:type="pct"/>
+                    <w:hideMark/>
+                  </w:tcPr>
+                  <w:p>
+                    <w:pPr>
+                      <w:pStyle w:val="Bibliography"/>
+                      <w:rPr>
+                        <w:noProof/>
+                      </w:rPr>
+                    </w:pPr>
+                    <w:r>
+                      <w:rPr>
+                        <w:noProof/>
+                      </w:rPr>
+                      <w:t xml:space="preserve">[2] </w:t>
+                    </w:r>
+                  </w:p>
+                </w:tc>
+                <w:tc>
+                  <w:tcPr>
+                    <w:tcW w:w="0" w:type="auto"/>
+                    <w:hideMark/>
+                  </w:tcPr>
+                  <w:p>
+                    <w:pPr>
+                      <w:pStyle w:val="Bibliography"/>
+                      <w:rPr>
+                        <w:noProof/>
+                      </w:rPr>
+                    </w:pPr>
+                    <w:r>
+                      <w:rPr>
+                        <w:noProof/>
+                      </w:rPr>
+                      <w:t xml:space="preserve">V. K. Yadav, "Global Prospect of E-commerce," </w:t>
+                    </w:r>
+                    <w:r>
+                      <w:rPr>
+                        <w:i/>
+                        <w:iCs/>
+                        <w:noProof/>
+                      </w:rPr>
+                      <w:t xml:space="preserve">International Journal of Social Science &amp; Interdisciplinary Research, </w:t>
+                    </w:r>
+                    <w:r>
+                      <w:rPr>
+                        <w:noProof/>
+                      </w:rPr>
+                      <w:t xml:space="preserve">vol. 3, no. 1. </w:t>
+                    </w:r>
+                  </w:p>
+                </w:tc>
+              </w:tr>
+              <w:tr>
+                <w:trPr>
+                  <w:divId w:val="990063646"/>
+                  <w:tblCellSpacing w:w="15" w:type="dxa"/>
+                </w:trPr>
+                <w:tc>
+                  <w:tcPr>
+                    <w:tcW w:w="50" w:type="pct"/>
+                    <w:hideMark/>
+                  </w:tcPr>
+                  <w:p>
+                    <w:pPr>
+                      <w:pStyle w:val="Bibliography"/>
+                      <w:rPr>
+                        <w:noProof/>
+                      </w:rPr>
+                    </w:pPr>
+                    <w:r>
+                      <w:rPr>
+                        <w:noProof/>
+                      </w:rPr>
+                      <w:t xml:space="preserve">[3] </w:t>
+                    </w:r>
+                  </w:p>
+                </w:tc>
+                <w:tc>
+                  <w:tcPr>
+                    <w:tcW w:w="0" w:type="auto"/>
+                    <w:hideMark/>
+                  </w:tcPr>
+                  <w:p>
+                    <w:pPr>
+                      <w:pStyle w:val="Bibliography"/>
+                      <w:rPr>
+                        <w:noProof/>
+                      </w:rPr>
+                    </w:pPr>
+                    <w:r>
+                      <w:rPr>
+                        <w:noProof/>
+                      </w:rPr>
+                      <w:t xml:space="preserve">Y. Tian, History of E-Commerce, 2007. </w:t>
+                    </w:r>
+                  </w:p>
+                </w:tc>
+              </w:tr>
+              <w:tr>
+                <w:trPr>
+                  <w:divId w:val="990063646"/>
+                  <w:tblCellSpacing w:w="15" w:type="dxa"/>
+                </w:trPr>
+                <w:tc>
+                  <w:tcPr>
+                    <w:tcW w:w="50" w:type="pct"/>
+                    <w:hideMark/>
+                  </w:tcPr>
+                  <w:p>
+                    <w:pPr>
+                      <w:pStyle w:val="Bibliography"/>
+                      <w:rPr>
+                        <w:noProof/>
+                      </w:rPr>
+                    </w:pPr>
+                    <w:r>
+                      <w:rPr>
+                        <w:noProof/>
+                      </w:rPr>
+                      <w:t xml:space="preserve">[4] </w:t>
+                    </w:r>
+                  </w:p>
+                </w:tc>
+                <w:tc>
+                  <w:tcPr>
+                    <w:tcW w:w="0" w:type="auto"/>
+                    <w:hideMark/>
+                  </w:tcPr>
+                  <w:p>
+                    <w:pPr>
+                      <w:pStyle w:val="Bibliography"/>
+                      <w:rPr>
+                        <w:noProof/>
+                      </w:rPr>
+                    </w:pPr>
+                    <w:r>
+                      <w:rPr>
+                        <w:noProof/>
+                      </w:rPr>
+                      <w:t xml:space="preserve">V. Zwass, e-commerce, Encyclopedia Britannica, 2024. </w:t>
+                    </w:r>
+                  </w:p>
+                </w:tc>
+              </w:tr>
+              <w:tr>
+                <w:trPr>
+                  <w:divId w:val="990063646"/>
+                  <w:tblCellSpacing w:w="15" w:type="dxa"/>
+                </w:trPr>
+                <w:tc>
+                  <w:tcPr>
+                    <w:tcW w:w="50" w:type="pct"/>
+                    <w:hideMark/>
+                  </w:tcPr>
+                  <w:p>
+                    <w:pPr>
+                      <w:pStyle w:val="Bibliography"/>
+                      <w:rPr>
+                        <w:noProof/>
+                      </w:rPr>
+                    </w:pPr>
+                    <w:r>
+                      <w:rPr>
+                        <w:noProof/>
+                      </w:rPr>
+                      <w:t xml:space="preserve">[5] </w:t>
+                    </w:r>
+                  </w:p>
+                </w:tc>
+                <w:tc>
+                  <w:tcPr>
+                    <w:tcW w:w="0" w:type="auto"/>
+                    <w:hideMark/>
+                  </w:tcPr>
+                  <w:p>
+                    <w:pPr>
+                      <w:pStyle w:val="Bibliography"/>
+                      <w:rPr>
+                        <w:noProof/>
+                      </w:rPr>
+                    </w:pPr>
+                    <w:r>
+                      <w:rPr>
+                        <w:noProof/>
+                      </w:rPr>
+                      <w:t xml:space="preserve">K. Nguyen, "Technology Contribution in Electronic Commerce," 2019. </w:t>
+                    </w:r>
+                  </w:p>
+                </w:tc>
+              </w:tr>
+              <w:tr>
+                <w:trPr>
+                  <w:divId w:val="990063646"/>
+                  <w:tblCellSpacing w:w="15" w:type="dxa"/>
+                </w:trPr>
+                <w:tc>
+                  <w:tcPr>
+                    <w:tcW w:w="50" w:type="pct"/>
+                    <w:hideMark/>
+                  </w:tcPr>
+                  <w:p>
+                    <w:pPr>
+                      <w:pStyle w:val="Bibliography"/>
+                      <w:rPr>
+                        <w:noProof/>
+                      </w:rPr>
+                    </w:pPr>
+                    <w:r>
+                      <w:rPr>
+                        <w:noProof/>
+                      </w:rPr>
+                      <w:t xml:space="preserve">[6] </w:t>
+                    </w:r>
+                  </w:p>
+                </w:tc>
+                <w:tc>
+                  <w:tcPr>
+                    <w:tcW w:w="0" w:type="auto"/>
+                    <w:hideMark/>
+                  </w:tcPr>
+                  <w:p>
+                    <w:pPr>
+                      <w:pStyle w:val="Bibliography"/>
+                      <w:rPr>
+                        <w:noProof/>
+                      </w:rPr>
+                    </w:pPr>
+                    <w:r>
+                      <w:rPr>
+                        <w:noProof/>
+                      </w:rPr>
+                      <w:t xml:space="preserve">D. Zhe, E-commerce trend and E-customer analyzing, 2017. </w:t>
+                    </w:r>
+                  </w:p>
+                </w:tc>
+              </w:tr>
+              <w:tr>
+                <w:trPr>
+                  <w:divId w:val="990063646"/>
+                  <w:tblCellSpacing w:w="15" w:type="dxa"/>
+                </w:trPr>
+                <w:tc>
+                  <w:tcPr>
+                    <w:tcW w:w="50" w:type="pct"/>
+                    <w:hideMark/>
+                  </w:tcPr>
+                  <w:p>
+                    <w:pPr>
+                      <w:pStyle w:val="Bibliography"/>
+                      <w:rPr>
+                        <w:noProof/>
+                      </w:rPr>
+                    </w:pPr>
+                    <w:r>
+                      <w:rPr>
+                        <w:noProof/>
+                      </w:rPr>
+                      <w:t xml:space="preserve">[7] </w:t>
+                    </w:r>
+                  </w:p>
+                </w:tc>
+                <w:tc>
+                  <w:tcPr>
+                    <w:tcW w:w="0" w:type="auto"/>
+                    <w:hideMark/>
+                  </w:tcPr>
+                  <w:p>
+                    <w:pPr>
+                      <w:pStyle w:val="Bibliography"/>
+                      <w:rPr>
+                        <w:noProof/>
+                      </w:rPr>
+                    </w:pPr>
+                    <w:r>
+                      <w:rPr>
+                        <w:noProof/>
+                      </w:rPr>
+                      <w:t xml:space="preserve">K. Nguyen, Technology Contribution in Electronic Commerce, 2019. </w:t>
+                    </w:r>
+                  </w:p>
+                </w:tc>
+              </w:tr>
+              <w:tr>
+                <w:trPr>
+                  <w:divId w:val="990063646"/>
+                  <w:tblCellSpacing w:w="15" w:type="dxa"/>
+                </w:trPr>
+                <w:tc>
+                  <w:tcPr>
+                    <w:tcW w:w="50" w:type="pct"/>
+                    <w:hideMark/>
+                  </w:tcPr>
+                  <w:p>
+                    <w:pPr>
+                      <w:pStyle w:val="Bibliography"/>
+                      <w:rPr>
+                        <w:noProof/>
+                      </w:rPr>
+                    </w:pPr>
+                    <w:r>
+                      <w:rPr>
+                        <w:noProof/>
+                      </w:rPr>
+                      <w:t xml:space="preserve">[8] </w:t>
+                    </w:r>
+                  </w:p>
+                </w:tc>
+                <w:tc>
+                  <w:tcPr>
+                    <w:tcW w:w="0" w:type="auto"/>
+                    <w:hideMark/>
+                  </w:tcPr>
+                  <w:p>
+                    <w:pPr>
+                      <w:pStyle w:val="Bibliography"/>
+                      <w:rPr>
+                        <w:noProof/>
+                      </w:rPr>
+                    </w:pPr>
+                    <w:r>
+                      <w:rPr>
+                        <w:noProof/>
+                      </w:rPr>
+                      <w:t xml:space="preserve">V. Simakov, "History of Formation of E-commerce Enterprises as Subjects of Innovative Entrepreneurship," </w:t>
+                    </w:r>
+                    <w:r>
+                      <w:rPr>
+                        <w:i/>
+                        <w:iCs/>
+                        <w:noProof/>
+                      </w:rPr>
+                      <w:t xml:space="preserve">Three Seas Economic Journal, </w:t>
+                    </w:r>
+                    <w:r>
+                      <w:rPr>
+                        <w:noProof/>
+                      </w:rPr>
+                      <w:t xml:space="preserve">vol. 1, no. 1, 2020. </w:t>
+                    </w:r>
+                  </w:p>
+                </w:tc>
+              </w:tr>
+            </w:tbl>
+            <w:p>
+              <w:pPr>
+                <w:divId w:val="990063646"/>
                 <w:rPr>
-                  <w:b/>
-                  <w:bCs/>
+                  <w:rFonts w:eastAsia="Times New Roman"/>
                   <w:noProof/>
-                  <w:lang w:val="en-US"/>
                 </w:rPr>
-                <w:t>There are no sources in the current document.</w:t>
-              </w:r>
+              </w:pPr>
+            </w:p>
+            <w:p>
               <w:r>
                 <w:rPr>
                   <w:b/>
@@ -861,23 +2291,19 @@
 <w:endnotes xmlns:wpc="http://schemas.microsoft.com/office/word/2010/wordprocessingCanvas" xmlns:cx="http://schemas.microsoft.com/office/drawing/2014/chartex" xmlns:cx1="http://schemas.microsoft.com/office/drawing/2015/9/8/chartex" xmlns:cx2="http://schemas.microsoft.com/office/drawing/2015/10/21/chartex" xmlns:cx3="http://schemas.microsoft.com/office/drawing/2016/5/9/chartex" xmlns:cx4="http://schemas.microsoft.com/office/drawing/2016/5/10/chartex" xmlns:cx5="http://schemas.microsoft.com/office/drawing/2016/5/11/chartex" xmlns:cx6="http://schemas.microsoft.com/office/drawing/2016/5/12/chartex" xmlns:cx7="http://schemas.microsoft.com/office/drawing/2016/5/13/chartex" xmlns:cx8="http://schemas.microsoft.com/office/drawing/2016/5/14/chartex" xmlns:mc="http://schemas.openxmlformats.org/markup-compatibility/2006" xmlns:aink="http://schemas.microsoft.com/office/drawing/2016/ink" xmlns:am3d="http://schemas.microsoft.com/office/drawing/2017/model3d" xmlns:o="urn:schemas-microsoft-com:office:office" xmlns:r="http://schemas.openxmlformats.org/officeDocument/2006/relationships" xmlns:m="http://schemas.openxmlformats.org/officeDocument/2006/math" xmlns:v="urn:schemas-microsoft-com:vml" xmlns:wp14="http://schemas.microsoft.com/office/word/2010/wordprocessingDrawing" xmlns:wp="http://schemas.openxmlformats.org/drawingml/2006/wordprocessingDrawing" xmlns:w10="urn:schemas-microsoft-com:office:word" xmlns:w="http://schemas.openxmlformats.org/wordprocessingml/2006/main" xmlns:w14="http://schemas.microsoft.com/office/word/2010/wordml" xmlns:w15="http://schemas.microsoft.com/office/word/2012/wordml" xmlns:w16cex="http://schemas.microsoft.com/office/word/2018/wordml/cex" xmlns:w16cid="http://schemas.microsoft.com/office/word/2016/wordml/cid" xmlns:w16="http://schemas.microsoft.com/office/word/2018/wordml" xmlns:w16sdtdh="http://schemas.microsoft.com/office/word/2020/wordml/sdtdatahash" xmlns:w16se="http://schemas.microsoft.com/office/word/2015/wordml/symex" xmlns:wpg="http://schemas.microsoft.com/office/word/2010/wordprocessingGroup" xmlns:wpi="http://schemas.microsoft.com/office/word/2010/wordprocessingInk" xmlns:wne="http://schemas.microsoft.com/office/word/2006/wordml" xmlns:wps="http://schemas.microsoft.com/office/word/2010/wordprocessingShape" mc:Ignorable="w14 w15 w16se w16cid w16 w16cex w16sdtdh wp14">
   <w:endnote w:type="separator" w:id="-1">
     <w:p>
-      <w:pPr>
-        <w:spacing w:after="0" w:line="240" w:lineRule="auto"/>
-      </w:pPr>
       <w:r>
         <w:separator/>
       </w:r>
     </w:p>
+    <w:p/>
   </w:endnote>
   <w:endnote w:type="continuationSeparator" w:id="0">
     <w:p>
-      <w:pPr>
-        <w:spacing w:after="0" w:line="240" w:lineRule="auto"/>
-      </w:pPr>
       <w:r>
         <w:continuationSeparator/>
       </w:r>
     </w:p>
+    <w:p/>
   </w:endnote>
 </w:endnotes>
 </file>
@@ -901,7 +2327,6 @@
       <w:p>
         <w:pPr>
           <w:pStyle w:val="Footer"/>
-          <w:jc w:val="center"/>
         </w:pPr>
         <w:r>
           <w:fldChar w:fldCharType="begin"/>
@@ -939,23 +2364,19 @@
 <w:footnotes xmlns:wpc="http://schemas.microsoft.com/office/word/2010/wordprocessingCanvas" xmlns:cx="http://schemas.microsoft.com/office/drawing/2014/chartex" xmlns:cx1="http://schemas.microsoft.com/office/drawing/2015/9/8/chartex" xmlns:cx2="http://schemas.microsoft.com/office/drawing/2015/10/21/chartex" xmlns:cx3="http://schemas.microsoft.com/office/drawing/2016/5/9/chartex" xmlns:cx4="http://schemas.microsoft.com/office/drawing/2016/5/10/chartex" xmlns:cx5="http://schemas.microsoft.com/office/drawing/2016/5/11/chartex" xmlns:cx6="http://schemas.microsoft.com/office/drawing/2016/5/12/chartex" xmlns:cx7="http://schemas.microsoft.com/office/drawing/2016/5/13/chartex" xmlns:cx8="http://schemas.microsoft.com/office/drawing/2016/5/14/chartex" xmlns:mc="http://schemas.openxmlformats.org/markup-compatibility/2006" xmlns:aink="http://schemas.microsoft.com/office/drawing/2016/ink" xmlns:am3d="http://schemas.microsoft.com/office/drawing/2017/model3d" xmlns:o="urn:schemas-microsoft-com:office:office" xmlns:r="http://schemas.openxmlformats.org/officeDocument/2006/relationships" xmlns:m="http://schemas.openxmlformats.org/officeDocument/2006/math" xmlns:v="urn:schemas-microsoft-com:vml" xmlns:wp14="http://schemas.microsoft.com/office/word/2010/wordprocessingDrawing" xmlns:wp="http://schemas.openxmlformats.org/drawingml/2006/wordprocessingDrawing" xmlns:w10="urn:schemas-microsoft-com:office:word" xmlns:w="http://schemas.openxmlformats.org/wordprocessingml/2006/main" xmlns:w14="http://schemas.microsoft.com/office/word/2010/wordml" xmlns:w15="http://schemas.microsoft.com/office/word/2012/wordml" xmlns:w16cex="http://schemas.microsoft.com/office/word/2018/wordml/cex" xmlns:w16cid="http://schemas.microsoft.com/office/word/2016/wordml/cid" xmlns:w16="http://schemas.microsoft.com/office/word/2018/wordml" xmlns:w16sdtdh="http://schemas.microsoft.com/office/word/2020/wordml/sdtdatahash" xmlns:w16se="http://schemas.microsoft.com/office/word/2015/wordml/symex" xmlns:wpg="http://schemas.microsoft.com/office/word/2010/wordprocessingGroup" xmlns:wpi="http://schemas.microsoft.com/office/word/2010/wordprocessingInk" xmlns:wne="http://schemas.microsoft.com/office/word/2006/wordml" xmlns:wps="http://schemas.microsoft.com/office/word/2010/wordprocessingShape" mc:Ignorable="w14 w15 w16se w16cid w16 w16cex w16sdtdh wp14">
   <w:footnote w:type="separator" w:id="-1">
     <w:p>
-      <w:pPr>
-        <w:spacing w:after="0" w:line="240" w:lineRule="auto"/>
-      </w:pPr>
       <w:r>
         <w:separator/>
       </w:r>
     </w:p>
+    <w:p/>
   </w:footnote>
   <w:footnote w:type="continuationSeparator" w:id="0">
     <w:p>
-      <w:pPr>
-        <w:spacing w:after="0" w:line="240" w:lineRule="auto"/>
-      </w:pPr>
       <w:r>
         <w:continuationSeparator/>
       </w:r>
     </w:p>
+    <w:p/>
   </w:footnote>
 </w:footnotes>
 </file>
@@ -1882,7 +3303,7 @@
   <w:style w:type="paragraph" w:default="1" w:styleId="Normal">
     <w:name w:val="Normal"/>
     <w:qFormat/>
-    <w:rsid w:val="00941F1E"/>
+    <w:rsid w:val="008D274D"/>
     <w:pPr>
       <w:spacing w:line="276" w:lineRule="auto"/>
       <w:jc w:val="both"/>
@@ -1891,7 +3312,6 @@
       <w:rFonts w:ascii="Times New Roman" w:hAnsi="Times New Roman" w:cs="Times New Roman"/>
       <w:sz w:val="24"/>
       <w:szCs w:val="24"/>
-      <w:lang w:val="hu-HU"/>
     </w:rPr>
   </w:style>
   <w:style w:type="paragraph" w:styleId="Heading1">
@@ -1920,7 +3340,6 @@
       <w:b/>
       <w:sz w:val="28"/>
       <w:szCs w:val="32"/>
-      <w:lang w:val="en-US"/>
     </w:rPr>
   </w:style>
   <w:style w:type="paragraph" w:styleId="Heading2">
@@ -1971,7 +3390,6 @@
     <w:rPr>
       <w:rFonts w:eastAsiaTheme="majorEastAsia" w:cstheme="majorBidi"/>
       <w:b/>
-      <w:lang w:val="en-US"/>
     </w:rPr>
   </w:style>
   <w:style w:type="paragraph" w:styleId="Heading4">
@@ -2391,7 +3809,7 @@
     <w:rPr>
       <w:sz w:val="26"/>
       <w:szCs w:val="22"/>
-      <w:lang w:val="en-US" w:eastAsia="en-US"/>
+      <w:lang w:eastAsia="en-US"/>
     </w:rPr>
   </w:style>
   <w:style w:type="paragraph" w:styleId="TOC3">
@@ -2409,7 +3827,7 @@
     </w:pPr>
     <w:rPr>
       <w:szCs w:val="22"/>
-      <w:lang w:val="en-US" w:eastAsia="en-US"/>
+      <w:lang w:eastAsia="en-US"/>
     </w:rPr>
   </w:style>
   <w:style w:type="paragraph" w:styleId="Header">
@@ -2482,7 +3900,6 @@
     <w:rPr>
       <w:sz w:val="36"/>
       <w:szCs w:val="36"/>
-      <w:lang w:val="en-US"/>
     </w:rPr>
   </w:style>
   <w:style w:type="character" w:customStyle="1" w:styleId="SubtitleChar">
@@ -2804,11 +4221,171 @@
 </file>
 
 <file path=customXml/item1.xml><?xml version="1.0" encoding="utf-8"?>
-<b:Sources xmlns:b="http://schemas.openxmlformats.org/officeDocument/2006/bibliography" xmlns="http://schemas.openxmlformats.org/officeDocument/2006/bibliography" SelectedStyle="\IEEE2006OfficeOnline.xsl" StyleName="IEEE" Version="2006"/>
+<b:Sources xmlns:b="http://schemas.openxmlformats.org/officeDocument/2006/bibliography" xmlns="http://schemas.openxmlformats.org/officeDocument/2006/bibliography" SelectedStyle="\IEEE2006OfficeOnline.xsl" StyleName="IEEE" Version="2006">
+  <b:Source>
+    <b:Tag>Zwa24</b:Tag>
+    <b:SourceType>Book</b:SourceType>
+    <b:Guid>{CC1F5318-531C-4382-BDE1-3CBB0784786D}</b:Guid>
+    <b:Author>
+      <b:Author>
+        <b:NameList>
+          <b:Person>
+            <b:Last>Zwass</b:Last>
+            <b:First>Vladimir</b:First>
+          </b:Person>
+        </b:NameList>
+      </b:Author>
+    </b:Author>
+    <b:Title>e-commerce</b:Title>
+    <b:Year>2024</b:Year>
+    <b:Publisher>Encyclopedia Britannica</b:Publisher>
+    <b:YearAccessed>2024</b:YearAccessed>
+    <b:MonthAccessed>04</b:MonthAccessed>
+    <b:DayAccessed>29</b:DayAccessed>
+    <b:URL>https://www.britannica.com/money/e-commerce</b:URL>
+    <b:RefOrder>4</b:RefOrder>
+  </b:Source>
+  <b:Source>
+    <b:Tag>Yan07</b:Tag>
+    <b:SourceType>Book</b:SourceType>
+    <b:Guid>{AA4D77BA-03C6-4016-AB69-949B289143E4}</b:Guid>
+    <b:Author>
+      <b:Author>
+        <b:NameList>
+          <b:Person>
+            <b:Last>Tian</b:Last>
+            <b:First>Yan</b:First>
+          </b:Person>
+        </b:NameList>
+      </b:Author>
+    </b:Author>
+    <b:Title>History of E-Commerce</b:Title>
+    <b:Year>2007</b:Year>
+    <b:RefOrder>3</b:RefOrder>
+  </b:Source>
+  <b:Source>
+    <b:Tag>Gaj13</b:Tag>
+    <b:SourceType>JournalArticle</b:SourceType>
+    <b:Guid>{1991B276-D6C7-4F2C-B2D6-ABB8AFDF91E2}</b:Guid>
+    <b:Author>
+      <b:Author>
+        <b:NameList>
+          <b:Person>
+            <b:Last>Gajjar</b:Last>
+            <b:First>Dr.</b:First>
+            <b:Middle>Nilesh B.</b:Middle>
+          </b:Person>
+        </b:NameList>
+      </b:Author>
+    </b:Author>
+    <b:Title>Commerce, E-Commerce and Trade</b:Title>
+    <b:Year>2013</b:Year>
+    <b:JournalName>International Journal for Research in Management and Pharmacy (IJRMP)</b:JournalName>
+    <b:Volume>2</b:Volume>
+    <b:Issue>1</b:Issue>
+    <b:RefOrder>1</b:RefOrder>
+  </b:Source>
+  <b:Source>
+    <b:Tag>Vin</b:Tag>
+    <b:SourceType>JournalArticle</b:SourceType>
+    <b:Guid>{A5DC59E6-8384-478A-B9AE-B1E1BC095DEC}</b:Guid>
+    <b:Author>
+      <b:Author>
+        <b:NameList>
+          <b:Person>
+            <b:Last>Yadav</b:Last>
+            <b:First>Vinod</b:First>
+            <b:Middle>Kumar</b:Middle>
+          </b:Person>
+        </b:NameList>
+      </b:Author>
+    </b:Author>
+    <b:Title>Global Prospect of E-commerce</b:Title>
+    <b:JournalName>International Journal of Social Science &amp; Interdisciplinary Research</b:JournalName>
+    <b:Volume>3</b:Volume>
+    <b:Issue>1</b:Issue>
+    <b:RefOrder>2</b:RefOrder>
+  </b:Source>
+  <b:Source>
+    <b:Tag>Kie19</b:Tag>
+    <b:SourceType>JournalArticle</b:SourceType>
+    <b:Guid>{24AFC470-2064-452A-B8CA-8E17F16C0018}</b:Guid>
+    <b:Author>
+      <b:Author>
+        <b:NameList>
+          <b:Person>
+            <b:Last>Nguyen</b:Last>
+            <b:First>Kiet</b:First>
+          </b:Person>
+        </b:NameList>
+      </b:Author>
+    </b:Author>
+    <b:Title>Technology Contribution in Electronic Commerce</b:Title>
+    <b:Year>2019</b:Year>
+    <b:RefOrder>5</b:RefOrder>
+  </b:Source>
+  <b:Source>
+    <b:Tag>Vla20</b:Tag>
+    <b:SourceType>JournalArticle</b:SourceType>
+    <b:Guid>{8F9BDCEA-D7E4-4D88-AABC-7005680240D4}</b:Guid>
+    <b:Title>History of Formation of E-commerce Enterprises as Subjects of Innovative Entrepreneurship</b:Title>
+    <b:JournalName>Three Seas Economic Journal</b:JournalName>
+    <b:Year>2020</b:Year>
+    <b:Volume>1</b:Volume>
+    <b:Issue>1</b:Issue>
+    <b:Author>
+      <b:Author>
+        <b:NameList>
+          <b:Person>
+            <b:Last>Simakov</b:Last>
+            <b:First>Vladimir</b:First>
+          </b:Person>
+        </b:NameList>
+      </b:Author>
+    </b:Author>
+    <b:RefOrder>8</b:RefOrder>
+  </b:Source>
+  <b:Source>
+    <b:Tag>Zhe17</b:Tag>
+    <b:SourceType>Book</b:SourceType>
+    <b:Guid>{B76A0F7B-4AA5-4C95-9104-98E2E315456D}</b:Guid>
+    <b:Author>
+      <b:Author>
+        <b:NameList>
+          <b:Person>
+            <b:Last>Zhe</b:Last>
+            <b:First>Dong</b:First>
+          </b:Person>
+        </b:NameList>
+      </b:Author>
+    </b:Author>
+    <b:Title>E-commerce trend and E-customer analyzing</b:Title>
+    <b:Year>2017</b:Year>
+    <b:RefOrder>6</b:RefOrder>
+  </b:Source>
+  <b:Source>
+    <b:Tag>Kie191</b:Tag>
+    <b:SourceType>Book</b:SourceType>
+    <b:Guid>{3AC1CB58-9131-4C2F-98D5-0CFBFEF7FE05}</b:Guid>
+    <b:Author>
+      <b:Author>
+        <b:NameList>
+          <b:Person>
+            <b:Last>Nguyen</b:Last>
+            <b:First>Kiet</b:First>
+          </b:Person>
+        </b:NameList>
+      </b:Author>
+    </b:Author>
+    <b:Title>Technology Contribution in Electronic Commerce</b:Title>
+    <b:Year>2019</b:Year>
+    <b:RefOrder>7</b:RefOrder>
+  </b:Source>
+</b:Sources>
 </file>
 
 <file path=customXml/itemProps1.xml><?xml version="1.0" encoding="utf-8"?>
-<ds:datastoreItem xmlns:ds="http://schemas.openxmlformats.org/officeDocument/2006/customXml" ds:itemID="{801FCECA-9691-4BC3-9A20-B24C2DB142C1}">
+<ds:datastoreItem xmlns:ds="http://schemas.openxmlformats.org/officeDocument/2006/customXml" ds:itemID="{4F36276D-3071-48BC-924D-3EC880EEF850}">
   <ds:schemaRefs>
     <ds:schemaRef ds:uri="http://schemas.openxmlformats.org/officeDocument/2006/bibliography"/>
   </ds:schemaRefs>

</xml_diff>

<commit_message>
Literature review is more or less done
</commit_message>
<xml_diff>
--- a/Thesis.docx
+++ b/Thesis.docx
@@ -22,13 +22,8 @@
         </w:rPr>
       </w:pPr>
       <w:r>
-        <w:t xml:space="preserve">Kevin Zoltán </w:t>
-      </w:r>
-      <w:proofErr w:type="spellStart"/>
-      <w:r>
-        <w:t>Barta</w:t>
-      </w:r>
-      <w:proofErr w:type="spellEnd"/>
+        <w:t>Kevin Zoltán Barta</w:t>
+      </w:r>
     </w:p>
     <w:p>
       <w:pPr>
@@ -107,7 +102,7 @@
             </w:rPr>
             <w:fldChar w:fldCharType="separate"/>
           </w:r>
-          <w:hyperlink w:anchor="_Toc165920232" w:history="1">
+          <w:hyperlink w:anchor="_Toc166117169" w:history="1">
             <w:r>
               <w:rPr>
                 <w:rStyle w:val="Hyperlink"/>
@@ -150,7 +145,7 @@
                 <w:noProof/>
                 <w:webHidden/>
               </w:rPr>
-              <w:instrText xml:space="preserve"> PAGEREF _Toc165920232 \h </w:instrText>
+              <w:instrText xml:space="preserve"> PAGEREF _Toc166117169 \h </w:instrText>
             </w:r>
             <w:r>
               <w:rPr>
@@ -195,7 +190,7 @@
               <w:lang w:eastAsia="zh-CN"/>
             </w:rPr>
           </w:pPr>
-          <w:hyperlink w:anchor="_Toc165920233" w:history="1">
+          <w:hyperlink w:anchor="_Toc166117170" w:history="1">
             <w:r>
               <w:rPr>
                 <w:rStyle w:val="Hyperlink"/>
@@ -238,7 +233,7 @@
                 <w:noProof/>
                 <w:webHidden/>
               </w:rPr>
-              <w:instrText xml:space="preserve"> PAGEREF _Toc165920233 \h </w:instrText>
+              <w:instrText xml:space="preserve"> PAGEREF _Toc166117170 \h </w:instrText>
             </w:r>
             <w:r>
               <w:rPr>
@@ -283,7 +278,7 @@
               <w:lang w:eastAsia="zh-CN"/>
             </w:rPr>
           </w:pPr>
-          <w:hyperlink w:anchor="_Toc165920234" w:history="1">
+          <w:hyperlink w:anchor="_Toc166117171" w:history="1">
             <w:r>
               <w:rPr>
                 <w:rStyle w:val="Hyperlink"/>
@@ -326,7 +321,7 @@
                 <w:noProof/>
                 <w:webHidden/>
               </w:rPr>
-              <w:instrText xml:space="preserve"> PAGEREF _Toc165920234 \h </w:instrText>
+              <w:instrText xml:space="preserve"> PAGEREF _Toc166117171 \h </w:instrText>
             </w:r>
             <w:r>
               <w:rPr>
@@ -371,7 +366,7 @@
               <w:lang w:eastAsia="zh-CN"/>
             </w:rPr>
           </w:pPr>
-          <w:hyperlink w:anchor="_Toc165920235" w:history="1">
+          <w:hyperlink w:anchor="_Toc166117172" w:history="1">
             <w:r>
               <w:rPr>
                 <w:rStyle w:val="Hyperlink"/>
@@ -414,7 +409,7 @@
                 <w:noProof/>
                 <w:webHidden/>
               </w:rPr>
-              <w:instrText xml:space="preserve"> PAGEREF _Toc165920235 \h </w:instrText>
+              <w:instrText xml:space="preserve"> PAGEREF _Toc166117172 \h </w:instrText>
             </w:r>
             <w:r>
               <w:rPr>
@@ -459,7 +454,7 @@
               <w:lang w:eastAsia="zh-CN"/>
             </w:rPr>
           </w:pPr>
-          <w:hyperlink w:anchor="_Toc165920236" w:history="1">
+          <w:hyperlink w:anchor="_Toc166117173" w:history="1">
             <w:r>
               <w:rPr>
                 <w:rStyle w:val="Hyperlink"/>
@@ -503,7 +498,7 @@
                 <w:noProof/>
                 <w:webHidden/>
               </w:rPr>
-              <w:instrText xml:space="preserve"> PAGEREF _Toc165920236 \h </w:instrText>
+              <w:instrText xml:space="preserve"> PAGEREF _Toc166117173 \h </w:instrText>
             </w:r>
             <w:r>
               <w:rPr>
@@ -548,7 +543,7 @@
               <w:lang w:eastAsia="zh-CN"/>
             </w:rPr>
           </w:pPr>
-          <w:hyperlink w:anchor="_Toc165920237" w:history="1">
+          <w:hyperlink w:anchor="_Toc166117174" w:history="1">
             <w:r>
               <w:rPr>
                 <w:rStyle w:val="Hyperlink"/>
@@ -592,7 +587,7 @@
                 <w:noProof/>
                 <w:webHidden/>
               </w:rPr>
-              <w:instrText xml:space="preserve"> PAGEREF _Toc165920237 \h </w:instrText>
+              <w:instrText xml:space="preserve"> PAGEREF _Toc166117174 \h </w:instrText>
             </w:r>
             <w:r>
               <w:rPr>
@@ -637,7 +632,7 @@
               <w:szCs w:val="22"/>
             </w:rPr>
           </w:pPr>
-          <w:hyperlink w:anchor="_Toc165920238" w:history="1">
+          <w:hyperlink w:anchor="_Toc166117175" w:history="1">
             <w:r>
               <w:rPr>
                 <w:rStyle w:val="Hyperlink"/>
@@ -680,7 +675,7 @@
                 <w:noProof/>
                 <w:webHidden/>
               </w:rPr>
-              <w:instrText xml:space="preserve"> PAGEREF _Toc165920238 \h </w:instrText>
+              <w:instrText xml:space="preserve"> PAGEREF _Toc166117175 \h </w:instrText>
             </w:r>
             <w:r>
               <w:rPr>
@@ -725,7 +720,7 @@
               <w:lang w:eastAsia="zh-CN"/>
             </w:rPr>
           </w:pPr>
-          <w:hyperlink w:anchor="_Toc165920239" w:history="1">
+          <w:hyperlink w:anchor="_Toc166117176" w:history="1">
             <w:r>
               <w:rPr>
                 <w:rStyle w:val="Hyperlink"/>
@@ -768,7 +763,7 @@
                 <w:noProof/>
                 <w:webHidden/>
               </w:rPr>
-              <w:instrText xml:space="preserve"> PAGEREF _Toc165920239 \h </w:instrText>
+              <w:instrText xml:space="preserve"> PAGEREF _Toc166117176 \h </w:instrText>
             </w:r>
             <w:r>
               <w:rPr>
@@ -813,7 +808,7 @@
               <w:lang w:eastAsia="zh-CN"/>
             </w:rPr>
           </w:pPr>
-          <w:hyperlink w:anchor="_Toc165920240" w:history="1">
+          <w:hyperlink w:anchor="_Toc166117177" w:history="1">
             <w:r>
               <w:rPr>
                 <w:rStyle w:val="Hyperlink"/>
@@ -857,7 +852,7 @@
                 <w:noProof/>
                 <w:webHidden/>
               </w:rPr>
-              <w:instrText xml:space="preserve"> PAGEREF _Toc165920240 \h </w:instrText>
+              <w:instrText xml:space="preserve"> PAGEREF _Toc166117177 \h </w:instrText>
             </w:r>
             <w:r>
               <w:rPr>
@@ -902,7 +897,7 @@
               <w:lang w:eastAsia="zh-CN"/>
             </w:rPr>
           </w:pPr>
-          <w:hyperlink w:anchor="_Toc165920241" w:history="1">
+          <w:hyperlink w:anchor="_Toc166117178" w:history="1">
             <w:r>
               <w:rPr>
                 <w:rStyle w:val="Hyperlink"/>
@@ -945,7 +940,7 @@
                 <w:noProof/>
                 <w:webHidden/>
               </w:rPr>
-              <w:instrText xml:space="preserve"> PAGEREF _Toc165920241 \h </w:instrText>
+              <w:instrText xml:space="preserve"> PAGEREF _Toc166117178 \h </w:instrText>
             </w:r>
             <w:r>
               <w:rPr>
@@ -990,7 +985,7 @@
               <w:lang w:eastAsia="zh-CN"/>
             </w:rPr>
           </w:pPr>
-          <w:hyperlink w:anchor="_Toc165920242" w:history="1">
+          <w:hyperlink w:anchor="_Toc166117179" w:history="1">
             <w:r>
               <w:rPr>
                 <w:rStyle w:val="Hyperlink"/>
@@ -1034,7 +1029,7 @@
                 <w:noProof/>
                 <w:webHidden/>
               </w:rPr>
-              <w:instrText xml:space="preserve"> PAGEREF _Toc165920242 \h </w:instrText>
+              <w:instrText xml:space="preserve"> PAGEREF _Toc166117179 \h </w:instrText>
             </w:r>
             <w:r>
               <w:rPr>
@@ -1079,7 +1074,7 @@
               <w:lang w:eastAsia="zh-CN"/>
             </w:rPr>
           </w:pPr>
-          <w:hyperlink w:anchor="_Toc165920243" w:history="1">
+          <w:hyperlink w:anchor="_Toc166117180" w:history="1">
             <w:r>
               <w:rPr>
                 <w:rStyle w:val="Hyperlink"/>
@@ -1123,7 +1118,7 @@
                 <w:noProof/>
                 <w:webHidden/>
               </w:rPr>
-              <w:instrText xml:space="preserve"> PAGEREF _Toc165920243 \h </w:instrText>
+              <w:instrText xml:space="preserve"> PAGEREF _Toc166117180 \h </w:instrText>
             </w:r>
             <w:r>
               <w:rPr>
@@ -1168,7 +1163,7 @@
               <w:lang w:eastAsia="zh-CN"/>
             </w:rPr>
           </w:pPr>
-          <w:hyperlink w:anchor="_Toc165920244" w:history="1">
+          <w:hyperlink w:anchor="_Toc166117181" w:history="1">
             <w:r>
               <w:rPr>
                 <w:rStyle w:val="Hyperlink"/>
@@ -1212,7 +1207,7 @@
                 <w:noProof/>
                 <w:webHidden/>
               </w:rPr>
-              <w:instrText xml:space="preserve"> PAGEREF _Toc165920244 \h </w:instrText>
+              <w:instrText xml:space="preserve"> PAGEREF _Toc166117181 \h </w:instrText>
             </w:r>
             <w:r>
               <w:rPr>
@@ -1257,7 +1252,7 @@
               <w:lang w:eastAsia="zh-CN"/>
             </w:rPr>
           </w:pPr>
-          <w:hyperlink w:anchor="_Toc165920245" w:history="1">
+          <w:hyperlink w:anchor="_Toc166117182" w:history="1">
             <w:r>
               <w:rPr>
                 <w:rStyle w:val="Hyperlink"/>
@@ -1301,7 +1296,7 @@
                 <w:noProof/>
                 <w:webHidden/>
               </w:rPr>
-              <w:instrText xml:space="preserve"> PAGEREF _Toc165920245 \h </w:instrText>
+              <w:instrText xml:space="preserve"> PAGEREF _Toc166117182 \h </w:instrText>
             </w:r>
             <w:r>
               <w:rPr>
@@ -1346,7 +1341,7 @@
               <w:lang w:eastAsia="zh-CN"/>
             </w:rPr>
           </w:pPr>
-          <w:hyperlink w:anchor="_Toc165920246" w:history="1">
+          <w:hyperlink w:anchor="_Toc166117183" w:history="1">
             <w:r>
               <w:rPr>
                 <w:rStyle w:val="Hyperlink"/>
@@ -1390,7 +1385,7 @@
                 <w:noProof/>
                 <w:webHidden/>
               </w:rPr>
-              <w:instrText xml:space="preserve"> PAGEREF _Toc165920246 \h </w:instrText>
+              <w:instrText xml:space="preserve"> PAGEREF _Toc166117183 \h </w:instrText>
             </w:r>
             <w:r>
               <w:rPr>
@@ -1435,7 +1430,7 @@
               <w:lang w:eastAsia="zh-CN"/>
             </w:rPr>
           </w:pPr>
-          <w:hyperlink w:anchor="_Toc165920247" w:history="1">
+          <w:hyperlink w:anchor="_Toc166117184" w:history="1">
             <w:r>
               <w:rPr>
                 <w:rStyle w:val="Hyperlink"/>
@@ -1479,7 +1474,7 @@
                 <w:noProof/>
                 <w:webHidden/>
               </w:rPr>
-              <w:instrText xml:space="preserve"> PAGEREF _Toc165920247 \h </w:instrText>
+              <w:instrText xml:space="preserve"> PAGEREF _Toc166117184 \h </w:instrText>
             </w:r>
             <w:r>
               <w:rPr>
@@ -1500,6 +1495,450 @@
                 <w:webHidden/>
               </w:rPr>
               <w:t>14</w:t>
+            </w:r>
+            <w:r>
+              <w:rPr>
+                <w:noProof/>
+                <w:webHidden/>
+              </w:rPr>
+              <w:fldChar w:fldCharType="end"/>
+            </w:r>
+          </w:hyperlink>
+        </w:p>
+        <w:p>
+          <w:pPr>
+            <w:pStyle w:val="TOC2"/>
+            <w:tabs>
+              <w:tab w:val="left" w:pos="880"/>
+              <w:tab w:val="right" w:leader="dot" w:pos="8805"/>
+            </w:tabs>
+            <w:rPr>
+              <w:rFonts w:asciiTheme="minorHAnsi" w:hAnsiTheme="minorHAnsi" w:cstheme="minorBidi"/>
+              <w:noProof/>
+              <w:sz w:val="22"/>
+              <w:lang w:eastAsia="zh-CN"/>
+            </w:rPr>
+          </w:pPr>
+          <w:hyperlink w:anchor="_Toc166117185" w:history="1">
+            <w:r>
+              <w:rPr>
+                <w:rStyle w:val="Hyperlink"/>
+                <w:noProof/>
+              </w:rPr>
+              <w:t>2.3</w:t>
+            </w:r>
+            <w:r>
+              <w:rPr>
+                <w:rFonts w:asciiTheme="minorHAnsi" w:hAnsiTheme="minorHAnsi" w:cstheme="minorBidi"/>
+                <w:noProof/>
+                <w:sz w:val="22"/>
+                <w:lang w:eastAsia="zh-CN"/>
+              </w:rPr>
+              <w:tab/>
+            </w:r>
+            <w:r>
+              <w:rPr>
+                <w:rStyle w:val="Hyperlink"/>
+                <w:noProof/>
+              </w:rPr>
+              <w:t>Analyzing Existing Ecommerce Platforms</w:t>
+            </w:r>
+            <w:r>
+              <w:rPr>
+                <w:noProof/>
+                <w:webHidden/>
+              </w:rPr>
+              <w:tab/>
+            </w:r>
+            <w:r>
+              <w:rPr>
+                <w:noProof/>
+                <w:webHidden/>
+              </w:rPr>
+              <w:fldChar w:fldCharType="begin"/>
+            </w:r>
+            <w:r>
+              <w:rPr>
+                <w:noProof/>
+                <w:webHidden/>
+              </w:rPr>
+              <w:instrText xml:space="preserve"> PAGEREF _Toc166117185 \h </w:instrText>
+            </w:r>
+            <w:r>
+              <w:rPr>
+                <w:noProof/>
+                <w:webHidden/>
+              </w:rPr>
+            </w:r>
+            <w:r>
+              <w:rPr>
+                <w:noProof/>
+                <w:webHidden/>
+              </w:rPr>
+              <w:fldChar w:fldCharType="separate"/>
+            </w:r>
+            <w:r>
+              <w:rPr>
+                <w:noProof/>
+                <w:webHidden/>
+              </w:rPr>
+              <w:t>14</w:t>
+            </w:r>
+            <w:r>
+              <w:rPr>
+                <w:noProof/>
+                <w:webHidden/>
+              </w:rPr>
+              <w:fldChar w:fldCharType="end"/>
+            </w:r>
+          </w:hyperlink>
+        </w:p>
+        <w:p>
+          <w:pPr>
+            <w:pStyle w:val="TOC3"/>
+            <w:tabs>
+              <w:tab w:val="left" w:pos="1320"/>
+              <w:tab w:val="right" w:leader="dot" w:pos="8805"/>
+            </w:tabs>
+            <w:rPr>
+              <w:rFonts w:asciiTheme="minorHAnsi" w:hAnsiTheme="minorHAnsi" w:cstheme="minorBidi"/>
+              <w:noProof/>
+              <w:sz w:val="22"/>
+              <w:lang w:eastAsia="zh-CN"/>
+            </w:rPr>
+          </w:pPr>
+          <w:hyperlink w:anchor="_Toc166117186" w:history="1">
+            <w:r>
+              <w:rPr>
+                <w:rStyle w:val="Hyperlink"/>
+                <w:bCs/>
+                <w:noProof/>
+              </w:rPr>
+              <w:t>2.3.1</w:t>
+            </w:r>
+            <w:r>
+              <w:rPr>
+                <w:rFonts w:asciiTheme="minorHAnsi" w:hAnsiTheme="minorHAnsi" w:cstheme="minorBidi"/>
+                <w:noProof/>
+                <w:sz w:val="22"/>
+                <w:lang w:eastAsia="zh-CN"/>
+              </w:rPr>
+              <w:tab/>
+            </w:r>
+            <w:r>
+              <w:rPr>
+                <w:rStyle w:val="Hyperlink"/>
+                <w:noProof/>
+              </w:rPr>
+              <w:t>Alibaba</w:t>
+            </w:r>
+            <w:r>
+              <w:rPr>
+                <w:noProof/>
+                <w:webHidden/>
+              </w:rPr>
+              <w:tab/>
+            </w:r>
+            <w:r>
+              <w:rPr>
+                <w:noProof/>
+                <w:webHidden/>
+              </w:rPr>
+              <w:fldChar w:fldCharType="begin"/>
+            </w:r>
+            <w:r>
+              <w:rPr>
+                <w:noProof/>
+                <w:webHidden/>
+              </w:rPr>
+              <w:instrText xml:space="preserve"> PAGEREF _Toc166117186 \h </w:instrText>
+            </w:r>
+            <w:r>
+              <w:rPr>
+                <w:noProof/>
+                <w:webHidden/>
+              </w:rPr>
+            </w:r>
+            <w:r>
+              <w:rPr>
+                <w:noProof/>
+                <w:webHidden/>
+              </w:rPr>
+              <w:fldChar w:fldCharType="separate"/>
+            </w:r>
+            <w:r>
+              <w:rPr>
+                <w:noProof/>
+                <w:webHidden/>
+              </w:rPr>
+              <w:t>15</w:t>
+            </w:r>
+            <w:r>
+              <w:rPr>
+                <w:noProof/>
+                <w:webHidden/>
+              </w:rPr>
+              <w:fldChar w:fldCharType="end"/>
+            </w:r>
+          </w:hyperlink>
+        </w:p>
+        <w:p>
+          <w:pPr>
+            <w:pStyle w:val="TOC3"/>
+            <w:tabs>
+              <w:tab w:val="left" w:pos="1320"/>
+              <w:tab w:val="right" w:leader="dot" w:pos="8805"/>
+            </w:tabs>
+            <w:rPr>
+              <w:rFonts w:asciiTheme="minorHAnsi" w:hAnsiTheme="minorHAnsi" w:cstheme="minorBidi"/>
+              <w:noProof/>
+              <w:sz w:val="22"/>
+              <w:lang w:eastAsia="zh-CN"/>
+            </w:rPr>
+          </w:pPr>
+          <w:hyperlink w:anchor="_Toc166117187" w:history="1">
+            <w:r>
+              <w:rPr>
+                <w:rStyle w:val="Hyperlink"/>
+                <w:bCs/>
+                <w:noProof/>
+              </w:rPr>
+              <w:t>2.3.2</w:t>
+            </w:r>
+            <w:r>
+              <w:rPr>
+                <w:rFonts w:asciiTheme="minorHAnsi" w:hAnsiTheme="minorHAnsi" w:cstheme="minorBidi"/>
+                <w:noProof/>
+                <w:sz w:val="22"/>
+                <w:lang w:eastAsia="zh-CN"/>
+              </w:rPr>
+              <w:tab/>
+            </w:r>
+            <w:r>
+              <w:rPr>
+                <w:rStyle w:val="Hyperlink"/>
+                <w:noProof/>
+              </w:rPr>
+              <w:t>Amazon</w:t>
+            </w:r>
+            <w:r>
+              <w:rPr>
+                <w:noProof/>
+                <w:webHidden/>
+              </w:rPr>
+              <w:tab/>
+            </w:r>
+            <w:r>
+              <w:rPr>
+                <w:noProof/>
+                <w:webHidden/>
+              </w:rPr>
+              <w:fldChar w:fldCharType="begin"/>
+            </w:r>
+            <w:r>
+              <w:rPr>
+                <w:noProof/>
+                <w:webHidden/>
+              </w:rPr>
+              <w:instrText xml:space="preserve"> PAGEREF _Toc166117187 \h </w:instrText>
+            </w:r>
+            <w:r>
+              <w:rPr>
+                <w:noProof/>
+                <w:webHidden/>
+              </w:rPr>
+            </w:r>
+            <w:r>
+              <w:rPr>
+                <w:noProof/>
+                <w:webHidden/>
+              </w:rPr>
+              <w:fldChar w:fldCharType="separate"/>
+            </w:r>
+            <w:r>
+              <w:rPr>
+                <w:noProof/>
+                <w:webHidden/>
+              </w:rPr>
+              <w:t>16</w:t>
+            </w:r>
+            <w:r>
+              <w:rPr>
+                <w:noProof/>
+                <w:webHidden/>
+              </w:rPr>
+              <w:fldChar w:fldCharType="end"/>
+            </w:r>
+          </w:hyperlink>
+        </w:p>
+        <w:p>
+          <w:pPr>
+            <w:pStyle w:val="TOC3"/>
+            <w:tabs>
+              <w:tab w:val="left" w:pos="1320"/>
+              <w:tab w:val="right" w:leader="dot" w:pos="8805"/>
+            </w:tabs>
+            <w:rPr>
+              <w:rFonts w:asciiTheme="minorHAnsi" w:hAnsiTheme="minorHAnsi" w:cstheme="minorBidi"/>
+              <w:noProof/>
+              <w:sz w:val="22"/>
+              <w:lang w:eastAsia="zh-CN"/>
+            </w:rPr>
+          </w:pPr>
+          <w:hyperlink w:anchor="_Toc166117188" w:history="1">
+            <w:r>
+              <w:rPr>
+                <w:rStyle w:val="Hyperlink"/>
+                <w:bCs/>
+                <w:noProof/>
+              </w:rPr>
+              <w:t>2.3.3</w:t>
+            </w:r>
+            <w:r>
+              <w:rPr>
+                <w:rFonts w:asciiTheme="minorHAnsi" w:hAnsiTheme="minorHAnsi" w:cstheme="minorBidi"/>
+                <w:noProof/>
+                <w:sz w:val="22"/>
+                <w:lang w:eastAsia="zh-CN"/>
+              </w:rPr>
+              <w:tab/>
+            </w:r>
+            <w:r>
+              <w:rPr>
+                <w:rStyle w:val="Hyperlink"/>
+                <w:noProof/>
+              </w:rPr>
+              <w:t>eBay</w:t>
+            </w:r>
+            <w:r>
+              <w:rPr>
+                <w:noProof/>
+                <w:webHidden/>
+              </w:rPr>
+              <w:tab/>
+            </w:r>
+            <w:r>
+              <w:rPr>
+                <w:noProof/>
+                <w:webHidden/>
+              </w:rPr>
+              <w:fldChar w:fldCharType="begin"/>
+            </w:r>
+            <w:r>
+              <w:rPr>
+                <w:noProof/>
+                <w:webHidden/>
+              </w:rPr>
+              <w:instrText xml:space="preserve"> PAGEREF _Toc166117188 \h </w:instrText>
+            </w:r>
+            <w:r>
+              <w:rPr>
+                <w:noProof/>
+                <w:webHidden/>
+              </w:rPr>
+            </w:r>
+            <w:r>
+              <w:rPr>
+                <w:noProof/>
+                <w:webHidden/>
+              </w:rPr>
+              <w:fldChar w:fldCharType="separate"/>
+            </w:r>
+            <w:r>
+              <w:rPr>
+                <w:noProof/>
+                <w:webHidden/>
+              </w:rPr>
+              <w:t>17</w:t>
+            </w:r>
+            <w:r>
+              <w:rPr>
+                <w:noProof/>
+                <w:webHidden/>
+              </w:rPr>
+              <w:fldChar w:fldCharType="end"/>
+            </w:r>
+          </w:hyperlink>
+        </w:p>
+        <w:p>
+          <w:pPr>
+            <w:pStyle w:val="TOC3"/>
+            <w:tabs>
+              <w:tab w:val="left" w:pos="1320"/>
+              <w:tab w:val="right" w:leader="dot" w:pos="8805"/>
+            </w:tabs>
+            <w:rPr>
+              <w:rFonts w:asciiTheme="minorHAnsi" w:hAnsiTheme="minorHAnsi" w:cstheme="minorBidi"/>
+              <w:noProof/>
+              <w:sz w:val="22"/>
+              <w:lang w:eastAsia="zh-CN"/>
+            </w:rPr>
+          </w:pPr>
+          <w:hyperlink w:anchor="_Toc166117189" w:history="1">
+            <w:r>
+              <w:rPr>
+                <w:rStyle w:val="Hyperlink"/>
+                <w:bCs/>
+                <w:noProof/>
+              </w:rPr>
+              <w:t>2.3.4</w:t>
+            </w:r>
+            <w:r>
+              <w:rPr>
+                <w:rFonts w:asciiTheme="minorHAnsi" w:hAnsiTheme="minorHAnsi" w:cstheme="minorBidi"/>
+                <w:noProof/>
+                <w:sz w:val="22"/>
+                <w:lang w:eastAsia="zh-CN"/>
+              </w:rPr>
+              <w:tab/>
+            </w:r>
+            <w:r>
+              <w:rPr>
+                <w:rStyle w:val="Hyperlink"/>
+                <w:noProof/>
+              </w:rPr>
+              <w:t>WooCommerce</w:t>
+            </w:r>
+            <w:r>
+              <w:rPr>
+                <w:noProof/>
+                <w:webHidden/>
+              </w:rPr>
+              <w:tab/>
+            </w:r>
+            <w:r>
+              <w:rPr>
+                <w:noProof/>
+                <w:webHidden/>
+              </w:rPr>
+              <w:fldChar w:fldCharType="begin"/>
+            </w:r>
+            <w:r>
+              <w:rPr>
+                <w:noProof/>
+                <w:webHidden/>
+              </w:rPr>
+              <w:instrText xml:space="preserve"> PAGEREF _Toc166117189 \h </w:instrText>
+            </w:r>
+            <w:r>
+              <w:rPr>
+                <w:noProof/>
+                <w:webHidden/>
+              </w:rPr>
+            </w:r>
+            <w:r>
+              <w:rPr>
+                <w:noProof/>
+                <w:webHidden/>
+              </w:rPr>
+              <w:fldChar w:fldCharType="separate"/>
+            </w:r>
+            <w:r>
+              <w:rPr>
+                <w:noProof/>
+                <w:webHidden/>
+              </w:rPr>
+              <w:t>17</w:t>
             </w:r>
             <w:r>
               <w:rPr>
@@ -1523,7 +1962,7 @@
               <w:szCs w:val="22"/>
             </w:rPr>
           </w:pPr>
-          <w:hyperlink w:anchor="_Toc165920248" w:history="1">
+          <w:hyperlink w:anchor="_Toc166117190" w:history="1">
             <w:r>
               <w:rPr>
                 <w:rStyle w:val="Hyperlink"/>
@@ -1550,7 +1989,7 @@
                 <w:noProof/>
                 <w:webHidden/>
               </w:rPr>
-              <w:instrText xml:space="preserve"> PAGEREF _Toc165920248 \h </w:instrText>
+              <w:instrText xml:space="preserve"> PAGEREF _Toc166117190 \h </w:instrText>
             </w:r>
             <w:r>
               <w:rPr>
@@ -1570,7 +2009,7 @@
                 <w:noProof/>
                 <w:webHidden/>
               </w:rPr>
-              <w:t>15</w:t>
+              <w:t>19</w:t>
             </w:r>
             <w:r>
               <w:rPr>
@@ -1611,7 +2050,7 @@
       <w:pPr>
         <w:pStyle w:val="Heading1"/>
       </w:pPr>
-      <w:bookmarkStart w:id="0" w:name="_Toc165920232"/>
+      <w:bookmarkStart w:id="0" w:name="_Toc166117169"/>
       <w:r>
         <w:lastRenderedPageBreak/>
         <w:t>Introductio</w:t>
@@ -1628,7 +2067,7 @@
       <w:pPr>
         <w:pStyle w:val="Heading2"/>
       </w:pPr>
-      <w:bookmarkStart w:id="1" w:name="_Toc165920233"/>
+      <w:bookmarkStart w:id="1" w:name="_Toc166117170"/>
       <w:r>
         <w:t>Short Description of the Task</w:t>
       </w:r>
@@ -1694,7 +2133,7 @@
       <w:pPr>
         <w:pStyle w:val="Heading2"/>
       </w:pPr>
-      <w:bookmarkStart w:id="2" w:name="_Toc165920234"/>
+      <w:bookmarkStart w:id="2" w:name="_Toc166117171"/>
       <w:r>
         <w:t>Definition</w:t>
       </w:r>
@@ -1966,7 +2405,7 @@
       <w:pPr>
         <w:pStyle w:val="Heading2"/>
       </w:pPr>
-      <w:bookmarkStart w:id="3" w:name="_Toc165920235"/>
+      <w:bookmarkStart w:id="3" w:name="_Toc166117172"/>
       <w:r>
         <w:t>History of Ecommerce</w:t>
       </w:r>
@@ -1976,7 +2415,7 @@
       <w:pPr>
         <w:pStyle w:val="Heading3"/>
       </w:pPr>
-      <w:bookmarkStart w:id="4" w:name="_Toc165920236"/>
+      <w:bookmarkStart w:id="4" w:name="_Toc166117173"/>
       <w:r>
         <w:t>Early Attempts</w:t>
       </w:r>
@@ -2286,7 +2725,7 @@
       <w:pPr>
         <w:pStyle w:val="Heading3"/>
       </w:pPr>
-      <w:bookmarkStart w:id="5" w:name="_Toc165920237"/>
+      <w:bookmarkStart w:id="5" w:name="_Toc166117174"/>
       <w:r>
         <w:lastRenderedPageBreak/>
         <w:t>New Generation of Ecommerce</w:t>
@@ -2298,15 +2737,7 @@
         <w:t>In the early 1990s, with the appearance of a graphical user interface, the Internet started to gain traction with the general public. This process led the Internet, once a tool for researchers and engineers, to start growing into a business-oriented technology.</w:t>
       </w:r>
       <w:r>
-        <w:t xml:space="preserve"> A good illustration of this is the fact that in 1997 the commercial (.com) domain took over the educational (.</w:t>
-      </w:r>
-      <w:proofErr w:type="spellStart"/>
-      <w:r>
-        <w:t>edu</w:t>
-      </w:r>
-      <w:proofErr w:type="spellEnd"/>
-      <w:r>
-        <w:t xml:space="preserve">) domain in </w:t>
+        <w:t xml:space="preserve"> A good illustration of this is the fact that in 1997 the commercial (.com) domain took over the educational (.edu) domain in </w:t>
       </w:r>
       <w:r>
         <w:t xml:space="preserve">terms of </w:t>
@@ -2675,7 +3106,7 @@
       <w:pPr>
         <w:pStyle w:val="Heading1"/>
       </w:pPr>
-      <w:bookmarkStart w:id="6" w:name="_Toc165920238"/>
+      <w:bookmarkStart w:id="6" w:name="_Toc166117175"/>
       <w:r>
         <w:lastRenderedPageBreak/>
         <w:t>Literature Review</w:t>
@@ -2686,7 +3117,7 @@
       <w:pPr>
         <w:pStyle w:val="Heading2"/>
       </w:pPr>
-      <w:bookmarkStart w:id="7" w:name="_Toc165920239"/>
+      <w:bookmarkStart w:id="7" w:name="_Toc166117176"/>
       <w:r>
         <w:t>UI Best Practices</w:t>
       </w:r>
@@ -2717,24 +3148,11 @@
         <w:t xml:space="preserve"> and </w:t>
       </w:r>
       <w:r>
-        <w:t xml:space="preserve">Adam </w:t>
-      </w:r>
-      <w:proofErr w:type="spellStart"/>
-      <w:r>
-        <w:t>Wathan</w:t>
-      </w:r>
-      <w:proofErr w:type="spellEnd"/>
-      <w:r>
-        <w:t xml:space="preserve"> &amp; Steve </w:t>
-      </w:r>
-      <w:proofErr w:type="spellStart"/>
-      <w:r>
-        <w:t>Schoger</w:t>
+        <w:t>Adam Wathan &amp; Steve Schoger</w:t>
       </w:r>
       <w:r>
         <w:t>’s</w:t>
       </w:r>
-      <w:proofErr w:type="spellEnd"/>
       <w:r>
         <w:t xml:space="preserve"> </w:t>
       </w:r>
@@ -2753,7 +3171,7 @@
       <w:pPr>
         <w:pStyle w:val="Heading3"/>
       </w:pPr>
-      <w:bookmarkStart w:id="8" w:name="_Toc165920240"/>
+      <w:bookmarkStart w:id="8" w:name="_Toc166117177"/>
       <w:r>
         <w:t xml:space="preserve">Takeaways from </w:t>
       </w:r>
@@ -3547,7 +3965,7 @@
       <w:pPr>
         <w:pStyle w:val="Heading2"/>
       </w:pPr>
-      <w:bookmarkStart w:id="9" w:name="_Toc165920241"/>
+      <w:bookmarkStart w:id="9" w:name="_Toc166117178"/>
       <w:r>
         <w:t>Cloud Deployment and Security</w:t>
       </w:r>
@@ -3557,7 +3975,7 @@
       <w:pPr>
         <w:pStyle w:val="Heading3"/>
       </w:pPr>
-      <w:bookmarkStart w:id="10" w:name="_Toc165920242"/>
+      <w:bookmarkStart w:id="10" w:name="_Toc166117179"/>
       <w:r>
         <w:t>Security Concerns</w:t>
       </w:r>
@@ -3718,13 +4136,8 @@
       </w:r>
     </w:p>
     <w:p>
-      <w:proofErr w:type="spellStart"/>
-      <w:r>
-        <w:t>Kalamkar</w:t>
-      </w:r>
-      <w:proofErr w:type="spellEnd"/>
-      <w:r>
-        <w:t xml:space="preserve"> mentions two more important aspects:</w:t>
+      <w:r>
+        <w:t>Kalamkar mentions two more important aspects:</w:t>
       </w:r>
       <w:sdt>
         <w:sdtPr>
@@ -3859,15 +4272,7 @@
         </w:sdtContent>
       </w:sdt>
       <w:r>
-        <w:t xml:space="preserve"> which coincides with the definition used by </w:t>
-      </w:r>
-      <w:proofErr w:type="spellStart"/>
-      <w:r>
-        <w:t>Padmannavar</w:t>
-      </w:r>
-      <w:proofErr w:type="spellEnd"/>
-      <w:r>
-        <w:t xml:space="preserve"> for privacy.</w:t>
+        <w:t xml:space="preserve"> which coincides with the definition used by Padmannavar for privacy.</w:t>
       </w:r>
       <w:sdt>
         <w:sdtPr>
@@ -3908,15 +4313,7 @@
         </w:sdtContent>
       </w:sdt>
       <w:r>
-        <w:t xml:space="preserve"> Sun </w:t>
-      </w:r>
-      <w:proofErr w:type="spellStart"/>
-      <w:r>
-        <w:t>et</w:t>
-      </w:r>
-      <w:proofErr w:type="spellEnd"/>
-      <w:r>
-        <w:t>. al also mention these principles in their own words.</w:t>
+        <w:t xml:space="preserve"> Sun et. al also mention these principles in their own words.</w:t>
       </w:r>
       <w:sdt>
         <w:sdtPr>
@@ -3959,11 +4356,9 @@
       <w:r>
         <w:t xml:space="preserve"> Yang et al. also </w:t>
       </w:r>
-      <w:proofErr w:type="gramStart"/>
       <w:r>
         <w:t>mention</w:t>
       </w:r>
-      <w:proofErr w:type="gramEnd"/>
       <w:r>
         <w:t xml:space="preserve"> most of these principles while adding a few others, such as fine-grained access control, secure data sharing in a dynamic group, leakage-resistance</w:t>
       </w:r>
@@ -4021,6 +4416,7 @@
           <w:id w:val="261725660"/>
           <w:citation/>
         </w:sdtPr>
+        <w:sdtEndPr/>
         <w:sdtContent>
           <w:r>
             <w:fldChar w:fldCharType="begin"/>
@@ -4184,7 +4580,7 @@
         </w:numPr>
         <w:ind w:left="709" w:hanging="709"/>
       </w:pPr>
-      <w:bookmarkStart w:id="11" w:name="_Toc165920243"/>
+      <w:bookmarkStart w:id="11" w:name="_Toc166117180"/>
       <w:r>
         <w:t>Common Security Threats</w:t>
       </w:r>
@@ -4325,18 +4721,7 @@
     </w:p>
     <w:p>
       <w:r>
-        <w:t xml:space="preserve">Al </w:t>
-      </w:r>
-      <w:proofErr w:type="spellStart"/>
-      <w:r>
-        <w:t>Ladan</w:t>
-      </w:r>
-      <w:proofErr w:type="spellEnd"/>
-      <w:r>
-        <w:t xml:space="preserve"> breaks down the security </w:t>
-      </w:r>
-      <w:r>
-        <w:t>threats</w:t>
+        <w:t>Al Ladan breaks down the security threats</w:t>
       </w:r>
       <w:r>
         <w:t xml:space="preserve"> of ecommerce platforms </w:t>
@@ -4352,6 +4737,7 @@
           <w:id w:val="1055744086"/>
           <w:citation/>
         </w:sdtPr>
+        <w:sdtEndPr/>
         <w:sdtContent>
           <w:r>
             <w:fldChar w:fldCharType="begin"/>
@@ -4443,6 +4829,7 @@
           <w:id w:val="-393891452"/>
           <w:citation/>
         </w:sdtPr>
+        <w:sdtEndPr/>
         <w:sdtContent>
           <w:r>
             <w:fldChar w:fldCharType="begin"/>
@@ -4617,6 +5004,7 @@
           <w:id w:val="796805487"/>
           <w:citation/>
         </w:sdtPr>
+        <w:sdtEndPr/>
         <w:sdtContent>
           <w:r>
             <w:fldChar w:fldCharType="begin"/>
@@ -4776,6 +5164,7 @@
           <w:id w:val="-1996949267"/>
           <w:citation/>
         </w:sdtPr>
+        <w:sdtEndPr/>
         <w:sdtContent>
           <w:r>
             <w:fldChar w:fldCharType="begin"/>
@@ -4886,7 +5275,7 @@
       <w:pPr>
         <w:pStyle w:val="Heading3"/>
       </w:pPr>
-      <w:bookmarkStart w:id="12" w:name="_Toc165920244"/>
+      <w:bookmarkStart w:id="12" w:name="_Toc166117181"/>
       <w:r>
         <w:t>Mitigati</w:t>
       </w:r>
@@ -4919,6 +5308,7 @@
           <w:id w:val="-1225600434"/>
           <w:citation/>
         </w:sdtPr>
+        <w:sdtEndPr/>
         <w:sdtContent>
           <w:r>
             <w:fldChar w:fldCharType="begin"/>
@@ -5030,6 +5420,7 @@
           <w:id w:val="707451434"/>
           <w:citation/>
         </w:sdtPr>
+        <w:sdtEndPr/>
         <w:sdtContent>
           <w:r>
             <w:fldChar w:fldCharType="begin"/>
@@ -5129,6 +5520,7 @@
           <w:id w:val="-1939747830"/>
           <w:citation/>
         </w:sdtPr>
+        <w:sdtEndPr/>
         <w:sdtContent>
           <w:r>
             <w:fldChar w:fldCharType="begin"/>
@@ -5180,6 +5572,7 @@
           <w:id w:val="-932586071"/>
           <w:citation/>
         </w:sdtPr>
+        <w:sdtEndPr/>
         <w:sdtContent>
           <w:r>
             <w:fldChar w:fldCharType="begin"/>
@@ -5542,7 +5935,7 @@
       <w:pPr>
         <w:pStyle w:val="Heading3"/>
       </w:pPr>
-      <w:bookmarkStart w:id="13" w:name="_Toc165920245"/>
+      <w:bookmarkStart w:id="13" w:name="_Toc166117182"/>
       <w:r>
         <w:t>Cloud Storage</w:t>
       </w:r>
@@ -6216,7 +6609,7 @@
         </w:numPr>
         <w:ind w:left="709" w:hanging="709"/>
       </w:pPr>
-      <w:bookmarkStart w:id="14" w:name="_Toc165920246"/>
+      <w:bookmarkStart w:id="14" w:name="_Toc166117183"/>
       <w:r>
         <w:t>Data Security in the Cloud</w:t>
       </w:r>
@@ -6234,6 +6627,7 @@
           <w:id w:val="-706108459"/>
           <w:citation/>
         </w:sdtPr>
+        <w:sdtEndPr/>
         <w:sdtContent>
           <w:r>
             <w:fldChar w:fldCharType="begin"/>
@@ -6557,6 +6951,7 @@
           <w:id w:val="999629514"/>
           <w:citation/>
         </w:sdtPr>
+        <w:sdtEndPr/>
         <w:sdtContent>
           <w:r>
             <w:fldChar w:fldCharType="begin"/>
@@ -6606,6 +7001,7 @@
           <w:id w:val="248696409"/>
           <w:citation/>
         </w:sdtPr>
+        <w:sdtEndPr/>
         <w:sdtContent>
           <w:r>
             <w:fldChar w:fldCharType="begin"/>
@@ -6740,6 +7136,7 @@
           <w:id w:val="-670332053"/>
           <w:citation/>
         </w:sdtPr>
+        <w:sdtEndPr/>
         <w:sdtContent>
           <w:r>
             <w:fldChar w:fldCharType="begin"/>
@@ -6784,6 +7181,7 @@
           <w:id w:val="1902328544"/>
           <w:citation/>
         </w:sdtPr>
+        <w:sdtEndPr/>
         <w:sdtContent>
           <w:r>
             <w:fldChar w:fldCharType="begin"/>
@@ -7250,7 +7648,7 @@
       <w:pPr>
         <w:pStyle w:val="Heading3"/>
       </w:pPr>
-      <w:bookmarkStart w:id="15" w:name="_Toc165920247"/>
+      <w:bookmarkStart w:id="15" w:name="_Toc166117184"/>
       <w:r>
         <w:t>Data Privacy in the Cloud</w:t>
       </w:r>
@@ -7491,6 +7889,2119 @@
         </w:sdtContent>
       </w:sdt>
     </w:p>
+    <w:p>
+      <w:pPr>
+        <w:pStyle w:val="Heading2"/>
+      </w:pPr>
+      <w:bookmarkStart w:id="16" w:name="_Toc166117185"/>
+      <w:r>
+        <w:t>Analyzing Existing Ecommerce Platforms</w:t>
+      </w:r>
+      <w:bookmarkEnd w:id="16"/>
+    </w:p>
+    <w:p>
+      <w:r>
+        <w:lastRenderedPageBreak/>
+        <w:t>This section focuses on three main ecommerce platforms: Alibaba, Amazon and eBay.</w:t>
+      </w:r>
+      <w:r>
+        <w:t xml:space="preserve"> The choice</w:t>
+      </w:r>
+      <w:r>
+        <w:t xml:space="preserve"> </w:t>
+      </w:r>
+      <w:r>
+        <w:t>is not arbitrary, the intention was to showcase the differences between B2B</w:t>
+      </w:r>
+      <w:r>
+        <w:t xml:space="preserve"> (Alibaba)</w:t>
+      </w:r>
+      <w:r>
+        <w:t>, B2C</w:t>
+      </w:r>
+      <w:r>
+        <w:t xml:space="preserve"> (Amazon)</w:t>
+      </w:r>
+      <w:r>
+        <w:t xml:space="preserve"> and C2C </w:t>
+      </w:r>
+      <w:r>
+        <w:t xml:space="preserve">(eBay) </w:t>
+      </w:r>
+      <w:r>
+        <w:t xml:space="preserve">ecommerce </w:t>
+      </w:r>
+      <w:r>
+        <w:t>sites</w:t>
+      </w:r>
+      <w:r>
+        <w:t>.</w:t>
+      </w:r>
+      <w:r>
+        <w:t xml:space="preserve"> For the sake of </w:t>
+      </w:r>
+      <w:r>
+        <w:t>completeness,</w:t>
+      </w:r>
+      <w:r>
+        <w:t xml:space="preserve"> a self-hosted platform (Woo</w:t>
+      </w:r>
+      <w:r>
+        <w:t>C</w:t>
+      </w:r>
+      <w:r>
+        <w:t>o</w:t>
+      </w:r>
+      <w:r>
+        <w:t>m</w:t>
+      </w:r>
+      <w:r>
+        <w:t>m</w:t>
+      </w:r>
+      <w:r>
+        <w:t>erce) will also be included.</w:t>
+      </w:r>
+      <w:r>
+        <w:t xml:space="preserve"> It is worth noting that while Amazon and Alibaba have many other services, the focus will be on their core websites: </w:t>
+      </w:r>
+      <w:r>
+        <w:t>A</w:t>
+      </w:r>
+      <w:r>
+        <w:t xml:space="preserve"> </w:t>
+      </w:r>
+      <w:r>
+        <w:t xml:space="preserve">mazon.com and </w:t>
+      </w:r>
+      <w:r>
+        <w:t>A</w:t>
+      </w:r>
+      <w:r>
+        <w:t xml:space="preserve">libaba.com. </w:t>
+      </w:r>
+    </w:p>
+    <w:p>
+      <w:pPr>
+        <w:pStyle w:val="Heading3"/>
+      </w:pPr>
+      <w:bookmarkStart w:id="17" w:name="_Toc166117186"/>
+      <w:r>
+        <w:t>Alibaba</w:t>
+      </w:r>
+      <w:bookmarkEnd w:id="17"/>
+    </w:p>
+    <w:p>
+      <w:r>
+        <w:t>Alibaba was founded by Jack Ma in 1999</w:t>
+      </w:r>
+      <w:r>
+        <w:t xml:space="preserve"> who served as the </w:t>
+      </w:r>
+      <w:r>
+        <w:t>chairman</w:t>
+      </w:r>
+      <w:r>
+        <w:t xml:space="preserve"> and chief executive officer</w:t>
+      </w:r>
+      <w:r>
+        <w:t xml:space="preserve"> of the company until 2013.</w:t>
+      </w:r>
+      <w:r>
+        <w:t xml:space="preserve"> The company’s growth coincides with the spread of internet in China.</w:t>
+      </w:r>
+      <w:sdt>
+        <w:sdtPr>
+          <w:id w:val="440578918"/>
+          <w:citation/>
+        </w:sdtPr>
+        <w:sdtEndPr/>
+        <w:sdtContent>
+          <w:r>
+            <w:fldChar w:fldCharType="begin"/>
+          </w:r>
+          <w:r>
+            <w:rPr>
+              <w:lang w:val="hu-HU"/>
+            </w:rPr>
+            <w:instrText xml:space="preserve">CITATION Kra14 \l 1038 </w:instrText>
+          </w:r>
+          <w:r>
+            <w:fldChar w:fldCharType="separate"/>
+          </w:r>
+          <w:r>
+            <w:rPr>
+              <w:noProof/>
+              <w:lang w:val="hu-HU"/>
+            </w:rPr>
+            <w:t xml:space="preserve"> </w:t>
+          </w:r>
+          <w:r>
+            <w:rPr>
+              <w:noProof/>
+              <w:lang w:val="hu-HU"/>
+            </w:rPr>
+            <w:t>[17]</w:t>
+          </w:r>
+          <w:r>
+            <w:fldChar w:fldCharType="end"/>
+          </w:r>
+        </w:sdtContent>
+      </w:sdt>
+    </w:p>
+    <w:p>
+      <w:r>
+        <w:t>The Alibaba Group has many subsidiaries, including Chinese retail markets such as Taobao, Tmall, Juhuasuan, a Chinese wholesale market called 1688.com, the global version of the site called Alibaba and the retail version of Alibaba, AliExpress.</w:t>
+      </w:r>
+      <w:sdt>
+        <w:sdtPr>
+          <w:id w:val="-321356813"/>
+          <w:citation/>
+        </w:sdtPr>
+        <w:sdtEndPr/>
+        <w:sdtContent>
+          <w:r>
+            <w:fldChar w:fldCharType="begin"/>
+          </w:r>
+          <w:r>
+            <w:rPr>
+              <w:lang w:val="hu-HU"/>
+            </w:rPr>
+            <w:instrText xml:space="preserve">CITATION Kra14 \l 1038 </w:instrText>
+          </w:r>
+          <w:r>
+            <w:fldChar w:fldCharType="separate"/>
+          </w:r>
+          <w:r>
+            <w:rPr>
+              <w:noProof/>
+              <w:lang w:val="hu-HU"/>
+            </w:rPr>
+            <w:t xml:space="preserve"> </w:t>
+          </w:r>
+          <w:r>
+            <w:rPr>
+              <w:noProof/>
+              <w:lang w:val="hu-HU"/>
+            </w:rPr>
+            <w:t>[17]</w:t>
+          </w:r>
+          <w:r>
+            <w:fldChar w:fldCharType="end"/>
+          </w:r>
+        </w:sdtContent>
+      </w:sdt>
+    </w:p>
+    <w:p>
+      <w:r>
+        <w:t>Besides ecommerce</w:t>
+      </w:r>
+      <w:r>
+        <w:t xml:space="preserve"> sites, the Alibaba Group also has payment services (Alipay), a logistics information system (China Smart Logistics), online marketing services (Alimama) and even a cloud computing provider (Alibaba Cloud Computing).</w:t>
+      </w:r>
+      <w:sdt>
+        <w:sdtPr>
+          <w:id w:val="1151487947"/>
+          <w:citation/>
+        </w:sdtPr>
+        <w:sdtEndPr/>
+        <w:sdtContent>
+          <w:r>
+            <w:fldChar w:fldCharType="begin"/>
+          </w:r>
+          <w:r>
+            <w:rPr>
+              <w:lang w:val="hu-HU"/>
+            </w:rPr>
+            <w:instrText xml:space="preserve">CITATION Kra14 \l 1038 </w:instrText>
+          </w:r>
+          <w:r>
+            <w:fldChar w:fldCharType="separate"/>
+          </w:r>
+          <w:r>
+            <w:rPr>
+              <w:noProof/>
+              <w:lang w:val="hu-HU"/>
+            </w:rPr>
+            <w:t xml:space="preserve"> </w:t>
+          </w:r>
+          <w:r>
+            <w:rPr>
+              <w:noProof/>
+              <w:lang w:val="hu-HU"/>
+            </w:rPr>
+            <w:t>[17]</w:t>
+          </w:r>
+          <w:r>
+            <w:fldChar w:fldCharType="end"/>
+          </w:r>
+        </w:sdtContent>
+      </w:sdt>
+    </w:p>
+    <w:p>
+      <w:r>
+        <w:t xml:space="preserve">Alibaba </w:t>
+      </w:r>
+      <w:r>
+        <w:t xml:space="preserve">assists </w:t>
+      </w:r>
+      <w:r>
+        <w:t xml:space="preserve">small exporters, primarily based in China, </w:t>
+      </w:r>
+      <w:r>
+        <w:t>in</w:t>
+      </w:r>
+      <w:r>
+        <w:t xml:space="preserve"> find</w:t>
+      </w:r>
+      <w:r>
+        <w:t xml:space="preserve">ing </w:t>
+      </w:r>
+      <w:r>
+        <w:t>businesses who can source their products.</w:t>
+      </w:r>
+      <w:r>
+        <w:t xml:space="preserve"> While Alibaba does not have commission fees, they do</w:t>
+      </w:r>
+      <w:r>
+        <w:t xml:space="preserve"> make</w:t>
+      </w:r>
+      <w:r>
+        <w:t xml:space="preserve"> </w:t>
+      </w:r>
+      <w:r>
+        <w:t>a profit by membership fee</w:t>
+      </w:r>
+      <w:r>
+        <w:t>s</w:t>
+      </w:r>
+      <w:r>
+        <w:t xml:space="preserve"> (membership determines the number of products sellers can showcase [</w:t>
+      </w:r>
+      <w:r>
+        <w:t>highlight</w:t>
+      </w:r>
+      <w:r>
+        <w:t>]</w:t>
+      </w:r>
+      <w:r>
+        <w:t xml:space="preserve"> and</w:t>
+      </w:r>
+      <w:r>
+        <w:t xml:space="preserve"> </w:t>
+      </w:r>
+      <w:r>
+        <w:t>the number of RQF</w:t>
+      </w:r>
+      <w:r>
+        <w:t xml:space="preserve"> responses </w:t>
+      </w:r>
+      <w:r>
+        <w:t>[request for quot</w:t>
+      </w:r>
+      <w:r>
+        <w:t>ation</w:t>
+      </w:r>
+      <w:r>
+        <w:t>] per month</w:t>
+      </w:r>
+      <w:r>
+        <w:t>)</w:t>
+      </w:r>
+      <w:r>
+        <w:t>.</w:t>
+      </w:r>
+      <w:r>
+        <w:t xml:space="preserve"> A custom pricing model is </w:t>
+      </w:r>
+      <w:r>
+        <w:t>used to determine the membership fees.</w:t>
+      </w:r>
+      <w:sdt>
+        <w:sdtPr>
+          <w:id w:val="1392617363"/>
+          <w:citation/>
+        </w:sdtPr>
+        <w:sdtEndPr/>
+        <w:sdtContent>
+          <w:r>
+            <w:fldChar w:fldCharType="begin"/>
+          </w:r>
+          <w:r>
+            <w:rPr>
+              <w:lang w:val="hu-HU"/>
+            </w:rPr>
+            <w:instrText xml:space="preserve"> CITATION Kra14 \l 1038  \m Ali24</w:instrText>
+          </w:r>
+          <w:r>
+            <w:fldChar w:fldCharType="separate"/>
+          </w:r>
+          <w:r>
+            <w:rPr>
+              <w:noProof/>
+              <w:lang w:val="hu-HU"/>
+            </w:rPr>
+            <w:t xml:space="preserve"> </w:t>
+          </w:r>
+          <w:r>
+            <w:rPr>
+              <w:noProof/>
+              <w:lang w:val="hu-HU"/>
+            </w:rPr>
+            <w:t>[17, 18]</w:t>
+          </w:r>
+          <w:r>
+            <w:fldChar w:fldCharType="end"/>
+          </w:r>
+        </w:sdtContent>
+      </w:sdt>
+      <w:r>
+        <w:t xml:space="preserve"> Most of the company’s revenue comes from </w:t>
+      </w:r>
+      <w:r>
+        <w:t>advertising.</w:t>
+      </w:r>
+      <w:r>
+        <w:t xml:space="preserve"> According to data from 2014, Alibaba reported a gross merchandise volume of $296 billion</w:t>
+      </w:r>
+      <w:r>
+        <w:t>, exceeding eBay and Amazon combined.</w:t>
+      </w:r>
+      <w:sdt>
+        <w:sdtPr>
+          <w:id w:val="-2042035398"/>
+          <w:citation/>
+        </w:sdtPr>
+        <w:sdtEndPr/>
+        <w:sdtContent>
+          <w:r>
+            <w:fldChar w:fldCharType="begin"/>
+          </w:r>
+          <w:r>
+            <w:rPr>
+              <w:lang w:val="hu-HU"/>
+            </w:rPr>
+            <w:instrText xml:space="preserve"> CITATION BBC14 \l 1038 </w:instrText>
+          </w:r>
+          <w:r>
+            <w:fldChar w:fldCharType="separate"/>
+          </w:r>
+          <w:r>
+            <w:rPr>
+              <w:noProof/>
+              <w:lang w:val="hu-HU"/>
+            </w:rPr>
+            <w:t xml:space="preserve"> </w:t>
+          </w:r>
+          <w:r>
+            <w:rPr>
+              <w:noProof/>
+              <w:lang w:val="hu-HU"/>
+            </w:rPr>
+            <w:t>[19]</w:t>
+          </w:r>
+          <w:r>
+            <w:fldChar w:fldCharType="end"/>
+          </w:r>
+        </w:sdtContent>
+      </w:sdt>
+    </w:p>
+    <w:p>
+      <w:r>
+        <w:t>A typical deal is made with the following workflow</w:t>
+      </w:r>
+      <w:r>
+        <w:t xml:space="preserve"> from the buyer’s perspective</w:t>
+      </w:r>
+      <w:r>
+        <w:t>:</w:t>
+      </w:r>
+    </w:p>
+    <w:p>
+      <w:r>
+        <w:t>Sign up</w:t>
+      </w:r>
+      <w:r>
+        <w:t xml:space="preserve"> </w:t>
+      </w:r>
+      <w:r>
+        <w:sym w:font="Wingdings" w:char="F0E0"/>
+      </w:r>
+      <w:r>
+        <w:t xml:space="preserve"> Set</w:t>
+      </w:r>
+      <w:r>
+        <w:t xml:space="preserve"> </w:t>
+      </w:r>
+      <w:r>
+        <w:t>up business details</w:t>
+      </w:r>
+      <w:r>
+        <w:t xml:space="preserve"> </w:t>
+      </w:r>
+      <w:r>
+        <w:sym w:font="Wingdings" w:char="F0E0"/>
+      </w:r>
+      <w:r>
+        <w:t xml:space="preserve"> Fi</w:t>
+      </w:r>
+      <w:r>
+        <w:t>n</w:t>
+      </w:r>
+      <w:r>
+        <w:t>d the product</w:t>
+      </w:r>
+      <w:r>
+        <w:t>s</w:t>
+      </w:r>
+      <w:r>
+        <w:t xml:space="preserve"> </w:t>
+      </w:r>
+      <w:r>
+        <w:t xml:space="preserve">you </w:t>
+      </w:r>
+      <w:r>
+        <w:t>are looking for</w:t>
+      </w:r>
+      <w:r>
+        <w:t xml:space="preserve"> </w:t>
+      </w:r>
+      <w:r>
+        <w:sym w:font="Wingdings" w:char="F0E0"/>
+      </w:r>
+      <w:r>
+        <w:t xml:space="preserve"> </w:t>
+      </w:r>
+      <w:r>
+        <w:t>Request a quote from the sellers</w:t>
+      </w:r>
+      <w:r>
+        <w:t xml:space="preserve">/ask for clarification (e.g., about shipment) </w:t>
+      </w:r>
+      <w:r>
+        <w:sym w:font="Wingdings" w:char="F0E0"/>
+      </w:r>
+      <w:r>
+        <w:t xml:space="preserve"> Evaluate quotes and select the best one</w:t>
+      </w:r>
+      <w:r>
+        <w:t xml:space="preserve"> </w:t>
+      </w:r>
+      <w:r>
+        <w:sym w:font="Wingdings" w:char="F0E0"/>
+      </w:r>
+      <w:r>
+        <w:t xml:space="preserve"> (Optionally) Create a trade assurance contract if possible</w:t>
+      </w:r>
+      <w:r>
+        <w:t xml:space="preserve"> (for handling disputes</w:t>
+      </w:r>
+      <w:r>
+        <w:t>, if the seller is a Trade Assurance supplier</w:t>
+      </w:r>
+      <w:r>
+        <w:t>)</w:t>
+      </w:r>
+      <w:r>
+        <w:t xml:space="preserve"> </w:t>
+      </w:r>
+      <w:r>
+        <w:sym w:font="Wingdings" w:char="F0E0"/>
+      </w:r>
+      <w:r>
+        <w:t xml:space="preserve"> Pay</w:t>
+      </w:r>
+      <w:r>
+        <w:t xml:space="preserve"> for the product/deposit (in case the product is not readily available</w:t>
+      </w:r>
+      <w:r>
+        <w:t>, the rest will be paid later</w:t>
+      </w:r>
+      <w:r>
+        <w:t>)</w:t>
+      </w:r>
+      <w:r>
+        <w:t>. This process can be done through online banks, credit card, telegraphic transfer or Payment Terms (offered by Alibaba in the United States) with different transaction fees.</w:t>
+      </w:r>
+      <w:r>
+        <w:t xml:space="preserve"> </w:t>
+      </w:r>
+      <w:r>
+        <w:sym w:font="Wingdings" w:char="F0E0"/>
+      </w:r>
+      <w:r>
+        <w:t xml:space="preserve"> Shipping</w:t>
+      </w:r>
+      <w:r>
+        <w:t xml:space="preserve"> </w:t>
+      </w:r>
+      <w:r>
+        <w:sym w:font="Wingdings" w:char="F0E0"/>
+      </w:r>
+      <w:r>
+        <w:t xml:space="preserve"> Inspect the</w:t>
+      </w:r>
+      <w:r>
+        <w:t xml:space="preserve"> received</w:t>
+      </w:r>
+      <w:r>
+        <w:t xml:space="preserve"> products (optionally conduct pre-shipment product inspection)</w:t>
+      </w:r>
+      <w:sdt>
+        <w:sdtPr>
+          <w:id w:val="312529367"/>
+          <w:citation/>
+        </w:sdtPr>
+        <w:sdtEndPr/>
+        <w:sdtContent>
+          <w:r>
+            <w:fldChar w:fldCharType="begin"/>
+          </w:r>
+          <w:r>
+            <w:rPr>
+              <w:lang w:val="hu-HU"/>
+            </w:rPr>
+            <w:instrText xml:space="preserve"> CITATION Ali241 \l 1038 </w:instrText>
+          </w:r>
+          <w:r>
+            <w:fldChar w:fldCharType="separate"/>
+          </w:r>
+          <w:r>
+            <w:rPr>
+              <w:noProof/>
+              <w:lang w:val="hu-HU"/>
+            </w:rPr>
+            <w:t xml:space="preserve"> </w:t>
+          </w:r>
+          <w:r>
+            <w:rPr>
+              <w:noProof/>
+              <w:lang w:val="hu-HU"/>
+            </w:rPr>
+            <w:t>[20]</w:t>
+          </w:r>
+          <w:r>
+            <w:fldChar w:fldCharType="end"/>
+          </w:r>
+        </w:sdtContent>
+      </w:sdt>
+    </w:p>
+    <w:p>
+      <w:r>
+        <w:t>Shipping is handled by a freight service</w:t>
+      </w:r>
+      <w:r>
+        <w:t>. Alibaba offers the following shipping methods</w:t>
+      </w:r>
+      <w:r>
+        <w:t>:</w:t>
+      </w:r>
+      <w:sdt>
+        <w:sdtPr>
+          <w:id w:val="290101435"/>
+          <w:citation/>
+        </w:sdtPr>
+        <w:sdtEndPr/>
+        <w:sdtContent>
+          <w:r>
+            <w:fldChar w:fldCharType="begin"/>
+          </w:r>
+          <w:r>
+            <w:rPr>
+              <w:lang w:val="hu-HU"/>
+            </w:rPr>
+            <w:instrText xml:space="preserve"> CITATION Ali241 \l 1038 </w:instrText>
+          </w:r>
+          <w:r>
+            <w:fldChar w:fldCharType="separate"/>
+          </w:r>
+          <w:r>
+            <w:rPr>
+              <w:noProof/>
+              <w:lang w:val="hu-HU"/>
+            </w:rPr>
+            <w:t xml:space="preserve"> </w:t>
+          </w:r>
+          <w:r>
+            <w:rPr>
+              <w:noProof/>
+              <w:lang w:val="hu-HU"/>
+            </w:rPr>
+            <w:t>[20]</w:t>
+          </w:r>
+          <w:r>
+            <w:fldChar w:fldCharType="end"/>
+          </w:r>
+        </w:sdtContent>
+      </w:sdt>
+    </w:p>
+    <w:p>
+      <w:pPr>
+        <w:pStyle w:val="ListParagraph"/>
+        <w:numPr>
+          <w:ilvl w:val="0"/>
+          <w:numId w:val="20"/>
+        </w:numPr>
+      </w:pPr>
+      <w:r>
+        <w:lastRenderedPageBreak/>
+        <w:t xml:space="preserve">Ocean </w:t>
+      </w:r>
+      <w:r>
+        <w:t>F</w:t>
+      </w:r>
+      <w:r>
+        <w:t>reight – buyers can choose from two container options, FCL (full container load) or LCL (</w:t>
+      </w:r>
+      <w:r>
+        <w:t>less than</w:t>
+      </w:r>
+      <w:r>
+        <w:t xml:space="preserve"> container load), the former fit for high volume orders, where an entire container can be filled with the order</w:t>
+      </w:r>
+      <w:r>
+        <w:t>,</w:t>
+      </w:r>
+      <w:r>
+        <w:t xml:space="preserve"> and the latter for low volume orders, so that the buyers can save money.</w:t>
+      </w:r>
+    </w:p>
+    <w:p>
+      <w:pPr>
+        <w:pStyle w:val="ListParagraph"/>
+        <w:numPr>
+          <w:ilvl w:val="0"/>
+          <w:numId w:val="20"/>
+        </w:numPr>
+      </w:pPr>
+      <w:r>
+        <w:t>Air</w:t>
+      </w:r>
+      <w:r>
+        <w:t xml:space="preserve"> Express &amp; Air Parcel</w:t>
+      </w:r>
+      <w:r>
+        <w:t xml:space="preserve"> </w:t>
+      </w:r>
+      <w:r>
+        <w:t>–</w:t>
+      </w:r>
+      <w:r>
+        <w:t xml:space="preserve"> </w:t>
+      </w:r>
+      <w:r>
+        <w:t>a cost effective airborne shipping method that is available</w:t>
+      </w:r>
+      <w:r>
+        <w:t xml:space="preserve"> for products of suppliers based in China</w:t>
+      </w:r>
+      <w:r>
+        <w:t>.</w:t>
+      </w:r>
+    </w:p>
+    <w:p>
+      <w:pPr>
+        <w:pStyle w:val="ListParagraph"/>
+        <w:numPr>
+          <w:ilvl w:val="0"/>
+          <w:numId w:val="20"/>
+        </w:numPr>
+      </w:pPr>
+      <w:r>
+        <w:t xml:space="preserve">Air </w:t>
+      </w:r>
+      <w:r>
+        <w:t>F</w:t>
+      </w:r>
+      <w:r>
+        <w:t xml:space="preserve">reight </w:t>
+      </w:r>
+      <w:r>
+        <w:t xml:space="preserve">– also known as air cargo, </w:t>
+      </w:r>
+      <w:r>
+        <w:t xml:space="preserve">it is </w:t>
+      </w:r>
+      <w:r>
+        <w:t>designed for orders between 150 and 500 kg</w:t>
+      </w:r>
+      <w:r>
+        <w:t xml:space="preserve">. It is a time-sensitive and more expensive shipping option. </w:t>
+      </w:r>
+      <w:r>
+        <w:t>The shipping rate is calculated from the cargo’s actual weight and dimensional weight</w:t>
+      </w:r>
+      <w:r>
+        <w:t>,</w:t>
+      </w:r>
+      <w:r>
+        <w:t xml:space="preserve"> where the larger one becomes the chargeable weight</w:t>
+      </w:r>
+      <w:r>
+        <w:t>.</w:t>
+      </w:r>
+    </w:p>
+    <w:p>
+      <w:r>
+        <w:t xml:space="preserve">Dimensional weight is calculated using the following formula: </w:t>
+      </w:r>
+      <m:oMath>
+        <m:r>
+          <w:rPr>
+            <w:rFonts w:ascii="Cambria Math" w:hAnsi="Cambria Math"/>
+          </w:rPr>
+          <m:t>(length×width×height)÷(dimensional weight factor)</m:t>
+        </m:r>
+      </m:oMath>
+      <w:r>
+        <w:t>,</w:t>
+      </w:r>
+      <w:r>
+        <w:t xml:space="preserve"> where the dim factor </w:t>
+      </w:r>
+      <w:r>
+        <w:t>(</w:t>
+      </w:r>
+      <w:r>
+        <w:t>dimensional weight factor</w:t>
+      </w:r>
+      <w:r>
+        <w:t xml:space="preserve">) </w:t>
+      </w:r>
+      <w:r>
+        <w:t>is the volume of package allowed per unit of weight</w:t>
+      </w:r>
+      <w:r>
+        <w:t>.</w:t>
+      </w:r>
+      <w:r>
+        <w:t xml:space="preserve"> For example, if the minimum weight allowance per m</w:t>
+      </w:r>
+      <w:r>
+        <w:rPr>
+          <w:vertAlign w:val="superscript"/>
+        </w:rPr>
+        <w:t>3</w:t>
+      </w:r>
+      <w:r>
+        <w:t xml:space="preserve"> is 50 kg,</w:t>
+      </w:r>
+      <w:r>
+        <w:t xml:space="preserve"> then the</w:t>
+      </w:r>
+      <w:r>
+        <w:t xml:space="preserve"> </w:t>
+      </w:r>
+      <w:r>
+        <w:t xml:space="preserve">dim factor </w:t>
+      </w:r>
+      <w:r>
+        <w:t xml:space="preserve">can be calculated by dividing the volume by the weight: </w:t>
+      </w:r>
+      <m:oMath>
+        <m:f>
+          <m:fPr>
+            <m:ctrlPr>
+              <w:rPr>
+                <w:rFonts w:ascii="Cambria Math" w:hAnsi="Cambria Math"/>
+                <w:i/>
+              </w:rPr>
+            </m:ctrlPr>
+          </m:fPr>
+          <m:num>
+            <m:r>
+              <w:rPr>
+                <w:rFonts w:ascii="Cambria Math" w:hAnsi="Cambria Math"/>
+              </w:rPr>
+              <m:t xml:space="preserve">1 </m:t>
+            </m:r>
+            <m:sSup>
+              <m:sSupPr>
+                <m:ctrlPr>
+                  <w:rPr>
+                    <w:rFonts w:ascii="Cambria Math" w:hAnsi="Cambria Math"/>
+                    <w:i/>
+                  </w:rPr>
+                </m:ctrlPr>
+              </m:sSupPr>
+              <m:e>
+                <m:r>
+                  <w:rPr>
+                    <w:rFonts w:ascii="Cambria Math" w:hAnsi="Cambria Math"/>
+                  </w:rPr>
+                  <m:t>m</m:t>
+                </m:r>
+              </m:e>
+              <m:sup>
+                <m:r>
+                  <w:rPr>
+                    <w:rFonts w:ascii="Cambria Math" w:hAnsi="Cambria Math"/>
+                  </w:rPr>
+                  <m:t>3</m:t>
+                </m:r>
+              </m:sup>
+            </m:sSup>
+          </m:num>
+          <m:den>
+            <m:r>
+              <w:rPr>
+                <w:rFonts w:ascii="Cambria Math" w:hAnsi="Cambria Math"/>
+              </w:rPr>
+              <m:t>50 kg</m:t>
+            </m:r>
+          </m:den>
+        </m:f>
+        <m:r>
+          <w:rPr>
+            <w:rFonts w:ascii="Cambria Math" w:hAnsi="Cambria Math"/>
+          </w:rPr>
+          <m:t xml:space="preserve">=0.02 </m:t>
+        </m:r>
+        <m:sSup>
+          <m:sSupPr>
+            <m:ctrlPr>
+              <w:rPr>
+                <w:rFonts w:ascii="Cambria Math" w:hAnsi="Cambria Math"/>
+                <w:i/>
+              </w:rPr>
+            </m:ctrlPr>
+          </m:sSupPr>
+          <m:e>
+            <m:r>
+              <w:rPr>
+                <w:rFonts w:ascii="Cambria Math" w:hAnsi="Cambria Math"/>
+              </w:rPr>
+              <m:t>m</m:t>
+            </m:r>
+          </m:e>
+          <m:sup>
+            <m:r>
+              <w:rPr>
+                <w:rFonts w:ascii="Cambria Math" w:hAnsi="Cambria Math"/>
+              </w:rPr>
+              <m:t>3</m:t>
+            </m:r>
+          </m:sup>
+        </m:sSup>
+        <m:r>
+          <w:rPr>
+            <w:rFonts w:ascii="Cambria Math" w:hAnsi="Cambria Math"/>
+          </w:rPr>
+          <m:t>/kg</m:t>
+        </m:r>
+      </m:oMath>
+      <w:r>
+        <w:t>.</w:t>
+      </w:r>
+      <w:r>
+        <w:t xml:space="preserve"> </w:t>
+      </w:r>
+      <w:r>
+        <w:t xml:space="preserve">If the order in question has a weight of 20 kg with the </w:t>
+      </w:r>
+      <w:r>
+        <w:t>following</w:t>
+      </w:r>
+      <w:r>
+        <w:t xml:space="preserve"> dimensions (in meter)</w:t>
+      </w:r>
+      <w:r>
+        <w:t>:</w:t>
+      </w:r>
+      <w:r>
+        <w:t xml:space="preserve"> </w:t>
+      </w:r>
+      <m:oMath>
+        <m:r>
+          <w:rPr>
+            <w:rFonts w:ascii="Cambria Math" w:hAnsi="Cambria Math"/>
+          </w:rPr>
+          <m:t>0.5×0.5×2</m:t>
+        </m:r>
+      </m:oMath>
+      <w:r>
+        <w:t xml:space="preserve"> then the volume is </w:t>
+      </w:r>
+      <w:r>
+        <w:t>0.5 m</w:t>
+      </w:r>
+      <w:r>
+        <w:rPr>
+          <w:vertAlign w:val="superscript"/>
+        </w:rPr>
+        <w:t>3</w:t>
+      </w:r>
+      <w:r>
+        <w:t>. In this case, even though the actual weight is only 20 kg, the dimensional weight is</w:t>
+      </w:r>
+      <w:r>
+        <w:t xml:space="preserve"> </w:t>
+      </w:r>
+      <m:oMath>
+        <m:d>
+          <m:dPr>
+            <m:ctrlPr>
+              <w:rPr>
+                <w:rFonts w:ascii="Cambria Math" w:hAnsi="Cambria Math"/>
+                <w:i/>
+              </w:rPr>
+            </m:ctrlPr>
+          </m:dPr>
+          <m:e>
+            <m:r>
+              <w:rPr>
+                <w:rFonts w:ascii="Cambria Math" w:hAnsi="Cambria Math"/>
+              </w:rPr>
+              <m:t>0.5×0.5×2</m:t>
+            </m:r>
+          </m:e>
+        </m:d>
+        <m:r>
+          <w:rPr>
+            <w:rFonts w:ascii="Cambria Math" w:hAnsi="Cambria Math"/>
+          </w:rPr>
+          <m:t>÷0.02=25 kg</m:t>
+        </m:r>
+      </m:oMath>
+      <w:r>
+        <w:t>,</w:t>
+      </w:r>
+      <w:r>
+        <w:t xml:space="preserve"> meaning that rate will be calculated based on the dimensional weight.</w:t>
+      </w:r>
+    </w:p>
+    <w:p>
+      <w:pPr>
+        <w:pStyle w:val="Heading3"/>
+      </w:pPr>
+      <w:bookmarkStart w:id="18" w:name="_Toc166117187"/>
+      <w:r>
+        <w:t>Amazon</w:t>
+      </w:r>
+      <w:bookmarkEnd w:id="18"/>
+    </w:p>
+    <w:p>
+      <w:r>
+        <w:t xml:space="preserve">Amazon </w:t>
+      </w:r>
+      <w:r>
+        <w:t>was founded in 1994 by Jeff Bezos.</w:t>
+      </w:r>
+      <w:r>
+        <w:t xml:space="preserve"> </w:t>
+      </w:r>
+      <w:r>
+        <w:t>In the early days, the company was focused entirely on the sale of books, which is why it was headquartered in Seattle, due to the proximity of the Oregon book distribution center.</w:t>
+      </w:r>
+      <w:r>
+        <w:t xml:space="preserve"> Soon, Amazon grew in popularity and started selling other products.</w:t>
+      </w:r>
+      <w:r>
+        <w:t xml:space="preserve"> The company got publicly listed in 1997.</w:t>
+      </w:r>
+      <w:r>
+        <w:t xml:space="preserve"> </w:t>
+      </w:r>
+      <w:r>
+        <w:t>Since</w:t>
+      </w:r>
+      <w:r>
+        <w:t xml:space="preserve"> 2000, </w:t>
+      </w:r>
+      <w:r>
+        <w:t xml:space="preserve">they have </w:t>
+      </w:r>
+      <w:r>
+        <w:t xml:space="preserve">allowed </w:t>
+      </w:r>
+      <w:r>
+        <w:t>other businesses</w:t>
+      </w:r>
+      <w:r>
+        <w:t xml:space="preserve"> to use the portal for selling their own goods.</w:t>
+      </w:r>
+      <w:sdt>
+        <w:sdtPr>
+          <w:id w:val="847759598"/>
+          <w:citation/>
+        </w:sdtPr>
+        <w:sdtEndPr/>
+        <w:sdtContent>
+          <w:r>
+            <w:fldChar w:fldCharType="begin"/>
+          </w:r>
+          <w:r>
+            <w:rPr>
+              <w:lang w:val="hu-HU"/>
+            </w:rPr>
+            <w:instrText xml:space="preserve"> CITATION Nic20 \l 1038 </w:instrText>
+          </w:r>
+          <w:r>
+            <w:fldChar w:fldCharType="separate"/>
+          </w:r>
+          <w:r>
+            <w:rPr>
+              <w:noProof/>
+              <w:lang w:val="hu-HU"/>
+            </w:rPr>
+            <w:t xml:space="preserve"> </w:t>
+          </w:r>
+          <w:r>
+            <w:rPr>
+              <w:noProof/>
+              <w:lang w:val="hu-HU"/>
+            </w:rPr>
+            <w:t>[21]</w:t>
+          </w:r>
+          <w:r>
+            <w:fldChar w:fldCharType="end"/>
+          </w:r>
+        </w:sdtContent>
+      </w:sdt>
+    </w:p>
+    <w:p>
+      <w:r>
+        <w:t xml:space="preserve">The original vision of Amazon was to provide </w:t>
+      </w:r>
+      <w:r>
+        <w:t xml:space="preserve">an online </w:t>
+      </w:r>
+      <w:r>
+        <w:t>catalo</w:t>
+      </w:r>
+      <w:r>
+        <w:t>g</w:t>
+      </w:r>
+      <w:r>
+        <w:t>.</w:t>
+      </w:r>
+      <w:r>
+        <w:t xml:space="preserve"> Bezos pointed out the dependence on the location, and the costs incurred by that, </w:t>
+      </w:r>
+      <w:r>
+        <w:t>in case of</w:t>
+      </w:r>
+      <w:r>
+        <w:t xml:space="preserve"> traditional brick-and-mortar stores and that is what he </w:t>
+      </w:r>
+      <w:r>
+        <w:t xml:space="preserve">intended </w:t>
+      </w:r>
+      <w:r>
+        <w:t>to eliminate</w:t>
+      </w:r>
+      <w:r>
+        <w:t>, since technology was getting cheaper, as opposed to real-estate</w:t>
+      </w:r>
+      <w:r>
+        <w:t xml:space="preserve">, </w:t>
+      </w:r>
+      <w:r>
+        <w:t>which kept increasing in price.</w:t>
+      </w:r>
+      <w:r>
+        <w:t xml:space="preserve"> Albeit this statement by Bezos, during the early days of Amazon, </w:t>
+      </w:r>
+      <w:r>
+        <w:t xml:space="preserve">later on, </w:t>
+      </w:r>
+      <w:r>
+        <w:t>he ended up investing a lot, including in warehouses, to serve the market better.</w:t>
+      </w:r>
+      <w:sdt>
+        <w:sdtPr>
+          <w:id w:val="-251667626"/>
+          <w:citation/>
+        </w:sdtPr>
+        <w:sdtEndPr/>
+        <w:sdtContent>
+          <w:r>
+            <w:fldChar w:fldCharType="begin"/>
+          </w:r>
+          <w:r>
+            <w:rPr>
+              <w:lang w:val="hu-HU"/>
+            </w:rPr>
+            <w:instrText xml:space="preserve"> CITATION Nic20 \l 1038 </w:instrText>
+          </w:r>
+          <w:r>
+            <w:fldChar w:fldCharType="separate"/>
+          </w:r>
+          <w:r>
+            <w:rPr>
+              <w:noProof/>
+              <w:lang w:val="hu-HU"/>
+            </w:rPr>
+            <w:t xml:space="preserve"> </w:t>
+          </w:r>
+          <w:r>
+            <w:rPr>
+              <w:noProof/>
+              <w:lang w:val="hu-HU"/>
+            </w:rPr>
+            <w:t>[21]</w:t>
+          </w:r>
+          <w:r>
+            <w:fldChar w:fldCharType="end"/>
+          </w:r>
+        </w:sdtContent>
+      </w:sdt>
+      <w:r>
+        <w:t xml:space="preserve"> </w:t>
+      </w:r>
+      <w:r>
+        <w:t>Amazon’s key resource is its technological infrastructure, which they built over more than two decades.</w:t>
+      </w:r>
+      <w:sdt>
+        <w:sdtPr>
+          <w:id w:val="1702825805"/>
+          <w:citation/>
+        </w:sdtPr>
+        <w:sdtEndPr/>
+        <w:sdtContent>
+          <w:r>
+            <w:fldChar w:fldCharType="begin"/>
+          </w:r>
+          <w:r>
+            <w:rPr>
+              <w:lang w:val="hu-HU"/>
+            </w:rPr>
+            <w:instrText xml:space="preserve"> CITATION Dan24 \l 1038 </w:instrText>
+          </w:r>
+          <w:r>
+            <w:fldChar w:fldCharType="separate"/>
+          </w:r>
+          <w:r>
+            <w:rPr>
+              <w:noProof/>
+              <w:lang w:val="hu-HU"/>
+            </w:rPr>
+            <w:t xml:space="preserve"> </w:t>
+          </w:r>
+          <w:r>
+            <w:rPr>
+              <w:noProof/>
+              <w:lang w:val="hu-HU"/>
+            </w:rPr>
+            <w:t>[22]</w:t>
+          </w:r>
+          <w:r>
+            <w:fldChar w:fldCharType="end"/>
+          </w:r>
+        </w:sdtContent>
+      </w:sdt>
+    </w:p>
+    <w:p>
+      <w:r>
+        <w:t>Amazon operates with a low profit margin</w:t>
+      </w:r>
+      <w:r>
+        <w:t xml:space="preserve">, which makes it attractive </w:t>
+      </w:r>
+      <w:r>
+        <w:t>to</w:t>
+      </w:r>
+      <w:r>
+        <w:t xml:space="preserve"> buyers.</w:t>
+      </w:r>
+      <w:r>
+        <w:t xml:space="preserve"> This is possible thanks to the lack of</w:t>
+      </w:r>
+      <w:r>
+        <w:t xml:space="preserve"> a</w:t>
+      </w:r>
+      <w:r>
+        <w:t xml:space="preserve"> physical store and </w:t>
+      </w:r>
+      <w:r>
+        <w:t xml:space="preserve">keeping a </w:t>
+      </w:r>
+      <w:r>
+        <w:t>small</w:t>
+      </w:r>
+      <w:r>
+        <w:t xml:space="preserve"> inventory.</w:t>
+      </w:r>
+      <w:r>
+        <w:t xml:space="preserve"> Amazon.com </w:t>
+      </w:r>
+      <w:r>
+        <w:t xml:space="preserve">accounts </w:t>
+      </w:r>
+      <w:r>
+        <w:t>for more than 65% of Amazon’s income</w:t>
+      </w:r>
+      <w:r>
+        <w:t xml:space="preserve"> (</w:t>
+      </w:r>
+      <w:r>
+        <w:t>23% from third-party sellers</w:t>
+      </w:r>
+      <w:r>
+        <w:t xml:space="preserve">) according </w:t>
+      </w:r>
+      <w:r>
+        <w:lastRenderedPageBreak/>
+        <w:t>to data from 2022.</w:t>
+      </w:r>
+      <w:r>
+        <w:t xml:space="preserve"> </w:t>
+      </w:r>
+      <w:r>
+        <w:t>Amazon has over 8 million sellers worldwide.</w:t>
+      </w:r>
+      <w:r>
+        <w:t xml:space="preserve"> </w:t>
+      </w:r>
+      <w:r>
+        <w:t>From the sellers’ perspective,</w:t>
+      </w:r>
+      <w:r>
+        <w:t xml:space="preserve"> Amazon’s revenue</w:t>
+      </w:r>
+      <w:r>
+        <w:t xml:space="preserve"> stream consists of</w:t>
+      </w:r>
+      <w:r>
+        <w:t xml:space="preserve"> </w:t>
+      </w:r>
+      <w:r>
+        <w:t>advertising</w:t>
+      </w:r>
+      <w:r>
+        <w:t xml:space="preserve"> fees</w:t>
+      </w:r>
+      <w:r>
+        <w:t xml:space="preserve"> </w:t>
+      </w:r>
+      <w:r>
+        <w:t>which the seller</w:t>
+      </w:r>
+      <w:r>
+        <w:t>s</w:t>
+      </w:r>
+      <w:r>
+        <w:t xml:space="preserve"> </w:t>
+      </w:r>
+      <w:r>
+        <w:t>pay for product promotion</w:t>
+      </w:r>
+      <w:r>
+        <w:t xml:space="preserve"> and commission on sales</w:t>
+      </w:r>
+      <w:r>
+        <w:t>.</w:t>
+      </w:r>
+      <w:r>
+        <w:t xml:space="preserve"> Another source is Amazon Prime, a </w:t>
+      </w:r>
+      <w:r>
+        <w:t>subscription-based</w:t>
+      </w:r>
+      <w:r>
+        <w:t xml:space="preserve"> service for buyers, which guarantees free two-day shipping, access to the video and music streaming catalog and many other </w:t>
+      </w:r>
+      <w:r>
+        <w:t>benefits</w:t>
+      </w:r>
+      <w:r>
+        <w:t>.</w:t>
+      </w:r>
+      <w:r>
+        <w:t xml:space="preserve"> Since Amazon has their own delivery service, it is also a </w:t>
+      </w:r>
+      <w:r>
+        <w:t>potential</w:t>
+      </w:r>
+      <w:r>
+        <w:t xml:space="preserve"> source of their profit.</w:t>
+      </w:r>
+      <w:r>
+        <w:t xml:space="preserve"> </w:t>
+      </w:r>
+      <w:r>
+        <w:t>Besides</w:t>
+      </w:r>
+      <w:r>
+        <w:t xml:space="preserve"> the</w:t>
+      </w:r>
+      <w:r>
+        <w:t xml:space="preserve"> Amazon Marketplace, A</w:t>
+      </w:r>
+      <w:r>
+        <w:t>mazon</w:t>
+      </w:r>
+      <w:r>
+        <w:t xml:space="preserve"> also generates income from other services, such as Amazon</w:t>
+      </w:r>
+      <w:r>
+        <w:t xml:space="preserve"> Web Services (AWS), a cloud </w:t>
+      </w:r>
+      <w:r>
+        <w:t>provider, Amazon</w:t>
+      </w:r>
+      <w:r>
+        <w:t xml:space="preserve"> Kindle, an e-reading service, Amazon Advertising and many others.</w:t>
+      </w:r>
+      <w:r>
+        <w:t xml:space="preserve"> Even though most of </w:t>
+      </w:r>
+      <w:r>
+        <w:t>their</w:t>
+      </w:r>
+      <w:r>
+        <w:t xml:space="preserve"> revenue comes from Amazon Marketplace, AWS is Amazon’s most profitable service.</w:t>
+      </w:r>
+      <w:sdt>
+        <w:sdtPr>
+          <w:id w:val="-602263886"/>
+          <w:citation/>
+        </w:sdtPr>
+        <w:sdtEndPr/>
+        <w:sdtContent>
+          <w:r>
+            <w:fldChar w:fldCharType="begin"/>
+          </w:r>
+          <w:r>
+            <w:rPr>
+              <w:lang w:val="hu-HU"/>
+            </w:rPr>
+            <w:instrText xml:space="preserve"> CITATION Dan24 \l 1038 </w:instrText>
+          </w:r>
+          <w:r>
+            <w:fldChar w:fldCharType="separate"/>
+          </w:r>
+          <w:r>
+            <w:rPr>
+              <w:noProof/>
+              <w:lang w:val="hu-HU"/>
+            </w:rPr>
+            <w:t xml:space="preserve"> </w:t>
+          </w:r>
+          <w:r>
+            <w:rPr>
+              <w:noProof/>
+              <w:lang w:val="hu-HU"/>
+            </w:rPr>
+            <w:t>[22]</w:t>
+          </w:r>
+          <w:r>
+            <w:fldChar w:fldCharType="end"/>
+          </w:r>
+        </w:sdtContent>
+      </w:sdt>
+    </w:p>
+    <w:p>
+      <w:pPr>
+        <w:pStyle w:val="Heading3"/>
+      </w:pPr>
+      <w:bookmarkStart w:id="19" w:name="_Toc166117188"/>
+      <w:r>
+        <w:t>e</w:t>
+      </w:r>
+      <w:r>
+        <w:t>Bay</w:t>
+      </w:r>
+      <w:bookmarkEnd w:id="19"/>
+    </w:p>
+    <w:p>
+      <w:r>
+        <w:t xml:space="preserve">In 1995, </w:t>
+      </w:r>
+      <w:r>
+        <w:t>French-born programmer, Pierre Omidyar</w:t>
+      </w:r>
+      <w:r>
+        <w:t xml:space="preserve"> founded AuctionWeb</w:t>
+      </w:r>
+      <w:r>
+        <w:t>, which was rebranded as eBay in 1997.</w:t>
+      </w:r>
+      <w:r>
+        <w:t xml:space="preserve"> </w:t>
+      </w:r>
+      <w:r>
+        <w:t>Although initially</w:t>
+      </w:r>
+      <w:r>
+        <w:t xml:space="preserve"> a</w:t>
+      </w:r>
+      <w:r>
+        <w:t xml:space="preserve"> portal for individuals selling items to each other directly</w:t>
+      </w:r>
+      <w:r>
+        <w:t xml:space="preserve">, today </w:t>
+      </w:r>
+      <w:r>
+        <w:t>eBay is not only a C2C but also a B2C</w:t>
+      </w:r>
+      <w:r>
+        <w:t xml:space="preserve"> platform.</w:t>
+      </w:r>
+      <w:r>
+        <w:t xml:space="preserve"> In 1998</w:t>
+      </w:r>
+      <w:r>
+        <w:t>,</w:t>
+      </w:r>
+      <w:r>
+        <w:t xml:space="preserve"> eBay </w:t>
+      </w:r>
+      <w:r>
+        <w:t xml:space="preserve">became a publicly </w:t>
+      </w:r>
+      <w:r>
+        <w:t>traded</w:t>
+      </w:r>
+      <w:r>
+        <w:t xml:space="preserve"> company.</w:t>
+      </w:r>
+      <w:r>
+        <w:t xml:space="preserve"> In 2002, eBay acquired PayPal, a popular online payment platform, which they integrated into website</w:t>
+      </w:r>
+      <w:r>
+        <w:t xml:space="preserve"> as a payment gateway</w:t>
+      </w:r>
+      <w:r>
+        <w:t xml:space="preserve"> for purchases</w:t>
+      </w:r>
+      <w:r>
+        <w:t>.</w:t>
+      </w:r>
+      <w:r>
+        <w:t xml:space="preserve"> The company bought Skype in 2005</w:t>
+      </w:r>
+      <w:sdt>
+        <w:sdtPr>
+          <w:id w:val="-1748719721"/>
+          <w:citation/>
+        </w:sdtPr>
+        <w:sdtEndPr/>
+        <w:sdtContent>
+          <w:r>
+            <w:fldChar w:fldCharType="begin"/>
+          </w:r>
+          <w:r>
+            <w:rPr>
+              <w:lang w:val="hu-HU"/>
+            </w:rPr>
+            <w:instrText xml:space="preserve"> CITATION Dan24 \l 1038 </w:instrText>
+          </w:r>
+          <w:r>
+            <w:fldChar w:fldCharType="separate"/>
+          </w:r>
+          <w:r>
+            <w:rPr>
+              <w:noProof/>
+              <w:lang w:val="hu-HU"/>
+            </w:rPr>
+            <w:t xml:space="preserve"> </w:t>
+          </w:r>
+          <w:r>
+            <w:rPr>
+              <w:noProof/>
+              <w:lang w:val="hu-HU"/>
+            </w:rPr>
+            <w:t>[22]</w:t>
+          </w:r>
+          <w:r>
+            <w:fldChar w:fldCharType="end"/>
+          </w:r>
+        </w:sdtContent>
+      </w:sdt>
+      <w:r>
+        <w:t>. In 2007, eBay took a $1.4 billion write-</w:t>
+      </w:r>
+      <w:r>
+        <w:t>down</w:t>
+      </w:r>
+      <w:r>
+        <w:t xml:space="preserve"> of Skype, essentially acknowledging that the acquisition did not go as planned, followed by divestment</w:t>
+      </w:r>
+      <w:r>
+        <w:t xml:space="preserve"> and selling the majority of their stake to an investor group</w:t>
+      </w:r>
+      <w:r>
+        <w:t xml:space="preserve"> in 2009</w:t>
+      </w:r>
+      <w:r>
+        <w:t xml:space="preserve">, then </w:t>
+      </w:r>
+      <w:r>
+        <w:t xml:space="preserve">selling </w:t>
+      </w:r>
+      <w:r>
+        <w:t xml:space="preserve">their remaining </w:t>
+      </w:r>
+      <w:r>
+        <w:t>30% stake</w:t>
+      </w:r>
+      <w:r>
+        <w:t xml:space="preserve"> to Microsoft in 2011.</w:t>
+      </w:r>
+      <w:sdt>
+        <w:sdtPr>
+          <w:id w:val="1346443601"/>
+          <w:citation/>
+        </w:sdtPr>
+        <w:sdtEndPr/>
+        <w:sdtContent>
+          <w:r>
+            <w:fldChar w:fldCharType="begin"/>
+          </w:r>
+          <w:r>
+            <w:rPr>
+              <w:lang w:val="hu-HU"/>
+            </w:rPr>
+            <w:instrText xml:space="preserve">CITATION eBa14 \l 1038 </w:instrText>
+          </w:r>
+          <w:r>
+            <w:fldChar w:fldCharType="separate"/>
+          </w:r>
+          <w:r>
+            <w:rPr>
+              <w:noProof/>
+              <w:lang w:val="hu-HU"/>
+            </w:rPr>
+            <w:t xml:space="preserve"> </w:t>
+          </w:r>
+          <w:r>
+            <w:rPr>
+              <w:noProof/>
+              <w:lang w:val="hu-HU"/>
+            </w:rPr>
+            <w:t>[23]</w:t>
+          </w:r>
+          <w:r>
+            <w:fldChar w:fldCharType="end"/>
+          </w:r>
+        </w:sdtContent>
+      </w:sdt>
+    </w:p>
+    <w:p>
+      <w:r>
+        <w:t>Low fees were a key reason behind eBay’s success. eBay offered various advantages compared to brick-and-mortar auction houses, e.g., lower commissions and geographic location</w:t>
+      </w:r>
+      <w:r>
+        <w:t xml:space="preserve">, thanks to </w:t>
+      </w:r>
+      <w:r>
+        <w:t xml:space="preserve">the fact that the site </w:t>
+      </w:r>
+      <w:r>
+        <w:t>was</w:t>
+      </w:r>
+      <w:r>
+        <w:t xml:space="preserve"> </w:t>
+      </w:r>
+      <w:r>
+        <w:t>online, was</w:t>
+      </w:r>
+      <w:r>
+        <w:t xml:space="preserve"> not a boundary</w:t>
+      </w:r>
+      <w:r>
+        <w:t xml:space="preserve"> for customers</w:t>
+      </w:r>
+      <w:r>
+        <w:t xml:space="preserve"> anymore</w:t>
+      </w:r>
+      <w:r>
+        <w:t>.</w:t>
+      </w:r>
+      <w:r>
+        <w:t xml:space="preserve"> Besides</w:t>
+      </w:r>
+      <w:r>
+        <w:t xml:space="preserve"> commission</w:t>
+      </w:r>
+      <w:r>
+        <w:t>,</w:t>
+      </w:r>
+      <w:r>
+        <w:t xml:space="preserve"> eBay is profitable thanks to advertising fees</w:t>
+      </w:r>
+      <w:r>
+        <w:t>, listing fees, final value fees</w:t>
+      </w:r>
+      <w:r>
+        <w:t>, eBay Plus (a subscription that provides</w:t>
+      </w:r>
+      <w:r>
+        <w:t xml:space="preserve"> customers</w:t>
+      </w:r>
+      <w:r>
+        <w:t xml:space="preserve"> with</w:t>
+      </w:r>
+      <w:r>
+        <w:t xml:space="preserve"> benefits, such as free shipping)</w:t>
+      </w:r>
+      <w:r>
+        <w:t xml:space="preserve"> and</w:t>
+      </w:r>
+      <w:r>
+        <w:t xml:space="preserve"> </w:t>
+      </w:r>
+      <w:r>
+        <w:t>other revenue streams from its subsidiaries.</w:t>
+      </w:r>
+      <w:sdt>
+        <w:sdtPr>
+          <w:id w:val="-1100014276"/>
+          <w:citation/>
+        </w:sdtPr>
+        <w:sdtEndPr/>
+        <w:sdtContent>
+          <w:r>
+            <w:fldChar w:fldCharType="begin"/>
+          </w:r>
+          <w:r>
+            <w:rPr>
+              <w:lang w:val="hu-HU"/>
+            </w:rPr>
+            <w:instrText xml:space="preserve"> CITATION Dan23 \l 1038 </w:instrText>
+          </w:r>
+          <w:r>
+            <w:fldChar w:fldCharType="separate"/>
+          </w:r>
+          <w:r>
+            <w:rPr>
+              <w:noProof/>
+              <w:lang w:val="hu-HU"/>
+            </w:rPr>
+            <w:t xml:space="preserve"> </w:t>
+          </w:r>
+          <w:r>
+            <w:rPr>
+              <w:noProof/>
+              <w:lang w:val="hu-HU"/>
+            </w:rPr>
+            <w:t>[24]</w:t>
+          </w:r>
+          <w:r>
+            <w:fldChar w:fldCharType="end"/>
+          </w:r>
+        </w:sdtContent>
+      </w:sdt>
+    </w:p>
+    <w:p>
+      <w:r>
+        <w:t>Final fees are a significant source of eBay</w:t>
+      </w:r>
+      <w:r>
+        <w:t>’s revenue</w:t>
+      </w:r>
+      <w:r>
+        <w:t>.</w:t>
+      </w:r>
+      <w:r>
+        <w:t xml:space="preserve"> The fee can widely vary, depending on the seller’s status. Sellers gain better status by selling a larger volume of products and by preserving good reviews.</w:t>
+      </w:r>
+      <w:r>
+        <w:t xml:space="preserve"> Advertising generates revenue on a per-click basis, if a customer clicks on the promoted ad, the seller</w:t>
+      </w:r>
+      <w:r>
+        <w:t xml:space="preserve"> </w:t>
+      </w:r>
+      <w:r>
+        <w:t>gets</w:t>
+      </w:r>
+      <w:r>
+        <w:t xml:space="preserve"> </w:t>
+      </w:r>
+      <w:r>
+        <w:t>charge</w:t>
+      </w:r>
+      <w:r>
+        <w:t>d</w:t>
+      </w:r>
+      <w:r>
+        <w:t xml:space="preserve"> a fee</w:t>
+      </w:r>
+      <w:r>
+        <w:t>.</w:t>
+      </w:r>
+      <w:sdt>
+        <w:sdtPr>
+          <w:id w:val="-1604876534"/>
+          <w:citation/>
+        </w:sdtPr>
+        <w:sdtEndPr/>
+        <w:sdtContent>
+          <w:r>
+            <w:fldChar w:fldCharType="begin"/>
+          </w:r>
+          <w:r>
+            <w:rPr>
+              <w:lang w:val="hu-HU"/>
+            </w:rPr>
+            <w:instrText xml:space="preserve"> CITATION Dan23 \l 1038 </w:instrText>
+          </w:r>
+          <w:r>
+            <w:fldChar w:fldCharType="separate"/>
+          </w:r>
+          <w:r>
+            <w:rPr>
+              <w:noProof/>
+              <w:lang w:val="hu-HU"/>
+            </w:rPr>
+            <w:t xml:space="preserve"> </w:t>
+          </w:r>
+          <w:r>
+            <w:rPr>
+              <w:noProof/>
+              <w:lang w:val="hu-HU"/>
+            </w:rPr>
+            <w:t>[24]</w:t>
+          </w:r>
+          <w:r>
+            <w:fldChar w:fldCharType="end"/>
+          </w:r>
+        </w:sdtContent>
+      </w:sdt>
+    </w:p>
+    <w:p>
+      <w:pPr>
+        <w:pStyle w:val="Heading3"/>
+      </w:pPr>
+      <w:bookmarkStart w:id="20" w:name="_Toc166117189"/>
+      <w:r>
+        <w:t>WooCommerce</w:t>
+      </w:r>
+      <w:bookmarkEnd w:id="20"/>
+    </w:p>
+    <w:p>
+      <w:r>
+        <w:t xml:space="preserve">WooCommerce (along with Shopify) is one of the most popular ecommerce platforms for </w:t>
+      </w:r>
+      <w:r>
+        <w:t>building an online store.</w:t>
+      </w:r>
+      <w:r>
+        <w:t xml:space="preserve"> It is actually a plugin for WordPress with many integrated tools</w:t>
+      </w:r>
+      <w:r>
+        <w:t xml:space="preserve"> developed by </w:t>
+      </w:r>
+      <w:r>
+        <w:t>Automattic</w:t>
+      </w:r>
+      <w:r>
+        <w:t>, the same company that owns and operates WordPress</w:t>
+      </w:r>
+      <w:r>
+        <w:t>.</w:t>
+      </w:r>
+      <w:r>
+        <w:t xml:space="preserve"> Its popularity can be illustrated by the fact that it has</w:t>
+      </w:r>
+      <w:r>
+        <w:t xml:space="preserve"> more than</w:t>
+      </w:r>
+      <w:r>
+        <w:t xml:space="preserve"> 5 million active installations.</w:t>
+      </w:r>
+      <w:sdt>
+        <w:sdtPr>
+          <w:id w:val="-1678261740"/>
+          <w:citation/>
+        </w:sdtPr>
+        <w:sdtEndPr/>
+        <w:sdtContent>
+          <w:r>
+            <w:fldChar w:fldCharType="begin"/>
+          </w:r>
+          <w:r>
+            <w:rPr>
+              <w:lang w:val="hu-HU"/>
+            </w:rPr>
+            <w:instrText xml:space="preserve"> CITATION Aut24 \l 1038 </w:instrText>
+          </w:r>
+          <w:r>
+            <w:fldChar w:fldCharType="separate"/>
+          </w:r>
+          <w:r>
+            <w:rPr>
+              <w:noProof/>
+              <w:lang w:val="hu-HU"/>
+            </w:rPr>
+            <w:t xml:space="preserve"> </w:t>
+          </w:r>
+          <w:r>
+            <w:rPr>
+              <w:noProof/>
+              <w:lang w:val="hu-HU"/>
+            </w:rPr>
+            <w:t>[25]</w:t>
+          </w:r>
+          <w:r>
+            <w:fldChar w:fldCharType="end"/>
+          </w:r>
+        </w:sdtContent>
+      </w:sdt>
+      <w:r>
+        <w:t xml:space="preserve"> </w:t>
+      </w:r>
+      <w:r>
+        <w:t>WooCommerce attracts people with more expertise, as opposed to Shopif</w:t>
+      </w:r>
+      <w:r>
+        <w:t xml:space="preserve">y, due to its </w:t>
+      </w:r>
+      <w:r>
+        <w:lastRenderedPageBreak/>
+        <w:t>steeper learning curve</w:t>
+      </w:r>
+      <w:r>
+        <w:t xml:space="preserve">. </w:t>
+      </w:r>
+      <w:r>
+        <w:t>The reason why</w:t>
+      </w:r>
+      <w:r>
+        <w:t xml:space="preserve"> the focus is on</w:t>
+      </w:r>
+      <w:r>
+        <w:t xml:space="preserve"> WooCommerce instead of Shopify is due to its open-source, highly customizable nature and the fact that it can be self-hosted</w:t>
+      </w:r>
+      <w:r>
+        <w:t>,</w:t>
+      </w:r>
+      <w:sdt>
+        <w:sdtPr>
+          <w:id w:val="-1958946307"/>
+          <w:citation/>
+        </w:sdtPr>
+        <w:sdtEndPr/>
+        <w:sdtContent>
+          <w:r>
+            <w:fldChar w:fldCharType="begin"/>
+          </w:r>
+          <w:r>
+            <w:rPr>
+              <w:lang w:val="hu-HU"/>
+            </w:rPr>
+            <w:instrText xml:space="preserve"> CITATION Tro24 \l 1038 </w:instrText>
+          </w:r>
+          <w:r>
+            <w:fldChar w:fldCharType="separate"/>
+          </w:r>
+          <w:r>
+            <w:rPr>
+              <w:noProof/>
+              <w:lang w:val="hu-HU"/>
+            </w:rPr>
+            <w:t xml:space="preserve"> </w:t>
+          </w:r>
+          <w:r>
+            <w:rPr>
+              <w:noProof/>
+              <w:lang w:val="hu-HU"/>
+            </w:rPr>
+            <w:t>[26]</w:t>
+          </w:r>
+          <w:r>
+            <w:fldChar w:fldCharType="end"/>
+          </w:r>
+        </w:sdtContent>
+      </w:sdt>
+      <w:r>
+        <w:t xml:space="preserve"> unlike Shopify.</w:t>
+      </w:r>
+      <w:sdt>
+        <w:sdtPr>
+          <w:id w:val="939418236"/>
+          <w:citation/>
+        </w:sdtPr>
+        <w:sdtEndPr/>
+        <w:sdtContent>
+          <w:r>
+            <w:fldChar w:fldCharType="begin"/>
+          </w:r>
+          <w:r>
+            <w:rPr>
+              <w:lang w:val="hu-HU"/>
+            </w:rPr>
+            <w:instrText xml:space="preserve"> CITATION Ter24 \l 1038 </w:instrText>
+          </w:r>
+          <w:r>
+            <w:fldChar w:fldCharType="separate"/>
+          </w:r>
+          <w:r>
+            <w:rPr>
+              <w:noProof/>
+              <w:lang w:val="hu-HU"/>
+            </w:rPr>
+            <w:t xml:space="preserve"> </w:t>
+          </w:r>
+          <w:r>
+            <w:rPr>
+              <w:noProof/>
+              <w:lang w:val="hu-HU"/>
+            </w:rPr>
+            <w:t>[27]</w:t>
+          </w:r>
+          <w:r>
+            <w:fldChar w:fldCharType="end"/>
+          </w:r>
+        </w:sdtContent>
+      </w:sdt>
+    </w:p>
+    <w:p>
+      <w:r>
+        <w:t>While WooCommerce can be self-hosted, they do offer hosting solutions, which is one source of their income.</w:t>
+      </w:r>
+      <w:r>
+        <w:t xml:space="preserve"> Another source is the WooCommerce marketplace, where custom themes and extensions are sold.</w:t>
+      </w:r>
+      <w:r>
+        <w:t xml:space="preserve"> For shipping, WooCommerce offers a free extension with no fees, with basic functionalities, however they also offer more advanced paid shipping extensions developed by themselves.</w:t>
+      </w:r>
+      <w:r>
+        <w:t xml:space="preserve"> They also offer their own payment gateway, which has no subscription fee but a fee must be paid after every transaction.</w:t>
+      </w:r>
+      <w:sdt>
+        <w:sdtPr>
+          <w:id w:val="-200327002"/>
+          <w:citation/>
+        </w:sdtPr>
+        <w:sdtEndPr/>
+        <w:sdtContent>
+          <w:r>
+            <w:fldChar w:fldCharType="begin"/>
+          </w:r>
+          <w:r>
+            <w:rPr>
+              <w:lang w:val="hu-HU"/>
+            </w:rPr>
+            <w:instrText xml:space="preserve"> CITATION Kat24 \l 1038 </w:instrText>
+          </w:r>
+          <w:r>
+            <w:fldChar w:fldCharType="separate"/>
+          </w:r>
+          <w:r>
+            <w:rPr>
+              <w:noProof/>
+              <w:lang w:val="hu-HU"/>
+            </w:rPr>
+            <w:t xml:space="preserve"> </w:t>
+          </w:r>
+          <w:r>
+            <w:rPr>
+              <w:noProof/>
+              <w:lang w:val="hu-HU"/>
+            </w:rPr>
+            <w:t>[28]</w:t>
+          </w:r>
+          <w:r>
+            <w:fldChar w:fldCharType="end"/>
+          </w:r>
+        </w:sdtContent>
+      </w:sdt>
+    </w:p>
+    <w:p>
+      <w:r>
+        <w:t>From a security perspective, WooCommerce warns that installing third-party extensions</w:t>
+      </w:r>
+      <w:r>
+        <w:t xml:space="preserve"> and themes</w:t>
+      </w:r>
+      <w:r>
+        <w:t xml:space="preserve"> can introduce new vulnerabilities.</w:t>
+      </w:r>
+      <w:r>
+        <w:t xml:space="preserve"> There are also security related extensions, which can take care of automated backups, provide brute-force attack protection</w:t>
+      </w:r>
+      <w:r>
+        <w:t>, malware and vulnerability scanning</w:t>
+      </w:r>
+      <w:r>
+        <w:t>, detailed logging</w:t>
+      </w:r>
+      <w:r>
+        <w:t xml:space="preserve"> and</w:t>
+      </w:r>
+      <w:r>
+        <w:t xml:space="preserve"> anti-spam technolog</w:t>
+      </w:r>
+      <w:r>
+        <w:t>ies</w:t>
+      </w:r>
+      <w:r>
+        <w:t>.</w:t>
+      </w:r>
+      <w:r>
+        <w:t xml:space="preserve"> An SSL certificate is also a basic but inevitable requirement of a secure site</w:t>
+      </w:r>
+      <w:r>
+        <w:t>, which t</w:t>
+      </w:r>
+      <w:r>
+        <w:t>ypically hosting platforms provi</w:t>
+      </w:r>
+      <w:r>
+        <w:t>de</w:t>
+      </w:r>
+      <w:r>
+        <w:t xml:space="preserve"> for free.</w:t>
+      </w:r>
+      <w:r>
+        <w:t xml:space="preserve"> WooCommerce also offer software development support for their customers at a paid rate.</w:t>
+      </w:r>
+      <w:r>
+        <w:t xml:space="preserve"> They also provide a list of trusted</w:t>
+      </w:r>
+      <w:r>
+        <w:t xml:space="preserve"> developers and</w:t>
+      </w:r>
+      <w:r>
+        <w:t xml:space="preserve"> agencies that can help with development</w:t>
+      </w:r>
+      <w:r>
+        <w:t xml:space="preserve"> (probably another source of their income via commissions)</w:t>
+      </w:r>
+      <w:r>
+        <w:t>.</w:t>
+      </w:r>
+      <w:sdt>
+        <w:sdtPr>
+          <w:id w:val="787629350"/>
+          <w:citation/>
+        </w:sdtPr>
+        <w:sdtEndPr/>
+        <w:sdtContent>
+          <w:r>
+            <w:fldChar w:fldCharType="begin"/>
+          </w:r>
+          <w:r>
+            <w:rPr>
+              <w:lang w:val="hu-HU"/>
+            </w:rPr>
+            <w:instrText xml:space="preserve"> CITATION Kat24 \l 1038 </w:instrText>
+          </w:r>
+          <w:r>
+            <w:fldChar w:fldCharType="separate"/>
+          </w:r>
+          <w:r>
+            <w:rPr>
+              <w:noProof/>
+              <w:lang w:val="hu-HU"/>
+            </w:rPr>
+            <w:t xml:space="preserve"> </w:t>
+          </w:r>
+          <w:r>
+            <w:rPr>
+              <w:noProof/>
+              <w:lang w:val="hu-HU"/>
+            </w:rPr>
+            <w:t>[28]</w:t>
+          </w:r>
+          <w:r>
+            <w:fldChar w:fldCharType="end"/>
+          </w:r>
+        </w:sdtContent>
+      </w:sdt>
+    </w:p>
+    <w:p/>
     <w:p/>
     <w:p>
       <w:pPr>
@@ -7502,7 +10013,7 @@
         </w:sectPr>
       </w:pPr>
     </w:p>
-    <w:bookmarkStart w:id="16" w:name="_Toc165920248" w:displacedByCustomXml="next"/>
+    <w:bookmarkStart w:id="21" w:name="_Toc166117190" w:displacedByCustomXml="next"/>
     <w:sdt>
       <w:sdtPr>
         <w:rPr>
@@ -7536,7 +10047,7 @@
           <w:r>
             <w:t>Bibliography</w:t>
           </w:r>
-          <w:bookmarkEnd w:id="16"/>
+          <w:bookmarkEnd w:id="21"/>
         </w:p>
         <w:sdt>
           <w:sdtPr>
@@ -7582,7 +10093,7 @@
               </w:tblGrid>
               <w:tr>
                 <w:trPr>
-                  <w:divId w:val="918095446"/>
+                  <w:divId w:val="316350732"/>
                   <w:tblCellSpacing w:w="15" w:type="dxa"/>
                 </w:trPr>
                 <w:tc>
@@ -7642,7 +10153,7 @@
               </w:tr>
               <w:tr>
                 <w:trPr>
-                  <w:divId w:val="918095446"/>
+                  <w:divId w:val="316350732"/>
                   <w:tblCellSpacing w:w="15" w:type="dxa"/>
                 </w:trPr>
                 <w:tc>
@@ -7702,7 +10213,7 @@
               </w:tr>
               <w:tr>
                 <w:trPr>
-                  <w:divId w:val="918095446"/>
+                  <w:divId w:val="316350732"/>
                   <w:tblCellSpacing w:w="15" w:type="dxa"/>
                 </w:trPr>
                 <w:tc>
@@ -7748,7 +10259,7 @@
               </w:tr>
               <w:tr>
                 <w:trPr>
-                  <w:divId w:val="918095446"/>
+                  <w:divId w:val="316350732"/>
                   <w:tblCellSpacing w:w="15" w:type="dxa"/>
                 </w:trPr>
                 <w:tc>
@@ -7794,7 +10305,7 @@
               </w:tr>
               <w:tr>
                 <w:trPr>
-                  <w:divId w:val="918095446"/>
+                  <w:divId w:val="316350732"/>
                   <w:tblCellSpacing w:w="15" w:type="dxa"/>
                 </w:trPr>
                 <w:tc>
@@ -7840,7 +10351,7 @@
               </w:tr>
               <w:tr>
                 <w:trPr>
-                  <w:divId w:val="918095446"/>
+                  <w:divId w:val="316350732"/>
                   <w:tblCellSpacing w:w="15" w:type="dxa"/>
                 </w:trPr>
                 <w:tc>
@@ -7900,7 +10411,7 @@
               </w:tr>
               <w:tr>
                 <w:trPr>
-                  <w:divId w:val="918095446"/>
+                  <w:divId w:val="316350732"/>
                   <w:tblCellSpacing w:w="15" w:type="dxa"/>
                 </w:trPr>
                 <w:tc>
@@ -7946,7 +10457,7 @@
               </w:tr>
               <w:tr>
                 <w:trPr>
-                  <w:divId w:val="918095446"/>
+                  <w:divId w:val="316350732"/>
                   <w:tblCellSpacing w:w="15" w:type="dxa"/>
                 </w:trPr>
                 <w:tc>
@@ -8006,7 +10517,7 @@
               </w:tr>
               <w:tr>
                 <w:trPr>
-                  <w:divId w:val="918095446"/>
+                  <w:divId w:val="316350732"/>
                   <w:tblCellSpacing w:w="15" w:type="dxa"/>
                 </w:trPr>
                 <w:tc>
@@ -8066,7 +10577,7 @@
               </w:tr>
               <w:tr>
                 <w:trPr>
-                  <w:divId w:val="918095446"/>
+                  <w:divId w:val="316350732"/>
                   <w:tblCellSpacing w:w="15" w:type="dxa"/>
                 </w:trPr>
                 <w:tc>
@@ -8126,7 +10637,7 @@
               </w:tr>
               <w:tr>
                 <w:trPr>
-                  <w:divId w:val="918095446"/>
+                  <w:divId w:val="316350732"/>
                   <w:tblCellSpacing w:w="15" w:type="dxa"/>
                 </w:trPr>
                 <w:tc>
@@ -8186,7 +10697,7 @@
               </w:tr>
               <w:tr>
                 <w:trPr>
-                  <w:divId w:val="918095446"/>
+                  <w:divId w:val="316350732"/>
                   <w:tblCellSpacing w:w="15" w:type="dxa"/>
                 </w:trPr>
                 <w:tc>
@@ -8246,7 +10757,7 @@
               </w:tr>
               <w:tr>
                 <w:trPr>
-                  <w:divId w:val="918095446"/>
+                  <w:divId w:val="316350732"/>
                   <w:tblCellSpacing w:w="15" w:type="dxa"/>
                 </w:trPr>
                 <w:tc>
@@ -8306,7 +10817,7 @@
               </w:tr>
               <w:tr>
                 <w:trPr>
-                  <w:divId w:val="918095446"/>
+                  <w:divId w:val="316350732"/>
                   <w:tblCellSpacing w:w="15" w:type="dxa"/>
                 </w:trPr>
                 <w:tc>
@@ -8366,7 +10877,7 @@
               </w:tr>
               <w:tr>
                 <w:trPr>
-                  <w:divId w:val="918095446"/>
+                  <w:divId w:val="316350732"/>
                   <w:tblCellSpacing w:w="15" w:type="dxa"/>
                 </w:trPr>
                 <w:tc>
@@ -8413,7 +10924,7 @@
               </w:tr>
               <w:tr>
                 <w:trPr>
-                  <w:divId w:val="918095446"/>
+                  <w:divId w:val="316350732"/>
                   <w:tblCellSpacing w:w="15" w:type="dxa"/>
                 </w:trPr>
                 <w:tc>
@@ -8457,10 +10968,584 @@
                   </w:p>
                 </w:tc>
               </w:tr>
+              <w:tr>
+                <w:trPr>
+                  <w:divId w:val="316350732"/>
+                  <w:tblCellSpacing w:w="15" w:type="dxa"/>
+                </w:trPr>
+                <w:tc>
+                  <w:tcPr>
+                    <w:tcW w:w="50" w:type="pct"/>
+                    <w:hideMark/>
+                  </w:tcPr>
+                  <w:p>
+                    <w:pPr>
+                      <w:pStyle w:val="Bibliography"/>
+                      <w:rPr>
+                        <w:noProof/>
+                      </w:rPr>
+                    </w:pPr>
+                    <w:r>
+                      <w:rPr>
+                        <w:noProof/>
+                      </w:rPr>
+                      <w:t xml:space="preserve">[17] </w:t>
+                    </w:r>
+                  </w:p>
+                </w:tc>
+                <w:tc>
+                  <w:tcPr>
+                    <w:tcW w:w="0" w:type="auto"/>
+                    <w:hideMark/>
+                  </w:tcPr>
+                  <w:p>
+                    <w:pPr>
+                      <w:pStyle w:val="Bibliography"/>
+                      <w:rPr>
+                        <w:noProof/>
+                      </w:rPr>
+                    </w:pPr>
+                    <w:r>
+                      <w:rPr>
+                        <w:noProof/>
+                      </w:rPr>
+                      <w:t>KraneShares, "Alibaba 101: An Overview of the World’s Largest E-Commerce Company," 2014. [Online]. Available: https://kraneshares.com/resources/2014_12_alibaba_overview.pdf. [Accessed 7 May 2024].</w:t>
+                    </w:r>
+                  </w:p>
+                </w:tc>
+              </w:tr>
+              <w:tr>
+                <w:trPr>
+                  <w:divId w:val="316350732"/>
+                  <w:tblCellSpacing w:w="15" w:type="dxa"/>
+                </w:trPr>
+                <w:tc>
+                  <w:tcPr>
+                    <w:tcW w:w="50" w:type="pct"/>
+                    <w:hideMark/>
+                  </w:tcPr>
+                  <w:p>
+                    <w:pPr>
+                      <w:pStyle w:val="Bibliography"/>
+                      <w:rPr>
+                        <w:noProof/>
+                      </w:rPr>
+                    </w:pPr>
+                    <w:r>
+                      <w:rPr>
+                        <w:noProof/>
+                      </w:rPr>
+                      <w:t xml:space="preserve">[18] </w:t>
+                    </w:r>
+                  </w:p>
+                </w:tc>
+                <w:tc>
+                  <w:tcPr>
+                    <w:tcW w:w="0" w:type="auto"/>
+                    <w:hideMark/>
+                  </w:tcPr>
+                  <w:p>
+                    <w:pPr>
+                      <w:pStyle w:val="Bibliography"/>
+                      <w:rPr>
+                        <w:noProof/>
+                      </w:rPr>
+                    </w:pPr>
+                    <w:r>
+                      <w:rPr>
+                        <w:noProof/>
+                      </w:rPr>
+                      <w:t>Alibaba, "Alibaba Pricing," [Online]. Available: https://seller.alibaba.com/pricing. [Accessed 7 May 2024].</w:t>
+                    </w:r>
+                  </w:p>
+                </w:tc>
+              </w:tr>
+              <w:tr>
+                <w:trPr>
+                  <w:divId w:val="316350732"/>
+                  <w:tblCellSpacing w:w="15" w:type="dxa"/>
+                </w:trPr>
+                <w:tc>
+                  <w:tcPr>
+                    <w:tcW w:w="50" w:type="pct"/>
+                    <w:hideMark/>
+                  </w:tcPr>
+                  <w:p>
+                    <w:pPr>
+                      <w:pStyle w:val="Bibliography"/>
+                      <w:rPr>
+                        <w:noProof/>
+                      </w:rPr>
+                    </w:pPr>
+                    <w:r>
+                      <w:rPr>
+                        <w:noProof/>
+                      </w:rPr>
+                      <w:t xml:space="preserve">[19] </w:t>
+                    </w:r>
+                  </w:p>
+                </w:tc>
+                <w:tc>
+                  <w:tcPr>
+                    <w:tcW w:w="0" w:type="auto"/>
+                    <w:hideMark/>
+                  </w:tcPr>
+                  <w:p>
+                    <w:pPr>
+                      <w:pStyle w:val="Bibliography"/>
+                      <w:rPr>
+                        <w:noProof/>
+                      </w:rPr>
+                    </w:pPr>
+                    <w:r>
+                      <w:rPr>
+                        <w:noProof/>
+                      </w:rPr>
+                      <w:t>BBC, "Alibaba: What exactly does it do?," 4 September 2014. [Online]. Available: https://www.bbc.com/news/business-29077495. [Accessed 7 May 2024].</w:t>
+                    </w:r>
+                  </w:p>
+                </w:tc>
+              </w:tr>
+              <w:tr>
+                <w:trPr>
+                  <w:divId w:val="316350732"/>
+                  <w:tblCellSpacing w:w="15" w:type="dxa"/>
+                </w:trPr>
+                <w:tc>
+                  <w:tcPr>
+                    <w:tcW w:w="50" w:type="pct"/>
+                    <w:hideMark/>
+                  </w:tcPr>
+                  <w:p>
+                    <w:pPr>
+                      <w:pStyle w:val="Bibliography"/>
+                      <w:rPr>
+                        <w:noProof/>
+                      </w:rPr>
+                    </w:pPr>
+                    <w:r>
+                      <w:rPr>
+                        <w:noProof/>
+                      </w:rPr>
+                      <w:t xml:space="preserve">[20] </w:t>
+                    </w:r>
+                  </w:p>
+                </w:tc>
+                <w:tc>
+                  <w:tcPr>
+                    <w:tcW w:w="0" w:type="auto"/>
+                    <w:hideMark/>
+                  </w:tcPr>
+                  <w:p>
+                    <w:pPr>
+                      <w:pStyle w:val="Bibliography"/>
+                      <w:rPr>
+                        <w:noProof/>
+                      </w:rPr>
+                    </w:pPr>
+                    <w:r>
+                      <w:rPr>
+                        <w:noProof/>
+                      </w:rPr>
+                      <w:t>Alibaba, "Alibaba.com sourcing guide," [Online]. Available: https://www.alibaba-na.com/hubfs/ustradeshows/supplements_nutrition/alibaba_com_sourcing_guide.pdf. [Accessed 8 May 2024].</w:t>
+                    </w:r>
+                  </w:p>
+                </w:tc>
+              </w:tr>
+              <w:tr>
+                <w:trPr>
+                  <w:divId w:val="316350732"/>
+                  <w:tblCellSpacing w:w="15" w:type="dxa"/>
+                </w:trPr>
+                <w:tc>
+                  <w:tcPr>
+                    <w:tcW w:w="50" w:type="pct"/>
+                    <w:hideMark/>
+                  </w:tcPr>
+                  <w:p>
+                    <w:pPr>
+                      <w:pStyle w:val="Bibliography"/>
+                      <w:rPr>
+                        <w:noProof/>
+                      </w:rPr>
+                    </w:pPr>
+                    <w:r>
+                      <w:rPr>
+                        <w:noProof/>
+                      </w:rPr>
+                      <w:t xml:space="preserve">[21] </w:t>
+                    </w:r>
+                  </w:p>
+                </w:tc>
+                <w:tc>
+                  <w:tcPr>
+                    <w:tcW w:w="0" w:type="auto"/>
+                    <w:hideMark/>
+                  </w:tcPr>
+                  <w:p>
+                    <w:pPr>
+                      <w:pStyle w:val="Bibliography"/>
+                      <w:rPr>
+                        <w:noProof/>
+                      </w:rPr>
+                    </w:pPr>
+                    <w:r>
+                      <w:rPr>
+                        <w:noProof/>
+                      </w:rPr>
+                      <w:t xml:space="preserve">N. Maio and B. Re, "How Amazon's E-Commerce Works?," </w:t>
+                    </w:r>
+                    <w:r>
+                      <w:rPr>
+                        <w:i/>
+                        <w:iCs/>
+                        <w:noProof/>
+                      </w:rPr>
+                      <w:t xml:space="preserve">International Journal of Technology for Business, </w:t>
+                    </w:r>
+                    <w:r>
+                      <w:rPr>
+                        <w:noProof/>
+                      </w:rPr>
+                      <w:t xml:space="preserve">vol. 2, no. 1, 2020. </w:t>
+                    </w:r>
+                  </w:p>
+                </w:tc>
+              </w:tr>
+              <w:tr>
+                <w:trPr>
+                  <w:divId w:val="316350732"/>
+                  <w:tblCellSpacing w:w="15" w:type="dxa"/>
+                </w:trPr>
+                <w:tc>
+                  <w:tcPr>
+                    <w:tcW w:w="50" w:type="pct"/>
+                    <w:hideMark/>
+                  </w:tcPr>
+                  <w:p>
+                    <w:pPr>
+                      <w:pStyle w:val="Bibliography"/>
+                      <w:rPr>
+                        <w:noProof/>
+                      </w:rPr>
+                    </w:pPr>
+                    <w:r>
+                      <w:rPr>
+                        <w:noProof/>
+                      </w:rPr>
+                      <w:t xml:space="preserve">[22] </w:t>
+                    </w:r>
+                  </w:p>
+                </w:tc>
+                <w:tc>
+                  <w:tcPr>
+                    <w:tcW w:w="0" w:type="auto"/>
+                    <w:hideMark/>
+                  </w:tcPr>
+                  <w:p>
+                    <w:pPr>
+                      <w:pStyle w:val="Bibliography"/>
+                      <w:rPr>
+                        <w:noProof/>
+                      </w:rPr>
+                    </w:pPr>
+                    <w:r>
+                      <w:rPr>
+                        <w:noProof/>
+                      </w:rPr>
+                      <w:t>D. Pereira, "Amazon Business Model," Business Model Analyst, [Online]. Available: https://businessmodelanalyst.com/amazon-business-model/. [Accessed 9 May 2024].</w:t>
+                    </w:r>
+                  </w:p>
+                </w:tc>
+              </w:tr>
+              <w:tr>
+                <w:trPr>
+                  <w:divId w:val="316350732"/>
+                  <w:tblCellSpacing w:w="15" w:type="dxa"/>
+                </w:trPr>
+                <w:tc>
+                  <w:tcPr>
+                    <w:tcW w:w="50" w:type="pct"/>
+                    <w:hideMark/>
+                  </w:tcPr>
+                  <w:p>
+                    <w:pPr>
+                      <w:pStyle w:val="Bibliography"/>
+                      <w:rPr>
+                        <w:noProof/>
+                      </w:rPr>
+                    </w:pPr>
+                    <w:r>
+                      <w:rPr>
+                        <w:noProof/>
+                      </w:rPr>
+                      <w:t xml:space="preserve">[23] </w:t>
+                    </w:r>
+                  </w:p>
+                </w:tc>
+                <w:tc>
+                  <w:tcPr>
+                    <w:tcW w:w="0" w:type="auto"/>
+                    <w:hideMark/>
+                  </w:tcPr>
+                  <w:p>
+                    <w:pPr>
+                      <w:pStyle w:val="Bibliography"/>
+                      <w:rPr>
+                        <w:noProof/>
+                      </w:rPr>
+                    </w:pPr>
+                    <w:r>
+                      <w:rPr>
+                        <w:noProof/>
+                      </w:rPr>
+                      <w:t>eBay Inc. Staff, "eBay Inc. Reiterates 'The Truth About Skype'," eBay, 3 May 2014. [Online]. Available: https://www.ebayinc.com/stories/news/ebay-inc-reiterates-truth-about-skype/. [Accessed 9 May 2024].</w:t>
+                    </w:r>
+                  </w:p>
+                </w:tc>
+              </w:tr>
+              <w:tr>
+                <w:trPr>
+                  <w:divId w:val="316350732"/>
+                  <w:tblCellSpacing w:w="15" w:type="dxa"/>
+                </w:trPr>
+                <w:tc>
+                  <w:tcPr>
+                    <w:tcW w:w="50" w:type="pct"/>
+                    <w:hideMark/>
+                  </w:tcPr>
+                  <w:p>
+                    <w:pPr>
+                      <w:pStyle w:val="Bibliography"/>
+                      <w:rPr>
+                        <w:noProof/>
+                      </w:rPr>
+                    </w:pPr>
+                    <w:r>
+                      <w:rPr>
+                        <w:noProof/>
+                      </w:rPr>
+                      <w:t xml:space="preserve">[24] </w:t>
+                    </w:r>
+                  </w:p>
+                </w:tc>
+                <w:tc>
+                  <w:tcPr>
+                    <w:tcW w:w="0" w:type="auto"/>
+                    <w:hideMark/>
+                  </w:tcPr>
+                  <w:p>
+                    <w:pPr>
+                      <w:pStyle w:val="Bibliography"/>
+                      <w:rPr>
+                        <w:noProof/>
+                      </w:rPr>
+                    </w:pPr>
+                    <w:r>
+                      <w:rPr>
+                        <w:noProof/>
+                      </w:rPr>
+                      <w:t>D. Pereira, "eBay Business Model," Business Model Analyst, 2023. [Online]. Available: https://businessmodelanalyst.com/ebay-business-model/. [Accessed 9 May 2024].</w:t>
+                    </w:r>
+                  </w:p>
+                </w:tc>
+              </w:tr>
+              <w:tr>
+                <w:trPr>
+                  <w:divId w:val="316350732"/>
+                  <w:tblCellSpacing w:w="15" w:type="dxa"/>
+                </w:trPr>
+                <w:tc>
+                  <w:tcPr>
+                    <w:tcW w:w="50" w:type="pct"/>
+                    <w:hideMark/>
+                  </w:tcPr>
+                  <w:p>
+                    <w:pPr>
+                      <w:pStyle w:val="Bibliography"/>
+                      <w:rPr>
+                        <w:noProof/>
+                      </w:rPr>
+                    </w:pPr>
+                    <w:r>
+                      <w:rPr>
+                        <w:noProof/>
+                      </w:rPr>
+                      <w:t xml:space="preserve">[25] </w:t>
+                    </w:r>
+                  </w:p>
+                </w:tc>
+                <w:tc>
+                  <w:tcPr>
+                    <w:tcW w:w="0" w:type="auto"/>
+                    <w:hideMark/>
+                  </w:tcPr>
+                  <w:p>
+                    <w:pPr>
+                      <w:pStyle w:val="Bibliography"/>
+                      <w:rPr>
+                        <w:noProof/>
+                      </w:rPr>
+                    </w:pPr>
+                    <w:r>
+                      <w:rPr>
+                        <w:noProof/>
+                      </w:rPr>
+                      <w:t>Automattic, "WooCommerce," Automattic, [Online]. Available: https://wordpress.org/plugins/woocommerce/. [Accessed 8 May 2024].</w:t>
+                    </w:r>
+                  </w:p>
+                </w:tc>
+              </w:tr>
+              <w:tr>
+                <w:trPr>
+                  <w:divId w:val="316350732"/>
+                  <w:tblCellSpacing w:w="15" w:type="dxa"/>
+                </w:trPr>
+                <w:tc>
+                  <w:tcPr>
+                    <w:tcW w:w="50" w:type="pct"/>
+                    <w:hideMark/>
+                  </w:tcPr>
+                  <w:p>
+                    <w:pPr>
+                      <w:pStyle w:val="Bibliography"/>
+                      <w:rPr>
+                        <w:noProof/>
+                      </w:rPr>
+                    </w:pPr>
+                    <w:r>
+                      <w:rPr>
+                        <w:noProof/>
+                      </w:rPr>
+                      <w:t xml:space="preserve">[26] </w:t>
+                    </w:r>
+                  </w:p>
+                </w:tc>
+                <w:tc>
+                  <w:tcPr>
+                    <w:tcW w:w="0" w:type="auto"/>
+                    <w:hideMark/>
+                  </w:tcPr>
+                  <w:p>
+                    <w:pPr>
+                      <w:pStyle w:val="Bibliography"/>
+                      <w:rPr>
+                        <w:noProof/>
+                      </w:rPr>
+                    </w:pPr>
+                    <w:r>
+                      <w:rPr>
+                        <w:noProof/>
+                      </w:rPr>
+                      <w:t xml:space="preserve">S. Trovato and R. Watts, "WooCommerce Vs. Shopify (2024 Comparison)," Forbes, 2024. [Online]. Available: </w:t>
+                    </w:r>
+                    <w:r>
+                      <w:rPr>
+                        <w:noProof/>
+                      </w:rPr>
+                      <w:lastRenderedPageBreak/>
+                      <w:t>https://www.forbes.com/advisor/business/software/woocommerce-vs-shopify/. [Accessed 8 May 2024].</w:t>
+                    </w:r>
+                  </w:p>
+                </w:tc>
+              </w:tr>
+              <w:tr>
+                <w:trPr>
+                  <w:divId w:val="316350732"/>
+                  <w:tblCellSpacing w:w="15" w:type="dxa"/>
+                </w:trPr>
+                <w:tc>
+                  <w:tcPr>
+                    <w:tcW w:w="50" w:type="pct"/>
+                    <w:hideMark/>
+                  </w:tcPr>
+                  <w:p>
+                    <w:pPr>
+                      <w:pStyle w:val="Bibliography"/>
+                      <w:rPr>
+                        <w:noProof/>
+                      </w:rPr>
+                    </w:pPr>
+                    <w:r>
+                      <w:rPr>
+                        <w:noProof/>
+                      </w:rPr>
+                      <w:lastRenderedPageBreak/>
+                      <w:t xml:space="preserve">[27] </w:t>
+                    </w:r>
+                  </w:p>
+                </w:tc>
+                <w:tc>
+                  <w:tcPr>
+                    <w:tcW w:w="0" w:type="auto"/>
+                    <w:hideMark/>
+                  </w:tcPr>
+                  <w:p>
+                    <w:pPr>
+                      <w:pStyle w:val="Bibliography"/>
+                      <w:rPr>
+                        <w:noProof/>
+                      </w:rPr>
+                    </w:pPr>
+                    <w:r>
+                      <w:rPr>
+                        <w:noProof/>
+                      </w:rPr>
+                      <w:t>T. Wingfield, "Can I Host Shopify On My Own Server?," Kanteneo, [Online]. Available: https://kanteneo.com/blog/can-i-host-shopify-on-my-own-server/. [Accessed 8 May 2024].</w:t>
+                    </w:r>
+                  </w:p>
+                </w:tc>
+              </w:tr>
+              <w:tr>
+                <w:trPr>
+                  <w:divId w:val="316350732"/>
+                  <w:tblCellSpacing w:w="15" w:type="dxa"/>
+                </w:trPr>
+                <w:tc>
+                  <w:tcPr>
+                    <w:tcW w:w="50" w:type="pct"/>
+                    <w:hideMark/>
+                  </w:tcPr>
+                  <w:p>
+                    <w:pPr>
+                      <w:pStyle w:val="Bibliography"/>
+                      <w:rPr>
+                        <w:noProof/>
+                      </w:rPr>
+                    </w:pPr>
+                    <w:r>
+                      <w:rPr>
+                        <w:noProof/>
+                      </w:rPr>
+                      <w:t xml:space="preserve">[28] </w:t>
+                    </w:r>
+                  </w:p>
+                </w:tc>
+                <w:tc>
+                  <w:tcPr>
+                    <w:tcW w:w="0" w:type="auto"/>
+                    <w:hideMark/>
+                  </w:tcPr>
+                  <w:p>
+                    <w:pPr>
+                      <w:pStyle w:val="Bibliography"/>
+                      <w:rPr>
+                        <w:noProof/>
+                      </w:rPr>
+                    </w:pPr>
+                    <w:r>
+                      <w:rPr>
+                        <w:noProof/>
+                      </w:rPr>
+                      <w:t>K. Marr, "WooCommerce pricing: How much does it cost to run a store?," WooCommerce, [Online]. Available: https://woocommerce.com/posts/woocommerce-pricing/. [Accessed 8 May 2024].</w:t>
+                    </w:r>
+                  </w:p>
+                </w:tc>
+              </w:tr>
             </w:tbl>
             <w:p>
               <w:pPr>
-                <w:divId w:val="918095446"/>
+                <w:divId w:val="316350732"/>
                 <w:rPr>
                   <w:rFonts w:eastAsia="Times New Roman"/>
                   <w:noProof/>
@@ -10276,6 +13361,119 @@
     </w:lvl>
   </w:abstractNum>
   <w:abstractNum w:abstractNumId="15" w15:restartNumberingAfterBreak="0">
+    <w:nsid w:val="7BA711A2"/>
+    <w:multiLevelType w:val="hybridMultilevel"/>
+    <w:tmpl w:val="3140C744"/>
+    <w:lvl w:ilvl="0" w:tplc="04090001">
+      <w:start w:val="1"/>
+      <w:numFmt w:val="bullet"/>
+      <w:lvlText w:val=""/>
+      <w:lvlJc w:val="left"/>
+      <w:pPr>
+        <w:ind w:left="720" w:hanging="360"/>
+      </w:pPr>
+      <w:rPr>
+        <w:rFonts w:ascii="Symbol" w:hAnsi="Symbol" w:hint="default"/>
+      </w:rPr>
+    </w:lvl>
+    <w:lvl w:ilvl="1" w:tplc="04090003" w:tentative="1">
+      <w:start w:val="1"/>
+      <w:numFmt w:val="bullet"/>
+      <w:lvlText w:val="o"/>
+      <w:lvlJc w:val="left"/>
+      <w:pPr>
+        <w:ind w:left="1440" w:hanging="360"/>
+      </w:pPr>
+      <w:rPr>
+        <w:rFonts w:ascii="Courier New" w:hAnsi="Courier New" w:cs="Courier New" w:hint="default"/>
+      </w:rPr>
+    </w:lvl>
+    <w:lvl w:ilvl="2" w:tplc="04090005" w:tentative="1">
+      <w:start w:val="1"/>
+      <w:numFmt w:val="bullet"/>
+      <w:lvlText w:val=""/>
+      <w:lvlJc w:val="left"/>
+      <w:pPr>
+        <w:ind w:left="2160" w:hanging="360"/>
+      </w:pPr>
+      <w:rPr>
+        <w:rFonts w:ascii="Wingdings" w:hAnsi="Wingdings" w:hint="default"/>
+      </w:rPr>
+    </w:lvl>
+    <w:lvl w:ilvl="3" w:tplc="04090001" w:tentative="1">
+      <w:start w:val="1"/>
+      <w:numFmt w:val="bullet"/>
+      <w:lvlText w:val=""/>
+      <w:lvlJc w:val="left"/>
+      <w:pPr>
+        <w:ind w:left="2880" w:hanging="360"/>
+      </w:pPr>
+      <w:rPr>
+        <w:rFonts w:ascii="Symbol" w:hAnsi="Symbol" w:hint="default"/>
+      </w:rPr>
+    </w:lvl>
+    <w:lvl w:ilvl="4" w:tplc="04090003" w:tentative="1">
+      <w:start w:val="1"/>
+      <w:numFmt w:val="bullet"/>
+      <w:lvlText w:val="o"/>
+      <w:lvlJc w:val="left"/>
+      <w:pPr>
+        <w:ind w:left="3600" w:hanging="360"/>
+      </w:pPr>
+      <w:rPr>
+        <w:rFonts w:ascii="Courier New" w:hAnsi="Courier New" w:cs="Courier New" w:hint="default"/>
+      </w:rPr>
+    </w:lvl>
+    <w:lvl w:ilvl="5" w:tplc="04090005" w:tentative="1">
+      <w:start w:val="1"/>
+      <w:numFmt w:val="bullet"/>
+      <w:lvlText w:val=""/>
+      <w:lvlJc w:val="left"/>
+      <w:pPr>
+        <w:ind w:left="4320" w:hanging="360"/>
+      </w:pPr>
+      <w:rPr>
+        <w:rFonts w:ascii="Wingdings" w:hAnsi="Wingdings" w:hint="default"/>
+      </w:rPr>
+    </w:lvl>
+    <w:lvl w:ilvl="6" w:tplc="04090001" w:tentative="1">
+      <w:start w:val="1"/>
+      <w:numFmt w:val="bullet"/>
+      <w:lvlText w:val=""/>
+      <w:lvlJc w:val="left"/>
+      <w:pPr>
+        <w:ind w:left="5040" w:hanging="360"/>
+      </w:pPr>
+      <w:rPr>
+        <w:rFonts w:ascii="Symbol" w:hAnsi="Symbol" w:hint="default"/>
+      </w:rPr>
+    </w:lvl>
+    <w:lvl w:ilvl="7" w:tplc="04090003" w:tentative="1">
+      <w:start w:val="1"/>
+      <w:numFmt w:val="bullet"/>
+      <w:lvlText w:val="o"/>
+      <w:lvlJc w:val="left"/>
+      <w:pPr>
+        <w:ind w:left="5760" w:hanging="360"/>
+      </w:pPr>
+      <w:rPr>
+        <w:rFonts w:ascii="Courier New" w:hAnsi="Courier New" w:cs="Courier New" w:hint="default"/>
+      </w:rPr>
+    </w:lvl>
+    <w:lvl w:ilvl="8" w:tplc="04090005" w:tentative="1">
+      <w:start w:val="1"/>
+      <w:numFmt w:val="bullet"/>
+      <w:lvlText w:val=""/>
+      <w:lvlJc w:val="left"/>
+      <w:pPr>
+        <w:ind w:left="6480" w:hanging="360"/>
+      </w:pPr>
+      <w:rPr>
+        <w:rFonts w:ascii="Wingdings" w:hAnsi="Wingdings" w:hint="default"/>
+      </w:rPr>
+    </w:lvl>
+  </w:abstractNum>
+  <w:abstractNum w:abstractNumId="16" w15:restartNumberingAfterBreak="0">
     <w:nsid w:val="7CB21E92"/>
     <w:multiLevelType w:val="hybridMultilevel"/>
     <w:tmpl w:val="05981C76"/>
@@ -10720,7 +13918,7 @@
     <w:abstractNumId w:val="1"/>
   </w:num>
   <w:num w:numId="16">
-    <w:abstractNumId w:val="15"/>
+    <w:abstractNumId w:val="16"/>
   </w:num>
   <w:num w:numId="17">
     <w:abstractNumId w:val="9"/>
@@ -10730,6 +13928,9 @@
   </w:num>
   <w:num w:numId="19">
     <w:abstractNumId w:val="14"/>
+  </w:num>
+  <w:num w:numId="20">
+    <w:abstractNumId w:val="15"/>
   </w:num>
 </w:numbering>
 </file>
@@ -11829,6 +15030,16 @@
       <w:vertAlign w:val="superscript"/>
     </w:rPr>
   </w:style>
+  <w:style w:type="character" w:styleId="PlaceholderText">
+    <w:name w:val="Placeholder Text"/>
+    <w:basedOn w:val="DefaultParagraphFont"/>
+    <w:uiPriority w:val="99"/>
+    <w:semiHidden/>
+    <w:rsid w:val="00F23279"/>
+    <w:rPr>
+      <w:color w:val="808080"/>
+    </w:rPr>
+  </w:style>
 </w:styles>
 </file>
 
@@ -12477,11 +15688,281 @@
     <b:Issue>10</b:Issue>
     <b:RefOrder>14</b:RefOrder>
   </b:Source>
+  <b:Source>
+    <b:Tag>BBC14</b:Tag>
+    <b:SourceType>DocumentFromInternetSite</b:SourceType>
+    <b:Guid>{B6036F1E-5FEC-4D47-B8D9-CF8F3D9F33B4}</b:Guid>
+    <b:Author>
+      <b:Author>
+        <b:NameList>
+          <b:Person>
+            <b:Last>BBC</b:Last>
+          </b:Person>
+        </b:NameList>
+      </b:Author>
+    </b:Author>
+    <b:Title>Alibaba: What exactly does it do?</b:Title>
+    <b:Year>2014</b:Year>
+    <b:Month>September</b:Month>
+    <b:Day>4</b:Day>
+    <b:YearAccessed>2024</b:YearAccessed>
+    <b:MonthAccessed>May</b:MonthAccessed>
+    <b:DayAccessed>7</b:DayAccessed>
+    <b:URL>https://www.bbc.com/news/business-29077495</b:URL>
+    <b:RefOrder>19</b:RefOrder>
+  </b:Source>
+  <b:Source>
+    <b:Tag>Ali24</b:Tag>
+    <b:SourceType>DocumentFromInternetSite</b:SourceType>
+    <b:Guid>{1B4CAD69-1664-4DE0-BFD9-713478FB5823}</b:Guid>
+    <b:Author>
+      <b:Author>
+        <b:NameList>
+          <b:Person>
+            <b:Last>Alibaba</b:Last>
+          </b:Person>
+        </b:NameList>
+      </b:Author>
+    </b:Author>
+    <b:Title>Alibaba Pricing</b:Title>
+    <b:YearAccessed>2024</b:YearAccessed>
+    <b:MonthAccessed>May</b:MonthAccessed>
+    <b:DayAccessed>7</b:DayAccessed>
+    <b:URL>https://seller.alibaba.com/pricing</b:URL>
+    <b:RefOrder>18</b:RefOrder>
+  </b:Source>
+  <b:Source>
+    <b:Tag>Kra14</b:Tag>
+    <b:SourceType>DocumentFromInternetSite</b:SourceType>
+    <b:Guid>{CD4DA884-29CA-46D7-A99F-B7D227253EAB}</b:Guid>
+    <b:Title>Alibaba 101: An Overview of the World’s Largest E-Commerce Company</b:Title>
+    <b:Year>2014</b:Year>
+    <b:YearAccessed>2024</b:YearAccessed>
+    <b:MonthAccessed>May</b:MonthAccessed>
+    <b:DayAccessed>7</b:DayAccessed>
+    <b:URL>https://kraneshares.com/resources/2014_12_alibaba_overview.pdf</b:URL>
+    <b:Author>
+      <b:Author>
+        <b:NameList>
+          <b:Person>
+            <b:Last>KraneShares</b:Last>
+          </b:Person>
+        </b:NameList>
+      </b:Author>
+    </b:Author>
+    <b:RefOrder>17</b:RefOrder>
+  </b:Source>
+  <b:Source>
+    <b:Tag>Ali241</b:Tag>
+    <b:SourceType>DocumentFromInternetSite</b:SourceType>
+    <b:Guid>{ED35941B-7D1B-4FF5-8DE4-E85C2C7BBE02}</b:Guid>
+    <b:Author>
+      <b:Author>
+        <b:NameList>
+          <b:Person>
+            <b:Last>Alibaba</b:Last>
+          </b:Person>
+        </b:NameList>
+      </b:Author>
+    </b:Author>
+    <b:Title>Alibaba.com sourcing guide</b:Title>
+    <b:YearAccessed>2024</b:YearAccessed>
+    <b:MonthAccessed>May</b:MonthAccessed>
+    <b:DayAccessed>8</b:DayAccessed>
+    <b:URL>https://www.alibaba-na.com/hubfs/ustradeshows/supplements_nutrition/alibaba_com_sourcing_guide.pdf</b:URL>
+    <b:RefOrder>20</b:RefOrder>
+  </b:Source>
+  <b:Source>
+    <b:Tag>Nic20</b:Tag>
+    <b:SourceType>JournalArticle</b:SourceType>
+    <b:Guid>{D8A5B2F7-A00C-437A-9B00-B537FE186F62}</b:Guid>
+    <b:Title>How Amazon's E-Commerce Works?</b:Title>
+    <b:Year>2020</b:Year>
+    <b:Author>
+      <b:Author>
+        <b:NameList>
+          <b:Person>
+            <b:Last>Maio</b:Last>
+            <b:First>Nicolò</b:First>
+          </b:Person>
+          <b:Person>
+            <b:Last>Re</b:Last>
+            <b:First>Beatrice</b:First>
+          </b:Person>
+        </b:NameList>
+      </b:Author>
+    </b:Author>
+    <b:JournalName>International Journal of Technology for Business</b:JournalName>
+    <b:Volume>2</b:Volume>
+    <b:Issue>1</b:Issue>
+    <b:RefOrder>21</b:RefOrder>
+  </b:Source>
+  <b:Source>
+    <b:Tag>Tro24</b:Tag>
+    <b:SourceType>InternetSite</b:SourceType>
+    <b:Guid>{65DA44B4-2AB4-448C-9813-1937D2CF06B3}</b:Guid>
+    <b:Author>
+      <b:Author>
+        <b:NameList>
+          <b:Person>
+            <b:Last>Trovato</b:Last>
+            <b:First>Stephanie</b:First>
+          </b:Person>
+          <b:Person>
+            <b:Last>Watts</b:Last>
+            <b:First>Rob</b:First>
+          </b:Person>
+        </b:NameList>
+      </b:Author>
+    </b:Author>
+    <b:Title>WooCommerce Vs. Shopify (2024 Comparison)</b:Title>
+    <b:Year>2024</b:Year>
+    <b:ProductionCompany>Forbes</b:ProductionCompany>
+    <b:YearAccessed>2024</b:YearAccessed>
+    <b:MonthAccessed>May</b:MonthAccessed>
+    <b:DayAccessed>8</b:DayAccessed>
+    <b:URL>https://www.forbes.com/advisor/business/software/woocommerce-vs-shopify/</b:URL>
+    <b:RefOrder>26</b:RefOrder>
+  </b:Source>
+  <b:Source>
+    <b:Tag>Ter24</b:Tag>
+    <b:SourceType>InternetSite</b:SourceType>
+    <b:Guid>{01D07F64-8A27-417F-B65F-356F73AD9781}</b:Guid>
+    <b:Author>
+      <b:Author>
+        <b:NameList>
+          <b:Person>
+            <b:Last>Wingfield</b:Last>
+            <b:First>Terry</b:First>
+          </b:Person>
+        </b:NameList>
+      </b:Author>
+    </b:Author>
+    <b:Title>Can I Host Shopify On My Own Server?</b:Title>
+    <b:ProductionCompany>Kanteneo</b:ProductionCompany>
+    <b:YearAccessed>2024</b:YearAccessed>
+    <b:MonthAccessed>May</b:MonthAccessed>
+    <b:DayAccessed>8</b:DayAccessed>
+    <b:URL>https://kanteneo.com/blog/can-i-host-shopify-on-my-own-server/</b:URL>
+    <b:RefOrder>27</b:RefOrder>
+  </b:Source>
+  <b:Source>
+    <b:Tag>Kat24</b:Tag>
+    <b:SourceType>InternetSite</b:SourceType>
+    <b:Guid>{3659A712-43C6-457E-848B-8A2C2EAB7861}</b:Guid>
+    <b:Author>
+      <b:Author>
+        <b:NameList>
+          <b:Person>
+            <b:Last>Marr</b:Last>
+            <b:First>Kathryn</b:First>
+          </b:Person>
+        </b:NameList>
+      </b:Author>
+    </b:Author>
+    <b:Title>WooCommerce pricing: How much does it cost to run a store?</b:Title>
+    <b:ProductionCompany>WooCommerce</b:ProductionCompany>
+    <b:YearAccessed>2024</b:YearAccessed>
+    <b:MonthAccessed>May</b:MonthAccessed>
+    <b:DayAccessed>8</b:DayAccessed>
+    <b:URL>https://woocommerce.com/posts/woocommerce-pricing/</b:URL>
+    <b:RefOrder>28</b:RefOrder>
+  </b:Source>
+  <b:Source>
+    <b:Tag>Aut24</b:Tag>
+    <b:SourceType>InternetSite</b:SourceType>
+    <b:Guid>{3B0428AB-61F9-468B-8A7C-552DD8D4562D}</b:Guid>
+    <b:Author>
+      <b:Author>
+        <b:NameList>
+          <b:Person>
+            <b:Last>Automattic</b:Last>
+          </b:Person>
+        </b:NameList>
+      </b:Author>
+    </b:Author>
+    <b:Title>WooCommerce</b:Title>
+    <b:ProductionCompany>Automattic</b:ProductionCompany>
+    <b:YearAccessed>2024</b:YearAccessed>
+    <b:MonthAccessed>May</b:MonthAccessed>
+    <b:DayAccessed>8</b:DayAccessed>
+    <b:URL>https://wordpress.org/plugins/woocommerce/</b:URL>
+    <b:RefOrder>25</b:RefOrder>
+  </b:Source>
+  <b:Source>
+    <b:Tag>Dan24</b:Tag>
+    <b:SourceType>InternetSite</b:SourceType>
+    <b:Guid>{DA0E8248-F9CB-4861-9CE4-BAA7D249474E}</b:Guid>
+    <b:Author>
+      <b:Author>
+        <b:NameList>
+          <b:Person>
+            <b:Last>Pereira</b:Last>
+            <b:First>Daniel</b:First>
+          </b:Person>
+        </b:NameList>
+      </b:Author>
+    </b:Author>
+    <b:Title>Amazon Business Model</b:Title>
+    <b:ProductionCompany>Business Model Analyst</b:ProductionCompany>
+    <b:YearAccessed>2024</b:YearAccessed>
+    <b:MonthAccessed>May</b:MonthAccessed>
+    <b:DayAccessed>9</b:DayAccessed>
+    <b:URL>https://businessmodelanalyst.com/amazon-business-model/</b:URL>
+    <b:RefOrder>22</b:RefOrder>
+  </b:Source>
+  <b:Source>
+    <b:Tag>Dan23</b:Tag>
+    <b:SourceType>InternetSite</b:SourceType>
+    <b:Guid>{4425420D-0A86-4716-ABE9-CBD5D844AE61}</b:Guid>
+    <b:Author>
+      <b:Author>
+        <b:NameList>
+          <b:Person>
+            <b:Last>Pereira</b:Last>
+            <b:First>Daniel</b:First>
+          </b:Person>
+        </b:NameList>
+      </b:Author>
+    </b:Author>
+    <b:Title>eBay Business Model</b:Title>
+    <b:ProductionCompany>Business Model Analyst</b:ProductionCompany>
+    <b:Year>2023</b:Year>
+    <b:YearAccessed>2024</b:YearAccessed>
+    <b:MonthAccessed>May</b:MonthAccessed>
+    <b:DayAccessed>9</b:DayAccessed>
+    <b:URL>https://businessmodelanalyst.com/ebay-business-model/</b:URL>
+    <b:RefOrder>24</b:RefOrder>
+  </b:Source>
+  <b:Source>
+    <b:Tag>eBa14</b:Tag>
+    <b:SourceType>InternetSite</b:SourceType>
+    <b:Guid>{166A7046-532C-47DF-B7C6-C882D8B0049F}</b:Guid>
+    <b:Author>
+      <b:Author>
+        <b:NameList>
+          <b:Person>
+            <b:Last>eBay Inc. Staff</b:Last>
+          </b:Person>
+        </b:NameList>
+      </b:Author>
+    </b:Author>
+    <b:Title>eBay Inc. Reiterates 'The Truth About Skype'</b:Title>
+    <b:ProductionCompany>eBay</b:ProductionCompany>
+    <b:Year>2014</b:Year>
+    <b:Month>May</b:Month>
+    <b:Day>3</b:Day>
+    <b:YearAccessed>2024</b:YearAccessed>
+    <b:MonthAccessed>May</b:MonthAccessed>
+    <b:DayAccessed>9</b:DayAccessed>
+    <b:URL>https://www.ebayinc.com/stories/news/ebay-inc-reiterates-truth-about-skype/</b:URL>
+    <b:RefOrder>23</b:RefOrder>
+  </b:Source>
 </b:Sources>
 </file>
 
 <file path=customXml/itemProps1.xml><?xml version="1.0" encoding="utf-8"?>
-<ds:datastoreItem xmlns:ds="http://schemas.openxmlformats.org/officeDocument/2006/customXml" ds:itemID="{7F7B0B4C-1C74-43C3-8047-1B20A4D07F6E}">
+<ds:datastoreItem xmlns:ds="http://schemas.openxmlformats.org/officeDocument/2006/customXml" ds:itemID="{E4C62420-E957-4B8A-A965-4AB06449670A}">
   <ds:schemaRefs>
     <ds:schemaRef ds:uri="http://schemas.openxmlformats.org/officeDocument/2006/bibliography"/>
   </ds:schemaRefs>

</xml_diff>

<commit_message>
System design part added
</commit_message>
<xml_diff>
--- a/Thesis.docx
+++ b/Thesis.docx
@@ -22,8 +22,13 @@
         </w:rPr>
       </w:pPr>
       <w:r>
-        <w:t>Kevin Zoltán Barta</w:t>
-      </w:r>
+        <w:t xml:space="preserve">Kevin Zoltán </w:t>
+      </w:r>
+      <w:proofErr w:type="spellStart"/>
+      <w:r>
+        <w:t>Barta</w:t>
+      </w:r>
+      <w:proofErr w:type="spellEnd"/>
     </w:p>
     <w:p>
       <w:pPr>
@@ -2755,7 +2760,15 @@
         <w:t xml:space="preserve"> graphical user interface, the Internet started to gain traction with the general public. This process led the Internet, once a tool for researchers and engineers, to start growing into a business-oriented technology.</w:t>
       </w:r>
       <w:r>
-        <w:t xml:space="preserve"> A good illustration of this is the fact that in 1997 the commercial (.com) domain took over the educational (.edu) domain in </w:t>
+        <w:t xml:space="preserve"> A good illustration of this is the fact that in 1997 the commercial (.com) domain took over the educational (.</w:t>
+      </w:r>
+      <w:proofErr w:type="spellStart"/>
+      <w:r>
+        <w:t>edu</w:t>
+      </w:r>
+      <w:proofErr w:type="spellEnd"/>
+      <w:r>
+        <w:t xml:space="preserve">) domain in </w:t>
       </w:r>
       <w:r>
         <w:t xml:space="preserve">terms of </w:t>
@@ -3184,11 +3197,24 @@
         <w:t xml:space="preserve"> and </w:t>
       </w:r>
       <w:r>
-        <w:t>Adam Wathan &amp; Steve Schoger</w:t>
+        <w:t xml:space="preserve">Adam </w:t>
+      </w:r>
+      <w:proofErr w:type="spellStart"/>
+      <w:r>
+        <w:t>Wathan</w:t>
+      </w:r>
+      <w:proofErr w:type="spellEnd"/>
+      <w:r>
+        <w:t xml:space="preserve"> &amp; Steve </w:t>
+      </w:r>
+      <w:proofErr w:type="spellStart"/>
+      <w:r>
+        <w:t>Schoger</w:t>
       </w:r>
       <w:r>
         <w:t>’s</w:t>
       </w:r>
+      <w:proofErr w:type="spellEnd"/>
       <w:r>
         <w:t xml:space="preserve"> </w:t>
       </w:r>
@@ -3311,8 +3337,13 @@
       <w:r>
         <w:t xml:space="preserve">a </w:t>
       </w:r>
-      <w:r>
-        <w:t xml:space="preserve">third party service, such as payment or package tracking. In this case, we are dependent on a service that is not managed by us; thus, we may have to explain its usage in advance if it happens to have bad design or if possible, write some form of a wrapper around it, keeping the original business logic, with our custom UI (this </w:t>
+      <w:proofErr w:type="gramStart"/>
+      <w:r>
+        <w:t>third party</w:t>
+      </w:r>
+      <w:proofErr w:type="gramEnd"/>
+      <w:r>
+        <w:t xml:space="preserve"> service, such as payment or package tracking. In this case, we are dependent on a service that is not managed by us; thus, we may have to explain its usage in advance if it happens to have bad design or if possible, write some form of a wrapper around it, keeping the original business logic, with our custom UI (this </w:t>
       </w:r>
       <w:r>
         <w:t xml:space="preserve">however </w:t>
@@ -4238,8 +4269,13 @@
       </w:r>
     </w:p>
     <w:p>
-      <w:r>
-        <w:t>Kalamkar mentions two more important aspects:</w:t>
+      <w:proofErr w:type="spellStart"/>
+      <w:r>
+        <w:t>Kalamkar</w:t>
+      </w:r>
+      <w:proofErr w:type="spellEnd"/>
+      <w:r>
+        <w:t xml:space="preserve"> mentions two more important aspects:</w:t>
       </w:r>
       <w:sdt>
         <w:sdtPr>
@@ -4374,7 +4410,15 @@
         </w:sdtContent>
       </w:sdt>
       <w:r>
-        <w:t xml:space="preserve"> which coincides with the definition used by Padmannavar for privacy.</w:t>
+        <w:t xml:space="preserve"> which coincides with the definition used by </w:t>
+      </w:r>
+      <w:proofErr w:type="spellStart"/>
+      <w:r>
+        <w:t>Padmannavar</w:t>
+      </w:r>
+      <w:proofErr w:type="spellEnd"/>
+      <w:r>
+        <w:t xml:space="preserve"> for privacy.</w:t>
       </w:r>
       <w:sdt>
         <w:sdtPr>
@@ -4841,7 +4885,15 @@
     </w:p>
     <w:p>
       <w:r>
-        <w:t>Al Ladan breaks down the security threats</w:t>
+        <w:t xml:space="preserve">Al </w:t>
+      </w:r>
+      <w:proofErr w:type="spellStart"/>
+      <w:r>
+        <w:t>Ladan</w:t>
+      </w:r>
+      <w:proofErr w:type="spellEnd"/>
+      <w:r>
+        <w:t xml:space="preserve"> breaks down the security threats</w:t>
       </w:r>
       <w:r>
         <w:t xml:space="preserve"> of ecommerce platforms </w:t>
@@ -8326,7 +8378,15 @@
     </w:p>
     <w:p>
       <w:r>
-        <w:t>The Alibaba Group has many subsidiaries, including Chinese retail markets such as Taobao, Tmall, Juhuasuan, a Chinese wholesale market called 1688.com, the global version of the site called Alibaba and the retail version of Alibaba, AliExpress.</w:t>
+        <w:t xml:space="preserve">The Alibaba Group has many subsidiaries, including Chinese retail markets such as Taobao, </w:t>
+      </w:r>
+      <w:proofErr w:type="spellStart"/>
+      <w:r>
+        <w:t>Tmall</w:t>
+      </w:r>
+      <w:proofErr w:type="spellEnd"/>
+      <w:r>
+        <w:t>, Juhuasuan, a Chinese wholesale market called 1688.com, the global version of the site called Alibaba and the retail version of Alibaba, AliExpress.</w:t>
       </w:r>
       <w:sdt>
         <w:sdtPr>
@@ -8372,7 +8432,15 @@
         <w:t>Besides ecommerce</w:t>
       </w:r>
       <w:r>
-        <w:t xml:space="preserve"> sites, the Alibaba Group also has payment services (Alipay), a logistics information system (China Smart Logistics), online marketing services (Alimama) and even a cloud computing provider (Alibaba Cloud Computing).</w:t>
+        <w:t xml:space="preserve"> sites, the Alibaba Group also has payment services (Alipay), a logistics information system (China Smart Logistics), online marketing services (</w:t>
+      </w:r>
+      <w:proofErr w:type="spellStart"/>
+      <w:r>
+        <w:t>Alimama</w:t>
+      </w:r>
+      <w:proofErr w:type="spellEnd"/>
+      <w:r>
+        <w:t>) and even a cloud computing provider (Alibaba Cloud Computing).</w:t>
       </w:r>
       <w:sdt>
         <w:sdtPr>
@@ -9599,8 +9667,13 @@
         <w:t>French-born programmer, Pierre Omidyar</w:t>
       </w:r>
       <w:r>
-        <w:t xml:space="preserve"> founded AuctionWeb</w:t>
-      </w:r>
+        <w:t xml:space="preserve"> founded </w:t>
+      </w:r>
+      <w:proofErr w:type="spellStart"/>
+      <w:r>
+        <w:t>AuctionWeb</w:t>
+      </w:r>
+      <w:proofErr w:type="spellEnd"/>
       <w:r>
         <w:t>, which was rebranded as eBay in 1997.</w:t>
       </w:r>
@@ -9657,6 +9730,9 @@
       </w:r>
       <w:r>
         <w:t xml:space="preserve"> The company bought Skype in 2005</w:t>
+      </w:r>
+      <w:r>
+        <w:t>.</w:t>
       </w:r>
       <w:sdt>
         <w:sdtPr>
@@ -9697,7 +9773,7 @@
         </w:sdtContent>
       </w:sdt>
       <w:r>
-        <w:t>. In 2007, eBay took a $1.4 billion write-</w:t>
+        <w:t xml:space="preserve"> In 2007, eBay took a $1.4 billion write-</w:t>
       </w:r>
       <w:r>
         <w:t>down</w:t>
@@ -9985,9 +10061,11 @@
       <w:r>
         <w:t xml:space="preserve"> developed by </w:t>
       </w:r>
+      <w:proofErr w:type="spellStart"/>
       <w:r>
         <w:t>Automattic</w:t>
       </w:r>
+      <w:proofErr w:type="spellEnd"/>
       <w:r>
         <w:t>, the same company that owns and operates WordPress</w:t>
       </w:r>
@@ -10208,6 +10286,14 @@
       </w:sdt>
     </w:p>
     <w:p>
+      <w:pPr>
+        <w:sectPr>
+          <w:pgSz w:w="12240" w:h="15840"/>
+          <w:pgMar w:top="1418" w:right="1440" w:bottom="2268" w:left="1985" w:header="720" w:footer="720" w:gutter="0"/>
+          <w:cols w:space="720"/>
+          <w:docGrid w:linePitch="360"/>
+        </w:sectPr>
+      </w:pPr>
       <w:r>
         <w:t>From a security perspective, WooCommerce warns that installing third-party extensions</w:t>
       </w:r>
@@ -10316,7 +10402,1140 @@
         </w:sdtContent>
       </w:sdt>
     </w:p>
-    <w:p/>
+    <w:p>
+      <w:pPr>
+        <w:pStyle w:val="Heading1"/>
+      </w:pPr>
+      <w:r>
+        <w:lastRenderedPageBreak/>
+        <w:t>System Design</w:t>
+      </w:r>
+    </w:p>
+    <w:p>
+      <w:pPr>
+        <w:pStyle w:val="Heading2"/>
+      </w:pPr>
+      <w:r>
+        <w:t>Fro</w:t>
+      </w:r>
+      <w:r>
+        <w:t>nt</w:t>
+      </w:r>
+      <w:r>
+        <w:t>end</w:t>
+      </w:r>
+      <w:r>
+        <w:t xml:space="preserve"> Website</w:t>
+      </w:r>
+    </w:p>
+    <w:p>
+      <w:r>
+        <w:t xml:space="preserve">As suggested by many, I decided to start with the frontend part of the website. </w:t>
+      </w:r>
+      <w:r>
+        <w:t xml:space="preserve">I came to this decision for several reasons, namely to discover the functionalities I intend to incorporate in the website, to have a visual idea of what I plan to achieve and also due to the sheer depth of frontend development, I realized this </w:t>
+      </w:r>
+      <w:r>
+        <w:t xml:space="preserve">part </w:t>
+      </w:r>
+      <w:r>
+        <w:t xml:space="preserve">might </w:t>
+      </w:r>
+      <w:r>
+        <w:t>take the longest to develop.</w:t>
+      </w:r>
+    </w:p>
+    <w:p>
+      <w:pPr>
+        <w:pStyle w:val="Heading3"/>
+      </w:pPr>
+      <w:r>
+        <w:t xml:space="preserve">Chosen </w:t>
+      </w:r>
+      <w:r>
+        <w:t xml:space="preserve">Frontend </w:t>
+      </w:r>
+      <w:r>
+        <w:t>Technologies</w:t>
+      </w:r>
+    </w:p>
+    <w:p>
+      <w:r>
+        <w:t xml:space="preserve">Choosing the right technology for a website can </w:t>
+      </w:r>
+      <w:r>
+        <w:t>be a</w:t>
+      </w:r>
+      <w:r>
+        <w:t xml:space="preserve"> challenging</w:t>
+      </w:r>
+      <w:r>
+        <w:t xml:space="preserve"> undertaking</w:t>
+      </w:r>
+      <w:r>
+        <w:t>.</w:t>
+      </w:r>
+      <w:r>
+        <w:t xml:space="preserve"> The vast </w:t>
+      </w:r>
+      <w:r>
+        <w:t>number</w:t>
+      </w:r>
+      <w:r>
+        <w:t xml:space="preserve"> of technologies competing each other makes it especially difficult for the developers to settle for one.</w:t>
+      </w:r>
+      <w:r>
+        <w:t xml:space="preserve"> I decided to approach the question more generally than gradually get more specific.</w:t>
+      </w:r>
+    </w:p>
+    <w:p>
+      <w:r>
+        <w:t>There are many</w:t>
+      </w:r>
+      <w:r>
+        <w:t xml:space="preserve"> frontend</w:t>
+      </w:r>
+      <w:r>
+        <w:t xml:space="preserve"> frameworks out there in the market, such as React, Vue.js, Next.js</w:t>
+      </w:r>
+      <w:r>
+        <w:t xml:space="preserve">, </w:t>
+      </w:r>
+      <w:r>
+        <w:t xml:space="preserve">Svelte, </w:t>
+      </w:r>
+      <w:r>
+        <w:t>etc.</w:t>
+      </w:r>
+      <w:r>
+        <w:t xml:space="preserve"> According to </w:t>
+      </w:r>
+      <w:proofErr w:type="spellStart"/>
+      <w:r>
+        <w:t>StackOverflow</w:t>
+      </w:r>
+      <w:proofErr w:type="spellEnd"/>
+      <w:r>
+        <w:t xml:space="preserve"> trends, </w:t>
+      </w:r>
+      <w:proofErr w:type="gramStart"/>
+      <w:r>
+        <w:t>React</w:t>
+      </w:r>
+      <w:proofErr w:type="gramEnd"/>
+      <w:r>
+        <w:t xml:space="preserve"> is the most popular framework, followed by Angular and Next.js.</w:t>
+      </w:r>
+      <w:sdt>
+        <w:sdtPr>
+          <w:id w:val="-1683360725"/>
+          <w:citation/>
+        </w:sdtPr>
+        <w:sdtEndPr/>
+        <w:sdtContent>
+          <w:r>
+            <w:fldChar w:fldCharType="begin"/>
+          </w:r>
+          <w:r>
+            <w:rPr>
+              <w:lang w:val="hu-HU"/>
+            </w:rPr>
+            <w:instrText xml:space="preserve"> CITATION Sta24 \l 1038 </w:instrText>
+          </w:r>
+          <w:r>
+            <w:fldChar w:fldCharType="separate"/>
+          </w:r>
+          <w:r>
+            <w:rPr>
+              <w:noProof/>
+              <w:lang w:val="hu-HU"/>
+            </w:rPr>
+            <w:t xml:space="preserve"> </w:t>
+          </w:r>
+          <w:r>
+            <w:rPr>
+              <w:noProof/>
+              <w:lang w:val="hu-HU"/>
+            </w:rPr>
+            <w:t>[29]</w:t>
+          </w:r>
+          <w:r>
+            <w:fldChar w:fldCharType="end"/>
+          </w:r>
+        </w:sdtContent>
+      </w:sdt>
+      <w:r>
+        <w:t xml:space="preserve"> Google Trends outlines similar statistics.</w:t>
+      </w:r>
+      <w:r>
+        <w:t xml:space="preserve"> </w:t>
+      </w:r>
+      <w:sdt>
+        <w:sdtPr>
+          <w:id w:val="1498996118"/>
+          <w:citation/>
+        </w:sdtPr>
+        <w:sdtEndPr/>
+        <w:sdtContent>
+          <w:r>
+            <w:fldChar w:fldCharType="begin"/>
+          </w:r>
+          <w:r>
+            <w:rPr>
+              <w:lang w:val="hu-HU"/>
+            </w:rPr>
+            <w:instrText xml:space="preserve"> CITATION Goo24 \l 1038 </w:instrText>
+          </w:r>
+          <w:r>
+            <w:fldChar w:fldCharType="separate"/>
+          </w:r>
+          <w:r>
+            <w:rPr>
+              <w:noProof/>
+              <w:lang w:val="hu-HU"/>
+            </w:rPr>
+            <w:t>[30]</w:t>
+          </w:r>
+          <w:r>
+            <w:fldChar w:fldCharType="end"/>
+          </w:r>
+        </w:sdtContent>
+      </w:sdt>
+      <w:r>
+        <w:t xml:space="preserve"> </w:t>
+      </w:r>
+      <w:r>
+        <w:t>Since I ha</w:t>
+      </w:r>
+      <w:r>
+        <w:t>ve</w:t>
+      </w:r>
+      <w:r>
+        <w:t xml:space="preserve"> experience in Angular</w:t>
+      </w:r>
+      <w:r>
+        <w:t>,</w:t>
+      </w:r>
+      <w:r>
+        <w:t xml:space="preserve"> I chose this framework for my website.</w:t>
+      </w:r>
+      <w:r>
+        <w:t xml:space="preserve"> </w:t>
+      </w:r>
+      <w:r>
+        <w:t>The strongly typed nature of TypeScript helps with</w:t>
+      </w:r>
+      <w:r>
+        <w:t xml:space="preserve"> building more stable apps, with the slight disadvantage of the need for compilation.</w:t>
+      </w:r>
+    </w:p>
+    <w:p>
+      <w:r>
+        <w:t>Once I selected the framework, I looked for a UI component library.</w:t>
+      </w:r>
+      <w:r>
+        <w:t xml:space="preserve"> After some research, I narrowed down the potentials to 3 libraries: </w:t>
+      </w:r>
+      <w:proofErr w:type="spellStart"/>
+      <w:r>
+        <w:t>PrimeNG</w:t>
+      </w:r>
+      <w:proofErr w:type="spellEnd"/>
+      <w:r>
+        <w:t>, Angular Material and Taiga UI.</w:t>
+      </w:r>
+      <w:r>
+        <w:t xml:space="preserve"> Due to my work, I have experience with Angular Material, however I am not too satisfied with its appearance, </w:t>
+      </w:r>
+      <w:r>
+        <w:t xml:space="preserve">since </w:t>
+      </w:r>
+      <w:r>
+        <w:t xml:space="preserve">it tends to give the </w:t>
+      </w:r>
+      <w:r>
+        <w:t>website</w:t>
+      </w:r>
+      <w:r>
+        <w:t xml:space="preserve"> </w:t>
+      </w:r>
+      <w:r>
+        <w:t>looks akin to</w:t>
+      </w:r>
+      <w:r>
+        <w:t xml:space="preserve"> Google</w:t>
+      </w:r>
+      <w:r>
+        <w:t xml:space="preserve"> products</w:t>
+      </w:r>
+      <w:r>
+        <w:t>.</w:t>
+      </w:r>
+      <w:r>
+        <w:t xml:space="preserve"> Taiga UI seemed quite promising; however, it is still in an earlier stage</w:t>
+      </w:r>
+      <w:r>
+        <w:t xml:space="preserve"> of its development</w:t>
+      </w:r>
+      <w:r>
+        <w:t xml:space="preserve"> and has </w:t>
+      </w:r>
+      <w:r>
+        <w:t>a smaller userbase</w:t>
+      </w:r>
+      <w:r>
+        <w:t>, which also means less documentation.</w:t>
+      </w:r>
+      <w:r>
+        <w:t xml:space="preserve"> With </w:t>
+      </w:r>
+      <w:proofErr w:type="spellStart"/>
+      <w:r>
+        <w:t>PrimeNG</w:t>
+      </w:r>
+      <w:proofErr w:type="spellEnd"/>
+      <w:r>
+        <w:t>, I had some experienc</w:t>
+      </w:r>
+      <w:r>
+        <w:t>e</w:t>
+      </w:r>
+      <w:r>
+        <w:t xml:space="preserve">, thanks to personal projects and </w:t>
+      </w:r>
+      <w:r>
+        <w:t>also work.</w:t>
+      </w:r>
+      <w:r>
+        <w:t xml:space="preserve"> </w:t>
+      </w:r>
+      <w:proofErr w:type="spellStart"/>
+      <w:r>
+        <w:t>PrimeNG</w:t>
+      </w:r>
+      <w:proofErr w:type="spellEnd"/>
+      <w:r>
+        <w:t xml:space="preserve"> offers the widest range of components and although there are reports of occasional bugs with some components, I decided to choose this framework</w:t>
+      </w:r>
+      <w:r>
+        <w:t xml:space="preserve">, since it is easy to use and </w:t>
+      </w:r>
+      <w:r>
+        <w:t>visually appealing.</w:t>
+      </w:r>
+    </w:p>
+    <w:p>
+      <w:r>
+        <w:t>For styling, I contemplated using Tailwind, since it allows rapid development speed, however it also has its own learning curve and I figured that without a strong CSS background, Tailwind may actually cause more problems than it solves.</w:t>
+      </w:r>
+      <w:r>
+        <w:t xml:space="preserve"> For this reason, I decided to proceed with the project using pure CSS and potentially </w:t>
+      </w:r>
+      <w:proofErr w:type="spellStart"/>
+      <w:r>
+        <w:t>PrimeFlex</w:t>
+      </w:r>
+      <w:proofErr w:type="spellEnd"/>
+      <w:r>
+        <w:t xml:space="preserve">, since it is a utility library </w:t>
+      </w:r>
+      <w:r>
+        <w:t xml:space="preserve">optimized for </w:t>
+      </w:r>
+      <w:proofErr w:type="spellStart"/>
+      <w:r>
+        <w:t>PrimeNG</w:t>
+      </w:r>
+      <w:proofErr w:type="spellEnd"/>
+      <w:r>
+        <w:t>.</w:t>
+      </w:r>
+    </w:p>
+    <w:p>
+      <w:pPr>
+        <w:pStyle w:val="Heading2"/>
+      </w:pPr>
+      <w:r>
+        <w:t>Wireframes</w:t>
+      </w:r>
+    </w:p>
+    <w:p>
+      <w:r>
+        <w:t xml:space="preserve">Once settled with the frontend technologies, I decided to create a </w:t>
+      </w:r>
+      <w:r>
+        <w:t>blueprint</w:t>
+      </w:r>
+      <w:r>
+        <w:t xml:space="preserve"> of the website I was imagining. </w:t>
+      </w:r>
+      <w:r>
+        <w:t>Wireframes seemed perfect for this purpose</w:t>
+      </w:r>
+      <w:r>
+        <w:t xml:space="preserve">. I </w:t>
+      </w:r>
+      <w:r>
+        <w:t>decided to use</w:t>
+      </w:r>
+      <w:r>
+        <w:t xml:space="preserve"> Figma</w:t>
+      </w:r>
+      <w:r>
+        <w:t xml:space="preserve">, since I </w:t>
+      </w:r>
+      <w:r>
+        <w:lastRenderedPageBreak/>
+        <w:t xml:space="preserve">had experience with it from before and it is an </w:t>
+      </w:r>
+      <w:r>
+        <w:t>easy-to-use</w:t>
+      </w:r>
+      <w:r>
+        <w:t xml:space="preserve"> tool for designing.</w:t>
+      </w:r>
+      <w:r>
+        <w:t xml:space="preserve"> </w:t>
+      </w:r>
+      <w:r>
+        <w:t>I</w:t>
+      </w:r>
+      <w:r>
+        <w:t xml:space="preserve"> create</w:t>
+      </w:r>
+      <w:r>
+        <w:t>d</w:t>
+      </w:r>
+      <w:r>
+        <w:t xml:space="preserve"> the design of different pages, namely the home page, the</w:t>
+      </w:r>
+      <w:r>
+        <w:t xml:space="preserve"> page of a subcategory, the page of a product and the page of the </w:t>
+      </w:r>
+      <w:r>
+        <w:t>items added to the cart.</w:t>
+      </w:r>
+      <w:r>
+        <w:t xml:space="preserve"> Some constant elements include the header and the footer, which are displayed on all pages.</w:t>
+      </w:r>
+    </w:p>
+    <w:p>
+      <w:pPr>
+        <w:keepNext/>
+      </w:pPr>
+      <w:r>
+        <w:rPr>
+          <w:noProof/>
+        </w:rPr>
+        <w:drawing>
+          <wp:inline distT="0" distB="0" distL="0" distR="0" wp14:anchorId="646699BA" wp14:editId="27A6556F">
+            <wp:extent cx="5597525" cy="3150337"/>
+            <wp:effectExtent l="0" t="0" r="3175" b="0"/>
+            <wp:docPr id="1" name="Picture 1"/>
+            <wp:cNvGraphicFramePr>
+              <a:graphicFrameLocks xmlns:a="http://schemas.openxmlformats.org/drawingml/2006/main" noChangeAspect="1"/>
+            </wp:cNvGraphicFramePr>
+            <a:graphic xmlns:a="http://schemas.openxmlformats.org/drawingml/2006/main">
+              <a:graphicData uri="http://schemas.openxmlformats.org/drawingml/2006/picture">
+                <pic:pic xmlns:pic="http://schemas.openxmlformats.org/drawingml/2006/picture">
+                  <pic:nvPicPr>
+                    <pic:cNvPr id="0" name="Picture 1"/>
+                    <pic:cNvPicPr>
+                      <a:picLocks noChangeAspect="1" noChangeArrowheads="1"/>
+                    </pic:cNvPicPr>
+                  </pic:nvPicPr>
+                  <pic:blipFill>
+                    <a:blip r:embed="rId9" cstate="print">
+                      <a:extLst>
+                        <a:ext uri="{28A0092B-C50C-407E-A947-70E740481C1C}">
+                          <a14:useLocalDpi xmlns:a14="http://schemas.microsoft.com/office/drawing/2010/main" val="0"/>
+                        </a:ext>
+                      </a:extLst>
+                    </a:blip>
+                    <a:srcRect/>
+                    <a:stretch>
+                      <a:fillRect/>
+                    </a:stretch>
+                  </pic:blipFill>
+                  <pic:spPr bwMode="auto">
+                    <a:xfrm>
+                      <a:off x="0" y="0"/>
+                      <a:ext cx="5597525" cy="3150337"/>
+                    </a:xfrm>
+                    <a:prstGeom prst="rect">
+                      <a:avLst/>
+                    </a:prstGeom>
+                    <a:noFill/>
+                    <a:ln>
+                      <a:noFill/>
+                    </a:ln>
+                  </pic:spPr>
+                </pic:pic>
+              </a:graphicData>
+            </a:graphic>
+          </wp:inline>
+        </w:drawing>
+      </w:r>
+    </w:p>
+    <w:p>
+      <w:pPr>
+        <w:pStyle w:val="Caption"/>
+      </w:pPr>
+      <w:bookmarkStart w:id="21" w:name="_Ref171429381"/>
+      <w:r>
+        <w:t xml:space="preserve">Figure </w:t>
+      </w:r>
+      <w:r>
+        <w:fldChar w:fldCharType="begin"/>
+      </w:r>
+      <w:r>
+        <w:instrText xml:space="preserve"> STYLEREF 1 \s </w:instrText>
+      </w:r>
+      <w:r>
+        <w:fldChar w:fldCharType="separate"/>
+      </w:r>
+      <w:r>
+        <w:rPr>
+          <w:noProof/>
+        </w:rPr>
+        <w:t>3</w:t>
+      </w:r>
+      <w:r>
+        <w:rPr>
+          <w:noProof/>
+        </w:rPr>
+        <w:fldChar w:fldCharType="end"/>
+      </w:r>
+      <w:r>
+        <w:t>.</w:t>
+      </w:r>
+      <w:r>
+        <w:fldChar w:fldCharType="begin"/>
+      </w:r>
+      <w:r>
+        <w:instrText xml:space="preserve"> SEQ Figure \* ARABIC \s 1 </w:instrText>
+      </w:r>
+      <w:r>
+        <w:fldChar w:fldCharType="separate"/>
+      </w:r>
+      <w:r>
+        <w:rPr>
+          <w:noProof/>
+        </w:rPr>
+        <w:t>1</w:t>
+      </w:r>
+      <w:r>
+        <w:rPr>
+          <w:noProof/>
+        </w:rPr>
+        <w:fldChar w:fldCharType="end"/>
+      </w:r>
+      <w:r>
+        <w:t xml:space="preserve"> - </w:t>
+      </w:r>
+      <w:r>
+        <w:t>Home page</w:t>
+      </w:r>
+      <w:bookmarkEnd w:id="21"/>
+    </w:p>
+    <w:p>
+      <w:r>
+        <w:fldChar w:fldCharType="begin"/>
+      </w:r>
+      <w:r>
+        <w:instrText xml:space="preserve"> REF _Ref171429381 \h </w:instrText>
+      </w:r>
+      <w:r>
+        <w:fldChar w:fldCharType="separate"/>
+      </w:r>
+      <w:r>
+        <w:t xml:space="preserve">Figure </w:t>
+      </w:r>
+      <w:r>
+        <w:rPr>
+          <w:noProof/>
+        </w:rPr>
+        <w:t>3</w:t>
+      </w:r>
+      <w:r>
+        <w:t>.</w:t>
+      </w:r>
+      <w:r>
+        <w:rPr>
+          <w:noProof/>
+        </w:rPr>
+        <w:t>1</w:t>
+      </w:r>
+      <w:r>
+        <w:t xml:space="preserve"> - </w:t>
+      </w:r>
+      <w:r>
+        <w:t>Home page</w:t>
+      </w:r>
+      <w:r>
+        <w:fldChar w:fldCharType="end"/>
+      </w:r>
+      <w:r>
+        <w:t xml:space="preserve"> </w:t>
+      </w:r>
+      <w:r>
+        <w:t>depicts the home page of the website, which includes some promotion</w:t>
+      </w:r>
+      <w:r>
+        <w:t>s</w:t>
+      </w:r>
+      <w:r>
+        <w:t xml:space="preserve">, </w:t>
+      </w:r>
+      <w:r>
+        <w:t>the header and the footer.</w:t>
+      </w:r>
+      <w:r>
+        <w:t xml:space="preserve"> The header includes the site id (the logo of the website with a link to the home page), a multi-level dropdown for selecting the appropriate category and </w:t>
+      </w:r>
+      <w:r>
+        <w:t>subcategory, a</w:t>
+      </w:r>
+      <w:r>
+        <w:t xml:space="preserve"> search field for looking up products, sign in and register buttons and the user’s cart.</w:t>
+      </w:r>
+      <w:r>
+        <w:t xml:space="preserve"> The footer includes the most typical links for an online store, such as contact, the about page, shipping information and a page for handling complaints.</w:t>
+      </w:r>
+    </w:p>
+    <w:p>
+      <w:pPr>
+        <w:keepNext/>
+      </w:pPr>
+      <w:r>
+        <w:lastRenderedPageBreak/>
+        <w:t xml:space="preserve"> </w:t>
+      </w:r>
+      <w:r>
+        <w:rPr>
+          <w:noProof/>
+        </w:rPr>
+        <w:drawing>
+          <wp:inline distT="0" distB="0" distL="0" distR="0" wp14:anchorId="32F924C4" wp14:editId="2821F798">
+            <wp:extent cx="5594773" cy="3147060"/>
+            <wp:effectExtent l="0" t="0" r="6350" b="0"/>
+            <wp:docPr id="7" name="Picture 7"/>
+            <wp:cNvGraphicFramePr>
+              <a:graphicFrameLocks xmlns:a="http://schemas.openxmlformats.org/drawingml/2006/main" noChangeAspect="1"/>
+            </wp:cNvGraphicFramePr>
+            <a:graphic xmlns:a="http://schemas.openxmlformats.org/drawingml/2006/main">
+              <a:graphicData uri="http://schemas.openxmlformats.org/drawingml/2006/picture">
+                <pic:pic xmlns:pic="http://schemas.openxmlformats.org/drawingml/2006/picture">
+                  <pic:nvPicPr>
+                    <pic:cNvPr id="7" name="Picture 7"/>
+                    <pic:cNvPicPr>
+                      <a:picLocks noChangeAspect="1" noChangeArrowheads="1"/>
+                    </pic:cNvPicPr>
+                  </pic:nvPicPr>
+                  <pic:blipFill>
+                    <a:blip r:embed="rId10" cstate="print">
+                      <a:extLst>
+                        <a:ext uri="{28A0092B-C50C-407E-A947-70E740481C1C}">
+                          <a14:useLocalDpi xmlns:a14="http://schemas.microsoft.com/office/drawing/2010/main" val="0"/>
+                        </a:ext>
+                      </a:extLst>
+                    </a:blip>
+                    <a:stretch>
+                      <a:fillRect/>
+                    </a:stretch>
+                  </pic:blipFill>
+                  <pic:spPr bwMode="auto">
+                    <a:xfrm>
+                      <a:off x="0" y="0"/>
+                      <a:ext cx="5594773" cy="3147060"/>
+                    </a:xfrm>
+                    <a:prstGeom prst="rect">
+                      <a:avLst/>
+                    </a:prstGeom>
+                    <a:noFill/>
+                    <a:ln>
+                      <a:noFill/>
+                    </a:ln>
+                  </pic:spPr>
+                </pic:pic>
+              </a:graphicData>
+            </a:graphic>
+          </wp:inline>
+        </w:drawing>
+      </w:r>
+    </w:p>
+    <w:p>
+      <w:pPr>
+        <w:pStyle w:val="Caption"/>
+      </w:pPr>
+      <w:bookmarkStart w:id="22" w:name="_Ref171429415"/>
+      <w:r>
+        <w:t xml:space="preserve">Figure </w:t>
+      </w:r>
+      <w:r>
+        <w:fldChar w:fldCharType="begin"/>
+      </w:r>
+      <w:r>
+        <w:instrText xml:space="preserve"> STYLEREF 1 \s </w:instrText>
+      </w:r>
+      <w:r>
+        <w:fldChar w:fldCharType="separate"/>
+      </w:r>
+      <w:r>
+        <w:rPr>
+          <w:noProof/>
+        </w:rPr>
+        <w:t>3</w:t>
+      </w:r>
+      <w:r>
+        <w:rPr>
+          <w:noProof/>
+        </w:rPr>
+        <w:fldChar w:fldCharType="end"/>
+      </w:r>
+      <w:r>
+        <w:t>.</w:t>
+      </w:r>
+      <w:r>
+        <w:fldChar w:fldCharType="begin"/>
+      </w:r>
+      <w:r>
+        <w:instrText xml:space="preserve"> SEQ Figure \* ARABIC \s 1 </w:instrText>
+      </w:r>
+      <w:r>
+        <w:fldChar w:fldCharType="separate"/>
+      </w:r>
+      <w:r>
+        <w:rPr>
+          <w:noProof/>
+        </w:rPr>
+        <w:t>2</w:t>
+      </w:r>
+      <w:r>
+        <w:rPr>
+          <w:noProof/>
+        </w:rPr>
+        <w:fldChar w:fldCharType="end"/>
+      </w:r>
+      <w:r>
+        <w:t xml:space="preserve"> </w:t>
+      </w:r>
+      <w:r>
+        <w:t xml:space="preserve">- </w:t>
+      </w:r>
+      <w:r>
+        <w:t>Subcategory</w:t>
+      </w:r>
+      <w:r>
+        <w:t xml:space="preserve"> Page</w:t>
+      </w:r>
+      <w:bookmarkEnd w:id="22"/>
+    </w:p>
+    <w:p>
+      <w:r>
+        <w:fldChar w:fldCharType="begin"/>
+      </w:r>
+      <w:r>
+        <w:instrText xml:space="preserve"> REF _Ref171429415 \h </w:instrText>
+      </w:r>
+      <w:r>
+        <w:fldChar w:fldCharType="separate"/>
+      </w:r>
+      <w:r>
+        <w:t xml:space="preserve">Figure </w:t>
+      </w:r>
+      <w:r>
+        <w:rPr>
+          <w:noProof/>
+        </w:rPr>
+        <w:t>3</w:t>
+      </w:r>
+      <w:r>
+        <w:t>.</w:t>
+      </w:r>
+      <w:r>
+        <w:rPr>
+          <w:noProof/>
+        </w:rPr>
+        <w:t>2</w:t>
+      </w:r>
+      <w:r>
+        <w:t xml:space="preserve"> </w:t>
+      </w:r>
+      <w:r>
+        <w:t xml:space="preserve">- </w:t>
+      </w:r>
+      <w:r>
+        <w:t>Subcategory</w:t>
+      </w:r>
+      <w:r>
+        <w:t xml:space="preserve"> Page</w:t>
+      </w:r>
+      <w:r>
+        <w:fldChar w:fldCharType="end"/>
+      </w:r>
+      <w:r>
+        <w:t xml:space="preserve"> </w:t>
+      </w:r>
+      <w:r>
+        <w:t xml:space="preserve">includes breadcrumbs, </w:t>
+      </w:r>
+      <w:r>
+        <w:t xml:space="preserve">that </w:t>
+      </w:r>
+      <w:r>
+        <w:t>show which category and subcategory the user selected, product cards with the names and the prices of the products on them</w:t>
+      </w:r>
+      <w:r>
+        <w:t>.</w:t>
+      </w:r>
+    </w:p>
+    <w:p>
+      <w:pPr>
+        <w:keepNext/>
+      </w:pPr>
+      <w:r>
+        <w:rPr>
+          <w:noProof/>
+        </w:rPr>
+        <w:lastRenderedPageBreak/>
+        <w:drawing>
+          <wp:inline distT="0" distB="0" distL="0" distR="0" wp14:anchorId="73E1F7FE" wp14:editId="32A250EA">
+            <wp:extent cx="5594985" cy="3147060"/>
+            <wp:effectExtent l="0" t="0" r="5715" b="0"/>
+            <wp:docPr id="9" name="Picture 9"/>
+            <wp:cNvGraphicFramePr>
+              <a:graphicFrameLocks xmlns:a="http://schemas.openxmlformats.org/drawingml/2006/main" noChangeAspect="1"/>
+            </wp:cNvGraphicFramePr>
+            <a:graphic xmlns:a="http://schemas.openxmlformats.org/drawingml/2006/main">
+              <a:graphicData uri="http://schemas.openxmlformats.org/drawingml/2006/picture">
+                <pic:pic xmlns:pic="http://schemas.openxmlformats.org/drawingml/2006/picture">
+                  <pic:nvPicPr>
+                    <pic:cNvPr id="0" name="Picture 4"/>
+                    <pic:cNvPicPr>
+                      <a:picLocks noChangeAspect="1" noChangeArrowheads="1"/>
+                    </pic:cNvPicPr>
+                  </pic:nvPicPr>
+                  <pic:blipFill>
+                    <a:blip r:embed="rId11" cstate="print">
+                      <a:extLst>
+                        <a:ext uri="{28A0092B-C50C-407E-A947-70E740481C1C}">
+                          <a14:useLocalDpi xmlns:a14="http://schemas.microsoft.com/office/drawing/2010/main" val="0"/>
+                        </a:ext>
+                      </a:extLst>
+                    </a:blip>
+                    <a:srcRect/>
+                    <a:stretch>
+                      <a:fillRect/>
+                    </a:stretch>
+                  </pic:blipFill>
+                  <pic:spPr bwMode="auto">
+                    <a:xfrm>
+                      <a:off x="0" y="0"/>
+                      <a:ext cx="5594985" cy="3147060"/>
+                    </a:xfrm>
+                    <a:prstGeom prst="rect">
+                      <a:avLst/>
+                    </a:prstGeom>
+                    <a:noFill/>
+                    <a:ln>
+                      <a:noFill/>
+                    </a:ln>
+                  </pic:spPr>
+                </pic:pic>
+              </a:graphicData>
+            </a:graphic>
+          </wp:inline>
+        </w:drawing>
+      </w:r>
+    </w:p>
+    <w:p>
+      <w:pPr>
+        <w:pStyle w:val="Caption"/>
+      </w:pPr>
+      <w:bookmarkStart w:id="23" w:name="_Ref171429451"/>
+      <w:r>
+        <w:t xml:space="preserve">Figure </w:t>
+      </w:r>
+      <w:r>
+        <w:fldChar w:fldCharType="begin"/>
+      </w:r>
+      <w:r>
+        <w:instrText xml:space="preserve"> STYLEREF 1 \s </w:instrText>
+      </w:r>
+      <w:r>
+        <w:fldChar w:fldCharType="separate"/>
+      </w:r>
+      <w:r>
+        <w:rPr>
+          <w:noProof/>
+        </w:rPr>
+        <w:t>3</w:t>
+      </w:r>
+      <w:r>
+        <w:rPr>
+          <w:noProof/>
+        </w:rPr>
+        <w:fldChar w:fldCharType="end"/>
+      </w:r>
+      <w:r>
+        <w:t>.</w:t>
+      </w:r>
+      <w:r>
+        <w:fldChar w:fldCharType="begin"/>
+      </w:r>
+      <w:r>
+        <w:instrText xml:space="preserve"> SEQ Figure \* ARABIC \s 1 </w:instrText>
+      </w:r>
+      <w:r>
+        <w:fldChar w:fldCharType="separate"/>
+      </w:r>
+      <w:r>
+        <w:rPr>
+          <w:noProof/>
+        </w:rPr>
+        <w:t>3</w:t>
+      </w:r>
+      <w:r>
+        <w:rPr>
+          <w:noProof/>
+        </w:rPr>
+        <w:fldChar w:fldCharType="end"/>
+      </w:r>
+      <w:r>
+        <w:t xml:space="preserve"> – </w:t>
+      </w:r>
+      <w:r>
+        <w:t>Product</w:t>
+      </w:r>
+      <w:r>
+        <w:t xml:space="preserve"> Page</w:t>
+      </w:r>
+      <w:bookmarkEnd w:id="23"/>
+    </w:p>
+    <w:p>
+      <w:r>
+        <w:fldChar w:fldCharType="begin"/>
+      </w:r>
+      <w:r>
+        <w:instrText xml:space="preserve"> REF _Ref171429451 \h </w:instrText>
+      </w:r>
+      <w:r>
+        <w:fldChar w:fldCharType="separate"/>
+      </w:r>
+      <w:r>
+        <w:t xml:space="preserve">Figure </w:t>
+      </w:r>
+      <w:r>
+        <w:rPr>
+          <w:noProof/>
+        </w:rPr>
+        <w:t>3</w:t>
+      </w:r>
+      <w:r>
+        <w:t>.</w:t>
+      </w:r>
+      <w:r>
+        <w:rPr>
+          <w:noProof/>
+        </w:rPr>
+        <w:t>3</w:t>
+      </w:r>
+      <w:r>
+        <w:t xml:space="preserve"> – Product Page</w:t>
+      </w:r>
+      <w:r>
+        <w:fldChar w:fldCharType="end"/>
+      </w:r>
+      <w:r>
+        <w:t xml:space="preserve"> shows images of the product, along with a photo carousel, name and description of the product, the price of it, the quantity to order</w:t>
+      </w:r>
+      <w:r>
+        <w:t xml:space="preserve"> (which defaults to 1)</w:t>
+      </w:r>
+      <w:r>
+        <w:t xml:space="preserve"> and a button to add the required </w:t>
+      </w:r>
+      <w:r>
+        <w:t>quantity to</w:t>
+      </w:r>
+      <w:r>
+        <w:t xml:space="preserve"> the cart.</w:t>
+      </w:r>
+      <w:r>
+        <w:t xml:space="preserve"> It also includes the breadcrumbs that show the category and the subcategory of the product.</w:t>
+      </w:r>
+    </w:p>
+    <w:p>
+      <w:pPr>
+        <w:keepNext/>
+      </w:pPr>
+      <w:r>
+        <w:rPr>
+          <w:noProof/>
+        </w:rPr>
+        <w:lastRenderedPageBreak/>
+        <w:drawing>
+          <wp:inline distT="0" distB="0" distL="0" distR="0" wp14:anchorId="56EE8C77" wp14:editId="583AD291">
+            <wp:extent cx="5597525" cy="3147695"/>
+            <wp:effectExtent l="0" t="0" r="3175" b="0"/>
+            <wp:docPr id="11" name="Picture 11"/>
+            <wp:cNvGraphicFramePr>
+              <a:graphicFrameLocks xmlns:a="http://schemas.openxmlformats.org/drawingml/2006/main" noChangeAspect="1"/>
+            </wp:cNvGraphicFramePr>
+            <a:graphic xmlns:a="http://schemas.openxmlformats.org/drawingml/2006/main">
+              <a:graphicData uri="http://schemas.openxmlformats.org/drawingml/2006/picture">
+                <pic:pic xmlns:pic="http://schemas.openxmlformats.org/drawingml/2006/picture">
+                  <pic:nvPicPr>
+                    <pic:cNvPr id="0" name="Picture 4"/>
+                    <pic:cNvPicPr>
+                      <a:picLocks noChangeAspect="1" noChangeArrowheads="1"/>
+                    </pic:cNvPicPr>
+                  </pic:nvPicPr>
+                  <pic:blipFill>
+                    <a:blip r:embed="rId12" cstate="print">
+                      <a:extLst>
+                        <a:ext uri="{28A0092B-C50C-407E-A947-70E740481C1C}">
+                          <a14:useLocalDpi xmlns:a14="http://schemas.microsoft.com/office/drawing/2010/main" val="0"/>
+                        </a:ext>
+                      </a:extLst>
+                    </a:blip>
+                    <a:srcRect/>
+                    <a:stretch>
+                      <a:fillRect/>
+                    </a:stretch>
+                  </pic:blipFill>
+                  <pic:spPr bwMode="auto">
+                    <a:xfrm>
+                      <a:off x="0" y="0"/>
+                      <a:ext cx="5597525" cy="3147695"/>
+                    </a:xfrm>
+                    <a:prstGeom prst="rect">
+                      <a:avLst/>
+                    </a:prstGeom>
+                    <a:noFill/>
+                    <a:ln>
+                      <a:noFill/>
+                    </a:ln>
+                  </pic:spPr>
+                </pic:pic>
+              </a:graphicData>
+            </a:graphic>
+          </wp:inline>
+        </w:drawing>
+      </w:r>
+    </w:p>
+    <w:p>
+      <w:pPr>
+        <w:pStyle w:val="Caption"/>
+      </w:pPr>
+      <w:bookmarkStart w:id="24" w:name="_Ref171429978"/>
+      <w:r>
+        <w:t xml:space="preserve">Figure </w:t>
+      </w:r>
+      <w:r>
+        <w:fldChar w:fldCharType="begin"/>
+      </w:r>
+      <w:r>
+        <w:instrText xml:space="preserve"> STYLEREF 1 \s </w:instrText>
+      </w:r>
+      <w:r>
+        <w:fldChar w:fldCharType="separate"/>
+      </w:r>
+      <w:r>
+        <w:rPr>
+          <w:noProof/>
+        </w:rPr>
+        <w:t>3</w:t>
+      </w:r>
+      <w:r>
+        <w:rPr>
+          <w:noProof/>
+        </w:rPr>
+        <w:fldChar w:fldCharType="end"/>
+      </w:r>
+      <w:r>
+        <w:t>.</w:t>
+      </w:r>
+      <w:r>
+        <w:fldChar w:fldCharType="begin"/>
+      </w:r>
+      <w:r>
+        <w:instrText xml:space="preserve"> SEQ Figure \* ARABIC \s 1 </w:instrText>
+      </w:r>
+      <w:r>
+        <w:fldChar w:fldCharType="separate"/>
+      </w:r>
+      <w:r>
+        <w:rPr>
+          <w:noProof/>
+        </w:rPr>
+        <w:t>4</w:t>
+      </w:r>
+      <w:r>
+        <w:rPr>
+          <w:noProof/>
+        </w:rPr>
+        <w:fldChar w:fldCharType="end"/>
+      </w:r>
+      <w:r>
+        <w:t xml:space="preserve"> - Cart Page</w:t>
+      </w:r>
+      <w:bookmarkEnd w:id="24"/>
+    </w:p>
+    <w:p>
+      <w:r>
+        <w:fldChar w:fldCharType="begin"/>
+      </w:r>
+      <w:r>
+        <w:instrText xml:space="preserve"> REF _Ref171429978 \h </w:instrText>
+      </w:r>
+      <w:r>
+        <w:fldChar w:fldCharType="separate"/>
+      </w:r>
+      <w:r>
+        <w:t xml:space="preserve">Figure </w:t>
+      </w:r>
+      <w:r>
+        <w:rPr>
+          <w:noProof/>
+        </w:rPr>
+        <w:t>3</w:t>
+      </w:r>
+      <w:r>
+        <w:t>.</w:t>
+      </w:r>
+      <w:r>
+        <w:rPr>
+          <w:noProof/>
+        </w:rPr>
+        <w:t>4</w:t>
+      </w:r>
+      <w:r>
+        <w:t xml:space="preserve"> - Cart Page</w:t>
+      </w:r>
+      <w:r>
+        <w:fldChar w:fldCharType="end"/>
+      </w:r>
+      <w:r>
+        <w:t xml:space="preserve"> shows the items that the user has added to the cart.</w:t>
+      </w:r>
+      <w:r>
+        <w:t xml:space="preserve"> A thumbnail is shown of the item, along with its name, a short description, the price and the quantity the user </w:t>
+      </w:r>
+      <w:r>
+        <w:t>specified</w:t>
+      </w:r>
+      <w:r>
+        <w:t xml:space="preserve"> and a proceed to checkout button, which once clicked takes the user to the page where they are prompted for their personal information and </w:t>
+      </w:r>
+      <w:r>
+        <w:t xml:space="preserve">shipping </w:t>
+      </w:r>
+      <w:r>
+        <w:t>address.</w:t>
+      </w:r>
+    </w:p>
     <w:p/>
     <w:p>
       <w:pPr>
@@ -10328,7 +11547,7 @@
         </w:sectPr>
       </w:pPr>
     </w:p>
-    <w:bookmarkStart w:id="21" w:name="_Toc166199592" w:displacedByCustomXml="next"/>
+    <w:bookmarkStart w:id="25" w:name="_Toc166199592" w:displacedByCustomXml="next"/>
     <w:sdt>
       <w:sdtPr>
         <w:rPr>
@@ -10362,7 +11581,7 @@
           <w:r>
             <w:t>Bibliography</w:t>
           </w:r>
-          <w:bookmarkEnd w:id="21"/>
+          <w:bookmarkEnd w:id="25"/>
         </w:p>
         <w:sdt>
           <w:sdtPr>
@@ -10394,6 +11613,7 @@
               <w:tblPr>
                 <w:tblW w:w="5000" w:type="pct"/>
                 <w:tblCellSpacing w:w="15" w:type="dxa"/>
+                <w:tblLayout w:type="fixed"/>
                 <w:tblCellMar>
                   <w:top w:w="15" w:type="dxa"/>
                   <w:left w:w="15" w:type="dxa"/>
@@ -10403,17 +11623,17 @@
                 <w:tblLook w:val="04A0" w:firstRow="1" w:lastRow="0" w:firstColumn="1" w:lastColumn="0" w:noHBand="0" w:noVBand="1"/>
               </w:tblPr>
               <w:tblGrid>
-                <w:gridCol w:w="475"/>
-                <w:gridCol w:w="8340"/>
+                <w:gridCol w:w="567"/>
+                <w:gridCol w:w="8248"/>
               </w:tblGrid>
               <w:tr>
                 <w:trPr>
-                  <w:divId w:val="635648838"/>
+                  <w:divId w:val="1413696675"/>
                   <w:tblCellSpacing w:w="15" w:type="dxa"/>
                 </w:trPr>
                 <w:tc>
                   <w:tcPr>
-                    <w:tcW w:w="50" w:type="pct"/>
+                    <w:tcW w:w="296" w:type="pct"/>
                     <w:hideMark/>
                   </w:tcPr>
                   <w:p>
@@ -10433,7 +11653,7 @@
                 </w:tc>
                 <w:tc>
                   <w:tcPr>
-                    <w:tcW w:w="0" w:type="auto"/>
+                    <w:tcW w:w="4653" w:type="pct"/>
                     <w:hideMark/>
                   </w:tcPr>
                   <w:p>
@@ -10468,12 +11688,12 @@
               </w:tr>
               <w:tr>
                 <w:trPr>
-                  <w:divId w:val="635648838"/>
+                  <w:divId w:val="1413696675"/>
                   <w:tblCellSpacing w:w="15" w:type="dxa"/>
                 </w:trPr>
                 <w:tc>
                   <w:tcPr>
-                    <w:tcW w:w="50" w:type="pct"/>
+                    <w:tcW w:w="296" w:type="pct"/>
                     <w:hideMark/>
                   </w:tcPr>
                   <w:p>
@@ -10493,7 +11713,7 @@
                 </w:tc>
                 <w:tc>
                   <w:tcPr>
-                    <w:tcW w:w="0" w:type="auto"/>
+                    <w:tcW w:w="4653" w:type="pct"/>
                     <w:hideMark/>
                   </w:tcPr>
                   <w:p>
@@ -10528,12 +11748,12 @@
               </w:tr>
               <w:tr>
                 <w:trPr>
-                  <w:divId w:val="635648838"/>
+                  <w:divId w:val="1413696675"/>
                   <w:tblCellSpacing w:w="15" w:type="dxa"/>
                 </w:trPr>
                 <w:tc>
                   <w:tcPr>
-                    <w:tcW w:w="50" w:type="pct"/>
+                    <w:tcW w:w="296" w:type="pct"/>
                     <w:hideMark/>
                   </w:tcPr>
                   <w:p>
@@ -10553,7 +11773,7 @@
                 </w:tc>
                 <w:tc>
                   <w:tcPr>
-                    <w:tcW w:w="0" w:type="auto"/>
+                    <w:tcW w:w="4653" w:type="pct"/>
                     <w:hideMark/>
                   </w:tcPr>
                   <w:p>
@@ -10574,12 +11794,12 @@
               </w:tr>
               <w:tr>
                 <w:trPr>
-                  <w:divId w:val="635648838"/>
+                  <w:divId w:val="1413696675"/>
                   <w:tblCellSpacing w:w="15" w:type="dxa"/>
                 </w:trPr>
                 <w:tc>
                   <w:tcPr>
-                    <w:tcW w:w="50" w:type="pct"/>
+                    <w:tcW w:w="296" w:type="pct"/>
                     <w:hideMark/>
                   </w:tcPr>
                   <w:p>
@@ -10599,7 +11819,7 @@
                 </w:tc>
                 <w:tc>
                   <w:tcPr>
-                    <w:tcW w:w="0" w:type="auto"/>
+                    <w:tcW w:w="4653" w:type="pct"/>
                     <w:hideMark/>
                   </w:tcPr>
                   <w:p>
@@ -10620,12 +11840,12 @@
               </w:tr>
               <w:tr>
                 <w:trPr>
-                  <w:divId w:val="635648838"/>
+                  <w:divId w:val="1413696675"/>
                   <w:tblCellSpacing w:w="15" w:type="dxa"/>
                 </w:trPr>
                 <w:tc>
                   <w:tcPr>
-                    <w:tcW w:w="50" w:type="pct"/>
+                    <w:tcW w:w="296" w:type="pct"/>
                     <w:hideMark/>
                   </w:tcPr>
                   <w:p>
@@ -10645,7 +11865,7 @@
                 </w:tc>
                 <w:tc>
                   <w:tcPr>
-                    <w:tcW w:w="0" w:type="auto"/>
+                    <w:tcW w:w="4653" w:type="pct"/>
                     <w:hideMark/>
                   </w:tcPr>
                   <w:p>
@@ -10666,12 +11886,12 @@
               </w:tr>
               <w:tr>
                 <w:trPr>
-                  <w:divId w:val="635648838"/>
+                  <w:divId w:val="1413696675"/>
                   <w:tblCellSpacing w:w="15" w:type="dxa"/>
                 </w:trPr>
                 <w:tc>
                   <w:tcPr>
-                    <w:tcW w:w="50" w:type="pct"/>
+                    <w:tcW w:w="296" w:type="pct"/>
                     <w:hideMark/>
                   </w:tcPr>
                   <w:p>
@@ -10691,7 +11911,7 @@
                 </w:tc>
                 <w:tc>
                   <w:tcPr>
-                    <w:tcW w:w="0" w:type="auto"/>
+                    <w:tcW w:w="4653" w:type="pct"/>
                     <w:hideMark/>
                   </w:tcPr>
                   <w:p>
@@ -10726,12 +11946,12 @@
               </w:tr>
               <w:tr>
                 <w:trPr>
-                  <w:divId w:val="635648838"/>
+                  <w:divId w:val="1413696675"/>
                   <w:tblCellSpacing w:w="15" w:type="dxa"/>
                 </w:trPr>
                 <w:tc>
                   <w:tcPr>
-                    <w:tcW w:w="50" w:type="pct"/>
+                    <w:tcW w:w="296" w:type="pct"/>
                     <w:hideMark/>
                   </w:tcPr>
                   <w:p>
@@ -10751,7 +11971,7 @@
                 </w:tc>
                 <w:tc>
                   <w:tcPr>
-                    <w:tcW w:w="0" w:type="auto"/>
+                    <w:tcW w:w="4653" w:type="pct"/>
                     <w:hideMark/>
                   </w:tcPr>
                   <w:p>
@@ -10772,12 +11992,12 @@
               </w:tr>
               <w:tr>
                 <w:trPr>
-                  <w:divId w:val="635648838"/>
+                  <w:divId w:val="1413696675"/>
                   <w:tblCellSpacing w:w="15" w:type="dxa"/>
                 </w:trPr>
                 <w:tc>
                   <w:tcPr>
-                    <w:tcW w:w="50" w:type="pct"/>
+                    <w:tcW w:w="296" w:type="pct"/>
                     <w:hideMark/>
                   </w:tcPr>
                   <w:p>
@@ -10797,7 +12017,7 @@
                 </w:tc>
                 <w:tc>
                   <w:tcPr>
-                    <w:tcW w:w="0" w:type="auto"/>
+                    <w:tcW w:w="4653" w:type="pct"/>
                     <w:hideMark/>
                   </w:tcPr>
                   <w:p>
@@ -10832,12 +12052,12 @@
               </w:tr>
               <w:tr>
                 <w:trPr>
-                  <w:divId w:val="635648838"/>
+                  <w:divId w:val="1413696675"/>
                   <w:tblCellSpacing w:w="15" w:type="dxa"/>
                 </w:trPr>
                 <w:tc>
                   <w:tcPr>
-                    <w:tcW w:w="50" w:type="pct"/>
+                    <w:tcW w:w="296" w:type="pct"/>
                     <w:hideMark/>
                   </w:tcPr>
                   <w:p>
@@ -10857,7 +12077,7 @@
                 </w:tc>
                 <w:tc>
                   <w:tcPr>
-                    <w:tcW w:w="0" w:type="auto"/>
+                    <w:tcW w:w="4653" w:type="pct"/>
                     <w:hideMark/>
                   </w:tcPr>
                   <w:p>
@@ -10892,12 +12112,12 @@
               </w:tr>
               <w:tr>
                 <w:trPr>
-                  <w:divId w:val="635648838"/>
+                  <w:divId w:val="1413696675"/>
                   <w:tblCellSpacing w:w="15" w:type="dxa"/>
                 </w:trPr>
                 <w:tc>
                   <w:tcPr>
-                    <w:tcW w:w="50" w:type="pct"/>
+                    <w:tcW w:w="296" w:type="pct"/>
                     <w:hideMark/>
                   </w:tcPr>
                   <w:p>
@@ -10917,7 +12137,7 @@
                 </w:tc>
                 <w:tc>
                   <w:tcPr>
-                    <w:tcW w:w="0" w:type="auto"/>
+                    <w:tcW w:w="4653" w:type="pct"/>
                     <w:hideMark/>
                   </w:tcPr>
                   <w:p>
@@ -10952,12 +12172,12 @@
               </w:tr>
               <w:tr>
                 <w:trPr>
-                  <w:divId w:val="635648838"/>
+                  <w:divId w:val="1413696675"/>
                   <w:tblCellSpacing w:w="15" w:type="dxa"/>
                 </w:trPr>
                 <w:tc>
                   <w:tcPr>
-                    <w:tcW w:w="50" w:type="pct"/>
+                    <w:tcW w:w="296" w:type="pct"/>
                     <w:hideMark/>
                   </w:tcPr>
                   <w:p>
@@ -10977,7 +12197,7 @@
                 </w:tc>
                 <w:tc>
                   <w:tcPr>
-                    <w:tcW w:w="0" w:type="auto"/>
+                    <w:tcW w:w="4653" w:type="pct"/>
                     <w:hideMark/>
                   </w:tcPr>
                   <w:p>
@@ -11012,12 +12232,12 @@
               </w:tr>
               <w:tr>
                 <w:trPr>
-                  <w:divId w:val="635648838"/>
+                  <w:divId w:val="1413696675"/>
                   <w:tblCellSpacing w:w="15" w:type="dxa"/>
                 </w:trPr>
                 <w:tc>
                   <w:tcPr>
-                    <w:tcW w:w="50" w:type="pct"/>
+                    <w:tcW w:w="296" w:type="pct"/>
                     <w:hideMark/>
                   </w:tcPr>
                   <w:p>
@@ -11037,7 +12257,7 @@
                 </w:tc>
                 <w:tc>
                   <w:tcPr>
-                    <w:tcW w:w="0" w:type="auto"/>
+                    <w:tcW w:w="4653" w:type="pct"/>
                     <w:hideMark/>
                   </w:tcPr>
                   <w:p>
@@ -11072,12 +12292,12 @@
               </w:tr>
               <w:tr>
                 <w:trPr>
-                  <w:divId w:val="635648838"/>
+                  <w:divId w:val="1413696675"/>
                   <w:tblCellSpacing w:w="15" w:type="dxa"/>
                 </w:trPr>
                 <w:tc>
                   <w:tcPr>
-                    <w:tcW w:w="50" w:type="pct"/>
+                    <w:tcW w:w="296" w:type="pct"/>
                     <w:hideMark/>
                   </w:tcPr>
                   <w:p>
@@ -11097,7 +12317,7 @@
                 </w:tc>
                 <w:tc>
                   <w:tcPr>
-                    <w:tcW w:w="0" w:type="auto"/>
+                    <w:tcW w:w="4653" w:type="pct"/>
                     <w:hideMark/>
                   </w:tcPr>
                   <w:p>
@@ -11132,12 +12352,12 @@
               </w:tr>
               <w:tr>
                 <w:trPr>
-                  <w:divId w:val="635648838"/>
+                  <w:divId w:val="1413696675"/>
                   <w:tblCellSpacing w:w="15" w:type="dxa"/>
                 </w:trPr>
                 <w:tc>
                   <w:tcPr>
-                    <w:tcW w:w="50" w:type="pct"/>
+                    <w:tcW w:w="296" w:type="pct"/>
                     <w:hideMark/>
                   </w:tcPr>
                   <w:p>
@@ -11157,7 +12377,7 @@
                 </w:tc>
                 <w:tc>
                   <w:tcPr>
-                    <w:tcW w:w="0" w:type="auto"/>
+                    <w:tcW w:w="4653" w:type="pct"/>
                     <w:hideMark/>
                   </w:tcPr>
                   <w:p>
@@ -11192,12 +12412,12 @@
               </w:tr>
               <w:tr>
                 <w:trPr>
-                  <w:divId w:val="635648838"/>
+                  <w:divId w:val="1413696675"/>
                   <w:tblCellSpacing w:w="15" w:type="dxa"/>
                 </w:trPr>
                 <w:tc>
                   <w:tcPr>
-                    <w:tcW w:w="50" w:type="pct"/>
+                    <w:tcW w:w="296" w:type="pct"/>
                     <w:hideMark/>
                   </w:tcPr>
                   <w:p>
@@ -11218,12 +12438,13 @@
                 </w:tc>
                 <w:tc>
                   <w:tcPr>
-                    <w:tcW w:w="0" w:type="auto"/>
+                    <w:tcW w:w="4653" w:type="pct"/>
                     <w:hideMark/>
                   </w:tcPr>
                   <w:p>
                     <w:pPr>
                       <w:pStyle w:val="Bibliography"/>
+                      <w:ind w:left="-35"/>
                       <w:rPr>
                         <w:noProof/>
                       </w:rPr>
@@ -11239,12 +12460,12 @@
               </w:tr>
               <w:tr>
                 <w:trPr>
-                  <w:divId w:val="635648838"/>
+                  <w:divId w:val="1413696675"/>
                   <w:tblCellSpacing w:w="15" w:type="dxa"/>
                 </w:trPr>
                 <w:tc>
                   <w:tcPr>
-                    <w:tcW w:w="50" w:type="pct"/>
+                    <w:tcW w:w="296" w:type="pct"/>
                     <w:hideMark/>
                   </w:tcPr>
                   <w:p>
@@ -11264,7 +12485,7 @@
                 </w:tc>
                 <w:tc>
                   <w:tcPr>
-                    <w:tcW w:w="0" w:type="auto"/>
+                    <w:tcW w:w="4653" w:type="pct"/>
                     <w:hideMark/>
                   </w:tcPr>
                   <w:p>
@@ -11285,12 +12506,12 @@
               </w:tr>
               <w:tr>
                 <w:trPr>
-                  <w:divId w:val="635648838"/>
+                  <w:divId w:val="1413696675"/>
                   <w:tblCellSpacing w:w="15" w:type="dxa"/>
                 </w:trPr>
                 <w:tc>
                   <w:tcPr>
-                    <w:tcW w:w="50" w:type="pct"/>
+                    <w:tcW w:w="296" w:type="pct"/>
                     <w:hideMark/>
                   </w:tcPr>
                   <w:p>
@@ -11310,7 +12531,7 @@
                 </w:tc>
                 <w:tc>
                   <w:tcPr>
-                    <w:tcW w:w="0" w:type="auto"/>
+                    <w:tcW w:w="4653" w:type="pct"/>
                     <w:hideMark/>
                   </w:tcPr>
                   <w:p>
@@ -11331,12 +12552,12 @@
               </w:tr>
               <w:tr>
                 <w:trPr>
-                  <w:divId w:val="635648838"/>
+                  <w:divId w:val="1413696675"/>
                   <w:tblCellSpacing w:w="15" w:type="dxa"/>
                 </w:trPr>
                 <w:tc>
                   <w:tcPr>
-                    <w:tcW w:w="50" w:type="pct"/>
+                    <w:tcW w:w="296" w:type="pct"/>
                     <w:hideMark/>
                   </w:tcPr>
                   <w:p>
@@ -11356,7 +12577,7 @@
                 </w:tc>
                 <w:tc>
                   <w:tcPr>
-                    <w:tcW w:w="0" w:type="auto"/>
+                    <w:tcW w:w="4653" w:type="pct"/>
                     <w:hideMark/>
                   </w:tcPr>
                   <w:p>
@@ -11377,12 +12598,12 @@
               </w:tr>
               <w:tr>
                 <w:trPr>
-                  <w:divId w:val="635648838"/>
+                  <w:divId w:val="1413696675"/>
                   <w:tblCellSpacing w:w="15" w:type="dxa"/>
                 </w:trPr>
                 <w:tc>
                   <w:tcPr>
-                    <w:tcW w:w="50" w:type="pct"/>
+                    <w:tcW w:w="296" w:type="pct"/>
                     <w:hideMark/>
                   </w:tcPr>
                   <w:p>
@@ -11402,7 +12623,7 @@
                 </w:tc>
                 <w:tc>
                   <w:tcPr>
-                    <w:tcW w:w="0" w:type="auto"/>
+                    <w:tcW w:w="4653" w:type="pct"/>
                     <w:hideMark/>
                   </w:tcPr>
                   <w:p>
@@ -11423,12 +12644,12 @@
               </w:tr>
               <w:tr>
                 <w:trPr>
-                  <w:divId w:val="635648838"/>
+                  <w:divId w:val="1413696675"/>
                   <w:tblCellSpacing w:w="15" w:type="dxa"/>
                 </w:trPr>
                 <w:tc>
                   <w:tcPr>
-                    <w:tcW w:w="50" w:type="pct"/>
+                    <w:tcW w:w="296" w:type="pct"/>
                     <w:hideMark/>
                   </w:tcPr>
                   <w:p>
@@ -11448,7 +12669,7 @@
                 </w:tc>
                 <w:tc>
                   <w:tcPr>
-                    <w:tcW w:w="0" w:type="auto"/>
+                    <w:tcW w:w="4653" w:type="pct"/>
                     <w:hideMark/>
                   </w:tcPr>
                   <w:p>
@@ -11469,12 +12690,12 @@
               </w:tr>
               <w:tr>
                 <w:trPr>
-                  <w:divId w:val="635648838"/>
+                  <w:divId w:val="1413696675"/>
                   <w:tblCellSpacing w:w="15" w:type="dxa"/>
                 </w:trPr>
                 <w:tc>
                   <w:tcPr>
-                    <w:tcW w:w="50" w:type="pct"/>
+                    <w:tcW w:w="296" w:type="pct"/>
                     <w:hideMark/>
                   </w:tcPr>
                   <w:p>
@@ -11494,7 +12715,7 @@
                 </w:tc>
                 <w:tc>
                   <w:tcPr>
-                    <w:tcW w:w="0" w:type="auto"/>
+                    <w:tcW w:w="4653" w:type="pct"/>
                     <w:hideMark/>
                   </w:tcPr>
                   <w:p>
@@ -11529,12 +12750,12 @@
               </w:tr>
               <w:tr>
                 <w:trPr>
-                  <w:divId w:val="635648838"/>
+                  <w:divId w:val="1413696675"/>
                   <w:tblCellSpacing w:w="15" w:type="dxa"/>
                 </w:trPr>
                 <w:tc>
                   <w:tcPr>
-                    <w:tcW w:w="50" w:type="pct"/>
+                    <w:tcW w:w="296" w:type="pct"/>
                     <w:hideMark/>
                   </w:tcPr>
                   <w:p>
@@ -11554,7 +12775,7 @@
                 </w:tc>
                 <w:tc>
                   <w:tcPr>
-                    <w:tcW w:w="0" w:type="auto"/>
+                    <w:tcW w:w="4653" w:type="pct"/>
                     <w:hideMark/>
                   </w:tcPr>
                   <w:p>
@@ -11575,12 +12796,12 @@
               </w:tr>
               <w:tr>
                 <w:trPr>
-                  <w:divId w:val="635648838"/>
+                  <w:divId w:val="1413696675"/>
                   <w:tblCellSpacing w:w="15" w:type="dxa"/>
                 </w:trPr>
                 <w:tc>
                   <w:tcPr>
-                    <w:tcW w:w="50" w:type="pct"/>
+                    <w:tcW w:w="296" w:type="pct"/>
                     <w:hideMark/>
                   </w:tcPr>
                   <w:p>
@@ -11600,7 +12821,7 @@
                 </w:tc>
                 <w:tc>
                   <w:tcPr>
-                    <w:tcW w:w="0" w:type="auto"/>
+                    <w:tcW w:w="4653" w:type="pct"/>
                     <w:hideMark/>
                   </w:tcPr>
                   <w:p>
@@ -11621,12 +12842,12 @@
               </w:tr>
               <w:tr>
                 <w:trPr>
-                  <w:divId w:val="635648838"/>
+                  <w:divId w:val="1413696675"/>
                   <w:tblCellSpacing w:w="15" w:type="dxa"/>
                 </w:trPr>
                 <w:tc>
                   <w:tcPr>
-                    <w:tcW w:w="50" w:type="pct"/>
+                    <w:tcW w:w="296" w:type="pct"/>
                     <w:hideMark/>
                   </w:tcPr>
                   <w:p>
@@ -11646,7 +12867,7 @@
                 </w:tc>
                 <w:tc>
                   <w:tcPr>
-                    <w:tcW w:w="0" w:type="auto"/>
+                    <w:tcW w:w="4653" w:type="pct"/>
                     <w:hideMark/>
                   </w:tcPr>
                   <w:p>
@@ -11667,12 +12888,12 @@
               </w:tr>
               <w:tr>
                 <w:trPr>
-                  <w:divId w:val="635648838"/>
+                  <w:divId w:val="1413696675"/>
                   <w:tblCellSpacing w:w="15" w:type="dxa"/>
                 </w:trPr>
                 <w:tc>
                   <w:tcPr>
-                    <w:tcW w:w="50" w:type="pct"/>
+                    <w:tcW w:w="296" w:type="pct"/>
                     <w:hideMark/>
                   </w:tcPr>
                   <w:p>
@@ -11692,7 +12913,7 @@
                 </w:tc>
                 <w:tc>
                   <w:tcPr>
-                    <w:tcW w:w="0" w:type="auto"/>
+                    <w:tcW w:w="4653" w:type="pct"/>
                     <w:hideMark/>
                   </w:tcPr>
                   <w:p>
@@ -11713,12 +12934,12 @@
               </w:tr>
               <w:tr>
                 <w:trPr>
-                  <w:divId w:val="635648838"/>
+                  <w:divId w:val="1413696675"/>
                   <w:tblCellSpacing w:w="15" w:type="dxa"/>
                 </w:trPr>
                 <w:tc>
                   <w:tcPr>
-                    <w:tcW w:w="50" w:type="pct"/>
+                    <w:tcW w:w="296" w:type="pct"/>
                     <w:hideMark/>
                   </w:tcPr>
                   <w:p>
@@ -11738,7 +12959,7 @@
                 </w:tc>
                 <w:tc>
                   <w:tcPr>
-                    <w:tcW w:w="0" w:type="auto"/>
+                    <w:tcW w:w="4653" w:type="pct"/>
                     <w:hideMark/>
                   </w:tcPr>
                   <w:p>
@@ -11766,12 +12987,12 @@
               </w:tr>
               <w:tr>
                 <w:trPr>
-                  <w:divId w:val="635648838"/>
+                  <w:divId w:val="1413696675"/>
                   <w:tblCellSpacing w:w="15" w:type="dxa"/>
                 </w:trPr>
                 <w:tc>
                   <w:tcPr>
-                    <w:tcW w:w="50" w:type="pct"/>
+                    <w:tcW w:w="296" w:type="pct"/>
                     <w:hideMark/>
                   </w:tcPr>
                   <w:p>
@@ -11792,7 +13013,7 @@
                 </w:tc>
                 <w:tc>
                   <w:tcPr>
-                    <w:tcW w:w="0" w:type="auto"/>
+                    <w:tcW w:w="4653" w:type="pct"/>
                     <w:hideMark/>
                   </w:tcPr>
                   <w:p>
@@ -11813,12 +13034,12 @@
               </w:tr>
               <w:tr>
                 <w:trPr>
-                  <w:divId w:val="635648838"/>
+                  <w:divId w:val="1413696675"/>
                   <w:tblCellSpacing w:w="15" w:type="dxa"/>
                 </w:trPr>
                 <w:tc>
                   <w:tcPr>
-                    <w:tcW w:w="50" w:type="pct"/>
+                    <w:tcW w:w="296" w:type="pct"/>
                     <w:hideMark/>
                   </w:tcPr>
                   <w:p>
@@ -11838,7 +13059,7 @@
                 </w:tc>
                 <w:tc>
                   <w:tcPr>
-                    <w:tcW w:w="0" w:type="auto"/>
+                    <w:tcW w:w="4653" w:type="pct"/>
                     <w:hideMark/>
                   </w:tcPr>
                   <w:p>
@@ -11857,10 +13078,102 @@
                   </w:p>
                 </w:tc>
               </w:tr>
+              <w:tr>
+                <w:trPr>
+                  <w:divId w:val="1413696675"/>
+                  <w:tblCellSpacing w:w="15" w:type="dxa"/>
+                </w:trPr>
+                <w:tc>
+                  <w:tcPr>
+                    <w:tcW w:w="296" w:type="pct"/>
+                    <w:hideMark/>
+                  </w:tcPr>
+                  <w:p>
+                    <w:pPr>
+                      <w:pStyle w:val="Bibliography"/>
+                      <w:rPr>
+                        <w:noProof/>
+                      </w:rPr>
+                    </w:pPr>
+                    <w:r>
+                      <w:rPr>
+                        <w:noProof/>
+                      </w:rPr>
+                      <w:t xml:space="preserve">[29] </w:t>
+                    </w:r>
+                  </w:p>
+                </w:tc>
+                <w:tc>
+                  <w:tcPr>
+                    <w:tcW w:w="4653" w:type="pct"/>
+                    <w:hideMark/>
+                  </w:tcPr>
+                  <w:p>
+                    <w:pPr>
+                      <w:pStyle w:val="Bibliography"/>
+                      <w:rPr>
+                        <w:noProof/>
+                      </w:rPr>
+                    </w:pPr>
+                    <w:r>
+                      <w:rPr>
+                        <w:noProof/>
+                      </w:rPr>
+                      <w:t>StackOverflow, "StackOverflow Trends - Web Frameworks," StackOverflow, [Online]. Available: https://insights.stackoverflow.com/trends?tags=reactjs%2Cvue.js%2Cangular%2Csvelte%2Cangularjs%2Cvuejs3%2Cnext.js. [Accessed 26 6 2024].</w:t>
+                    </w:r>
+                  </w:p>
+                </w:tc>
+              </w:tr>
+              <w:tr>
+                <w:trPr>
+                  <w:divId w:val="1413696675"/>
+                  <w:tblCellSpacing w:w="15" w:type="dxa"/>
+                </w:trPr>
+                <w:tc>
+                  <w:tcPr>
+                    <w:tcW w:w="296" w:type="pct"/>
+                    <w:hideMark/>
+                  </w:tcPr>
+                  <w:p>
+                    <w:pPr>
+                      <w:pStyle w:val="Bibliography"/>
+                      <w:rPr>
+                        <w:noProof/>
+                      </w:rPr>
+                    </w:pPr>
+                    <w:r>
+                      <w:rPr>
+                        <w:noProof/>
+                      </w:rPr>
+                      <w:t xml:space="preserve">[30] </w:t>
+                    </w:r>
+                  </w:p>
+                </w:tc>
+                <w:tc>
+                  <w:tcPr>
+                    <w:tcW w:w="4653" w:type="pct"/>
+                    <w:hideMark/>
+                  </w:tcPr>
+                  <w:p>
+                    <w:pPr>
+                      <w:pStyle w:val="Bibliography"/>
+                      <w:rPr>
+                        <w:noProof/>
+                      </w:rPr>
+                    </w:pPr>
+                    <w:r>
+                      <w:rPr>
+                        <w:noProof/>
+                      </w:rPr>
+                      <w:t>"Google Trends - Web Frameworks," Google, [Online]. Available: https://trends.google.com/trends/explore?date=2012-01-01%202024-06-26&amp;q=%2Fm%2F012l1vxv,%2Fg%2F11c6w0ddw9,%2Fg%2F11h4q9rcf3,%2Fg%2F11bc69_ykv,Svelte&amp;hl=en. [Accessed 26 6 2024].</w:t>
+                    </w:r>
+                  </w:p>
+                </w:tc>
+              </w:tr>
             </w:tbl>
             <w:p>
               <w:pPr>
-                <w:divId w:val="635648838"/>
+                <w:divId w:val="1413696675"/>
                 <w:rPr>
                   <w:rFonts w:eastAsia="Times New Roman"/>
                   <w:noProof/>
@@ -15355,6 +16668,26 @@
       <w:color w:val="808080"/>
     </w:rPr>
   </w:style>
+  <w:style w:type="paragraph" w:styleId="Caption">
+    <w:name w:val="caption"/>
+    <w:basedOn w:val="Normal"/>
+    <w:next w:val="Normal"/>
+    <w:uiPriority w:val="35"/>
+    <w:unhideWhenUsed/>
+    <w:qFormat/>
+    <w:rsid w:val="0000564F"/>
+    <w:pPr>
+      <w:spacing w:after="200" w:line="240" w:lineRule="auto"/>
+      <w:jc w:val="center"/>
+    </w:pPr>
+    <w:rPr>
+      <w:b/>
+      <w:iCs/>
+      <w:color w:val="44546A" w:themeColor="text2"/>
+      <w:sz w:val="18"/>
+      <w:szCs w:val="18"/>
+    </w:rPr>
+  </w:style>
 </w:styles>
 </file>
 
@@ -16273,11 +17606,44 @@
     <b:Issue>10</b:Issue>
     <b:RefOrder>14</b:RefOrder>
   </b:Source>
+  <b:Source>
+    <b:Tag>Goo24</b:Tag>
+    <b:SourceType>InternetSite</b:SourceType>
+    <b:Guid>{13D4B498-F40D-4154-BEC3-35D11ECD220F}</b:Guid>
+    <b:Title>Google Trends - Web Frameworks</b:Title>
+    <b:ProductionCompany>Google</b:ProductionCompany>
+    <b:YearAccessed>2024</b:YearAccessed>
+    <b:MonthAccessed>6</b:MonthAccessed>
+    <b:DayAccessed>26</b:DayAccessed>
+    <b:URL>https://trends.google.com/trends/explore?date=2012-01-01%202024-06-26&amp;q=%2Fm%2F012l1vxv,%2Fg%2F11c6w0ddw9,%2Fg%2F11h4q9rcf3,%2Fg%2F11bc69_ykv,Svelte&amp;hl=en</b:URL>
+    <b:RefOrder>30</b:RefOrder>
+  </b:Source>
+  <b:Source>
+    <b:Tag>Sta24</b:Tag>
+    <b:SourceType>InternetSite</b:SourceType>
+    <b:Guid>{74C31FA3-61FD-44F6-AB8E-B951E2011D82}</b:Guid>
+    <b:Author>
+      <b:Author>
+        <b:NameList>
+          <b:Person>
+            <b:Last>StackOverflow</b:Last>
+          </b:Person>
+        </b:NameList>
+      </b:Author>
+    </b:Author>
+    <b:Title>StackOverflow Trends - Web Frameworks</b:Title>
+    <b:ProductionCompany>StackOverflow</b:ProductionCompany>
+    <b:YearAccessed>2024</b:YearAccessed>
+    <b:MonthAccessed>6</b:MonthAccessed>
+    <b:DayAccessed>26</b:DayAccessed>
+    <b:URL>https://insights.stackoverflow.com/trends?tags=reactjs%2Cvue.js%2Cangular%2Csvelte%2Cangularjs%2Cvuejs3%2Cnext.js</b:URL>
+    <b:RefOrder>29</b:RefOrder>
+  </b:Source>
 </b:Sources>
 </file>
 
 <file path=customXml/itemProps1.xml><?xml version="1.0" encoding="utf-8"?>
-<ds:datastoreItem xmlns:ds="http://schemas.openxmlformats.org/officeDocument/2006/customXml" ds:itemID="{E66F8415-6518-496B-8596-711BFA440682}">
+<ds:datastoreItem xmlns:ds="http://schemas.openxmlformats.org/officeDocument/2006/customXml" ds:itemID="{94060814-5844-4E78-BF81-FA17D0A0A8C3}">
   <ds:schemaRefs>
     <ds:schemaRef ds:uri="http://schemas.openxmlformats.org/officeDocument/2006/bibliography"/>
   </ds:schemaRefs>

</xml_diff>

<commit_message>
Latest version with Refactoring UI
</commit_message>
<xml_diff>
--- a/Thesis.docx
+++ b/Thesis.docx
@@ -965,7 +965,7 @@
                 <w:noProof/>
                 <w:webHidden/>
               </w:rPr>
-              <w:t>7</w:t>
+              <w:t>9</w:t>
             </w:r>
             <w:r>
               <w:rPr>
@@ -1054,7 +1054,7 @@
                 <w:noProof/>
                 <w:webHidden/>
               </w:rPr>
-              <w:t>7</w:t>
+              <w:t>9</w:t>
             </w:r>
             <w:r>
               <w:rPr>
@@ -1143,7 +1143,7 @@
                 <w:noProof/>
                 <w:webHidden/>
               </w:rPr>
-              <w:t>8</w:t>
+              <w:t>10</w:t>
             </w:r>
             <w:r>
               <w:rPr>
@@ -1232,7 +1232,7 @@
                 <w:noProof/>
                 <w:webHidden/>
               </w:rPr>
-              <w:t>10</w:t>
+              <w:t>12</w:t>
             </w:r>
             <w:r>
               <w:rPr>
@@ -1321,7 +1321,7 @@
                 <w:noProof/>
                 <w:webHidden/>
               </w:rPr>
-              <w:t>11</w:t>
+              <w:t>13</w:t>
             </w:r>
             <w:r>
               <w:rPr>
@@ -1410,7 +1410,7 @@
                 <w:noProof/>
                 <w:webHidden/>
               </w:rPr>
-              <w:t>12</w:t>
+              <w:t>14</w:t>
             </w:r>
             <w:r>
               <w:rPr>
@@ -1499,7 +1499,7 @@
                 <w:noProof/>
                 <w:webHidden/>
               </w:rPr>
-              <w:t>14</w:t>
+              <w:t>16</w:t>
             </w:r>
             <w:r>
               <w:rPr>
@@ -1587,7 +1587,7 @@
                 <w:noProof/>
                 <w:webHidden/>
               </w:rPr>
-              <w:t>14</w:t>
+              <w:t>17</w:t>
             </w:r>
             <w:r>
               <w:rPr>
@@ -1676,7 +1676,7 @@
                 <w:noProof/>
                 <w:webHidden/>
               </w:rPr>
-              <w:t>15</w:t>
+              <w:t>17</w:t>
             </w:r>
             <w:r>
               <w:rPr>
@@ -1765,7 +1765,7 @@
                 <w:noProof/>
                 <w:webHidden/>
               </w:rPr>
-              <w:t>16</w:t>
+              <w:t>18</w:t>
             </w:r>
             <w:r>
               <w:rPr>
@@ -1854,7 +1854,7 @@
                 <w:noProof/>
                 <w:webHidden/>
               </w:rPr>
-              <w:t>17</w:t>
+              <w:t>19</w:t>
             </w:r>
             <w:r>
               <w:rPr>
@@ -1943,7 +1943,7 @@
                 <w:noProof/>
                 <w:webHidden/>
               </w:rPr>
-              <w:t>17</w:t>
+              <w:t>20</w:t>
             </w:r>
             <w:r>
               <w:rPr>
@@ -2014,7 +2014,7 @@
                 <w:noProof/>
                 <w:webHidden/>
               </w:rPr>
-              <w:t>19</w:t>
+              <w:t>27</w:t>
             </w:r>
             <w:r>
               <w:rPr>
@@ -3337,11 +3337,9 @@
       <w:r>
         <w:t xml:space="preserve">a </w:t>
       </w:r>
-      <w:proofErr w:type="gramStart"/>
-      <w:r>
-        <w:t>third party</w:t>
-      </w:r>
-      <w:proofErr w:type="gramEnd"/>
+      <w:r>
+        <w:t>third-party</w:t>
+      </w:r>
       <w:r>
         <w:t xml:space="preserve"> service, such as payment or package tracking. In this case, we are dependent on a service that is not managed by us; thus, we may have to explain its usage in advance if it happens to have bad design or if possible, write some form of a wrapper around it, keeping the original business logic, with our custom UI (this </w:t>
       </w:r>
@@ -4096,6 +4094,993 @@
     </w:p>
     <w:p>
       <w:pPr>
+        <w:pStyle w:val="Heading3"/>
+      </w:pPr>
+      <w:r>
+        <w:t>Takeaways from “Refactoring UI”</w:t>
+      </w:r>
+    </w:p>
+    <w:p>
+      <w:r>
+        <w:t xml:space="preserve">Similar to Krug, </w:t>
+      </w:r>
+      <w:proofErr w:type="spellStart"/>
+      <w:r>
+        <w:t>Wathan</w:t>
+      </w:r>
+      <w:proofErr w:type="spellEnd"/>
+      <w:r>
+        <w:t xml:space="preserve"> &amp; </w:t>
+      </w:r>
+      <w:proofErr w:type="spellStart"/>
+      <w:r>
+        <w:t>Schoger</w:t>
+      </w:r>
+      <w:proofErr w:type="spellEnd"/>
+      <w:r>
+        <w:t xml:space="preserve"> </w:t>
+      </w:r>
+      <w:r>
+        <w:t>recommend</w:t>
+      </w:r>
+      <w:r>
+        <w:t xml:space="preserve"> functionality-</w:t>
+      </w:r>
+      <w:r>
+        <w:t>driven</w:t>
+      </w:r>
+      <w:r>
+        <w:t xml:space="preserve"> </w:t>
+      </w:r>
+      <w:r>
+        <w:t>UI design</w:t>
+      </w:r>
+      <w:r>
+        <w:t xml:space="preserve"> in their book</w:t>
+      </w:r>
+      <w:r>
+        <w:t>.</w:t>
+      </w:r>
+      <w:r>
+        <w:t xml:space="preserve"> They also emphasize the importance of global thinking, and only focusing on the details in the later stages of the design.</w:t>
+      </w:r>
+      <w:r>
+        <w:t xml:space="preserve"> The authors suggest that designing too much in detail without having the ability to try the interface will cause frustration, so they suggest jumping straight to the implementation phase, once the designer is happy with the basic design</w:t>
+      </w:r>
+      <w:r>
+        <w:t xml:space="preserve">, then repeat this process in cycles for all the </w:t>
+      </w:r>
+      <w:r>
+        <w:t xml:space="preserve">different </w:t>
+      </w:r>
+      <w:r>
+        <w:t>features.</w:t>
+      </w:r>
+      <w:sdt>
+        <w:sdtPr>
+          <w:id w:val="2002691513"/>
+          <w:citation/>
+        </w:sdtPr>
+        <w:sdtEndPr/>
+        <w:sdtContent>
+          <w:r>
+            <w:fldChar w:fldCharType="begin"/>
+          </w:r>
+          <w:r>
+            <w:rPr>
+              <w:lang w:val="hu-HU"/>
+            </w:rPr>
+            <w:instrText xml:space="preserve"> CITATION Wat18 \l 1038 </w:instrText>
+          </w:r>
+          <w:r>
+            <w:fldChar w:fldCharType="separate"/>
+          </w:r>
+          <w:r>
+            <w:rPr>
+              <w:noProof/>
+              <w:lang w:val="hu-HU"/>
+            </w:rPr>
+            <w:t xml:space="preserve"> </w:t>
+          </w:r>
+          <w:r>
+            <w:rPr>
+              <w:noProof/>
+              <w:lang w:val="hu-HU"/>
+            </w:rPr>
+            <w:t>[8]</w:t>
+          </w:r>
+          <w:r>
+            <w:fldChar w:fldCharType="end"/>
+          </w:r>
+        </w:sdtContent>
+      </w:sdt>
+      <w:r>
+        <w:t xml:space="preserve"> I experienced the same while designing the wireframes, I realized, if too focused on the details, this process can be really time consuming, so I decided to limit the number of wireframes I create and try to minimize the time spent on them.</w:t>
+      </w:r>
+    </w:p>
+    <w:p>
+      <w:proofErr w:type="spellStart"/>
+      <w:r>
+        <w:t>Wathan</w:t>
+      </w:r>
+      <w:proofErr w:type="spellEnd"/>
+      <w:r>
+        <w:t xml:space="preserve"> &amp; </w:t>
+      </w:r>
+      <w:proofErr w:type="spellStart"/>
+      <w:r>
+        <w:t>Schoger</w:t>
+      </w:r>
+      <w:proofErr w:type="spellEnd"/>
+      <w:r>
+        <w:t xml:space="preserve"> also emphasize the importance of building a personality for the website, which is highly affected by the chosen font</w:t>
+      </w:r>
+      <w:r>
+        <w:t xml:space="preserve">, </w:t>
+      </w:r>
+      <w:r>
+        <w:t>colors</w:t>
+      </w:r>
+      <w:r>
+        <w:t>, border-radius and the</w:t>
+      </w:r>
+      <w:r>
+        <w:t xml:space="preserve"> tone of the language</w:t>
+      </w:r>
+      <w:r>
+        <w:t>.</w:t>
+      </w:r>
+      <w:r>
+        <w:t xml:space="preserve"> The authors also recommend setting some constraints to restrict the number of choices of colors, fonts,</w:t>
+      </w:r>
+      <w:r>
+        <w:t xml:space="preserve"> scaling,</w:t>
+      </w:r>
+      <w:r>
+        <w:t xml:space="preserve"> etc.,</w:t>
+      </w:r>
+      <w:r>
+        <w:t xml:space="preserve"> allowing easier decision making and ensuring more consistency.</w:t>
+      </w:r>
+      <w:sdt>
+        <w:sdtPr>
+          <w:id w:val="600775630"/>
+          <w:citation/>
+        </w:sdtPr>
+        <w:sdtEndPr/>
+        <w:sdtContent>
+          <w:r>
+            <w:fldChar w:fldCharType="begin"/>
+          </w:r>
+          <w:r>
+            <w:rPr>
+              <w:lang w:val="hu-HU"/>
+            </w:rPr>
+            <w:instrText xml:space="preserve"> CITATION Wat18 \l 1038 </w:instrText>
+          </w:r>
+          <w:r>
+            <w:fldChar w:fldCharType="separate"/>
+          </w:r>
+          <w:r>
+            <w:rPr>
+              <w:noProof/>
+              <w:lang w:val="hu-HU"/>
+            </w:rPr>
+            <w:t xml:space="preserve"> </w:t>
+          </w:r>
+          <w:r>
+            <w:rPr>
+              <w:noProof/>
+              <w:lang w:val="hu-HU"/>
+            </w:rPr>
+            <w:t>[8]</w:t>
+          </w:r>
+          <w:r>
+            <w:fldChar w:fldCharType="end"/>
+          </w:r>
+        </w:sdtContent>
+      </w:sdt>
+    </w:p>
+    <w:p>
+      <w:r>
+        <w:t>The authors also bring up the importance of visual hierarchy. They mention that font size alone for this purpose is not ideal and offer other alternatives, such as font weight and color.</w:t>
+      </w:r>
+      <w:r>
+        <w:t xml:space="preserve"> Besides emphasizing </w:t>
+      </w:r>
+      <w:r>
+        <w:t xml:space="preserve">important </w:t>
+      </w:r>
+      <w:r>
+        <w:t>parts of the website, it is also important to deemphasize the less important details</w:t>
+      </w:r>
+      <w:r>
+        <w:t>, to create a better contrast.</w:t>
+      </w:r>
+      <w:r>
+        <w:t xml:space="preserve"> Another issue</w:t>
+      </w:r>
+      <w:r>
+        <w:t xml:space="preserve"> pointed out</w:t>
+      </w:r>
+      <w:r>
+        <w:t xml:space="preserve"> is redundant labels, since many pieces of data, such as a phone number or an email address, already stand out to the user, therefore there is typically no need to label them.</w:t>
+      </w:r>
+      <w:sdt>
+        <w:sdtPr>
+          <w:id w:val="1769428289"/>
+          <w:citation/>
+        </w:sdtPr>
+        <w:sdtEndPr/>
+        <w:sdtContent>
+          <w:r>
+            <w:fldChar w:fldCharType="begin"/>
+          </w:r>
+          <w:r>
+            <w:rPr>
+              <w:lang w:val="hu-HU"/>
+            </w:rPr>
+            <w:instrText xml:space="preserve"> CITATION Wat18 \l 1038 </w:instrText>
+          </w:r>
+          <w:r>
+            <w:fldChar w:fldCharType="separate"/>
+          </w:r>
+          <w:r>
+            <w:rPr>
+              <w:noProof/>
+              <w:lang w:val="hu-HU"/>
+            </w:rPr>
+            <w:t xml:space="preserve"> </w:t>
+          </w:r>
+          <w:r>
+            <w:rPr>
+              <w:noProof/>
+              <w:lang w:val="hu-HU"/>
+            </w:rPr>
+            <w:t>[8]</w:t>
+          </w:r>
+          <w:r>
+            <w:fldChar w:fldCharType="end"/>
+          </w:r>
+        </w:sdtContent>
+      </w:sdt>
+    </w:p>
+    <w:p>
+      <w:r>
+        <w:t xml:space="preserve">To avoid having a cluttered layout, the authors suggest adding </w:t>
+      </w:r>
+      <w:r>
+        <w:t>plenty of</w:t>
+      </w:r>
+      <w:r>
+        <w:t xml:space="preserve"> </w:t>
+      </w:r>
+      <w:r>
+        <w:t>whitespace</w:t>
+      </w:r>
+      <w:r>
+        <w:t xml:space="preserve"> while designing the component and then gradually reducing that to the </w:t>
+      </w:r>
+      <w:r>
+        <w:t>level</w:t>
+      </w:r>
+      <w:r>
+        <w:t xml:space="preserve"> that </w:t>
+      </w:r>
+      <w:r>
+        <w:t xml:space="preserve">feels </w:t>
+      </w:r>
+      <w:r>
+        <w:t xml:space="preserve">appropriate </w:t>
+      </w:r>
+      <w:r>
+        <w:lastRenderedPageBreak/>
+        <w:t>for the element.</w:t>
+      </w:r>
+      <w:r>
+        <w:t xml:space="preserve"> They suggest this technique because it is easier to notice when whitespace has to be removed as opposed to when it needs to be added.</w:t>
+      </w:r>
+      <w:r>
+        <w:t xml:space="preserve"> Similar to the color scheme, a systema has to be created for the layout as well, to constrain the number of possibilities.</w:t>
+      </w:r>
+      <w:sdt>
+        <w:sdtPr>
+          <w:id w:val="1073932931"/>
+          <w:citation/>
+        </w:sdtPr>
+        <w:sdtEndPr/>
+        <w:sdtContent>
+          <w:r>
+            <w:fldChar w:fldCharType="begin"/>
+          </w:r>
+          <w:r>
+            <w:rPr>
+              <w:lang w:val="hu-HU"/>
+            </w:rPr>
+            <w:instrText xml:space="preserve"> CITATION Wat18 \l 1038 </w:instrText>
+          </w:r>
+          <w:r>
+            <w:fldChar w:fldCharType="separate"/>
+          </w:r>
+          <w:r>
+            <w:rPr>
+              <w:noProof/>
+              <w:lang w:val="hu-HU"/>
+            </w:rPr>
+            <w:t xml:space="preserve"> </w:t>
+          </w:r>
+          <w:r>
+            <w:rPr>
+              <w:noProof/>
+              <w:lang w:val="hu-HU"/>
+            </w:rPr>
+            <w:t>[8]</w:t>
+          </w:r>
+          <w:r>
+            <w:fldChar w:fldCharType="end"/>
+          </w:r>
+        </w:sdtContent>
+      </w:sdt>
+    </w:p>
+    <w:p>
+      <w:r>
+        <w:t>The authors suggest taking a mobile-first approach, designing the mobile UI first and then readjusting that to wider displays. They also warn against</w:t>
+      </w:r>
+      <w:r>
+        <w:t xml:space="preserve"> needlessly filling up the screen,</w:t>
+      </w:r>
+      <w:r>
+        <w:t xml:space="preserve"> overusing grid layouts and using relative sizing in all situations.</w:t>
+      </w:r>
+      <w:r>
+        <w:t xml:space="preserve"> </w:t>
+      </w:r>
+      <w:proofErr w:type="spellStart"/>
+      <w:r>
+        <w:t>Wathan</w:t>
+      </w:r>
+      <w:proofErr w:type="spellEnd"/>
+      <w:r>
+        <w:t xml:space="preserve"> &amp; </w:t>
+      </w:r>
+      <w:proofErr w:type="spellStart"/>
+      <w:r>
+        <w:t>Schoger</w:t>
+      </w:r>
+      <w:proofErr w:type="spellEnd"/>
+      <w:r>
+        <w:t xml:space="preserve"> also state that relative sizing does not immediately mean that the UI will scale appropriately and recommend a more fine-tuned approach observing what feels more suitable, with the basic principle that large elements should scale down faster while already small elements should scale down slower.</w:t>
+      </w:r>
+      <w:sdt>
+        <w:sdtPr>
+          <w:id w:val="-176119810"/>
+          <w:citation/>
+        </w:sdtPr>
+        <w:sdtEndPr/>
+        <w:sdtContent>
+          <w:r>
+            <w:fldChar w:fldCharType="begin"/>
+          </w:r>
+          <w:r>
+            <w:rPr>
+              <w:lang w:val="hu-HU"/>
+            </w:rPr>
+            <w:instrText xml:space="preserve"> CITATION Wat18 \l 1038 </w:instrText>
+          </w:r>
+          <w:r>
+            <w:fldChar w:fldCharType="separate"/>
+          </w:r>
+          <w:r>
+            <w:rPr>
+              <w:noProof/>
+              <w:lang w:val="hu-HU"/>
+            </w:rPr>
+            <w:t xml:space="preserve"> </w:t>
+          </w:r>
+          <w:r>
+            <w:rPr>
+              <w:noProof/>
+              <w:lang w:val="hu-HU"/>
+            </w:rPr>
+            <w:t>[8]</w:t>
+          </w:r>
+          <w:r>
+            <w:fldChar w:fldCharType="end"/>
+          </w:r>
+        </w:sdtContent>
+      </w:sdt>
+    </w:p>
+    <w:p>
+      <w:r>
+        <w:t>When it comes to fonts, it is once again crucial to build a scale and stick to that. The authors discuss multiple approaches to build this scale, including simpl</w:t>
+      </w:r>
+      <w:r>
+        <w:t xml:space="preserve">e </w:t>
+      </w:r>
+      <w:r>
+        <w:t xml:space="preserve">mathematical ratios but in the </w:t>
+      </w:r>
+      <w:r>
+        <w:t>end,</w:t>
+      </w:r>
+      <w:r>
+        <w:t xml:space="preserve"> they conclude that hand-crafted scales tend to be a better choice.</w:t>
+      </w:r>
+      <w:r>
+        <w:t xml:space="preserve"> It is also important to choose a non-relative </w:t>
+      </w:r>
+      <w:r>
+        <w:t>measurement such as pixel or if we insist on choosing a relative measurement, we should use something that is relative to a fixed value (</w:t>
+      </w:r>
+      <w:r>
+        <w:t xml:space="preserve">e.g., font size of the root element in case of </w:t>
+      </w:r>
+      <w:r>
+        <w:t xml:space="preserve">rem) not something that is relative to the font size of </w:t>
+      </w:r>
+      <w:r>
+        <w:t>a</w:t>
+      </w:r>
+      <w:r>
+        <w:t xml:space="preserve"> non-fixed value </w:t>
+      </w:r>
+      <w:r>
+        <w:t>(</w:t>
+      </w:r>
+      <w:r>
+        <w:t xml:space="preserve">e.g., relative to the font size of the </w:t>
+      </w:r>
+      <w:r>
+        <w:t xml:space="preserve">immediate </w:t>
+      </w:r>
+      <w:r>
+        <w:t xml:space="preserve">parent element in case of </w:t>
+      </w:r>
+      <w:proofErr w:type="spellStart"/>
+      <w:r>
+        <w:t>em</w:t>
+      </w:r>
+      <w:proofErr w:type="spellEnd"/>
+      <w:r>
+        <w:t>).</w:t>
+      </w:r>
+      <w:r>
+        <w:t xml:space="preserve"> As for choosing the font, the recommended approach is to </w:t>
+      </w:r>
+      <w:r>
+        <w:t xml:space="preserve">be </w:t>
+      </w:r>
+      <w:r>
+        <w:t>on the safe side</w:t>
+      </w:r>
+      <w:r>
+        <w:t xml:space="preserve"> and select from popular fonts, since they have already been tested</w:t>
+      </w:r>
+      <w:r>
+        <w:t xml:space="preserve"> by the public</w:t>
+      </w:r>
+      <w:r>
+        <w:t>.</w:t>
+      </w:r>
+      <w:sdt>
+        <w:sdtPr>
+          <w:id w:val="-1605187437"/>
+          <w:citation/>
+        </w:sdtPr>
+        <w:sdtEndPr/>
+        <w:sdtContent>
+          <w:r>
+            <w:fldChar w:fldCharType="begin"/>
+          </w:r>
+          <w:r>
+            <w:rPr>
+              <w:lang w:val="hu-HU"/>
+            </w:rPr>
+            <w:instrText xml:space="preserve"> CITATION Wat18 \l 1038 </w:instrText>
+          </w:r>
+          <w:r>
+            <w:fldChar w:fldCharType="separate"/>
+          </w:r>
+          <w:r>
+            <w:rPr>
+              <w:noProof/>
+              <w:lang w:val="hu-HU"/>
+            </w:rPr>
+            <w:t xml:space="preserve"> </w:t>
+          </w:r>
+          <w:r>
+            <w:rPr>
+              <w:noProof/>
+              <w:lang w:val="hu-HU"/>
+            </w:rPr>
+            <w:t>[8]</w:t>
+          </w:r>
+          <w:r>
+            <w:fldChar w:fldCharType="end"/>
+          </w:r>
+        </w:sdtContent>
+      </w:sdt>
+    </w:p>
+    <w:p>
+      <w:r>
+        <w:t xml:space="preserve">One common pitfall people fall into is spreading the text over a wide layout to utilize all the empty </w:t>
+      </w:r>
+      <w:r>
+        <w:t>space;</w:t>
+      </w:r>
+      <w:r>
+        <w:t xml:space="preserve"> </w:t>
+      </w:r>
+      <w:r>
+        <w:t>however,</w:t>
+      </w:r>
+      <w:r>
+        <w:t xml:space="preserve"> this ruins the reading experience</w:t>
+      </w:r>
+      <w:r>
+        <w:t xml:space="preserve"> o</w:t>
+      </w:r>
+      <w:r>
+        <w:t>n wider displays.</w:t>
+      </w:r>
+      <w:r>
+        <w:t xml:space="preserve"> Line spacing is also </w:t>
+      </w:r>
+      <w:r>
+        <w:t xml:space="preserve">very </w:t>
+      </w:r>
+      <w:r>
+        <w:t xml:space="preserve">important and has the purpose of clarifying which line comes next once the </w:t>
+      </w:r>
+      <w:r>
+        <w:t>reader</w:t>
+      </w:r>
+      <w:r>
+        <w:t xml:space="preserve"> reaches the end of a line.</w:t>
+      </w:r>
+      <w:r>
+        <w:t xml:space="preserve"> Due to this, narrow content may have smaller spacing while wide content should have greater spacing.</w:t>
+      </w:r>
+      <w:r>
+        <w:t xml:space="preserve"> The same applies to font size, larger font sizes help with recognizing the next line, while smaller font size requires more spacing.</w:t>
+      </w:r>
+      <w:sdt>
+        <w:sdtPr>
+          <w:id w:val="-447781567"/>
+          <w:citation/>
+        </w:sdtPr>
+        <w:sdtEndPr/>
+        <w:sdtContent>
+          <w:r>
+            <w:fldChar w:fldCharType="begin"/>
+          </w:r>
+          <w:r>
+            <w:rPr>
+              <w:lang w:val="hu-HU"/>
+            </w:rPr>
+            <w:instrText xml:space="preserve"> CITATION Wat18 \l 1038 </w:instrText>
+          </w:r>
+          <w:r>
+            <w:fldChar w:fldCharType="separate"/>
+          </w:r>
+          <w:r>
+            <w:rPr>
+              <w:noProof/>
+              <w:lang w:val="hu-HU"/>
+            </w:rPr>
+            <w:t xml:space="preserve"> </w:t>
+          </w:r>
+          <w:r>
+            <w:rPr>
+              <w:noProof/>
+              <w:lang w:val="hu-HU"/>
+            </w:rPr>
+            <w:t>[8]</w:t>
+          </w:r>
+          <w:r>
+            <w:fldChar w:fldCharType="end"/>
+          </w:r>
+        </w:sdtContent>
+      </w:sdt>
+    </w:p>
+    <w:p>
+      <w:r>
+        <w:t xml:space="preserve">While discussing colors </w:t>
+      </w:r>
+      <w:proofErr w:type="spellStart"/>
+      <w:r>
+        <w:t>Wathan</w:t>
+      </w:r>
+      <w:proofErr w:type="spellEnd"/>
+      <w:r>
+        <w:t xml:space="preserve"> &amp; </w:t>
+      </w:r>
+      <w:proofErr w:type="spellStart"/>
+      <w:r>
+        <w:t>Schroger</w:t>
+      </w:r>
+      <w:proofErr w:type="spellEnd"/>
+      <w:r>
+        <w:t xml:space="preserve"> state their preference for HSL representation over RGB/hex, as it proves more intuitive </w:t>
+      </w:r>
+      <w:r>
+        <w:t xml:space="preserve">to humans </w:t>
+      </w:r>
+      <w:r>
+        <w:t>according to the authors.</w:t>
+      </w:r>
+      <w:r>
+        <w:t xml:space="preserve"> For building a color palette, the recommended approach is to find colors in three categories: grays, primary colors and accent colors</w:t>
+      </w:r>
+      <w:r>
+        <w:t>, storing different shades of the selected colors.</w:t>
+      </w:r>
+      <w:r>
+        <w:t xml:space="preserve"> To come up with the shades, </w:t>
+      </w:r>
+      <w:r>
+        <w:t>one must start with the color in the middle, find the darkest and lightest shades of it, then fill the remaining gaps on the palette.</w:t>
+      </w:r>
+      <w:r>
+        <w:t xml:space="preserve"> Instead of adjusting the lightness, we can also make use of the perceived brightness of the colors and adjust the hue based on that.</w:t>
+      </w:r>
+      <w:sdt>
+        <w:sdtPr>
+          <w:id w:val="-1412923340"/>
+          <w:citation/>
+        </w:sdtPr>
+        <w:sdtEndPr/>
+        <w:sdtContent>
+          <w:r>
+            <w:fldChar w:fldCharType="begin"/>
+          </w:r>
+          <w:r>
+            <w:rPr>
+              <w:lang w:val="hu-HU"/>
+            </w:rPr>
+            <w:instrText xml:space="preserve"> CITATION Wat18 \l 1038 </w:instrText>
+          </w:r>
+          <w:r>
+            <w:fldChar w:fldCharType="separate"/>
+          </w:r>
+          <w:r>
+            <w:rPr>
+              <w:noProof/>
+              <w:lang w:val="hu-HU"/>
+            </w:rPr>
+            <w:t xml:space="preserve"> </w:t>
+          </w:r>
+          <w:r>
+            <w:rPr>
+              <w:noProof/>
+              <w:lang w:val="hu-HU"/>
+            </w:rPr>
+            <w:t>[8]</w:t>
+          </w:r>
+          <w:r>
+            <w:fldChar w:fldCharType="end"/>
+          </w:r>
+        </w:sdtContent>
+      </w:sdt>
+    </w:p>
+    <w:p>
+      <w:r>
+        <w:t>Contrast between the text and the background allows the text to pop out and it is also important for accessibility.</w:t>
+      </w:r>
+      <w:r>
+        <w:t xml:space="preserve"> The easiest way to achieve higher contrast</w:t>
+      </w:r>
+      <w:r>
+        <w:t xml:space="preserve"> between the text and </w:t>
+      </w:r>
+      <w:r>
+        <w:lastRenderedPageBreak/>
+        <w:t>the</w:t>
+      </w:r>
+      <w:r>
+        <w:t xml:space="preserve"> colored background is by using a dark colored font on a light background or vice-versa.</w:t>
+      </w:r>
+      <w:r>
+        <w:t xml:space="preserve"> Color should only </w:t>
+      </w:r>
+      <w:r>
+        <w:t>reassure</w:t>
+      </w:r>
+      <w:r>
+        <w:t xml:space="preserve"> what the design already communicates but it should never be the </w:t>
+      </w:r>
+      <w:r>
+        <w:t xml:space="preserve">sole element to </w:t>
+      </w:r>
+      <w:r>
+        <w:t>convey</w:t>
+      </w:r>
+      <w:r>
+        <w:t xml:space="preserve"> a certain piece of information.</w:t>
+      </w:r>
+      <w:sdt>
+        <w:sdtPr>
+          <w:id w:val="-1085684513"/>
+          <w:citation/>
+        </w:sdtPr>
+        <w:sdtEndPr/>
+        <w:sdtContent>
+          <w:r>
+            <w:fldChar w:fldCharType="begin"/>
+          </w:r>
+          <w:r>
+            <w:rPr>
+              <w:lang w:val="hu-HU"/>
+            </w:rPr>
+            <w:instrText xml:space="preserve"> CITATION Wat18 \l 1038 </w:instrText>
+          </w:r>
+          <w:r>
+            <w:fldChar w:fldCharType="separate"/>
+          </w:r>
+          <w:r>
+            <w:rPr>
+              <w:noProof/>
+              <w:lang w:val="hu-HU"/>
+            </w:rPr>
+            <w:t xml:space="preserve"> </w:t>
+          </w:r>
+          <w:r>
+            <w:rPr>
+              <w:noProof/>
+              <w:lang w:val="hu-HU"/>
+            </w:rPr>
+            <w:t>[8]</w:t>
+          </w:r>
+          <w:r>
+            <w:fldChar w:fldCharType="end"/>
+          </w:r>
+        </w:sdtContent>
+      </w:sdt>
+    </w:p>
+    <w:p>
+      <w:r>
+        <w:t>To achieve a raised/inset effect, one might mimic how light reflects</w:t>
+      </w:r>
+      <w:r>
+        <w:t xml:space="preserve"> on</w:t>
+      </w:r>
+      <w:r>
+        <w:t xml:space="preserve"> objects with raised/inset surfaces in real life.</w:t>
+      </w:r>
+      <w:r>
+        <w:t xml:space="preserve"> </w:t>
+      </w:r>
+      <w:r>
+        <w:t>Simulating</w:t>
+      </w:r>
+      <w:r>
+        <w:t xml:space="preserve"> the light</w:t>
+      </w:r>
+      <w:r>
+        <w:t xml:space="preserve"> coming</w:t>
+      </w:r>
+      <w:r>
+        <w:t xml:space="preserve"> from above is a good idea, since most people </w:t>
+      </w:r>
+      <w:r>
+        <w:t>stare</w:t>
+      </w:r>
+      <w:r>
+        <w:t xml:space="preserve"> at their screens slightly </w:t>
+      </w:r>
+      <w:r>
+        <w:t>downwards</w:t>
+      </w:r>
+      <w:r>
+        <w:t>.</w:t>
+      </w:r>
+      <w:r>
+        <w:t xml:space="preserve"> Shadows are a great way to position elements on the z-axis</w:t>
+      </w:r>
+      <w:r>
+        <w:t xml:space="preserve"> (since screens are two dimensional).</w:t>
+      </w:r>
+      <w:r>
+        <w:t xml:space="preserve"> Once </w:t>
+      </w:r>
+      <w:r>
+        <w:t>again,</w:t>
+      </w:r>
+      <w:r>
+        <w:t xml:space="preserve"> the authors advise creating a systema, in this case for the different depth of the shadows.</w:t>
+      </w:r>
+      <w:r>
+        <w:t xml:space="preserve"> Ambient shadows</w:t>
+      </w:r>
+      <w:r>
+        <w:t xml:space="preserve"> (most visible during lower elevation)</w:t>
+      </w:r>
+      <w:r>
+        <w:t xml:space="preserve"> can be simulated by adding a</w:t>
+      </w:r>
+      <w:r>
+        <w:t>n additional</w:t>
+      </w:r>
+      <w:r>
+        <w:t xml:space="preserve"> tighter and darker shadow around the object.</w:t>
+      </w:r>
+      <w:sdt>
+        <w:sdtPr>
+          <w:id w:val="1908878122"/>
+          <w:citation/>
+        </w:sdtPr>
+        <w:sdtEndPr/>
+        <w:sdtContent>
+          <w:r>
+            <w:fldChar w:fldCharType="begin"/>
+          </w:r>
+          <w:r>
+            <w:rPr>
+              <w:lang w:val="hu-HU"/>
+            </w:rPr>
+            <w:instrText xml:space="preserve"> CITATION Wat18 \l 1038 </w:instrText>
+          </w:r>
+          <w:r>
+            <w:fldChar w:fldCharType="separate"/>
+          </w:r>
+          <w:r>
+            <w:rPr>
+              <w:noProof/>
+              <w:lang w:val="hu-HU"/>
+            </w:rPr>
+            <w:t xml:space="preserve"> </w:t>
+          </w:r>
+          <w:r>
+            <w:rPr>
+              <w:noProof/>
+              <w:lang w:val="hu-HU"/>
+            </w:rPr>
+            <w:t>[8]</w:t>
+          </w:r>
+          <w:r>
+            <w:fldChar w:fldCharType="end"/>
+          </w:r>
+        </w:sdtContent>
+      </w:sdt>
+    </w:p>
+    <w:p>
+      <w:r>
+        <w:t>Depth can be conveyed not only through shadows and gradients.</w:t>
+      </w:r>
+      <w:r>
+        <w:t xml:space="preserve"> Lighter colors feel closer to the person while darker ones feel</w:t>
+      </w:r>
+      <w:r>
+        <w:t xml:space="preserve"> more distant</w:t>
+      </w:r>
+      <w:r>
+        <w:t>.</w:t>
+      </w:r>
+      <w:r>
+        <w:t xml:space="preserve"> Using overlapping layers is another way of creating depth.</w:t>
+      </w:r>
+      <w:sdt>
+        <w:sdtPr>
+          <w:id w:val="-1794892666"/>
+          <w:citation/>
+        </w:sdtPr>
+        <w:sdtEndPr/>
+        <w:sdtContent>
+          <w:r>
+            <w:fldChar w:fldCharType="begin"/>
+          </w:r>
+          <w:r>
+            <w:rPr>
+              <w:lang w:val="hu-HU"/>
+            </w:rPr>
+            <w:instrText xml:space="preserve"> CITATION Wat18 \l 1038 </w:instrText>
+          </w:r>
+          <w:r>
+            <w:fldChar w:fldCharType="separate"/>
+          </w:r>
+          <w:r>
+            <w:rPr>
+              <w:noProof/>
+              <w:lang w:val="hu-HU"/>
+            </w:rPr>
+            <w:t xml:space="preserve"> </w:t>
+          </w:r>
+          <w:r>
+            <w:rPr>
+              <w:noProof/>
+              <w:lang w:val="hu-HU"/>
+            </w:rPr>
+            <w:t>[8]</w:t>
+          </w:r>
+          <w:r>
+            <w:fldChar w:fldCharType="end"/>
+          </w:r>
+        </w:sdtContent>
+      </w:sdt>
+    </w:p>
+    <w:p>
+      <w:r>
+        <w:t xml:space="preserve">Working with images raises some challenges. For example, making text on an image background readable. This can be achieved by adding a shadow </w:t>
+      </w:r>
+      <w:r>
+        <w:t xml:space="preserve">with a large blur area </w:t>
+      </w:r>
+      <w:r>
+        <w:t>around the text and lowering image contrast or adding an overlay in front of it.</w:t>
+      </w:r>
+      <w:r>
+        <w:t xml:space="preserve"> It is important to pay attention to the intended sizes of icons, if we scale up icons (even vector images) that were originally designed to be small, often times they end up looking too plain.</w:t>
+      </w:r>
+      <w:sdt>
+        <w:sdtPr>
+          <w:id w:val="1602763404"/>
+          <w:citation/>
+        </w:sdtPr>
+        <w:sdtEndPr/>
+        <w:sdtContent>
+          <w:r>
+            <w:fldChar w:fldCharType="begin"/>
+          </w:r>
+          <w:r>
+            <w:rPr>
+              <w:lang w:val="hu-HU"/>
+            </w:rPr>
+            <w:instrText xml:space="preserve"> CITATION Wat18 \l 1038 </w:instrText>
+          </w:r>
+          <w:r>
+            <w:fldChar w:fldCharType="separate"/>
+          </w:r>
+          <w:r>
+            <w:rPr>
+              <w:noProof/>
+              <w:lang w:val="hu-HU"/>
+            </w:rPr>
+            <w:t xml:space="preserve"> </w:t>
+          </w:r>
+          <w:r>
+            <w:rPr>
+              <w:noProof/>
+              <w:lang w:val="hu-HU"/>
+            </w:rPr>
+            <w:t>[8]</w:t>
+          </w:r>
+          <w:r>
+            <w:fldChar w:fldCharType="end"/>
+          </w:r>
+        </w:sdtContent>
+      </w:sdt>
+    </w:p>
+    <w:p>
+      <w:r>
+        <w:t xml:space="preserve">The </w:t>
+      </w:r>
+      <w:r>
+        <w:t>final part of the book focuses</w:t>
+      </w:r>
+      <w:r>
+        <w:t xml:space="preserve"> on final touches.</w:t>
+      </w:r>
+      <w:r>
+        <w:t xml:space="preserve"> The most important takeaway </w:t>
+      </w:r>
+      <w:r>
+        <w:t>for</w:t>
+      </w:r>
+      <w:r>
+        <w:t xml:space="preserve"> me was to stay consistent, plan in advance smartly (do not over-plan but plan everything fundamental) and </w:t>
+      </w:r>
+      <w:r>
+        <w:t>avoid common pitfalls.</w:t>
+      </w:r>
+      <w:r>
+        <w:t xml:space="preserve"> I found the book very helpful in </w:t>
+      </w:r>
+      <w:r>
+        <w:t>solidifying the principles to consider while designing an application and only on rare occasions I encountered certain designs presented as better that may be up to debate.</w:t>
+      </w:r>
+    </w:p>
+    <w:p>
+      <w:pPr>
         <w:pStyle w:val="Heading2"/>
       </w:pPr>
       <w:bookmarkStart w:id="9" w:name="_Toc166199580"/>
@@ -4185,7 +5170,7 @@
               <w:noProof/>
               <w:lang w:val="hu-HU"/>
             </w:rPr>
-            <w:t>[8]</w:t>
+            <w:t>[9]</w:t>
           </w:r>
           <w:r>
             <w:fldChar w:fldCharType="end"/>
@@ -4308,7 +5293,7 @@
               <w:noProof/>
               <w:lang w:val="hu-HU"/>
             </w:rPr>
-            <w:t>[9]</w:t>
+            <w:t>[10]</w:t>
           </w:r>
           <w:r>
             <w:fldChar w:fldCharType="end"/>
@@ -4325,6 +5310,7 @@
         </w:numPr>
       </w:pPr>
       <w:r>
+        <w:lastRenderedPageBreak/>
         <w:t>Confidentiality</w:t>
       </w:r>
       <w:r>
@@ -4402,7 +5388,7 @@
               <w:noProof/>
               <w:lang w:val="hu-HU"/>
             </w:rPr>
-            <w:t>[10]</w:t>
+            <w:t>[11]</w:t>
           </w:r>
           <w:r>
             <w:fldChar w:fldCharType="end"/>
@@ -4451,7 +5437,7 @@
               <w:noProof/>
               <w:lang w:val="hu-HU"/>
             </w:rPr>
-            <w:t>[8]</w:t>
+            <w:t>[9]</w:t>
           </w:r>
           <w:r>
             <w:fldChar w:fldCharType="end"/>
@@ -4498,7 +5484,7 @@
               <w:noProof/>
               <w:lang w:val="hu-HU"/>
             </w:rPr>
-            <w:t>[11]</w:t>
+            <w:t>[12]</w:t>
           </w:r>
           <w:r>
             <w:fldChar w:fldCharType="end"/>
@@ -4551,7 +5537,7 @@
               <w:noProof/>
               <w:lang w:val="hu-HU"/>
             </w:rPr>
-            <w:t>[12]</w:t>
+            <w:t>[13]</w:t>
           </w:r>
           <w:r>
             <w:fldChar w:fldCharType="end"/>
@@ -4594,7 +5580,7 @@
               <w:noProof/>
               <w:lang w:val="hu-HU"/>
             </w:rPr>
-            <w:t>[13]</w:t>
+            <w:t>[14]</w:t>
           </w:r>
           <w:r>
             <w:fldChar w:fldCharType="end"/>
@@ -4645,7 +5631,6 @@
     </w:p>
     <w:p>
       <w:r>
-        <w:lastRenderedPageBreak/>
         <w:t>Chen and Zhao mention valuable considerations regarding cloud securit</w:t>
       </w:r>
       <w:r>
@@ -4721,7 +5706,7 @@
               <w:noProof/>
               <w:lang w:val="hu-HU"/>
             </w:rPr>
-            <w:t>[13]</w:t>
+            <w:t>[14]</w:t>
           </w:r>
           <w:r>
             <w:fldChar w:fldCharType="end"/>
@@ -4785,7 +5770,7 @@
               <w:noProof/>
               <w:lang w:val="hu-HU"/>
             </w:rPr>
-            <w:t>[10]</w:t>
+            <w:t>[11]</w:t>
           </w:r>
           <w:r>
             <w:fldChar w:fldCharType="end"/>
@@ -4850,6 +5835,7 @@
         </w:numPr>
       </w:pPr>
       <w:r>
+        <w:lastRenderedPageBreak/>
         <w:t>Trojan Horse – these malicious pieces of code are disguised as useful programs and require the user to download them. Once installed, the system of the user is compromised.</w:t>
       </w:r>
     </w:p>
@@ -4935,7 +5921,7 @@
               <w:noProof/>
               <w:lang w:val="hu-HU"/>
             </w:rPr>
-            <w:t>[14]</w:t>
+            <w:t>[15]</w:t>
           </w:r>
           <w:r>
             <w:fldChar w:fldCharType="end"/>
@@ -4964,7 +5950,6 @@
         </w:numPr>
       </w:pPr>
       <w:r>
-        <w:lastRenderedPageBreak/>
         <w:t>Frontend server and application level</w:t>
       </w:r>
     </w:p>
@@ -5027,7 +6012,7 @@
               <w:noProof/>
               <w:lang w:val="hu-HU"/>
             </w:rPr>
-            <w:t>[14]</w:t>
+            <w:t>[15]</w:t>
           </w:r>
           <w:r>
             <w:fldChar w:fldCharType="end"/>
@@ -5241,7 +6226,7 @@
               <w:noProof/>
               <w:lang w:val="hu-HU"/>
             </w:rPr>
-            <w:t>[14]</w:t>
+            <w:t>[15]</w:t>
           </w:r>
           <w:r>
             <w:fldChar w:fldCharType="end"/>
@@ -5312,7 +6297,11 @@
         <w:t>.</w:t>
       </w:r>
       <w:r>
-        <w:t xml:space="preserve"> Solving this problem is not trivial, since ecommerce platforms </w:t>
+        <w:t xml:space="preserve"> Solving </w:t>
+      </w:r>
+      <w:r>
+        <w:lastRenderedPageBreak/>
+        <w:t xml:space="preserve">this problem is not trivial, since ecommerce platforms </w:t>
       </w:r>
       <w:r>
         <w:t>should be interoperable with external systems, adding more complexity.</w:t>
@@ -5425,7 +6414,7 @@
               <w:noProof/>
               <w:lang w:val="hu-HU"/>
             </w:rPr>
-            <w:t>[14]</w:t>
+            <w:t>[15]</w:t>
           </w:r>
           <w:r>
             <w:fldChar w:fldCharType="end"/>
@@ -5442,7 +6431,6 @@
         </w:numPr>
       </w:pPr>
       <w:r>
-        <w:lastRenderedPageBreak/>
         <w:t>Session interception – the session can be obtained by an attacker, e.g., in case of a man in the middle attack</w:t>
       </w:r>
       <w:r>
@@ -5590,7 +6578,7 @@
               <w:noProof/>
               <w:lang w:val="hu-HU"/>
             </w:rPr>
-            <w:t>[8, 13]</w:t>
+            <w:t>[9, 14]</w:t>
           </w:r>
           <w:r>
             <w:fldChar w:fldCharType="end"/>
@@ -5661,7 +6649,7 @@
               <w:noProof/>
               <w:lang w:val="hu-HU"/>
             </w:rPr>
-            <w:t>[8]</w:t>
+            <w:t>[9]</w:t>
           </w:r>
           <w:r>
             <w:fldChar w:fldCharType="end"/>
@@ -5702,7 +6690,7 @@
               <w:noProof/>
               <w:lang w:val="hu-HU"/>
             </w:rPr>
-            <w:t>[10, 13]</w:t>
+            <w:t>[11, 14]</w:t>
           </w:r>
           <w:r>
             <w:fldChar w:fldCharType="end"/>
@@ -5749,7 +6737,7 @@
               <w:noProof/>
               <w:lang w:val="hu-HU"/>
             </w:rPr>
-            <w:t>[10]</w:t>
+            <w:t>[11]</w:t>
           </w:r>
           <w:r>
             <w:fldChar w:fldCharType="end"/>
@@ -5802,7 +6790,7 @@
               <w:noProof/>
               <w:lang w:val="hu-HU"/>
             </w:rPr>
-            <w:t>[13]</w:t>
+            <w:t>[14]</w:t>
           </w:r>
           <w:r>
             <w:fldChar w:fldCharType="end"/>
@@ -5821,7 +6809,11 @@
         <w:t xml:space="preserve"> </w:t>
       </w:r>
       <w:r>
-        <w:t>SET (Secure Electronic Transaction)</w:t>
+        <w:t xml:space="preserve">SET (Secure </w:t>
+      </w:r>
+      <w:r>
+        <w:lastRenderedPageBreak/>
+        <w:t>Electronic Transaction)</w:t>
       </w:r>
       <w:sdt>
         <w:sdtPr>
@@ -5854,7 +6846,7 @@
               <w:noProof/>
               <w:lang w:val="hu-HU"/>
             </w:rPr>
-            <w:t>[8, 14]</w:t>
+            <w:t>[9, 15]</w:t>
           </w:r>
           <w:r>
             <w:fldChar w:fldCharType="end"/>
@@ -5904,7 +6896,7 @@
               <w:noProof/>
               <w:lang w:val="hu-HU"/>
             </w:rPr>
-            <w:t>[8]</w:t>
+            <w:t>[9]</w:t>
           </w:r>
           <w:r>
             <w:fldChar w:fldCharType="end"/>
@@ -5989,7 +6981,7 @@
               <w:noProof/>
               <w:lang w:val="hu-HU"/>
             </w:rPr>
-            <w:t>[10]</w:t>
+            <w:t>[11]</w:t>
           </w:r>
           <w:r>
             <w:fldChar w:fldCharType="end"/>
@@ -5999,7 +6991,6 @@
     </w:p>
     <w:p>
       <w:r>
-        <w:lastRenderedPageBreak/>
         <w:t xml:space="preserve">Digital certificates allow parties to prove their identity. They use an electronic key to encrypt and sign digital information. These certificates are issued by </w:t>
       </w:r>
       <w:r>
@@ -6039,7 +7030,7 @@
               <w:noProof/>
               <w:lang w:val="hu-HU"/>
             </w:rPr>
-            <w:t>[10]</w:t>
+            <w:t>[11]</w:t>
           </w:r>
           <w:r>
             <w:fldChar w:fldCharType="end"/>
@@ -6097,7 +7088,7 @@
               <w:noProof/>
               <w:lang w:val="hu-HU"/>
             </w:rPr>
-            <w:t>[10]</w:t>
+            <w:t>[11]</w:t>
           </w:r>
           <w:r>
             <w:fldChar w:fldCharType="end"/>
@@ -6188,7 +7179,7 @@
               <w:noProof/>
               <w:lang w:val="hu-HU"/>
             </w:rPr>
-            <w:t>[10]</w:t>
+            <w:t>[11]</w:t>
           </w:r>
           <w:r>
             <w:fldChar w:fldCharType="end"/>
@@ -6265,7 +7256,7 @@
               <w:noProof/>
               <w:lang w:val="hu-HU"/>
             </w:rPr>
-            <w:t>[11]</w:t>
+            <w:t>[12]</w:t>
           </w:r>
           <w:r>
             <w:fldChar w:fldCharType="end"/>
@@ -6317,6 +7308,7 @@
         </w:numPr>
       </w:pPr>
       <w:r>
+        <w:lastRenderedPageBreak/>
         <w:t>Infrastructure as a Service (IaaS)</w:t>
       </w:r>
     </w:p>
@@ -6355,7 +7347,7 @@
               <w:noProof/>
               <w:lang w:val="hu-HU"/>
             </w:rPr>
-            <w:t>[11]</w:t>
+            <w:t>[12]</w:t>
           </w:r>
           <w:r>
             <w:fldChar w:fldCharType="end"/>
@@ -6440,7 +7432,7 @@
               <w:noProof/>
               <w:lang w:val="hu-HU"/>
             </w:rPr>
-            <w:t>[13]</w:t>
+            <w:t>[14]</w:t>
           </w:r>
           <w:r>
             <w:fldChar w:fldCharType="end"/>
@@ -6501,7 +7493,7 @@
               <w:noProof/>
               <w:lang w:val="hu-HU"/>
             </w:rPr>
-            <w:t>[12]</w:t>
+            <w:t>[13]</w:t>
           </w:r>
           <w:r>
             <w:fldChar w:fldCharType="end"/>
@@ -6518,7 +7510,6 @@
         </w:numPr>
       </w:pPr>
       <w:r>
-        <w:lastRenderedPageBreak/>
         <w:t>Block storage</w:t>
       </w:r>
       <w:r>
@@ -6606,7 +7597,7 @@
               <w:noProof/>
               <w:lang w:val="hu-HU"/>
             </w:rPr>
-            <w:t>[15]</w:t>
+            <w:t>[16]</w:t>
           </w:r>
           <w:r>
             <w:fldChar w:fldCharType="end"/>
@@ -6707,7 +7698,7 @@
               <w:noProof/>
               <w:lang w:val="hu-HU"/>
             </w:rPr>
-            <w:t>[15]</w:t>
+            <w:t>[16]</w:t>
           </w:r>
           <w:r>
             <w:fldChar w:fldCharType="end"/>
@@ -6781,7 +7772,7 @@
               <w:noProof/>
               <w:lang w:val="hu-HU"/>
             </w:rPr>
-            <w:t>[15]</w:t>
+            <w:t>[16]</w:t>
           </w:r>
           <w:r>
             <w:fldChar w:fldCharType="end"/>
@@ -6824,7 +7815,7 @@
               <w:noProof/>
               <w:lang w:val="hu-HU"/>
             </w:rPr>
-            <w:t>[12]</w:t>
+            <w:t>[13]</w:t>
           </w:r>
           <w:r>
             <w:fldChar w:fldCharType="end"/>
@@ -6945,7 +7936,7 @@
               <w:noProof/>
               <w:lang w:val="hu-HU"/>
             </w:rPr>
-            <w:t>[11, 14]</w:t>
+            <w:t>[12, 15]</w:t>
           </w:r>
           <w:r>
             <w:fldChar w:fldCharType="end"/>
@@ -6989,7 +7980,7 @@
               <w:noProof/>
               <w:lang w:val="hu-HU"/>
             </w:rPr>
-            <w:t>[11]</w:t>
+            <w:t>[12]</w:t>
           </w:r>
           <w:r>
             <w:fldChar w:fldCharType="end"/>
@@ -7018,7 +8009,11 @@
         <w:t>,</w:t>
       </w:r>
       <w:r>
-        <w:t xml:space="preserve"> further proves this, where</w:t>
+        <w:t xml:space="preserve"> further proves </w:t>
+      </w:r>
+      <w:r>
+        <w:lastRenderedPageBreak/>
+        <w:t>this, where</w:t>
       </w:r>
       <w:r>
         <w:t xml:space="preserve"> more than 70% CTOs</w:t>
@@ -7057,7 +8052,7 @@
               <w:noProof/>
               <w:lang w:val="hu-HU"/>
             </w:rPr>
-            <w:t>[13]</w:t>
+            <w:t>[14]</w:t>
           </w:r>
           <w:r>
             <w:fldChar w:fldCharType="end"/>
@@ -7106,7 +8101,7 @@
               <w:noProof/>
               <w:lang w:val="hu-HU"/>
             </w:rPr>
-            <w:t>[11]</w:t>
+            <w:t>[12]</w:t>
           </w:r>
           <w:r>
             <w:fldChar w:fldCharType="end"/>
@@ -7176,11 +8171,7 @@
         <w:t xml:space="preserve"> The HAIL (high-availability and integrity layer)</w:t>
       </w:r>
       <w:r>
-        <w:t xml:space="preserve"> </w:t>
-      </w:r>
-      <w:r>
-        <w:lastRenderedPageBreak/>
-        <w:t xml:space="preserve">builds on top of </w:t>
+        <w:t xml:space="preserve"> builds on top of </w:t>
       </w:r>
       <w:r>
         <w:t>Proofs of Retrievability</w:t>
@@ -7222,7 +8213,7 @@
               <w:noProof/>
               <w:lang w:val="hu-HU"/>
             </w:rPr>
-            <w:t>[11]</w:t>
+            <w:t>[12]</w:t>
           </w:r>
           <w:r>
             <w:fldChar w:fldCharType="end"/>
@@ -7293,7 +8284,7 @@
               <w:noProof/>
               <w:lang w:val="hu-HU"/>
             </w:rPr>
-            <w:t>[13]</w:t>
+            <w:t>[14]</w:t>
           </w:r>
           <w:r>
             <w:fldChar w:fldCharType="end"/>
@@ -7343,7 +8334,7 @@
               <w:noProof/>
               <w:lang w:val="hu-HU"/>
             </w:rPr>
-            <w:t>[16]</w:t>
+            <w:t>[17]</w:t>
           </w:r>
           <w:r>
             <w:fldChar w:fldCharType="end"/>
@@ -7410,7 +8401,7 @@
               <w:noProof/>
               <w:lang w:val="hu-HU"/>
             </w:rPr>
-            <w:t>[11]</w:t>
+            <w:t>[12]</w:t>
           </w:r>
           <w:r>
             <w:fldChar w:fldCharType="end"/>
@@ -7471,7 +8462,7 @@
               <w:noProof/>
               <w:lang w:val="hu-HU"/>
             </w:rPr>
-            <w:t>[13]</w:t>
+            <w:t>[14]</w:t>
           </w:r>
           <w:r>
             <w:fldChar w:fldCharType="end"/>
@@ -7523,7 +8514,7 @@
               <w:noProof/>
               <w:lang w:val="hu-HU"/>
             </w:rPr>
-            <w:t>[11, 13]</w:t>
+            <w:t>[12, 14]</w:t>
           </w:r>
           <w:r>
             <w:fldChar w:fldCharType="end"/>
@@ -7579,7 +8570,7 @@
               <w:noProof/>
               <w:lang w:val="hu-HU"/>
             </w:rPr>
-            <w:t>[11]</w:t>
+            <w:t>[12]</w:t>
           </w:r>
           <w:r>
             <w:fldChar w:fldCharType="end"/>
@@ -7595,7 +8586,11 @@
         <w:t xml:space="preserve"> </w:t>
       </w:r>
       <w:r>
-        <w:t>operations, such as the search operation, are possible without decryption. In-memory database encryption utilizes a synchronizer which provides the key to the client, to decrypt the data it wants to access.</w:t>
+        <w:t xml:space="preserve">operations, such as the </w:t>
+      </w:r>
+      <w:r>
+        <w:lastRenderedPageBreak/>
+        <w:t>search operation, are possible without decryption. In-memory database encryption utilizes a synchronizer which provides the key to the client, to decrypt the data it wants to access.</w:t>
       </w:r>
       <w:r>
         <w:t xml:space="preserve"> The drawback of this approach is the delay that the synchronizer adds however this issue can be addressed by </w:t>
@@ -7637,7 +8632,7 @@
               <w:noProof/>
               <w:lang w:val="hu-HU"/>
             </w:rPr>
-            <w:t>[11]</w:t>
+            <w:t>[12]</w:t>
           </w:r>
           <w:r>
             <w:fldChar w:fldCharType="end"/>
@@ -7704,7 +8699,7 @@
               <w:noProof/>
               <w:lang w:val="hu-HU"/>
             </w:rPr>
-            <w:t>[11]</w:t>
+            <w:t>[12]</w:t>
           </w:r>
           <w:r>
             <w:fldChar w:fldCharType="end"/>
@@ -7720,7 +8715,6 @@
         <w:t xml:space="preserve"> RSA can be used for the key </w:t>
       </w:r>
       <w:r>
-        <w:lastRenderedPageBreak/>
         <w:t>exchange</w:t>
       </w:r>
       <w:r>
@@ -7772,7 +8766,7 @@
               <w:noProof/>
               <w:lang w:val="hu-HU"/>
             </w:rPr>
-            <w:t>[11]</w:t>
+            <w:t>[12]</w:t>
           </w:r>
           <w:r>
             <w:fldChar w:fldCharType="end"/>
@@ -7833,7 +8827,7 @@
               <w:noProof/>
               <w:lang w:val="hu-HU"/>
             </w:rPr>
-            <w:t>[11]</w:t>
+            <w:t>[12]</w:t>
           </w:r>
           <w:r>
             <w:fldChar w:fldCharType="end"/>
@@ -7900,7 +8894,7 @@
               <w:noProof/>
               <w:lang w:val="hu-HU"/>
             </w:rPr>
-            <w:t>[11]</w:t>
+            <w:t>[12]</w:t>
           </w:r>
           <w:r>
             <w:fldChar w:fldCharType="end"/>
@@ -7964,7 +8958,7 @@
               <w:noProof/>
               <w:lang w:val="hu-HU"/>
             </w:rPr>
-            <w:t>[11]</w:t>
+            <w:t>[12]</w:t>
           </w:r>
           <w:r>
             <w:fldChar w:fldCharType="end"/>
@@ -8036,7 +9030,7 @@
             <w:rPr>
               <w:noProof/>
             </w:rPr>
-            <w:t>[13]</w:t>
+            <w:t>[14]</w:t>
           </w:r>
           <w:r>
             <w:fldChar w:fldCharType="end"/>
@@ -8097,7 +9091,7 @@
               <w:noProof/>
               <w:lang w:val="hu-HU"/>
             </w:rPr>
-            <w:t>[11]</w:t>
+            <w:t>[12]</w:t>
           </w:r>
           <w:r>
             <w:fldChar w:fldCharType="end"/>
@@ -8114,6 +9108,7 @@
         </w:numPr>
       </w:pPr>
       <w:r>
+        <w:lastRenderedPageBreak/>
         <w:t>Enabling users to have control over their data and preventing data theft</w:t>
       </w:r>
       <w:r>
@@ -8209,7 +9204,7 @@
               <w:noProof/>
               <w:lang w:val="hu-HU"/>
             </w:rPr>
-            <w:t>[11]</w:t>
+            <w:t>[12]</w:t>
           </w:r>
           <w:r>
             <w:fldChar w:fldCharType="end"/>
@@ -8229,7 +9224,6 @@
     </w:p>
     <w:p>
       <w:r>
-        <w:lastRenderedPageBreak/>
         <w:t>This section focuses on three main ecommerce platforms: Alibaba, Amazon and eBay.</w:t>
       </w:r>
       <w:r>
@@ -8368,7 +9362,7 @@
               <w:noProof/>
               <w:lang w:val="hu-HU"/>
             </w:rPr>
-            <w:t>[17]</w:t>
+            <w:t>[18]</w:t>
           </w:r>
           <w:r>
             <w:fldChar w:fldCharType="end"/>
@@ -8419,7 +9413,7 @@
               <w:noProof/>
               <w:lang w:val="hu-HU"/>
             </w:rPr>
-            <w:t>[17]</w:t>
+            <w:t>[18]</w:t>
           </w:r>
           <w:r>
             <w:fldChar w:fldCharType="end"/>
@@ -8473,7 +9467,7 @@
               <w:noProof/>
               <w:lang w:val="hu-HU"/>
             </w:rPr>
-            <w:t>[17]</w:t>
+            <w:t>[18]</w:t>
           </w:r>
           <w:r>
             <w:fldChar w:fldCharType="end"/>
@@ -8594,7 +9588,7 @@
               <w:noProof/>
               <w:lang w:val="hu-HU"/>
             </w:rPr>
-            <w:t>[17, 18]</w:t>
+            <w:t>[18, 19]</w:t>
           </w:r>
           <w:r>
             <w:fldChar w:fldCharType="end"/>
@@ -8644,7 +9638,7 @@
               <w:noProof/>
               <w:lang w:val="hu-HU"/>
             </w:rPr>
-            <w:t>[19]</w:t>
+            <w:t>[20]</w:t>
           </w:r>
           <w:r>
             <w:fldChar w:fldCharType="end"/>
@@ -8654,6 +9648,7 @@
     </w:p>
     <w:p>
       <w:r>
+        <w:lastRenderedPageBreak/>
         <w:t>A typical deal is made with the following workflow</w:t>
       </w:r>
       <w:r>
@@ -8824,7 +9819,7 @@
               <w:noProof/>
               <w:lang w:val="hu-HU"/>
             </w:rPr>
-            <w:t>[20]</w:t>
+            <w:t>[21]</w:t>
           </w:r>
           <w:r>
             <w:fldChar w:fldCharType="end"/>
@@ -8873,7 +9868,7 @@
               <w:noProof/>
               <w:lang w:val="hu-HU"/>
             </w:rPr>
-            <w:t>[20]</w:t>
+            <w:t>[21]</w:t>
           </w:r>
           <w:r>
             <w:fldChar w:fldCharType="end"/>
@@ -8890,7 +9885,6 @@
         </w:numPr>
       </w:pPr>
       <w:r>
-        <w:lastRenderedPageBreak/>
         <w:t xml:space="preserve">Ocean </w:t>
       </w:r>
       <w:r>
@@ -9297,7 +10291,7 @@
               <w:noProof/>
               <w:lang w:val="hu-HU"/>
             </w:rPr>
-            <w:t>[21]</w:t>
+            <w:t>[22]</w:t>
           </w:r>
           <w:r>
             <w:fldChar w:fldCharType="end"/>
@@ -9307,6 +10301,7 @@
     </w:p>
     <w:p>
       <w:r>
+        <w:lastRenderedPageBreak/>
         <w:t xml:space="preserve">The original vision of Amazon was to provide </w:t>
       </w:r>
       <w:r>
@@ -9391,7 +10386,7 @@
               <w:noProof/>
               <w:lang w:val="hu-HU"/>
             </w:rPr>
-            <w:t>[21]</w:t>
+            <w:t>[22]</w:t>
           </w:r>
           <w:r>
             <w:fldChar w:fldCharType="end"/>
@@ -9435,7 +10430,7 @@
               <w:noProof/>
               <w:lang w:val="hu-HU"/>
             </w:rPr>
-            <w:t>[22]</w:t>
+            <w:t>[23]</w:t>
           </w:r>
           <w:r>
             <w:fldChar w:fldCharType="end"/>
@@ -9502,11 +10497,7 @@
         <w:t xml:space="preserve"> </w:t>
       </w:r>
       <w:r>
-        <w:t xml:space="preserve">From the sellers’ </w:t>
-      </w:r>
-      <w:r>
-        <w:lastRenderedPageBreak/>
-        <w:t>perspective,</w:t>
+        <w:t>From the sellers’ perspective,</w:t>
       </w:r>
       <w:r>
         <w:t xml:space="preserve"> Amazon’s revenue</w:t>
@@ -9638,7 +10629,7 @@
               <w:noProof/>
               <w:lang w:val="hu-HU"/>
             </w:rPr>
-            <w:t>[22]</w:t>
+            <w:t>[23]</w:t>
           </w:r>
           <w:r>
             <w:fldChar w:fldCharType="end"/>
@@ -9765,7 +10756,7 @@
               <w:noProof/>
               <w:lang w:val="hu-HU"/>
             </w:rPr>
-            <w:t>[22]</w:t>
+            <w:t>[23]</w:t>
           </w:r>
           <w:r>
             <w:fldChar w:fldCharType="end"/>
@@ -9833,7 +10824,7 @@
               <w:noProof/>
               <w:lang w:val="hu-HU"/>
             </w:rPr>
-            <w:t>[23]</w:t>
+            <w:t>[24]</w:t>
           </w:r>
           <w:r>
             <w:fldChar w:fldCharType="end"/>
@@ -9945,7 +10936,7 @@
               <w:noProof/>
               <w:lang w:val="hu-HU"/>
             </w:rPr>
-            <w:t>[24]</w:t>
+            <w:t>[25]</w:t>
           </w:r>
           <w:r>
             <w:fldChar w:fldCharType="end"/>
@@ -9955,6 +10946,7 @@
     </w:p>
     <w:p>
       <w:r>
+        <w:lastRenderedPageBreak/>
         <w:t>Final fees are a significant source of eBay</w:t>
       </w:r>
       <w:r>
@@ -10021,7 +11013,7 @@
               <w:noProof/>
               <w:lang w:val="hu-HU"/>
             </w:rPr>
-            <w:t>[24]</w:t>
+            <w:t>[25]</w:t>
           </w:r>
           <w:r>
             <w:fldChar w:fldCharType="end"/>
@@ -10112,7 +11104,7 @@
               <w:noProof/>
               <w:lang w:val="hu-HU"/>
             </w:rPr>
-            <w:t>[25]</w:t>
+            <w:t>[26]</w:t>
           </w:r>
           <w:r>
             <w:fldChar w:fldCharType="end"/>
@@ -10138,11 +11130,7 @@
         <w:t xml:space="preserve"> the focus is on</w:t>
       </w:r>
       <w:r>
-        <w:t xml:space="preserve"> WooCommerce instead of Shopify is </w:t>
-      </w:r>
-      <w:r>
-        <w:lastRenderedPageBreak/>
-        <w:t>due to its open-source, highly customizable nature</w:t>
+        <w:t xml:space="preserve"> WooCommerce instead of Shopify is due to its open-source, highly customizable nature</w:t>
       </w:r>
       <w:r>
         <w:t xml:space="preserve">, </w:t>
@@ -10184,7 +11172,7 @@
               <w:noProof/>
               <w:lang w:val="hu-HU"/>
             </w:rPr>
-            <w:t>[26]</w:t>
+            <w:t>[27]</w:t>
           </w:r>
           <w:r>
             <w:fldChar w:fldCharType="end"/>
@@ -10225,7 +11213,7 @@
               <w:noProof/>
               <w:lang w:val="hu-HU"/>
             </w:rPr>
-            <w:t>[27]</w:t>
+            <w:t>[28]</w:t>
           </w:r>
           <w:r>
             <w:fldChar w:fldCharType="end"/>
@@ -10277,7 +11265,7 @@
               <w:noProof/>
               <w:lang w:val="hu-HU"/>
             </w:rPr>
-            <w:t>[28]</w:t>
+            <w:t>[29]</w:t>
           </w:r>
           <w:r>
             <w:fldChar w:fldCharType="end"/>
@@ -10394,7 +11382,7 @@
               <w:noProof/>
               <w:lang w:val="hu-HU"/>
             </w:rPr>
-            <w:t>[28]</w:t>
+            <w:t>[29]</w:t>
           </w:r>
           <w:r>
             <w:fldChar w:fldCharType="end"/>
@@ -10557,7 +11545,7 @@
               <w:noProof/>
               <w:lang w:val="hu-HU"/>
             </w:rPr>
-            <w:t>[29]</w:t>
+            <w:t>[30]</w:t>
           </w:r>
           <w:r>
             <w:fldChar w:fldCharType="end"/>
@@ -10594,7 +11582,7 @@
               <w:noProof/>
               <w:lang w:val="hu-HU"/>
             </w:rPr>
-            <w:t>[30]</w:t>
+            <w:t>[31]</w:t>
           </w:r>
           <w:r>
             <w:fldChar w:fldCharType="end"/>
@@ -11342,7 +12330,13 @@
         <w:t>3</w:t>
       </w:r>
       <w:r>
-        <w:t xml:space="preserve"> – Product Page</w:t>
+        <w:t xml:space="preserve"> – </w:t>
+      </w:r>
+      <w:r>
+        <w:t>Product</w:t>
+      </w:r>
+      <w:r>
+        <w:t xml:space="preserve"> Page</w:t>
       </w:r>
       <w:r>
         <w:fldChar w:fldCharType="end"/>
@@ -11484,6 +12478,14 @@
       <w:bookmarkEnd w:id="24"/>
     </w:p>
     <w:p>
+      <w:pPr>
+        <w:sectPr>
+          <w:pgSz w:w="12240" w:h="15840"/>
+          <w:pgMar w:top="1418" w:right="1440" w:bottom="2268" w:left="1985" w:header="720" w:footer="720" w:gutter="0"/>
+          <w:cols w:space="720"/>
+          <w:docGrid w:linePitch="360"/>
+        </w:sectPr>
+      </w:pPr>
       <w:r>
         <w:fldChar w:fldCharType="begin"/>
       </w:r>
@@ -11536,7 +12538,147 @@
         <w:t>address.</w:t>
       </w:r>
     </w:p>
-    <w:p/>
+    <w:p>
+      <w:pPr>
+        <w:pStyle w:val="Heading1"/>
+      </w:pPr>
+      <w:r>
+        <w:lastRenderedPageBreak/>
+        <w:t>Implementation</w:t>
+      </w:r>
+    </w:p>
+    <w:p>
+      <w:pPr>
+        <w:pStyle w:val="Heading2"/>
+      </w:pPr>
+      <w:r>
+        <w:t>Frontend Website</w:t>
+      </w:r>
+    </w:p>
+    <w:p>
+      <w:r>
+        <w:t>I started the implementation of the frontend website by setting up the appropriate environment.</w:t>
+      </w:r>
+      <w:r>
+        <w:t xml:space="preserve"> I</w:t>
+      </w:r>
+      <w:r>
+        <w:t xml:space="preserve"> reviewed whether I had the necessary programs installed, such as</w:t>
+      </w:r>
+      <w:r>
+        <w:t xml:space="preserve"> Angular CLI version</w:t>
+      </w:r>
+      <w:r>
+        <w:t xml:space="preserve">, Node.js and the </w:t>
+      </w:r>
+      <w:proofErr w:type="spellStart"/>
+      <w:r>
+        <w:t>npm</w:t>
+      </w:r>
+      <w:proofErr w:type="spellEnd"/>
+      <w:r>
+        <w:t xml:space="preserve"> package of</w:t>
+      </w:r>
+      <w:r>
+        <w:t xml:space="preserve"> </w:t>
+      </w:r>
+      <w:proofErr w:type="spellStart"/>
+      <w:r>
+        <w:t>PrimeNG</w:t>
+      </w:r>
+      <w:proofErr w:type="spellEnd"/>
+      <w:r>
+        <w:t>.</w:t>
+      </w:r>
+      <w:r>
+        <w:t xml:space="preserve"> </w:t>
+      </w:r>
+      <w:r>
+        <w:t>Initially I focused on my biggest weakness, which was CSS, by practicing it independently of the project and later on gradually building components within the project.</w:t>
+      </w:r>
+    </w:p>
+    <w:p>
+      <w:r>
+        <w:t>Basic responsiveness (responding to zoom and different screen sizes) was an important aspect in development process, however my initial approach to adjust the size of the components based on the screen with and height, later on using viewport, proved to be</w:t>
+      </w:r>
+      <w:r>
+        <w:t xml:space="preserve"> inaccurate.</w:t>
+      </w:r>
+      <w:r>
+        <w:t xml:space="preserve"> Later on, I realized I could use rem as a unit of measurement, which sets the size of the components relative to the root font size. </w:t>
+      </w:r>
+      <w:r>
+        <w:t xml:space="preserve">This resulted in significant improvement in responsiveness in case of zooming albeit this alone does not make the website mobile-friendly. Since building a working website first was more urgent, I decided to lower the priority of making it mobile friendly and </w:t>
+      </w:r>
+      <w:r>
+        <w:t>focus</w:t>
+      </w:r>
+      <w:r>
+        <w:t xml:space="preserve"> on the development of the main functionalities of the website</w:t>
+      </w:r>
+      <w:r>
+        <w:t xml:space="preserve"> and only once that is finished, then make the website responsive. </w:t>
+      </w:r>
+      <w:r>
+        <w:t>Typically,</w:t>
+      </w:r>
+      <w:r>
+        <w:t xml:space="preserve"> it is recommended to take a mobile-first approach</w:t>
+      </w:r>
+      <w:r>
+        <w:t xml:space="preserve"> </w:t>
+      </w:r>
+      <w:r>
+        <w:t>and develop the mobile version of the website first</w:t>
+      </w:r>
+      <w:r>
+        <w:t xml:space="preserve"> (since it is easier to create a desktop version from there</w:t>
+      </w:r>
+      <w:r>
+        <w:t>,</w:t>
+      </w:r>
+      <w:r>
+        <w:t xml:space="preserve"> unlike the other way around)</w:t>
+      </w:r>
+      <w:r>
+        <w:t>, however in my case the main focus was on the desktop version.</w:t>
+      </w:r>
+    </w:p>
+    <w:p>
+      <w:r>
+        <w:t>Unsurprisingly, due to the fact that I did a lot of trial and error, the folder structure got cluttered quickly, which I decided not to bother, until I reach a stable state of the website.</w:t>
+      </w:r>
+      <w:r>
+        <w:t xml:space="preserve"> Once I designed the subsections that appear on every page (the header and the footer), I decided to create a systema for my components.</w:t>
+      </w:r>
+      <w:r>
+        <w:t xml:space="preserve"> I decided to hierarchically and logically group the components together, e.g., the components </w:t>
+      </w:r>
+      <w:r>
+        <w:t>used by the navigation bar would appear under its folder (unless it is used within other components too, in which case it should be</w:t>
+      </w:r>
+      <w:r>
+        <w:t xml:space="preserve"> placed</w:t>
+      </w:r>
+      <w:r>
+        <w:t xml:space="preserve"> in a folder designated for shared components).</w:t>
+      </w:r>
+      <w:r>
+        <w:t xml:space="preserve"> Although I was not sure whether I can settle for this structure</w:t>
+      </w:r>
+      <w:r>
+        <w:t xml:space="preserve"> </w:t>
+      </w:r>
+      <w:r>
+        <w:t xml:space="preserve">for the entire duration of the project, having organized the folder </w:t>
+      </w:r>
+      <w:r>
+        <w:t xml:space="preserve">structure </w:t>
+      </w:r>
+      <w:r>
+        <w:t xml:space="preserve">significantly simplified overviewing the project. </w:t>
+      </w:r>
+    </w:p>
     <w:p>
       <w:pPr>
         <w:sectPr>
@@ -11611,7 +12753,7 @@
             </w:p>
             <w:tbl>
               <w:tblPr>
-                <w:tblW w:w="5000" w:type="pct"/>
+                <w:tblW w:w="8731" w:type="dxa"/>
                 <w:tblCellSpacing w:w="15" w:type="dxa"/>
                 <w:tblLayout w:type="fixed"/>
                 <w:tblCellMar>
@@ -11624,16 +12766,16 @@
               </w:tblPr>
               <w:tblGrid>
                 <w:gridCol w:w="567"/>
-                <w:gridCol w:w="8248"/>
+                <w:gridCol w:w="8164"/>
               </w:tblGrid>
               <w:tr>
                 <w:trPr>
-                  <w:divId w:val="1413696675"/>
+                  <w:divId w:val="1615864213"/>
                   <w:tblCellSpacing w:w="15" w:type="dxa"/>
                 </w:trPr>
                 <w:tc>
                   <w:tcPr>
-                    <w:tcW w:w="296" w:type="pct"/>
+                    <w:tcW w:w="522" w:type="dxa"/>
                     <w:hideMark/>
                   </w:tcPr>
                   <w:p>
@@ -11653,7 +12795,7 @@
                 </w:tc>
                 <w:tc>
                   <w:tcPr>
-                    <w:tcW w:w="4653" w:type="pct"/>
+                    <w:tcW w:w="8119" w:type="dxa"/>
                     <w:hideMark/>
                   </w:tcPr>
                   <w:p>
@@ -11688,12 +12830,12 @@
               </w:tr>
               <w:tr>
                 <w:trPr>
-                  <w:divId w:val="1413696675"/>
+                  <w:divId w:val="1615864213"/>
                   <w:tblCellSpacing w:w="15" w:type="dxa"/>
                 </w:trPr>
                 <w:tc>
                   <w:tcPr>
-                    <w:tcW w:w="296" w:type="pct"/>
+                    <w:tcW w:w="522" w:type="dxa"/>
                     <w:hideMark/>
                   </w:tcPr>
                   <w:p>
@@ -11713,7 +12855,7 @@
                 </w:tc>
                 <w:tc>
                   <w:tcPr>
-                    <w:tcW w:w="4653" w:type="pct"/>
+                    <w:tcW w:w="8119" w:type="dxa"/>
                     <w:hideMark/>
                   </w:tcPr>
                   <w:p>
@@ -11748,12 +12890,12 @@
               </w:tr>
               <w:tr>
                 <w:trPr>
-                  <w:divId w:val="1413696675"/>
+                  <w:divId w:val="1615864213"/>
                   <w:tblCellSpacing w:w="15" w:type="dxa"/>
                 </w:trPr>
                 <w:tc>
                   <w:tcPr>
-                    <w:tcW w:w="296" w:type="pct"/>
+                    <w:tcW w:w="522" w:type="dxa"/>
                     <w:hideMark/>
                   </w:tcPr>
                   <w:p>
@@ -11773,7 +12915,7 @@
                 </w:tc>
                 <w:tc>
                   <w:tcPr>
-                    <w:tcW w:w="4653" w:type="pct"/>
+                    <w:tcW w:w="8119" w:type="dxa"/>
                     <w:hideMark/>
                   </w:tcPr>
                   <w:p>
@@ -11794,12 +12936,12 @@
               </w:tr>
               <w:tr>
                 <w:trPr>
-                  <w:divId w:val="1413696675"/>
+                  <w:divId w:val="1615864213"/>
                   <w:tblCellSpacing w:w="15" w:type="dxa"/>
                 </w:trPr>
                 <w:tc>
                   <w:tcPr>
-                    <w:tcW w:w="296" w:type="pct"/>
+                    <w:tcW w:w="522" w:type="dxa"/>
                     <w:hideMark/>
                   </w:tcPr>
                   <w:p>
@@ -11819,7 +12961,7 @@
                 </w:tc>
                 <w:tc>
                   <w:tcPr>
-                    <w:tcW w:w="4653" w:type="pct"/>
+                    <w:tcW w:w="8119" w:type="dxa"/>
                     <w:hideMark/>
                   </w:tcPr>
                   <w:p>
@@ -11840,12 +12982,12 @@
               </w:tr>
               <w:tr>
                 <w:trPr>
-                  <w:divId w:val="1413696675"/>
+                  <w:divId w:val="1615864213"/>
                   <w:tblCellSpacing w:w="15" w:type="dxa"/>
                 </w:trPr>
                 <w:tc>
                   <w:tcPr>
-                    <w:tcW w:w="296" w:type="pct"/>
+                    <w:tcW w:w="522" w:type="dxa"/>
                     <w:hideMark/>
                   </w:tcPr>
                   <w:p>
@@ -11865,7 +13007,7 @@
                 </w:tc>
                 <w:tc>
                   <w:tcPr>
-                    <w:tcW w:w="4653" w:type="pct"/>
+                    <w:tcW w:w="8119" w:type="dxa"/>
                     <w:hideMark/>
                   </w:tcPr>
                   <w:p>
@@ -11886,12 +13028,12 @@
               </w:tr>
               <w:tr>
                 <w:trPr>
-                  <w:divId w:val="1413696675"/>
+                  <w:divId w:val="1615864213"/>
                   <w:tblCellSpacing w:w="15" w:type="dxa"/>
                 </w:trPr>
                 <w:tc>
                   <w:tcPr>
-                    <w:tcW w:w="296" w:type="pct"/>
+                    <w:tcW w:w="522" w:type="dxa"/>
                     <w:hideMark/>
                   </w:tcPr>
                   <w:p>
@@ -11911,7 +13053,7 @@
                 </w:tc>
                 <w:tc>
                   <w:tcPr>
-                    <w:tcW w:w="4653" w:type="pct"/>
+                    <w:tcW w:w="8119" w:type="dxa"/>
                     <w:hideMark/>
                   </w:tcPr>
                   <w:p>
@@ -11946,12 +13088,12 @@
               </w:tr>
               <w:tr>
                 <w:trPr>
-                  <w:divId w:val="1413696675"/>
+                  <w:divId w:val="1615864213"/>
                   <w:tblCellSpacing w:w="15" w:type="dxa"/>
                 </w:trPr>
                 <w:tc>
                   <w:tcPr>
-                    <w:tcW w:w="296" w:type="pct"/>
+                    <w:tcW w:w="522" w:type="dxa"/>
                     <w:hideMark/>
                   </w:tcPr>
                   <w:p>
@@ -11971,7 +13113,7 @@
                 </w:tc>
                 <w:tc>
                   <w:tcPr>
-                    <w:tcW w:w="4653" w:type="pct"/>
+                    <w:tcW w:w="8119" w:type="dxa"/>
                     <w:hideMark/>
                   </w:tcPr>
                   <w:p>
@@ -11992,12 +13134,12 @@
               </w:tr>
               <w:tr>
                 <w:trPr>
-                  <w:divId w:val="1413696675"/>
+                  <w:divId w:val="1615864213"/>
                   <w:tblCellSpacing w:w="15" w:type="dxa"/>
                 </w:trPr>
                 <w:tc>
                   <w:tcPr>
-                    <w:tcW w:w="296" w:type="pct"/>
+                    <w:tcW w:w="522" w:type="dxa"/>
                     <w:hideMark/>
                   </w:tcPr>
                   <w:p>
@@ -12017,7 +13159,53 @@
                 </w:tc>
                 <w:tc>
                   <w:tcPr>
-                    <w:tcW w:w="4653" w:type="pct"/>
+                    <w:tcW w:w="8119" w:type="dxa"/>
+                    <w:hideMark/>
+                  </w:tcPr>
+                  <w:p>
+                    <w:pPr>
+                      <w:pStyle w:val="Bibliography"/>
+                      <w:rPr>
+                        <w:noProof/>
+                      </w:rPr>
+                    </w:pPr>
+                    <w:r>
+                      <w:rPr>
+                        <w:noProof/>
+                      </w:rPr>
+                      <w:t xml:space="preserve">A. Wathan and S. Schroger, Refactoring UI, 2018. </w:t>
+                    </w:r>
+                  </w:p>
+                </w:tc>
+              </w:tr>
+              <w:tr>
+                <w:trPr>
+                  <w:divId w:val="1615864213"/>
+                  <w:tblCellSpacing w:w="15" w:type="dxa"/>
+                </w:trPr>
+                <w:tc>
+                  <w:tcPr>
+                    <w:tcW w:w="522" w:type="dxa"/>
+                    <w:hideMark/>
+                  </w:tcPr>
+                  <w:p>
+                    <w:pPr>
+                      <w:pStyle w:val="Bibliography"/>
+                      <w:rPr>
+                        <w:noProof/>
+                      </w:rPr>
+                    </w:pPr>
+                    <w:r>
+                      <w:rPr>
+                        <w:noProof/>
+                      </w:rPr>
+                      <w:t xml:space="preserve">[9] </w:t>
+                    </w:r>
+                  </w:p>
+                </w:tc>
+                <w:tc>
+                  <w:tcPr>
+                    <w:tcW w:w="8119" w:type="dxa"/>
                     <w:hideMark/>
                   </w:tcPr>
                   <w:p>
@@ -12052,12 +13240,12 @@
               </w:tr>
               <w:tr>
                 <w:trPr>
-                  <w:divId w:val="1413696675"/>
+                  <w:divId w:val="1615864213"/>
                   <w:tblCellSpacing w:w="15" w:type="dxa"/>
                 </w:trPr>
                 <w:tc>
                   <w:tcPr>
-                    <w:tcW w:w="296" w:type="pct"/>
+                    <w:tcW w:w="522" w:type="dxa"/>
                     <w:hideMark/>
                   </w:tcPr>
                   <w:p>
@@ -12071,13 +13259,13 @@
                       <w:rPr>
                         <w:noProof/>
                       </w:rPr>
-                      <w:t xml:space="preserve">[9] </w:t>
+                      <w:t xml:space="preserve">[10] </w:t>
                     </w:r>
                   </w:p>
                 </w:tc>
                 <w:tc>
                   <w:tcPr>
-                    <w:tcW w:w="4653" w:type="pct"/>
+                    <w:tcW w:w="8119" w:type="dxa"/>
                     <w:hideMark/>
                   </w:tcPr>
                   <w:p>
@@ -12112,12 +13300,12 @@
               </w:tr>
               <w:tr>
                 <w:trPr>
-                  <w:divId w:val="1413696675"/>
+                  <w:divId w:val="1615864213"/>
                   <w:tblCellSpacing w:w="15" w:type="dxa"/>
                 </w:trPr>
                 <w:tc>
                   <w:tcPr>
-                    <w:tcW w:w="296" w:type="pct"/>
+                    <w:tcW w:w="522" w:type="dxa"/>
                     <w:hideMark/>
                   </w:tcPr>
                   <w:p>
@@ -12131,13 +13319,13 @@
                       <w:rPr>
                         <w:noProof/>
                       </w:rPr>
-                      <w:t xml:space="preserve">[10] </w:t>
+                      <w:t xml:space="preserve">[11] </w:t>
                     </w:r>
                   </w:p>
                 </w:tc>
                 <w:tc>
                   <w:tcPr>
-                    <w:tcW w:w="4653" w:type="pct"/>
+                    <w:tcW w:w="8119" w:type="dxa"/>
                     <w:hideMark/>
                   </w:tcPr>
                   <w:p>
@@ -12172,12 +13360,12 @@
               </w:tr>
               <w:tr>
                 <w:trPr>
-                  <w:divId w:val="1413696675"/>
+                  <w:divId w:val="1615864213"/>
                   <w:tblCellSpacing w:w="15" w:type="dxa"/>
                 </w:trPr>
                 <w:tc>
                   <w:tcPr>
-                    <w:tcW w:w="296" w:type="pct"/>
+                    <w:tcW w:w="522" w:type="dxa"/>
                     <w:hideMark/>
                   </w:tcPr>
                   <w:p>
@@ -12191,13 +13379,13 @@
                       <w:rPr>
                         <w:noProof/>
                       </w:rPr>
-                      <w:t xml:space="preserve">[11] </w:t>
+                      <w:t xml:space="preserve">[12] </w:t>
                     </w:r>
                   </w:p>
                 </w:tc>
                 <w:tc>
                   <w:tcPr>
-                    <w:tcW w:w="4653" w:type="pct"/>
+                    <w:tcW w:w="8119" w:type="dxa"/>
                     <w:hideMark/>
                   </w:tcPr>
                   <w:p>
@@ -12232,12 +13420,12 @@
               </w:tr>
               <w:tr>
                 <w:trPr>
-                  <w:divId w:val="1413696675"/>
+                  <w:divId w:val="1615864213"/>
                   <w:tblCellSpacing w:w="15" w:type="dxa"/>
                 </w:trPr>
                 <w:tc>
                   <w:tcPr>
-                    <w:tcW w:w="296" w:type="pct"/>
+                    <w:tcW w:w="522" w:type="dxa"/>
                     <w:hideMark/>
                   </w:tcPr>
                   <w:p>
@@ -12251,13 +13439,13 @@
                       <w:rPr>
                         <w:noProof/>
                       </w:rPr>
-                      <w:t xml:space="preserve">[12] </w:t>
+                      <w:t xml:space="preserve">[13] </w:t>
                     </w:r>
                   </w:p>
                 </w:tc>
                 <w:tc>
                   <w:tcPr>
-                    <w:tcW w:w="4653" w:type="pct"/>
+                    <w:tcW w:w="8119" w:type="dxa"/>
                     <w:hideMark/>
                   </w:tcPr>
                   <w:p>
@@ -12292,12 +13480,12 @@
               </w:tr>
               <w:tr>
                 <w:trPr>
-                  <w:divId w:val="1413696675"/>
+                  <w:divId w:val="1615864213"/>
                   <w:tblCellSpacing w:w="15" w:type="dxa"/>
                 </w:trPr>
                 <w:tc>
                   <w:tcPr>
-                    <w:tcW w:w="296" w:type="pct"/>
+                    <w:tcW w:w="522" w:type="dxa"/>
                     <w:hideMark/>
                   </w:tcPr>
                   <w:p>
@@ -12311,13 +13499,13 @@
                       <w:rPr>
                         <w:noProof/>
                       </w:rPr>
-                      <w:t xml:space="preserve">[13] </w:t>
+                      <w:t xml:space="preserve">[14] </w:t>
                     </w:r>
                   </w:p>
                 </w:tc>
                 <w:tc>
                   <w:tcPr>
-                    <w:tcW w:w="4653" w:type="pct"/>
+                    <w:tcW w:w="8119" w:type="dxa"/>
                     <w:hideMark/>
                   </w:tcPr>
                   <w:p>
@@ -12352,12 +13540,12 @@
               </w:tr>
               <w:tr>
                 <w:trPr>
-                  <w:divId w:val="1413696675"/>
+                  <w:divId w:val="1615864213"/>
                   <w:tblCellSpacing w:w="15" w:type="dxa"/>
                 </w:trPr>
                 <w:tc>
                   <w:tcPr>
-                    <w:tcW w:w="296" w:type="pct"/>
+                    <w:tcW w:w="522" w:type="dxa"/>
                     <w:hideMark/>
                   </w:tcPr>
                   <w:p>
@@ -12371,13 +13559,14 @@
                       <w:rPr>
                         <w:noProof/>
                       </w:rPr>
-                      <w:t xml:space="preserve">[14] </w:t>
+                      <w:lastRenderedPageBreak/>
+                      <w:t xml:space="preserve">[15] </w:t>
                     </w:r>
                   </w:p>
                 </w:tc>
                 <w:tc>
                   <w:tcPr>
-                    <w:tcW w:w="4653" w:type="pct"/>
+                    <w:tcW w:w="8119" w:type="dxa"/>
                     <w:hideMark/>
                   </w:tcPr>
                   <w:p>
@@ -12412,60 +13601,12 @@
               </w:tr>
               <w:tr>
                 <w:trPr>
-                  <w:divId w:val="1413696675"/>
+                  <w:divId w:val="1615864213"/>
                   <w:tblCellSpacing w:w="15" w:type="dxa"/>
                 </w:trPr>
                 <w:tc>
                   <w:tcPr>
-                    <w:tcW w:w="296" w:type="pct"/>
-                    <w:hideMark/>
-                  </w:tcPr>
-                  <w:p>
-                    <w:pPr>
-                      <w:pStyle w:val="Bibliography"/>
-                      <w:rPr>
-                        <w:noProof/>
-                      </w:rPr>
-                    </w:pPr>
-                    <w:r>
-                      <w:rPr>
-                        <w:noProof/>
-                      </w:rPr>
-                      <w:lastRenderedPageBreak/>
-                      <w:t xml:space="preserve">[15] </w:t>
-                    </w:r>
-                  </w:p>
-                </w:tc>
-                <w:tc>
-                  <w:tcPr>
-                    <w:tcW w:w="4653" w:type="pct"/>
-                    <w:hideMark/>
-                  </w:tcPr>
-                  <w:p>
-                    <w:pPr>
-                      <w:pStyle w:val="Bibliography"/>
-                      <w:ind w:left="-35"/>
-                      <w:rPr>
-                        <w:noProof/>
-                      </w:rPr>
-                    </w:pPr>
-                    <w:r>
-                      <w:rPr>
-                        <w:noProof/>
-                      </w:rPr>
-                      <w:t>IBM Cloud Education, "Object vs. File vs. Block Storage: What’s the Difference?," [Online]. Available: https://www.ibm.com/blog/object-vs-file-vs-block-storage/. [Accessed 6 May 2024].</w:t>
-                    </w:r>
-                  </w:p>
-                </w:tc>
-              </w:tr>
-              <w:tr>
-                <w:trPr>
-                  <w:divId w:val="1413696675"/>
-                  <w:tblCellSpacing w:w="15" w:type="dxa"/>
-                </w:trPr>
-                <w:tc>
-                  <w:tcPr>
-                    <w:tcW w:w="296" w:type="pct"/>
+                    <w:tcW w:w="522" w:type="dxa"/>
                     <w:hideMark/>
                   </w:tcPr>
                   <w:p>
@@ -12485,7 +13626,53 @@
                 </w:tc>
                 <w:tc>
                   <w:tcPr>
-                    <w:tcW w:w="4653" w:type="pct"/>
+                    <w:tcW w:w="8119" w:type="dxa"/>
+                    <w:hideMark/>
+                  </w:tcPr>
+                  <w:p>
+                    <w:pPr>
+                      <w:pStyle w:val="Bibliography"/>
+                      <w:rPr>
+                        <w:noProof/>
+                      </w:rPr>
+                    </w:pPr>
+                    <w:r>
+                      <w:rPr>
+                        <w:noProof/>
+                      </w:rPr>
+                      <w:t>IBM Cloud Education, "Object vs. File vs. Block Storage: What’s the Difference?," [Online]. Available: https://www.ibm.com/blog/object-vs-file-vs-block-storage/. [Accessed 6 May 2024].</w:t>
+                    </w:r>
+                  </w:p>
+                </w:tc>
+              </w:tr>
+              <w:tr>
+                <w:trPr>
+                  <w:divId w:val="1615864213"/>
+                  <w:tblCellSpacing w:w="15" w:type="dxa"/>
+                </w:trPr>
+                <w:tc>
+                  <w:tcPr>
+                    <w:tcW w:w="522" w:type="dxa"/>
+                    <w:hideMark/>
+                  </w:tcPr>
+                  <w:p>
+                    <w:pPr>
+                      <w:pStyle w:val="Bibliography"/>
+                      <w:rPr>
+                        <w:noProof/>
+                      </w:rPr>
+                    </w:pPr>
+                    <w:r>
+                      <w:rPr>
+                        <w:noProof/>
+                      </w:rPr>
+                      <w:t xml:space="preserve">[17] </w:t>
+                    </w:r>
+                  </w:p>
+                </w:tc>
+                <w:tc>
+                  <w:tcPr>
+                    <w:tcW w:w="8119" w:type="dxa"/>
                     <w:hideMark/>
                   </w:tcPr>
                   <w:p>
@@ -12506,12 +13693,12 @@
               </w:tr>
               <w:tr>
                 <w:trPr>
-                  <w:divId w:val="1413696675"/>
+                  <w:divId w:val="1615864213"/>
                   <w:tblCellSpacing w:w="15" w:type="dxa"/>
                 </w:trPr>
                 <w:tc>
                   <w:tcPr>
-                    <w:tcW w:w="296" w:type="pct"/>
+                    <w:tcW w:w="522" w:type="dxa"/>
                     <w:hideMark/>
                   </w:tcPr>
                   <w:p>
@@ -12525,13 +13712,13 @@
                       <w:rPr>
                         <w:noProof/>
                       </w:rPr>
-                      <w:t xml:space="preserve">[17] </w:t>
+                      <w:t xml:space="preserve">[18] </w:t>
                     </w:r>
                   </w:p>
                 </w:tc>
                 <w:tc>
                   <w:tcPr>
-                    <w:tcW w:w="4653" w:type="pct"/>
+                    <w:tcW w:w="8119" w:type="dxa"/>
                     <w:hideMark/>
                   </w:tcPr>
                   <w:p>
@@ -12552,12 +13739,12 @@
               </w:tr>
               <w:tr>
                 <w:trPr>
-                  <w:divId w:val="1413696675"/>
+                  <w:divId w:val="1615864213"/>
                   <w:tblCellSpacing w:w="15" w:type="dxa"/>
                 </w:trPr>
                 <w:tc>
                   <w:tcPr>
-                    <w:tcW w:w="296" w:type="pct"/>
+                    <w:tcW w:w="522" w:type="dxa"/>
                     <w:hideMark/>
                   </w:tcPr>
                   <w:p>
@@ -12571,13 +13758,13 @@
                       <w:rPr>
                         <w:noProof/>
                       </w:rPr>
-                      <w:t xml:space="preserve">[18] </w:t>
+                      <w:t xml:space="preserve">[19] </w:t>
                     </w:r>
                   </w:p>
                 </w:tc>
                 <w:tc>
                   <w:tcPr>
-                    <w:tcW w:w="4653" w:type="pct"/>
+                    <w:tcW w:w="8119" w:type="dxa"/>
                     <w:hideMark/>
                   </w:tcPr>
                   <w:p>
@@ -12598,12 +13785,12 @@
               </w:tr>
               <w:tr>
                 <w:trPr>
-                  <w:divId w:val="1413696675"/>
+                  <w:divId w:val="1615864213"/>
                   <w:tblCellSpacing w:w="15" w:type="dxa"/>
                 </w:trPr>
                 <w:tc>
                   <w:tcPr>
-                    <w:tcW w:w="296" w:type="pct"/>
+                    <w:tcW w:w="522" w:type="dxa"/>
                     <w:hideMark/>
                   </w:tcPr>
                   <w:p>
@@ -12617,13 +13804,13 @@
                       <w:rPr>
                         <w:noProof/>
                       </w:rPr>
-                      <w:t xml:space="preserve">[19] </w:t>
+                      <w:t xml:space="preserve">[20] </w:t>
                     </w:r>
                   </w:p>
                 </w:tc>
                 <w:tc>
                   <w:tcPr>
-                    <w:tcW w:w="4653" w:type="pct"/>
+                    <w:tcW w:w="8119" w:type="dxa"/>
                     <w:hideMark/>
                   </w:tcPr>
                   <w:p>
@@ -12644,12 +13831,12 @@
               </w:tr>
               <w:tr>
                 <w:trPr>
-                  <w:divId w:val="1413696675"/>
+                  <w:divId w:val="1615864213"/>
                   <w:tblCellSpacing w:w="15" w:type="dxa"/>
                 </w:trPr>
                 <w:tc>
                   <w:tcPr>
-                    <w:tcW w:w="296" w:type="pct"/>
+                    <w:tcW w:w="522" w:type="dxa"/>
                     <w:hideMark/>
                   </w:tcPr>
                   <w:p>
@@ -12663,13 +13850,13 @@
                       <w:rPr>
                         <w:noProof/>
                       </w:rPr>
-                      <w:t xml:space="preserve">[20] </w:t>
+                      <w:t xml:space="preserve">[21] </w:t>
                     </w:r>
                   </w:p>
                 </w:tc>
                 <w:tc>
                   <w:tcPr>
-                    <w:tcW w:w="4653" w:type="pct"/>
+                    <w:tcW w:w="8119" w:type="dxa"/>
                     <w:hideMark/>
                   </w:tcPr>
                   <w:p>
@@ -12690,12 +13877,12 @@
               </w:tr>
               <w:tr>
                 <w:trPr>
-                  <w:divId w:val="1413696675"/>
+                  <w:divId w:val="1615864213"/>
                   <w:tblCellSpacing w:w="15" w:type="dxa"/>
                 </w:trPr>
                 <w:tc>
                   <w:tcPr>
-                    <w:tcW w:w="296" w:type="pct"/>
+                    <w:tcW w:w="522" w:type="dxa"/>
                     <w:hideMark/>
                   </w:tcPr>
                   <w:p>
@@ -12709,13 +13896,13 @@
                       <w:rPr>
                         <w:noProof/>
                       </w:rPr>
-                      <w:t xml:space="preserve">[21] </w:t>
+                      <w:t xml:space="preserve">[22] </w:t>
                     </w:r>
                   </w:p>
                 </w:tc>
                 <w:tc>
                   <w:tcPr>
-                    <w:tcW w:w="4653" w:type="pct"/>
+                    <w:tcW w:w="8119" w:type="dxa"/>
                     <w:hideMark/>
                   </w:tcPr>
                   <w:p>
@@ -12750,12 +13937,12 @@
               </w:tr>
               <w:tr>
                 <w:trPr>
-                  <w:divId w:val="1413696675"/>
+                  <w:divId w:val="1615864213"/>
                   <w:tblCellSpacing w:w="15" w:type="dxa"/>
                 </w:trPr>
                 <w:tc>
                   <w:tcPr>
-                    <w:tcW w:w="296" w:type="pct"/>
+                    <w:tcW w:w="522" w:type="dxa"/>
                     <w:hideMark/>
                   </w:tcPr>
                   <w:p>
@@ -12769,13 +13956,13 @@
                       <w:rPr>
                         <w:noProof/>
                       </w:rPr>
-                      <w:t xml:space="preserve">[22] </w:t>
+                      <w:t xml:space="preserve">[23] </w:t>
                     </w:r>
                   </w:p>
                 </w:tc>
                 <w:tc>
                   <w:tcPr>
-                    <w:tcW w:w="4653" w:type="pct"/>
+                    <w:tcW w:w="8119" w:type="dxa"/>
                     <w:hideMark/>
                   </w:tcPr>
                   <w:p>
@@ -12796,12 +13983,12 @@
               </w:tr>
               <w:tr>
                 <w:trPr>
-                  <w:divId w:val="1413696675"/>
+                  <w:divId w:val="1615864213"/>
                   <w:tblCellSpacing w:w="15" w:type="dxa"/>
                 </w:trPr>
                 <w:tc>
                   <w:tcPr>
-                    <w:tcW w:w="296" w:type="pct"/>
+                    <w:tcW w:w="522" w:type="dxa"/>
                     <w:hideMark/>
                   </w:tcPr>
                   <w:p>
@@ -12815,13 +14002,13 @@
                       <w:rPr>
                         <w:noProof/>
                       </w:rPr>
-                      <w:t xml:space="preserve">[23] </w:t>
+                      <w:t xml:space="preserve">[24] </w:t>
                     </w:r>
                   </w:p>
                 </w:tc>
                 <w:tc>
                   <w:tcPr>
-                    <w:tcW w:w="4653" w:type="pct"/>
+                    <w:tcW w:w="8119" w:type="dxa"/>
                     <w:hideMark/>
                   </w:tcPr>
                   <w:p>
@@ -12842,12 +14029,12 @@
               </w:tr>
               <w:tr>
                 <w:trPr>
-                  <w:divId w:val="1413696675"/>
+                  <w:divId w:val="1615864213"/>
                   <w:tblCellSpacing w:w="15" w:type="dxa"/>
                 </w:trPr>
                 <w:tc>
                   <w:tcPr>
-                    <w:tcW w:w="296" w:type="pct"/>
+                    <w:tcW w:w="522" w:type="dxa"/>
                     <w:hideMark/>
                   </w:tcPr>
                   <w:p>
@@ -12861,13 +14048,13 @@
                       <w:rPr>
                         <w:noProof/>
                       </w:rPr>
-                      <w:t xml:space="preserve">[24] </w:t>
+                      <w:t xml:space="preserve">[25] </w:t>
                     </w:r>
                   </w:p>
                 </w:tc>
                 <w:tc>
                   <w:tcPr>
-                    <w:tcW w:w="4653" w:type="pct"/>
+                    <w:tcW w:w="8119" w:type="dxa"/>
                     <w:hideMark/>
                   </w:tcPr>
                   <w:p>
@@ -12888,12 +14075,12 @@
               </w:tr>
               <w:tr>
                 <w:trPr>
-                  <w:divId w:val="1413696675"/>
+                  <w:divId w:val="1615864213"/>
                   <w:tblCellSpacing w:w="15" w:type="dxa"/>
                 </w:trPr>
                 <w:tc>
                   <w:tcPr>
-                    <w:tcW w:w="296" w:type="pct"/>
+                    <w:tcW w:w="522" w:type="dxa"/>
                     <w:hideMark/>
                   </w:tcPr>
                   <w:p>
@@ -12907,13 +14094,14 @@
                       <w:rPr>
                         <w:noProof/>
                       </w:rPr>
-                      <w:t xml:space="preserve">[25] </w:t>
+                      <w:lastRenderedPageBreak/>
+                      <w:t xml:space="preserve">[26] </w:t>
                     </w:r>
                   </w:p>
                 </w:tc>
                 <w:tc>
                   <w:tcPr>
-                    <w:tcW w:w="4653" w:type="pct"/>
+                    <w:tcW w:w="8119" w:type="dxa"/>
                     <w:hideMark/>
                   </w:tcPr>
                   <w:p>
@@ -12934,12 +14122,12 @@
               </w:tr>
               <w:tr>
                 <w:trPr>
-                  <w:divId w:val="1413696675"/>
+                  <w:divId w:val="1615864213"/>
                   <w:tblCellSpacing w:w="15" w:type="dxa"/>
                 </w:trPr>
                 <w:tc>
                   <w:tcPr>
-                    <w:tcW w:w="296" w:type="pct"/>
+                    <w:tcW w:w="522" w:type="dxa"/>
                     <w:hideMark/>
                   </w:tcPr>
                   <w:p>
@@ -12953,13 +14141,13 @@
                       <w:rPr>
                         <w:noProof/>
                       </w:rPr>
-                      <w:t xml:space="preserve">[26] </w:t>
+                      <w:t xml:space="preserve">[27] </w:t>
                     </w:r>
                   </w:p>
                 </w:tc>
                 <w:tc>
                   <w:tcPr>
-                    <w:tcW w:w="4653" w:type="pct"/>
+                    <w:tcW w:w="8119" w:type="dxa"/>
                     <w:hideMark/>
                   </w:tcPr>
                   <w:p>
@@ -12973,26 +14161,19 @@
                       <w:rPr>
                         <w:noProof/>
                       </w:rPr>
-                      <w:t xml:space="preserve">S. Trovato and R. Watts, "WooCommerce Vs. Shopify (2024 Comparison)," Forbes, 2024. [Online]. Available: </w:t>
-                    </w:r>
-                    <w:r>
-                      <w:rPr>
-                        <w:noProof/>
-                      </w:rPr>
-                      <w:lastRenderedPageBreak/>
-                      <w:t>https://www.forbes.com/advisor/business/software/woocommerce-vs-shopify/. [Accessed 8 May 2024].</w:t>
+                      <w:t>S. Trovato and R. Watts, "WooCommerce Vs. Shopify (2024 Comparison)," Forbes, 2024. [Online]. Available: https://www.forbes.com/advisor/business/software/woocommerce-vs-shopify/. [Accessed 8 May 2024].</w:t>
                     </w:r>
                   </w:p>
                 </w:tc>
               </w:tr>
               <w:tr>
                 <w:trPr>
-                  <w:divId w:val="1413696675"/>
+                  <w:divId w:val="1615864213"/>
                   <w:tblCellSpacing w:w="15" w:type="dxa"/>
                 </w:trPr>
                 <w:tc>
                   <w:tcPr>
-                    <w:tcW w:w="296" w:type="pct"/>
+                    <w:tcW w:w="522" w:type="dxa"/>
                     <w:hideMark/>
                   </w:tcPr>
                   <w:p>
@@ -13006,14 +14187,13 @@
                       <w:rPr>
                         <w:noProof/>
                       </w:rPr>
-                      <w:lastRenderedPageBreak/>
-                      <w:t xml:space="preserve">[27] </w:t>
+                      <w:t xml:space="preserve">[28] </w:t>
                     </w:r>
                   </w:p>
                 </w:tc>
                 <w:tc>
                   <w:tcPr>
-                    <w:tcW w:w="4653" w:type="pct"/>
+                    <w:tcW w:w="8119" w:type="dxa"/>
                     <w:hideMark/>
                   </w:tcPr>
                   <w:p>
@@ -13034,12 +14214,12 @@
               </w:tr>
               <w:tr>
                 <w:trPr>
-                  <w:divId w:val="1413696675"/>
+                  <w:divId w:val="1615864213"/>
                   <w:tblCellSpacing w:w="15" w:type="dxa"/>
                 </w:trPr>
                 <w:tc>
                   <w:tcPr>
-                    <w:tcW w:w="296" w:type="pct"/>
+                    <w:tcW w:w="522" w:type="dxa"/>
                     <w:hideMark/>
                   </w:tcPr>
                   <w:p>
@@ -13053,13 +14233,13 @@
                       <w:rPr>
                         <w:noProof/>
                       </w:rPr>
-                      <w:t xml:space="preserve">[28] </w:t>
+                      <w:t xml:space="preserve">[29] </w:t>
                     </w:r>
                   </w:p>
                 </w:tc>
                 <w:tc>
                   <w:tcPr>
-                    <w:tcW w:w="4653" w:type="pct"/>
+                    <w:tcW w:w="8119" w:type="dxa"/>
                     <w:hideMark/>
                   </w:tcPr>
                   <w:p>
@@ -13080,12 +14260,12 @@
               </w:tr>
               <w:tr>
                 <w:trPr>
-                  <w:divId w:val="1413696675"/>
+                  <w:divId w:val="1615864213"/>
                   <w:tblCellSpacing w:w="15" w:type="dxa"/>
                 </w:trPr>
                 <w:tc>
                   <w:tcPr>
-                    <w:tcW w:w="296" w:type="pct"/>
+                    <w:tcW w:w="522" w:type="dxa"/>
                     <w:hideMark/>
                   </w:tcPr>
                   <w:p>
@@ -13099,13 +14279,13 @@
                       <w:rPr>
                         <w:noProof/>
                       </w:rPr>
-                      <w:t xml:space="preserve">[29] </w:t>
+                      <w:t xml:space="preserve">[30] </w:t>
                     </w:r>
                   </w:p>
                 </w:tc>
                 <w:tc>
                   <w:tcPr>
-                    <w:tcW w:w="4653" w:type="pct"/>
+                    <w:tcW w:w="8119" w:type="dxa"/>
                     <w:hideMark/>
                   </w:tcPr>
                   <w:p>
@@ -13126,12 +14306,12 @@
               </w:tr>
               <w:tr>
                 <w:trPr>
-                  <w:divId w:val="1413696675"/>
+                  <w:divId w:val="1615864213"/>
                   <w:tblCellSpacing w:w="15" w:type="dxa"/>
                 </w:trPr>
                 <w:tc>
                   <w:tcPr>
-                    <w:tcW w:w="296" w:type="pct"/>
+                    <w:tcW w:w="522" w:type="dxa"/>
                     <w:hideMark/>
                   </w:tcPr>
                   <w:p>
@@ -13145,13 +14325,13 @@
                       <w:rPr>
                         <w:noProof/>
                       </w:rPr>
-                      <w:t xml:space="preserve">[30] </w:t>
+                      <w:t xml:space="preserve">[31] </w:t>
                     </w:r>
                   </w:p>
                 </w:tc>
                 <w:tc>
                   <w:tcPr>
-                    <w:tcW w:w="4653" w:type="pct"/>
+                    <w:tcW w:w="8119" w:type="dxa"/>
                     <w:hideMark/>
                   </w:tcPr>
                   <w:p>
@@ -13173,7 +14353,7 @@
             </w:tbl>
             <w:p>
               <w:pPr>
-                <w:divId w:val="1413696675"/>
+                <w:divId w:val="1615864213"/>
                 <w:rPr>
                   <w:rFonts w:eastAsia="Times New Roman"/>
                   <w:noProof/>
@@ -17127,7 +18307,7 @@
     <b:Pages>1323-1327</b:Pages>
     <b:Volume>1</b:Volume>
     <b:Issue>4</b:Issue>
-    <b:RefOrder>8</b:RefOrder>
+    <b:RefOrder>9</b:RefOrder>
   </b:Source>
   <b:Source>
     <b:Tag>Ste14</b:Tag>
@@ -17168,7 +18348,7 @@
     <b:JournalName>IJCTA</b:JournalName>
     <b:Volume>10</b:Volume>
     <b:Issue>9</b:Issue>
-    <b:RefOrder>9</b:RefOrder>
+    <b:RefOrder>10</b:RefOrder>
   </b:Source>
   <b:Source>
     <b:Tag>DrM13</b:Tag>
@@ -17190,7 +18370,7 @@
     <b:Year>2013</b:Year>
     <b:Volume>3</b:Volume>
     <b:Issue>3</b:Issue>
-    <b:RefOrder>10</b:RefOrder>
+    <b:RefOrder>11</b:RefOrder>
   </b:Source>
   <b:Source>
     <b:Tag>Yun14</b:Tag>
@@ -17221,7 +18401,7 @@
         </b:NameList>
       </b:Author>
     </b:Author>
-    <b:RefOrder>11</b:RefOrder>
+    <b:RefOrder>12</b:RefOrder>
   </b:Source>
   <b:Source>
     <b:Tag>IBM24</b:Tag>
@@ -17241,7 +18421,7 @@
     <b:MonthAccessed>May</b:MonthAccessed>
     <b:DayAccessed>6</b:DayAccessed>
     <b:URL>https://www.ibm.com/blog/object-vs-file-vs-block-storage/</b:URL>
-    <b:RefOrder>15</b:RefOrder>
+    <b:RefOrder>16</b:RefOrder>
   </b:Source>
   <b:Source>
     <b:Tag>Yan20</b:Tag>
@@ -17270,7 +18450,7 @@
     <b:JournalName>IEEE Access</b:JournalName>
     <b:Volume>8</b:Volume>
     <b:Pages>131723-131740</b:Pages>
-    <b:RefOrder>12</b:RefOrder>
+    <b:RefOrder>13</b:RefOrder>
   </b:Source>
   <b:Source>
     <b:Tag>Dey12</b:Tag>
@@ -17293,7 +18473,7 @@
       </b:Author>
     </b:Author>
     <b:ConferenceName>International Conference on Computer Science and Electronics Engineering</b:ConferenceName>
-    <b:RefOrder>13</b:RefOrder>
+    <b:RefOrder>14</b:RefOrder>
   </b:Source>
   <b:Source>
     <b:Tag>Zen08</b:Tag>
@@ -17312,7 +18492,7 @@
       </b:Inventor>
     </b:Author>
     <b:PatentNumber>US20090171878A1</b:PatentNumber>
-    <b:RefOrder>16</b:RefOrder>
+    <b:RefOrder>17</b:RefOrder>
   </b:Source>
   <b:Source>
     <b:Tag>BBC14</b:Tag>
@@ -17335,7 +18515,7 @@
     <b:MonthAccessed>May</b:MonthAccessed>
     <b:DayAccessed>7</b:DayAccessed>
     <b:URL>https://www.bbc.com/news/business-29077495</b:URL>
-    <b:RefOrder>19</b:RefOrder>
+    <b:RefOrder>20</b:RefOrder>
   </b:Source>
   <b:Source>
     <b:Tag>Ali24</b:Tag>
@@ -17355,7 +18535,7 @@
     <b:MonthAccessed>May</b:MonthAccessed>
     <b:DayAccessed>7</b:DayAccessed>
     <b:URL>https://seller.alibaba.com/pricing</b:URL>
-    <b:RefOrder>18</b:RefOrder>
+    <b:RefOrder>19</b:RefOrder>
   </b:Source>
   <b:Source>
     <b:Tag>Kra14</b:Tag>
@@ -17376,7 +18556,7 @@
         </b:NameList>
       </b:Author>
     </b:Author>
-    <b:RefOrder>17</b:RefOrder>
+    <b:RefOrder>18</b:RefOrder>
   </b:Source>
   <b:Source>
     <b:Tag>Ali241</b:Tag>
@@ -17396,7 +18576,7 @@
     <b:MonthAccessed>May</b:MonthAccessed>
     <b:DayAccessed>8</b:DayAccessed>
     <b:URL>https://www.alibaba-na.com/hubfs/ustradeshows/supplements_nutrition/alibaba_com_sourcing_guide.pdf</b:URL>
-    <b:RefOrder>20</b:RefOrder>
+    <b:RefOrder>21</b:RefOrder>
   </b:Source>
   <b:Source>
     <b:Tag>Nic20</b:Tag>
@@ -17421,7 +18601,7 @@
     <b:JournalName>International Journal of Technology for Business</b:JournalName>
     <b:Volume>2</b:Volume>
     <b:Issue>1</b:Issue>
-    <b:RefOrder>21</b:RefOrder>
+    <b:RefOrder>22</b:RefOrder>
   </b:Source>
   <b:Source>
     <b:Tag>Tro24</b:Tag>
@@ -17448,7 +18628,7 @@
     <b:MonthAccessed>May</b:MonthAccessed>
     <b:DayAccessed>8</b:DayAccessed>
     <b:URL>https://www.forbes.com/advisor/business/software/woocommerce-vs-shopify/</b:URL>
-    <b:RefOrder>26</b:RefOrder>
+    <b:RefOrder>27</b:RefOrder>
   </b:Source>
   <b:Source>
     <b:Tag>Ter24</b:Tag>
@@ -17470,7 +18650,7 @@
     <b:MonthAccessed>May</b:MonthAccessed>
     <b:DayAccessed>8</b:DayAccessed>
     <b:URL>https://kanteneo.com/blog/can-i-host-shopify-on-my-own-server/</b:URL>
-    <b:RefOrder>27</b:RefOrder>
+    <b:RefOrder>28</b:RefOrder>
   </b:Source>
   <b:Source>
     <b:Tag>Kat24</b:Tag>
@@ -17492,7 +18672,7 @@
     <b:MonthAccessed>May</b:MonthAccessed>
     <b:DayAccessed>8</b:DayAccessed>
     <b:URL>https://woocommerce.com/posts/woocommerce-pricing/</b:URL>
-    <b:RefOrder>28</b:RefOrder>
+    <b:RefOrder>29</b:RefOrder>
   </b:Source>
   <b:Source>
     <b:Tag>Aut24</b:Tag>
@@ -17513,7 +18693,7 @@
     <b:MonthAccessed>May</b:MonthAccessed>
     <b:DayAccessed>8</b:DayAccessed>
     <b:URL>https://wordpress.org/plugins/woocommerce/</b:URL>
-    <b:RefOrder>25</b:RefOrder>
+    <b:RefOrder>26</b:RefOrder>
   </b:Source>
   <b:Source>
     <b:Tag>Dan24</b:Tag>
@@ -17535,7 +18715,7 @@
     <b:MonthAccessed>May</b:MonthAccessed>
     <b:DayAccessed>9</b:DayAccessed>
     <b:URL>https://businessmodelanalyst.com/amazon-business-model/</b:URL>
-    <b:RefOrder>22</b:RefOrder>
+    <b:RefOrder>23</b:RefOrder>
   </b:Source>
   <b:Source>
     <b:Tag>Dan23</b:Tag>
@@ -17558,7 +18738,7 @@
     <b:MonthAccessed>May</b:MonthAccessed>
     <b:DayAccessed>9</b:DayAccessed>
     <b:URL>https://businessmodelanalyst.com/ebay-business-model/</b:URL>
-    <b:RefOrder>24</b:RefOrder>
+    <b:RefOrder>25</b:RefOrder>
   </b:Source>
   <b:Source>
     <b:Tag>eBa14</b:Tag>
@@ -17582,7 +18762,7 @@
     <b:MonthAccessed>May</b:MonthAccessed>
     <b:DayAccessed>9</b:DayAccessed>
     <b:URL>https://www.ebayinc.com/stories/news/ebay-inc-reiterates-truth-about-skype/</b:URL>
-    <b:RefOrder>23</b:RefOrder>
+    <b:RefOrder>24</b:RefOrder>
   </b:Source>
   <b:Source>
     <b:Tag>Moh16</b:Tag>
@@ -17604,7 +18784,7 @@
     <b:JournalName>Journal of Economics, Business and Management</b:JournalName>
     <b:Volume>4</b:Volume>
     <b:Issue>10</b:Issue>
-    <b:RefOrder>14</b:RefOrder>
+    <b:RefOrder>15</b:RefOrder>
   </b:Source>
   <b:Source>
     <b:Tag>Goo24</b:Tag>
@@ -17616,7 +18796,7 @@
     <b:MonthAccessed>6</b:MonthAccessed>
     <b:DayAccessed>26</b:DayAccessed>
     <b:URL>https://trends.google.com/trends/explore?date=2012-01-01%202024-06-26&amp;q=%2Fm%2F012l1vxv,%2Fg%2F11c6w0ddw9,%2Fg%2F11h4q9rcf3,%2Fg%2F11bc69_ykv,Svelte&amp;hl=en</b:URL>
-    <b:RefOrder>30</b:RefOrder>
+    <b:RefOrder>31</b:RefOrder>
   </b:Source>
   <b:Source>
     <b:Tag>Sta24</b:Tag>
@@ -17637,13 +18817,35 @@
     <b:MonthAccessed>6</b:MonthAccessed>
     <b:DayAccessed>26</b:DayAccessed>
     <b:URL>https://insights.stackoverflow.com/trends?tags=reactjs%2Cvue.js%2Cangular%2Csvelte%2Cangularjs%2Cvuejs3%2Cnext.js</b:URL>
-    <b:RefOrder>29</b:RefOrder>
+    <b:RefOrder>30</b:RefOrder>
+  </b:Source>
+  <b:Source>
+    <b:Tag>Wat18</b:Tag>
+    <b:SourceType>Book</b:SourceType>
+    <b:Guid>{7BADF6A5-E246-46B3-A3F1-BB68329FFFB4}</b:Guid>
+    <b:Title>Refactoring UI</b:Title>
+    <b:Year>2018</b:Year>
+    <b:Author>
+      <b:Author>
+        <b:NameList>
+          <b:Person>
+            <b:Last>Wathan</b:Last>
+            <b:First>Adam</b:First>
+          </b:Person>
+          <b:Person>
+            <b:Last>Schroger</b:Last>
+            <b:First>Steve</b:First>
+          </b:Person>
+        </b:NameList>
+      </b:Author>
+    </b:Author>
+    <b:RefOrder>8</b:RefOrder>
   </b:Source>
 </b:Sources>
 </file>
 
 <file path=customXml/itemProps1.xml><?xml version="1.0" encoding="utf-8"?>
-<ds:datastoreItem xmlns:ds="http://schemas.openxmlformats.org/officeDocument/2006/customXml" ds:itemID="{94060814-5844-4E78-BF81-FA17D0A0A8C3}">
+<ds:datastoreItem xmlns:ds="http://schemas.openxmlformats.org/officeDocument/2006/customXml" ds:itemID="{2697C4F5-B871-4412-84F5-258B7C777773}">
   <ds:schemaRefs>
     <ds:schemaRef ds:uri="http://schemas.openxmlformats.org/officeDocument/2006/bibliography"/>
   </ds:schemaRefs>

</xml_diff>

<commit_message>
Added info about the database
</commit_message>
<xml_diff>
--- a/Thesis.docx
+++ b/Thesis.docx
@@ -22,13 +22,8 @@
         </w:rPr>
       </w:pPr>
       <w:r>
-        <w:t xml:space="preserve">Kevin Zoltán </w:t>
-      </w:r>
-      <w:proofErr w:type="spellStart"/>
-      <w:r>
-        <w:t>Barta</w:t>
-      </w:r>
-      <w:proofErr w:type="spellEnd"/>
+        <w:t>Kevin Zoltán Barta</w:t>
+      </w:r>
     </w:p>
     <w:p>
       <w:pPr>
@@ -107,7 +102,7 @@
             </w:rPr>
             <w:fldChar w:fldCharType="separate"/>
           </w:r>
-          <w:hyperlink w:anchor="_Toc180341359" w:history="1">
+          <w:hyperlink w:anchor="_Toc181558551" w:history="1">
             <w:r>
               <w:rPr>
                 <w:rStyle w:val="Hyperlink"/>
@@ -150,7 +145,7 @@
                 <w:noProof/>
                 <w:webHidden/>
               </w:rPr>
-              <w:instrText xml:space="preserve"> PAGEREF _Toc180341359 \h </w:instrText>
+              <w:instrText xml:space="preserve"> PAGEREF _Toc181558551 \h </w:instrText>
             </w:r>
             <w:r>
               <w:rPr>
@@ -195,7 +190,7 @@
               <w:lang w:eastAsia="zh-CN"/>
             </w:rPr>
           </w:pPr>
-          <w:hyperlink w:anchor="_Toc180341360" w:history="1">
+          <w:hyperlink w:anchor="_Toc181558552" w:history="1">
             <w:r>
               <w:rPr>
                 <w:rStyle w:val="Hyperlink"/>
@@ -238,7 +233,7 @@
                 <w:noProof/>
                 <w:webHidden/>
               </w:rPr>
-              <w:instrText xml:space="preserve"> PAGEREF _Toc180341360 \h </w:instrText>
+              <w:instrText xml:space="preserve"> PAGEREF _Toc181558552 \h </w:instrText>
             </w:r>
             <w:r>
               <w:rPr>
@@ -283,7 +278,7 @@
               <w:lang w:eastAsia="zh-CN"/>
             </w:rPr>
           </w:pPr>
-          <w:hyperlink w:anchor="_Toc180341361" w:history="1">
+          <w:hyperlink w:anchor="_Toc181558553" w:history="1">
             <w:r>
               <w:rPr>
                 <w:rStyle w:val="Hyperlink"/>
@@ -326,7 +321,7 @@
                 <w:noProof/>
                 <w:webHidden/>
               </w:rPr>
-              <w:instrText xml:space="preserve"> PAGEREF _Toc180341361 \h </w:instrText>
+              <w:instrText xml:space="preserve"> PAGEREF _Toc181558553 \h </w:instrText>
             </w:r>
             <w:r>
               <w:rPr>
@@ -371,7 +366,7 @@
               <w:lang w:eastAsia="zh-CN"/>
             </w:rPr>
           </w:pPr>
-          <w:hyperlink w:anchor="_Toc180341362" w:history="1">
+          <w:hyperlink w:anchor="_Toc181558554" w:history="1">
             <w:r>
               <w:rPr>
                 <w:rStyle w:val="Hyperlink"/>
@@ -414,7 +409,7 @@
                 <w:noProof/>
                 <w:webHidden/>
               </w:rPr>
-              <w:instrText xml:space="preserve"> PAGEREF _Toc180341362 \h </w:instrText>
+              <w:instrText xml:space="preserve"> PAGEREF _Toc181558554 \h </w:instrText>
             </w:r>
             <w:r>
               <w:rPr>
@@ -459,7 +454,7 @@
               <w:lang w:eastAsia="zh-CN"/>
             </w:rPr>
           </w:pPr>
-          <w:hyperlink w:anchor="_Toc180341363" w:history="1">
+          <w:hyperlink w:anchor="_Toc181558555" w:history="1">
             <w:r>
               <w:rPr>
                 <w:rStyle w:val="Hyperlink"/>
@@ -503,7 +498,7 @@
                 <w:noProof/>
                 <w:webHidden/>
               </w:rPr>
-              <w:instrText xml:space="preserve"> PAGEREF _Toc180341363 \h </w:instrText>
+              <w:instrText xml:space="preserve"> PAGEREF _Toc181558555 \h </w:instrText>
             </w:r>
             <w:r>
               <w:rPr>
@@ -548,7 +543,7 @@
               <w:lang w:eastAsia="zh-CN"/>
             </w:rPr>
           </w:pPr>
-          <w:hyperlink w:anchor="_Toc180341364" w:history="1">
+          <w:hyperlink w:anchor="_Toc181558556" w:history="1">
             <w:r>
               <w:rPr>
                 <w:rStyle w:val="Hyperlink"/>
@@ -592,7 +587,7 @@
                 <w:noProof/>
                 <w:webHidden/>
               </w:rPr>
-              <w:instrText xml:space="preserve"> PAGEREF _Toc180341364 \h </w:instrText>
+              <w:instrText xml:space="preserve"> PAGEREF _Toc181558556 \h </w:instrText>
             </w:r>
             <w:r>
               <w:rPr>
@@ -637,7 +632,7 @@
               <w:szCs w:val="22"/>
             </w:rPr>
           </w:pPr>
-          <w:hyperlink w:anchor="_Toc180341365" w:history="1">
+          <w:hyperlink w:anchor="_Toc181558557" w:history="1">
             <w:r>
               <w:rPr>
                 <w:rStyle w:val="Hyperlink"/>
@@ -680,7 +675,7 @@
                 <w:noProof/>
                 <w:webHidden/>
               </w:rPr>
-              <w:instrText xml:space="preserve"> PAGEREF _Toc180341365 \h </w:instrText>
+              <w:instrText xml:space="preserve"> PAGEREF _Toc181558557 \h </w:instrText>
             </w:r>
             <w:r>
               <w:rPr>
@@ -725,7 +720,7 @@
               <w:lang w:eastAsia="zh-CN"/>
             </w:rPr>
           </w:pPr>
-          <w:hyperlink w:anchor="_Toc180341366" w:history="1">
+          <w:hyperlink w:anchor="_Toc181558558" w:history="1">
             <w:r>
               <w:rPr>
                 <w:rStyle w:val="Hyperlink"/>
@@ -768,7 +763,7 @@
                 <w:noProof/>
                 <w:webHidden/>
               </w:rPr>
-              <w:instrText xml:space="preserve"> PAGEREF _Toc180341366 \h </w:instrText>
+              <w:instrText xml:space="preserve"> PAGEREF _Toc181558558 \h </w:instrText>
             </w:r>
             <w:r>
               <w:rPr>
@@ -813,7 +808,7 @@
               <w:lang w:eastAsia="zh-CN"/>
             </w:rPr>
           </w:pPr>
-          <w:hyperlink w:anchor="_Toc180341367" w:history="1">
+          <w:hyperlink w:anchor="_Toc181558559" w:history="1">
             <w:r>
               <w:rPr>
                 <w:rStyle w:val="Hyperlink"/>
@@ -857,7 +852,7 @@
                 <w:noProof/>
                 <w:webHidden/>
               </w:rPr>
-              <w:instrText xml:space="preserve"> PAGEREF _Toc180341367 \h </w:instrText>
+              <w:instrText xml:space="preserve"> PAGEREF _Toc181558559 \h </w:instrText>
             </w:r>
             <w:r>
               <w:rPr>
@@ -902,7 +897,7 @@
               <w:lang w:eastAsia="zh-CN"/>
             </w:rPr>
           </w:pPr>
-          <w:hyperlink w:anchor="_Toc180341368" w:history="1">
+          <w:hyperlink w:anchor="_Toc181558560" w:history="1">
             <w:r>
               <w:rPr>
                 <w:rStyle w:val="Hyperlink"/>
@@ -946,7 +941,7 @@
                 <w:noProof/>
                 <w:webHidden/>
               </w:rPr>
-              <w:instrText xml:space="preserve"> PAGEREF _Toc180341368 \h </w:instrText>
+              <w:instrText xml:space="preserve"> PAGEREF _Toc181558560 \h </w:instrText>
             </w:r>
             <w:r>
               <w:rPr>
@@ -991,7 +986,7 @@
               <w:lang w:eastAsia="zh-CN"/>
             </w:rPr>
           </w:pPr>
-          <w:hyperlink w:anchor="_Toc180341369" w:history="1">
+          <w:hyperlink w:anchor="_Toc181558561" w:history="1">
             <w:r>
               <w:rPr>
                 <w:rStyle w:val="Hyperlink"/>
@@ -1034,7 +1029,7 @@
                 <w:noProof/>
                 <w:webHidden/>
               </w:rPr>
-              <w:instrText xml:space="preserve"> PAGEREF _Toc180341369 \h </w:instrText>
+              <w:instrText xml:space="preserve"> PAGEREF _Toc181558561 \h </w:instrText>
             </w:r>
             <w:r>
               <w:rPr>
@@ -1079,7 +1074,7 @@
               <w:lang w:eastAsia="zh-CN"/>
             </w:rPr>
           </w:pPr>
-          <w:hyperlink w:anchor="_Toc180341370" w:history="1">
+          <w:hyperlink w:anchor="_Toc181558562" w:history="1">
             <w:r>
               <w:rPr>
                 <w:rStyle w:val="Hyperlink"/>
@@ -1123,7 +1118,7 @@
                 <w:noProof/>
                 <w:webHidden/>
               </w:rPr>
-              <w:instrText xml:space="preserve"> PAGEREF _Toc180341370 \h </w:instrText>
+              <w:instrText xml:space="preserve"> PAGEREF _Toc181558562 \h </w:instrText>
             </w:r>
             <w:r>
               <w:rPr>
@@ -1168,7 +1163,7 @@
               <w:lang w:eastAsia="zh-CN"/>
             </w:rPr>
           </w:pPr>
-          <w:hyperlink w:anchor="_Toc180341371" w:history="1">
+          <w:hyperlink w:anchor="_Toc181558563" w:history="1">
             <w:r>
               <w:rPr>
                 <w:rStyle w:val="Hyperlink"/>
@@ -1212,7 +1207,7 @@
                 <w:noProof/>
                 <w:webHidden/>
               </w:rPr>
-              <w:instrText xml:space="preserve"> PAGEREF _Toc180341371 \h </w:instrText>
+              <w:instrText xml:space="preserve"> PAGEREF _Toc181558563 \h </w:instrText>
             </w:r>
             <w:r>
               <w:rPr>
@@ -1257,7 +1252,7 @@
               <w:lang w:eastAsia="zh-CN"/>
             </w:rPr>
           </w:pPr>
-          <w:hyperlink w:anchor="_Toc180341372" w:history="1">
+          <w:hyperlink w:anchor="_Toc181558564" w:history="1">
             <w:r>
               <w:rPr>
                 <w:rStyle w:val="Hyperlink"/>
@@ -1301,7 +1296,7 @@
                 <w:noProof/>
                 <w:webHidden/>
               </w:rPr>
-              <w:instrText xml:space="preserve"> PAGEREF _Toc180341372 \h </w:instrText>
+              <w:instrText xml:space="preserve"> PAGEREF _Toc181558564 \h </w:instrText>
             </w:r>
             <w:r>
               <w:rPr>
@@ -1346,7 +1341,7 @@
               <w:lang w:eastAsia="zh-CN"/>
             </w:rPr>
           </w:pPr>
-          <w:hyperlink w:anchor="_Toc180341373" w:history="1">
+          <w:hyperlink w:anchor="_Toc181558565" w:history="1">
             <w:r>
               <w:rPr>
                 <w:rStyle w:val="Hyperlink"/>
@@ -1390,7 +1385,7 @@
                 <w:noProof/>
                 <w:webHidden/>
               </w:rPr>
-              <w:instrText xml:space="preserve"> PAGEREF _Toc180341373 \h </w:instrText>
+              <w:instrText xml:space="preserve"> PAGEREF _Toc181558565 \h </w:instrText>
             </w:r>
             <w:r>
               <w:rPr>
@@ -1435,7 +1430,7 @@
               <w:lang w:eastAsia="zh-CN"/>
             </w:rPr>
           </w:pPr>
-          <w:hyperlink w:anchor="_Toc180341374" w:history="1">
+          <w:hyperlink w:anchor="_Toc181558566" w:history="1">
             <w:r>
               <w:rPr>
                 <w:rStyle w:val="Hyperlink"/>
@@ -1479,7 +1474,7 @@
                 <w:noProof/>
                 <w:webHidden/>
               </w:rPr>
-              <w:instrText xml:space="preserve"> PAGEREF _Toc180341374 \h </w:instrText>
+              <w:instrText xml:space="preserve"> PAGEREF _Toc181558566 \h </w:instrText>
             </w:r>
             <w:r>
               <w:rPr>
@@ -1524,7 +1519,7 @@
               <w:lang w:eastAsia="zh-CN"/>
             </w:rPr>
           </w:pPr>
-          <w:hyperlink w:anchor="_Toc180341375" w:history="1">
+          <w:hyperlink w:anchor="_Toc181558567" w:history="1">
             <w:r>
               <w:rPr>
                 <w:rStyle w:val="Hyperlink"/>
@@ -1568,7 +1563,7 @@
                 <w:noProof/>
                 <w:webHidden/>
               </w:rPr>
-              <w:instrText xml:space="preserve"> PAGEREF _Toc180341375 \h </w:instrText>
+              <w:instrText xml:space="preserve"> PAGEREF _Toc181558567 \h </w:instrText>
             </w:r>
             <w:r>
               <w:rPr>
@@ -1613,7 +1608,7 @@
               <w:lang w:eastAsia="zh-CN"/>
             </w:rPr>
           </w:pPr>
-          <w:hyperlink w:anchor="_Toc180341376" w:history="1">
+          <w:hyperlink w:anchor="_Toc181558568" w:history="1">
             <w:r>
               <w:rPr>
                 <w:rStyle w:val="Hyperlink"/>
@@ -1656,7 +1651,7 @@
                 <w:noProof/>
                 <w:webHidden/>
               </w:rPr>
-              <w:instrText xml:space="preserve"> PAGEREF _Toc180341376 \h </w:instrText>
+              <w:instrText xml:space="preserve"> PAGEREF _Toc181558568 \h </w:instrText>
             </w:r>
             <w:r>
               <w:rPr>
@@ -1701,7 +1696,7 @@
               <w:lang w:eastAsia="zh-CN"/>
             </w:rPr>
           </w:pPr>
-          <w:hyperlink w:anchor="_Toc180341377" w:history="1">
+          <w:hyperlink w:anchor="_Toc181558569" w:history="1">
             <w:r>
               <w:rPr>
                 <w:rStyle w:val="Hyperlink"/>
@@ -1745,7 +1740,7 @@
                 <w:noProof/>
                 <w:webHidden/>
               </w:rPr>
-              <w:instrText xml:space="preserve"> PAGEREF _Toc180341377 \h </w:instrText>
+              <w:instrText xml:space="preserve"> PAGEREF _Toc181558569 \h </w:instrText>
             </w:r>
             <w:r>
               <w:rPr>
@@ -1790,7 +1785,7 @@
               <w:lang w:eastAsia="zh-CN"/>
             </w:rPr>
           </w:pPr>
-          <w:hyperlink w:anchor="_Toc180341378" w:history="1">
+          <w:hyperlink w:anchor="_Toc181558570" w:history="1">
             <w:r>
               <w:rPr>
                 <w:rStyle w:val="Hyperlink"/>
@@ -1834,7 +1829,7 @@
                 <w:noProof/>
                 <w:webHidden/>
               </w:rPr>
-              <w:instrText xml:space="preserve"> PAGEREF _Toc180341378 \h </w:instrText>
+              <w:instrText xml:space="preserve"> PAGEREF _Toc181558570 \h </w:instrText>
             </w:r>
             <w:r>
               <w:rPr>
@@ -1879,7 +1874,7 @@
               <w:lang w:eastAsia="zh-CN"/>
             </w:rPr>
           </w:pPr>
-          <w:hyperlink w:anchor="_Toc180341379" w:history="1">
+          <w:hyperlink w:anchor="_Toc181558571" w:history="1">
             <w:r>
               <w:rPr>
                 <w:rStyle w:val="Hyperlink"/>
@@ -1923,7 +1918,7 @@
                 <w:noProof/>
                 <w:webHidden/>
               </w:rPr>
-              <w:instrText xml:space="preserve"> PAGEREF _Toc180341379 \h </w:instrText>
+              <w:instrText xml:space="preserve"> PAGEREF _Toc181558571 \h </w:instrText>
             </w:r>
             <w:r>
               <w:rPr>
@@ -1968,7 +1963,7 @@
               <w:lang w:eastAsia="zh-CN"/>
             </w:rPr>
           </w:pPr>
-          <w:hyperlink w:anchor="_Toc180341380" w:history="1">
+          <w:hyperlink w:anchor="_Toc181558572" w:history="1">
             <w:r>
               <w:rPr>
                 <w:rStyle w:val="Hyperlink"/>
@@ -2012,7 +2007,7 @@
                 <w:noProof/>
                 <w:webHidden/>
               </w:rPr>
-              <w:instrText xml:space="preserve"> PAGEREF _Toc180341380 \h </w:instrText>
+              <w:instrText xml:space="preserve"> PAGEREF _Toc181558572 \h </w:instrText>
             </w:r>
             <w:r>
               <w:rPr>
@@ -2057,7 +2052,7 @@
               <w:szCs w:val="22"/>
             </w:rPr>
           </w:pPr>
-          <w:hyperlink w:anchor="_Toc180341381" w:history="1">
+          <w:hyperlink w:anchor="_Toc181558573" w:history="1">
             <w:r>
               <w:rPr>
                 <w:rStyle w:val="Hyperlink"/>
@@ -2100,7 +2095,7 @@
                 <w:noProof/>
                 <w:webHidden/>
               </w:rPr>
-              <w:instrText xml:space="preserve"> PAGEREF _Toc180341381 \h </w:instrText>
+              <w:instrText xml:space="preserve"> PAGEREF _Toc181558573 \h </w:instrText>
             </w:r>
             <w:r>
               <w:rPr>
@@ -2145,7 +2140,7 @@
               <w:lang w:eastAsia="zh-CN"/>
             </w:rPr>
           </w:pPr>
-          <w:hyperlink w:anchor="_Toc180341382" w:history="1">
+          <w:hyperlink w:anchor="_Toc181558574" w:history="1">
             <w:r>
               <w:rPr>
                 <w:rStyle w:val="Hyperlink"/>
@@ -2188,7 +2183,7 @@
                 <w:noProof/>
                 <w:webHidden/>
               </w:rPr>
-              <w:instrText xml:space="preserve"> PAGEREF _Toc180341382 \h </w:instrText>
+              <w:instrText xml:space="preserve"> PAGEREF _Toc181558574 \h </w:instrText>
             </w:r>
             <w:r>
               <w:rPr>
@@ -2233,7 +2228,7 @@
               <w:lang w:eastAsia="zh-CN"/>
             </w:rPr>
           </w:pPr>
-          <w:hyperlink w:anchor="_Toc180341383" w:history="1">
+          <w:hyperlink w:anchor="_Toc181558575" w:history="1">
             <w:r>
               <w:rPr>
                 <w:rStyle w:val="Hyperlink"/>
@@ -2277,7 +2272,7 @@
                 <w:noProof/>
                 <w:webHidden/>
               </w:rPr>
-              <w:instrText xml:space="preserve"> PAGEREF _Toc180341383 \h </w:instrText>
+              <w:instrText xml:space="preserve"> PAGEREF _Toc181558575 \h </w:instrText>
             </w:r>
             <w:r>
               <w:rPr>
@@ -2322,7 +2317,7 @@
               <w:lang w:eastAsia="zh-CN"/>
             </w:rPr>
           </w:pPr>
-          <w:hyperlink w:anchor="_Toc180341384" w:history="1">
+          <w:hyperlink w:anchor="_Toc181558576" w:history="1">
             <w:r>
               <w:rPr>
                 <w:rStyle w:val="Hyperlink"/>
@@ -2366,7 +2361,7 @@
                 <w:noProof/>
                 <w:webHidden/>
               </w:rPr>
-              <w:instrText xml:space="preserve"> PAGEREF _Toc180341384 \h </w:instrText>
+              <w:instrText xml:space="preserve"> PAGEREF _Toc181558576 \h </w:instrText>
             </w:r>
             <w:r>
               <w:rPr>
@@ -2411,7 +2406,7 @@
               <w:lang w:eastAsia="zh-CN"/>
             </w:rPr>
           </w:pPr>
-          <w:hyperlink w:anchor="_Toc180341385" w:history="1">
+          <w:hyperlink w:anchor="_Toc181558577" w:history="1">
             <w:r>
               <w:rPr>
                 <w:rStyle w:val="Hyperlink"/>
@@ -2455,7 +2450,7 @@
                 <w:noProof/>
                 <w:webHidden/>
               </w:rPr>
-              <w:instrText xml:space="preserve"> PAGEREF _Toc180341385 \h </w:instrText>
+              <w:instrText xml:space="preserve"> PAGEREF _Toc181558577 \h </w:instrText>
             </w:r>
             <w:r>
               <w:rPr>
@@ -2500,7 +2495,7 @@
               <w:lang w:eastAsia="zh-CN"/>
             </w:rPr>
           </w:pPr>
-          <w:hyperlink w:anchor="_Toc180341386" w:history="1">
+          <w:hyperlink w:anchor="_Toc181558578" w:history="1">
             <w:r>
               <w:rPr>
                 <w:rStyle w:val="Hyperlink"/>
@@ -2544,7 +2539,7 @@
                 <w:noProof/>
                 <w:webHidden/>
               </w:rPr>
-              <w:instrText xml:space="preserve"> PAGEREF _Toc180341386 \h </w:instrText>
+              <w:instrText xml:space="preserve"> PAGEREF _Toc181558578 \h </w:instrText>
             </w:r>
             <w:r>
               <w:rPr>
@@ -2589,7 +2584,7 @@
               <w:lang w:eastAsia="zh-CN"/>
             </w:rPr>
           </w:pPr>
-          <w:hyperlink w:anchor="_Toc180341387" w:history="1">
+          <w:hyperlink w:anchor="_Toc181558579" w:history="1">
             <w:r>
               <w:rPr>
                 <w:rStyle w:val="Hyperlink"/>
@@ -2633,7 +2628,7 @@
                 <w:noProof/>
                 <w:webHidden/>
               </w:rPr>
-              <w:instrText xml:space="preserve"> PAGEREF _Toc180341387 \h </w:instrText>
+              <w:instrText xml:space="preserve"> PAGEREF _Toc181558579 \h </w:instrText>
             </w:r>
             <w:r>
               <w:rPr>
@@ -2678,7 +2673,7 @@
               <w:lang w:eastAsia="zh-CN"/>
             </w:rPr>
           </w:pPr>
-          <w:hyperlink w:anchor="_Toc180341388" w:history="1">
+          <w:hyperlink w:anchor="_Toc181558580" w:history="1">
             <w:r>
               <w:rPr>
                 <w:rStyle w:val="Hyperlink"/>
@@ -2721,7 +2716,7 @@
                 <w:noProof/>
                 <w:webHidden/>
               </w:rPr>
-              <w:instrText xml:space="preserve"> PAGEREF _Toc180341388 \h </w:instrText>
+              <w:instrText xml:space="preserve"> PAGEREF _Toc181558580 \h </w:instrText>
             </w:r>
             <w:r>
               <w:rPr>
@@ -2766,7 +2761,7 @@
               <w:lang w:eastAsia="zh-CN"/>
             </w:rPr>
           </w:pPr>
-          <w:hyperlink w:anchor="_Toc180341389" w:history="1">
+          <w:hyperlink w:anchor="_Toc181558581" w:history="1">
             <w:r>
               <w:rPr>
                 <w:rStyle w:val="Hyperlink"/>
@@ -2810,7 +2805,7 @@
                 <w:noProof/>
                 <w:webHidden/>
               </w:rPr>
-              <w:instrText xml:space="preserve"> PAGEREF _Toc180341389 \h </w:instrText>
+              <w:instrText xml:space="preserve"> PAGEREF _Toc181558581 \h </w:instrText>
             </w:r>
             <w:r>
               <w:rPr>
@@ -2855,7 +2850,7 @@
               <w:lang w:eastAsia="zh-CN"/>
             </w:rPr>
           </w:pPr>
-          <w:hyperlink w:anchor="_Toc180341390" w:history="1">
+          <w:hyperlink w:anchor="_Toc181558582" w:history="1">
             <w:r>
               <w:rPr>
                 <w:rStyle w:val="Hyperlink"/>
@@ -2899,7 +2894,7 @@
                 <w:noProof/>
                 <w:webHidden/>
               </w:rPr>
-              <w:instrText xml:space="preserve"> PAGEREF _Toc180341390 \h </w:instrText>
+              <w:instrText xml:space="preserve"> PAGEREF _Toc181558582 \h </w:instrText>
             </w:r>
             <w:r>
               <w:rPr>
@@ -2944,7 +2939,7 @@
               <w:lang w:eastAsia="zh-CN"/>
             </w:rPr>
           </w:pPr>
-          <w:hyperlink w:anchor="_Toc180341391" w:history="1">
+          <w:hyperlink w:anchor="_Toc181558583" w:history="1">
             <w:r>
               <w:rPr>
                 <w:rStyle w:val="Hyperlink"/>
@@ -2988,7 +2983,7 @@
                 <w:noProof/>
                 <w:webHidden/>
               </w:rPr>
-              <w:instrText xml:space="preserve"> PAGEREF _Toc180341391 \h </w:instrText>
+              <w:instrText xml:space="preserve"> PAGEREF _Toc181558583 \h </w:instrText>
             </w:r>
             <w:r>
               <w:rPr>
@@ -3033,7 +3028,7 @@
               <w:lang w:eastAsia="zh-CN"/>
             </w:rPr>
           </w:pPr>
-          <w:hyperlink w:anchor="_Toc180341392" w:history="1">
+          <w:hyperlink w:anchor="_Toc181558584" w:history="1">
             <w:r>
               <w:rPr>
                 <w:rStyle w:val="Hyperlink"/>
@@ -3077,7 +3072,7 @@
                 <w:noProof/>
                 <w:webHidden/>
               </w:rPr>
-              <w:instrText xml:space="preserve"> PAGEREF _Toc180341392 \h </w:instrText>
+              <w:instrText xml:space="preserve"> PAGEREF _Toc181558584 \h </w:instrText>
             </w:r>
             <w:r>
               <w:rPr>
@@ -3122,7 +3117,7 @@
               <w:lang w:eastAsia="zh-CN"/>
             </w:rPr>
           </w:pPr>
-          <w:hyperlink w:anchor="_Toc180341393" w:history="1">
+          <w:hyperlink w:anchor="_Toc181558585" w:history="1">
             <w:r>
               <w:rPr>
                 <w:rStyle w:val="Hyperlink"/>
@@ -3166,7 +3161,7 @@
                 <w:noProof/>
                 <w:webHidden/>
               </w:rPr>
-              <w:instrText xml:space="preserve"> PAGEREF _Toc180341393 \h </w:instrText>
+              <w:instrText xml:space="preserve"> PAGEREF _Toc181558585 \h </w:instrText>
             </w:r>
             <w:r>
               <w:rPr>
@@ -3211,7 +3206,7 @@
               <w:lang w:eastAsia="zh-CN"/>
             </w:rPr>
           </w:pPr>
-          <w:hyperlink w:anchor="_Toc180341394" w:history="1">
+          <w:hyperlink w:anchor="_Toc181558586" w:history="1">
             <w:r>
               <w:rPr>
                 <w:rStyle w:val="Hyperlink"/>
@@ -3255,7 +3250,7 @@
                 <w:noProof/>
                 <w:webHidden/>
               </w:rPr>
-              <w:instrText xml:space="preserve"> PAGEREF _Toc180341394 \h </w:instrText>
+              <w:instrText xml:space="preserve"> PAGEREF _Toc181558586 \h </w:instrText>
             </w:r>
             <w:r>
               <w:rPr>
@@ -3275,7 +3270,7 @@
                 <w:noProof/>
                 <w:webHidden/>
               </w:rPr>
-              <w:t>23</w:t>
+              <w:t>24</w:t>
             </w:r>
             <w:r>
               <w:rPr>
@@ -3300,7 +3295,7 @@
               <w:lang w:eastAsia="zh-CN"/>
             </w:rPr>
           </w:pPr>
-          <w:hyperlink w:anchor="_Toc180341395" w:history="1">
+          <w:hyperlink w:anchor="_Toc181558587" w:history="1">
             <w:r>
               <w:rPr>
                 <w:rStyle w:val="Hyperlink"/>
@@ -3344,7 +3339,7 @@
                 <w:noProof/>
                 <w:webHidden/>
               </w:rPr>
-              <w:instrText xml:space="preserve"> PAGEREF _Toc180341395 \h </w:instrText>
+              <w:instrText xml:space="preserve"> PAGEREF _Toc181558587 \h </w:instrText>
             </w:r>
             <w:r>
               <w:rPr>
@@ -3364,7 +3359,7 @@
                 <w:noProof/>
                 <w:webHidden/>
               </w:rPr>
-              <w:t>23</w:t>
+              <w:t>24</w:t>
             </w:r>
             <w:r>
               <w:rPr>
@@ -3389,7 +3384,7 @@
               <w:lang w:eastAsia="zh-CN"/>
             </w:rPr>
           </w:pPr>
-          <w:hyperlink w:anchor="_Toc180341396" w:history="1">
+          <w:hyperlink w:anchor="_Toc181558588" w:history="1">
             <w:r>
               <w:rPr>
                 <w:rStyle w:val="Hyperlink"/>
@@ -3433,7 +3428,7 @@
                 <w:noProof/>
                 <w:webHidden/>
               </w:rPr>
-              <w:instrText xml:space="preserve"> PAGEREF _Toc180341396 \h </w:instrText>
+              <w:instrText xml:space="preserve"> PAGEREF _Toc181558588 \h </w:instrText>
             </w:r>
             <w:r>
               <w:rPr>
@@ -3478,7 +3473,7 @@
               <w:szCs w:val="22"/>
             </w:rPr>
           </w:pPr>
-          <w:hyperlink w:anchor="_Toc180341397" w:history="1">
+          <w:hyperlink w:anchor="_Toc181558589" w:history="1">
             <w:r>
               <w:rPr>
                 <w:rStyle w:val="Hyperlink"/>
@@ -3521,7 +3516,7 @@
                 <w:noProof/>
                 <w:webHidden/>
               </w:rPr>
-              <w:instrText xml:space="preserve"> PAGEREF _Toc180341397 \h </w:instrText>
+              <w:instrText xml:space="preserve"> PAGEREF _Toc181558589 \h </w:instrText>
             </w:r>
             <w:r>
               <w:rPr>
@@ -3566,7 +3561,7 @@
               <w:lang w:eastAsia="zh-CN"/>
             </w:rPr>
           </w:pPr>
-          <w:hyperlink w:anchor="_Toc180341398" w:history="1">
+          <w:hyperlink w:anchor="_Toc181558590" w:history="1">
             <w:r>
               <w:rPr>
                 <w:rStyle w:val="Hyperlink"/>
@@ -3609,7 +3604,7 @@
                 <w:noProof/>
                 <w:webHidden/>
               </w:rPr>
-              <w:instrText xml:space="preserve"> PAGEREF _Toc180341398 \h </w:instrText>
+              <w:instrText xml:space="preserve"> PAGEREF _Toc181558590 \h </w:instrText>
             </w:r>
             <w:r>
               <w:rPr>
@@ -3654,7 +3649,7 @@
               <w:lang w:eastAsia="zh-CN"/>
             </w:rPr>
           </w:pPr>
-          <w:hyperlink w:anchor="_Toc180341399" w:history="1">
+          <w:hyperlink w:anchor="_Toc181558591" w:history="1">
             <w:r>
               <w:rPr>
                 <w:rStyle w:val="Hyperlink"/>
@@ -3698,7 +3693,7 @@
                 <w:noProof/>
                 <w:webHidden/>
               </w:rPr>
-              <w:instrText xml:space="preserve"> PAGEREF _Toc180341399 \h </w:instrText>
+              <w:instrText xml:space="preserve"> PAGEREF _Toc181558591 \h </w:instrText>
             </w:r>
             <w:r>
               <w:rPr>
@@ -3743,7 +3738,7 @@
               <w:lang w:eastAsia="zh-CN"/>
             </w:rPr>
           </w:pPr>
-          <w:hyperlink w:anchor="_Toc180341400" w:history="1">
+          <w:hyperlink w:anchor="_Toc181558592" w:history="1">
             <w:r>
               <w:rPr>
                 <w:rStyle w:val="Hyperlink"/>
@@ -3787,7 +3782,7 @@
                 <w:noProof/>
                 <w:webHidden/>
               </w:rPr>
-              <w:instrText xml:space="preserve"> PAGEREF _Toc180341400 \h </w:instrText>
+              <w:instrText xml:space="preserve"> PAGEREF _Toc181558592 \h </w:instrText>
             </w:r>
             <w:r>
               <w:rPr>
@@ -3832,7 +3827,7 @@
               <w:lang w:eastAsia="zh-CN"/>
             </w:rPr>
           </w:pPr>
-          <w:hyperlink w:anchor="_Toc180341401" w:history="1">
+          <w:hyperlink w:anchor="_Toc181558593" w:history="1">
             <w:r>
               <w:rPr>
                 <w:rStyle w:val="Hyperlink"/>
@@ -3875,7 +3870,7 @@
                 <w:noProof/>
                 <w:webHidden/>
               </w:rPr>
-              <w:instrText xml:space="preserve"> PAGEREF _Toc180341401 \h </w:instrText>
+              <w:instrText xml:space="preserve"> PAGEREF _Toc181558593 \h </w:instrText>
             </w:r>
             <w:r>
               <w:rPr>
@@ -3920,7 +3915,7 @@
               <w:lang w:eastAsia="zh-CN"/>
             </w:rPr>
           </w:pPr>
-          <w:hyperlink w:anchor="_Toc180341402" w:history="1">
+          <w:hyperlink w:anchor="_Toc181558594" w:history="1">
             <w:r>
               <w:rPr>
                 <w:rStyle w:val="Hyperlink"/>
@@ -3964,7 +3959,7 @@
                 <w:noProof/>
                 <w:webHidden/>
               </w:rPr>
-              <w:instrText xml:space="preserve"> PAGEREF _Toc180341402 \h </w:instrText>
+              <w:instrText xml:space="preserve"> PAGEREF _Toc181558594 \h </w:instrText>
             </w:r>
             <w:r>
               <w:rPr>
@@ -4009,7 +4004,7 @@
               <w:lang w:eastAsia="zh-CN"/>
             </w:rPr>
           </w:pPr>
-          <w:hyperlink w:anchor="_Toc180341403" w:history="1">
+          <w:hyperlink w:anchor="_Toc181558595" w:history="1">
             <w:r>
               <w:rPr>
                 <w:rStyle w:val="Hyperlink"/>
@@ -4053,7 +4048,7 @@
                 <w:noProof/>
                 <w:webHidden/>
               </w:rPr>
-              <w:instrText xml:space="preserve"> PAGEREF _Toc180341403 \h </w:instrText>
+              <w:instrText xml:space="preserve"> PAGEREF _Toc181558595 \h </w:instrText>
             </w:r>
             <w:r>
               <w:rPr>
@@ -4098,7 +4093,7 @@
               <w:szCs w:val="22"/>
             </w:rPr>
           </w:pPr>
-          <w:hyperlink w:anchor="_Toc180341404" w:history="1">
+          <w:hyperlink w:anchor="_Toc181558596" w:history="1">
             <w:r>
               <w:rPr>
                 <w:rStyle w:val="Hyperlink"/>
@@ -4141,7 +4136,7 @@
                 <w:noProof/>
                 <w:webHidden/>
               </w:rPr>
-              <w:instrText xml:space="preserve"> PAGEREF _Toc180341404 \h </w:instrText>
+              <w:instrText xml:space="preserve"> PAGEREF _Toc181558596 \h </w:instrText>
             </w:r>
             <w:r>
               <w:rPr>
@@ -4161,7 +4156,7 @@
                 <w:noProof/>
                 <w:webHidden/>
               </w:rPr>
-              <w:t>33</w:t>
+              <w:t>32</w:t>
             </w:r>
             <w:r>
               <w:rPr>
@@ -4186,7 +4181,7 @@
               <w:lang w:eastAsia="zh-CN"/>
             </w:rPr>
           </w:pPr>
-          <w:hyperlink w:anchor="_Toc180341405" w:history="1">
+          <w:hyperlink w:anchor="_Toc181558597" w:history="1">
             <w:r>
               <w:rPr>
                 <w:rStyle w:val="Hyperlink"/>
@@ -4229,7 +4224,7 @@
                 <w:noProof/>
                 <w:webHidden/>
               </w:rPr>
-              <w:instrText xml:space="preserve"> PAGEREF _Toc180341405 \h </w:instrText>
+              <w:instrText xml:space="preserve"> PAGEREF _Toc181558597 \h </w:instrText>
             </w:r>
             <w:r>
               <w:rPr>
@@ -4249,7 +4244,7 @@
                 <w:noProof/>
                 <w:webHidden/>
               </w:rPr>
-              <w:t>33</w:t>
+              <w:t>32</w:t>
             </w:r>
             <w:r>
               <w:rPr>
@@ -4274,7 +4269,7 @@
               <w:lang w:eastAsia="zh-CN"/>
             </w:rPr>
           </w:pPr>
-          <w:hyperlink w:anchor="_Toc180341406" w:history="1">
+          <w:hyperlink w:anchor="_Toc181558598" w:history="1">
             <w:r>
               <w:rPr>
                 <w:rStyle w:val="Hyperlink"/>
@@ -4317,7 +4312,7 @@
                 <w:noProof/>
                 <w:webHidden/>
               </w:rPr>
-              <w:instrText xml:space="preserve"> PAGEREF _Toc180341406 \h </w:instrText>
+              <w:instrText xml:space="preserve"> PAGEREF _Toc181558598 \h </w:instrText>
             </w:r>
             <w:r>
               <w:rPr>
@@ -4337,7 +4332,7 @@
                 <w:noProof/>
                 <w:webHidden/>
               </w:rPr>
-              <w:t>34</w:t>
+              <w:t>33</w:t>
             </w:r>
             <w:r>
               <w:rPr>
@@ -4362,7 +4357,7 @@
               <w:lang w:eastAsia="zh-CN"/>
             </w:rPr>
           </w:pPr>
-          <w:hyperlink w:anchor="_Toc180341407" w:history="1">
+          <w:hyperlink w:anchor="_Toc181558599" w:history="1">
             <w:r>
               <w:rPr>
                 <w:rStyle w:val="Hyperlink"/>
@@ -4385,7 +4380,7 @@
                 <w:rStyle w:val="Hyperlink"/>
                 <w:noProof/>
               </w:rPr>
-              <w:t>Password Security</w:t>
+              <w:t>Primary Key</w:t>
             </w:r>
             <w:r>
               <w:rPr>
@@ -4406,7 +4401,7 @@
                 <w:noProof/>
                 <w:webHidden/>
               </w:rPr>
-              <w:instrText xml:space="preserve"> PAGEREF _Toc180341407 \h </w:instrText>
+              <w:instrText xml:space="preserve"> PAGEREF _Toc181558599 \h </w:instrText>
             </w:r>
             <w:r>
               <w:rPr>
@@ -4426,7 +4421,7 @@
                 <w:noProof/>
                 <w:webHidden/>
               </w:rPr>
-              <w:t>34</w:t>
+              <w:t>33</w:t>
             </w:r>
             <w:r>
               <w:rPr>
@@ -4451,7 +4446,7 @@
               <w:lang w:eastAsia="zh-CN"/>
             </w:rPr>
           </w:pPr>
-          <w:hyperlink w:anchor="_Toc180341408" w:history="1">
+          <w:hyperlink w:anchor="_Toc181558600" w:history="1">
             <w:r>
               <w:rPr>
                 <w:rStyle w:val="Hyperlink"/>
@@ -4474,6 +4469,184 @@
                 <w:rStyle w:val="Hyperlink"/>
                 <w:noProof/>
               </w:rPr>
+              <w:t>Permission Management</w:t>
+            </w:r>
+            <w:r>
+              <w:rPr>
+                <w:noProof/>
+                <w:webHidden/>
+              </w:rPr>
+              <w:tab/>
+            </w:r>
+            <w:r>
+              <w:rPr>
+                <w:noProof/>
+                <w:webHidden/>
+              </w:rPr>
+              <w:fldChar w:fldCharType="begin"/>
+            </w:r>
+            <w:r>
+              <w:rPr>
+                <w:noProof/>
+                <w:webHidden/>
+              </w:rPr>
+              <w:instrText xml:space="preserve"> PAGEREF _Toc181558600 \h </w:instrText>
+            </w:r>
+            <w:r>
+              <w:rPr>
+                <w:noProof/>
+                <w:webHidden/>
+              </w:rPr>
+            </w:r>
+            <w:r>
+              <w:rPr>
+                <w:noProof/>
+                <w:webHidden/>
+              </w:rPr>
+              <w:fldChar w:fldCharType="separate"/>
+            </w:r>
+            <w:r>
+              <w:rPr>
+                <w:noProof/>
+                <w:webHidden/>
+              </w:rPr>
+              <w:t>33</w:t>
+            </w:r>
+            <w:r>
+              <w:rPr>
+                <w:noProof/>
+                <w:webHidden/>
+              </w:rPr>
+              <w:fldChar w:fldCharType="end"/>
+            </w:r>
+          </w:hyperlink>
+        </w:p>
+        <w:p>
+          <w:pPr>
+            <w:pStyle w:val="TOC3"/>
+            <w:tabs>
+              <w:tab w:val="left" w:pos="1320"/>
+              <w:tab w:val="right" w:leader="dot" w:pos="8805"/>
+            </w:tabs>
+            <w:rPr>
+              <w:rFonts w:asciiTheme="minorHAnsi" w:hAnsiTheme="minorHAnsi" w:cstheme="minorBidi"/>
+              <w:noProof/>
+              <w:sz w:val="22"/>
+              <w:lang w:eastAsia="zh-CN"/>
+            </w:rPr>
+          </w:pPr>
+          <w:hyperlink w:anchor="_Toc181558601" w:history="1">
+            <w:r>
+              <w:rPr>
+                <w:rStyle w:val="Hyperlink"/>
+                <w:bCs/>
+                <w:noProof/>
+              </w:rPr>
+              <w:t>5.2.3</w:t>
+            </w:r>
+            <w:r>
+              <w:rPr>
+                <w:rFonts w:asciiTheme="minorHAnsi" w:hAnsiTheme="minorHAnsi" w:cstheme="minorBidi"/>
+                <w:noProof/>
+                <w:sz w:val="22"/>
+                <w:lang w:eastAsia="zh-CN"/>
+              </w:rPr>
+              <w:tab/>
+            </w:r>
+            <w:r>
+              <w:rPr>
+                <w:rStyle w:val="Hyperlink"/>
+                <w:noProof/>
+              </w:rPr>
+              <w:t>Password Security</w:t>
+            </w:r>
+            <w:r>
+              <w:rPr>
+                <w:noProof/>
+                <w:webHidden/>
+              </w:rPr>
+              <w:tab/>
+            </w:r>
+            <w:r>
+              <w:rPr>
+                <w:noProof/>
+                <w:webHidden/>
+              </w:rPr>
+              <w:fldChar w:fldCharType="begin"/>
+            </w:r>
+            <w:r>
+              <w:rPr>
+                <w:noProof/>
+                <w:webHidden/>
+              </w:rPr>
+              <w:instrText xml:space="preserve"> PAGEREF _Toc181558601 \h </w:instrText>
+            </w:r>
+            <w:r>
+              <w:rPr>
+                <w:noProof/>
+                <w:webHidden/>
+              </w:rPr>
+            </w:r>
+            <w:r>
+              <w:rPr>
+                <w:noProof/>
+                <w:webHidden/>
+              </w:rPr>
+              <w:fldChar w:fldCharType="separate"/>
+            </w:r>
+            <w:r>
+              <w:rPr>
+                <w:noProof/>
+                <w:webHidden/>
+              </w:rPr>
+              <w:t>33</w:t>
+            </w:r>
+            <w:r>
+              <w:rPr>
+                <w:noProof/>
+                <w:webHidden/>
+              </w:rPr>
+              <w:fldChar w:fldCharType="end"/>
+            </w:r>
+          </w:hyperlink>
+        </w:p>
+        <w:p>
+          <w:pPr>
+            <w:pStyle w:val="TOC3"/>
+            <w:tabs>
+              <w:tab w:val="left" w:pos="1320"/>
+              <w:tab w:val="right" w:leader="dot" w:pos="8805"/>
+            </w:tabs>
+            <w:rPr>
+              <w:rFonts w:asciiTheme="minorHAnsi" w:hAnsiTheme="minorHAnsi" w:cstheme="minorBidi"/>
+              <w:noProof/>
+              <w:sz w:val="22"/>
+              <w:lang w:eastAsia="zh-CN"/>
+            </w:rPr>
+          </w:pPr>
+          <w:hyperlink w:anchor="_Toc181558602" w:history="1">
+            <w:r>
+              <w:rPr>
+                <w:rStyle w:val="Hyperlink"/>
+                <w:bCs/>
+                <w:noProof/>
+              </w:rPr>
+              <w:t>5.2.4</w:t>
+            </w:r>
+            <w:r>
+              <w:rPr>
+                <w:rFonts w:asciiTheme="minorHAnsi" w:hAnsiTheme="minorHAnsi" w:cstheme="minorBidi"/>
+                <w:noProof/>
+                <w:sz w:val="22"/>
+                <w:lang w:eastAsia="zh-CN"/>
+              </w:rPr>
+              <w:tab/>
+            </w:r>
+            <w:r>
+              <w:rPr>
+                <w:rStyle w:val="Hyperlink"/>
+                <w:noProof/>
+              </w:rPr>
               <w:t>Product ID Obfuscation</w:t>
             </w:r>
             <w:r>
@@ -4495,7 +4668,96 @@
                 <w:noProof/>
                 <w:webHidden/>
               </w:rPr>
-              <w:instrText xml:space="preserve"> PAGEREF _Toc180341408 \h </w:instrText>
+              <w:instrText xml:space="preserve"> PAGEREF _Toc181558602 \h </w:instrText>
+            </w:r>
+            <w:r>
+              <w:rPr>
+                <w:noProof/>
+                <w:webHidden/>
+              </w:rPr>
+            </w:r>
+            <w:r>
+              <w:rPr>
+                <w:noProof/>
+                <w:webHidden/>
+              </w:rPr>
+              <w:fldChar w:fldCharType="separate"/>
+            </w:r>
+            <w:r>
+              <w:rPr>
+                <w:noProof/>
+                <w:webHidden/>
+              </w:rPr>
+              <w:t>34</w:t>
+            </w:r>
+            <w:r>
+              <w:rPr>
+                <w:noProof/>
+                <w:webHidden/>
+              </w:rPr>
+              <w:fldChar w:fldCharType="end"/>
+            </w:r>
+          </w:hyperlink>
+        </w:p>
+        <w:p>
+          <w:pPr>
+            <w:pStyle w:val="TOC3"/>
+            <w:tabs>
+              <w:tab w:val="left" w:pos="1320"/>
+              <w:tab w:val="right" w:leader="dot" w:pos="8805"/>
+            </w:tabs>
+            <w:rPr>
+              <w:rFonts w:asciiTheme="minorHAnsi" w:hAnsiTheme="minorHAnsi" w:cstheme="minorBidi"/>
+              <w:noProof/>
+              <w:sz w:val="22"/>
+              <w:lang w:eastAsia="zh-CN"/>
+            </w:rPr>
+          </w:pPr>
+          <w:hyperlink w:anchor="_Toc181558603" w:history="1">
+            <w:r>
+              <w:rPr>
+                <w:rStyle w:val="Hyperlink"/>
+                <w:bCs/>
+                <w:noProof/>
+              </w:rPr>
+              <w:t>5.2.5</w:t>
+            </w:r>
+            <w:r>
+              <w:rPr>
+                <w:rFonts w:asciiTheme="minorHAnsi" w:hAnsiTheme="minorHAnsi" w:cstheme="minorBidi"/>
+                <w:noProof/>
+                <w:sz w:val="22"/>
+                <w:lang w:eastAsia="zh-CN"/>
+              </w:rPr>
+              <w:tab/>
+            </w:r>
+            <w:r>
+              <w:rPr>
+                <w:rStyle w:val="Hyperlink"/>
+                <w:noProof/>
+              </w:rPr>
+              <w:t>Automation and Image Management</w:t>
+            </w:r>
+            <w:r>
+              <w:rPr>
+                <w:noProof/>
+                <w:webHidden/>
+              </w:rPr>
+              <w:tab/>
+            </w:r>
+            <w:r>
+              <w:rPr>
+                <w:noProof/>
+                <w:webHidden/>
+              </w:rPr>
+              <w:fldChar w:fldCharType="begin"/>
+            </w:r>
+            <w:r>
+              <w:rPr>
+                <w:noProof/>
+                <w:webHidden/>
+              </w:rPr>
+              <w:instrText xml:space="preserve"> PAGEREF _Toc181558603 \h </w:instrText>
             </w:r>
             <w:r>
               <w:rPr>
@@ -4539,7 +4801,7 @@
               <w:szCs w:val="22"/>
             </w:rPr>
           </w:pPr>
-          <w:hyperlink w:anchor="_Toc180341409" w:history="1">
+          <w:hyperlink w:anchor="_Toc181558604" w:history="1">
             <w:r>
               <w:rPr>
                 <w:rStyle w:val="Hyperlink"/>
@@ -4566,7 +4828,7 @@
                 <w:noProof/>
                 <w:webHidden/>
               </w:rPr>
-              <w:instrText xml:space="preserve"> PAGEREF _Toc180341409 \h </w:instrText>
+              <w:instrText xml:space="preserve"> PAGEREF _Toc181558604 \h </w:instrText>
             </w:r>
             <w:r>
               <w:rPr>
@@ -4627,7 +4889,7 @@
       <w:pPr>
         <w:pStyle w:val="Heading1"/>
       </w:pPr>
-      <w:bookmarkStart w:id="0" w:name="_Toc180341359"/>
+      <w:bookmarkStart w:id="0" w:name="_Toc181558551"/>
       <w:r>
         <w:lastRenderedPageBreak/>
         <w:t>Introductio</w:t>
@@ -4646,7 +4908,7 @@
       </w:pPr>
       <w:bookmarkStart w:id="1" w:name="_Ref180075868"/>
       <w:bookmarkStart w:id="2" w:name="_Ref180075878"/>
-      <w:bookmarkStart w:id="3" w:name="_Toc180341360"/>
+      <w:bookmarkStart w:id="3" w:name="_Toc181558552"/>
       <w:r>
         <w:t>Short Description of the Task</w:t>
       </w:r>
@@ -4714,7 +4976,7 @@
       <w:pPr>
         <w:pStyle w:val="Heading2"/>
       </w:pPr>
-      <w:bookmarkStart w:id="4" w:name="_Toc180341361"/>
+      <w:bookmarkStart w:id="4" w:name="_Toc181558553"/>
       <w:r>
         <w:t>Definition</w:t>
       </w:r>
@@ -4986,7 +5248,7 @@
       <w:pPr>
         <w:pStyle w:val="Heading2"/>
       </w:pPr>
-      <w:bookmarkStart w:id="5" w:name="_Toc180341362"/>
+      <w:bookmarkStart w:id="5" w:name="_Toc181558554"/>
       <w:r>
         <w:t>History of Ecommerce</w:t>
       </w:r>
@@ -4996,7 +5258,7 @@
       <w:pPr>
         <w:pStyle w:val="Heading3"/>
       </w:pPr>
-      <w:bookmarkStart w:id="6" w:name="_Toc180341363"/>
+      <w:bookmarkStart w:id="6" w:name="_Toc181558555"/>
       <w:r>
         <w:t>Early Attempts</w:t>
       </w:r>
@@ -5318,7 +5580,7 @@
       <w:pPr>
         <w:pStyle w:val="Heading3"/>
       </w:pPr>
-      <w:bookmarkStart w:id="7" w:name="_Toc180341364"/>
+      <w:bookmarkStart w:id="7" w:name="_Toc181558556"/>
       <w:r>
         <w:lastRenderedPageBreak/>
         <w:t>New Generation of Ecommerce</w:t>
@@ -5336,15 +5598,7 @@
         <w:t xml:space="preserve"> graphical user interface, the Internet started to gain traction with the general public. This process led the Internet, once a tool for researchers and engineers, to start growing into a business-oriented technology.</w:t>
       </w:r>
       <w:r>
-        <w:t xml:space="preserve"> A good illustration of this is the fact that in 1997 the commercial (.com) domain took over the educational (.</w:t>
-      </w:r>
-      <w:proofErr w:type="spellStart"/>
-      <w:r>
-        <w:t>edu</w:t>
-      </w:r>
-      <w:proofErr w:type="spellEnd"/>
-      <w:r>
-        <w:t xml:space="preserve">) domain in </w:t>
+        <w:t xml:space="preserve"> A good illustration of this is the fact that in 1997 the commercial (.com) domain took over the educational (.edu) domain in </w:t>
       </w:r>
       <w:r>
         <w:t xml:space="preserve">terms of </w:t>
@@ -5731,7 +5985,7 @@
       <w:pPr>
         <w:pStyle w:val="Heading1"/>
       </w:pPr>
-      <w:bookmarkStart w:id="8" w:name="_Toc180341365"/>
+      <w:bookmarkStart w:id="8" w:name="_Toc181558557"/>
       <w:r>
         <w:lastRenderedPageBreak/>
         <w:t>Literature Review</w:t>
@@ -5742,7 +5996,7 @@
       <w:pPr>
         <w:pStyle w:val="Heading2"/>
       </w:pPr>
-      <w:bookmarkStart w:id="9" w:name="_Toc180341366"/>
+      <w:bookmarkStart w:id="9" w:name="_Toc181558558"/>
       <w:r>
         <w:t>UI Best Practices</w:t>
       </w:r>
@@ -5773,24 +6027,11 @@
         <w:t xml:space="preserve"> and </w:t>
       </w:r>
       <w:r>
-        <w:t xml:space="preserve">Adam </w:t>
-      </w:r>
-      <w:proofErr w:type="spellStart"/>
-      <w:r>
-        <w:t>Wathan</w:t>
-      </w:r>
-      <w:proofErr w:type="spellEnd"/>
-      <w:r>
-        <w:t xml:space="preserve"> &amp; Steve </w:t>
-      </w:r>
-      <w:proofErr w:type="spellStart"/>
-      <w:r>
-        <w:t>Schoger</w:t>
+        <w:t>Adam Wathan &amp; Steve Schoger</w:t>
       </w:r>
       <w:r>
         <w:t>’s</w:t>
       </w:r>
-      <w:proofErr w:type="spellEnd"/>
       <w:r>
         <w:t xml:space="preserve"> </w:t>
       </w:r>
@@ -5809,7 +6050,7 @@
       <w:pPr>
         <w:pStyle w:val="Heading3"/>
       </w:pPr>
-      <w:bookmarkStart w:id="10" w:name="_Toc180341367"/>
+      <w:bookmarkStart w:id="10" w:name="_Toc181558559"/>
       <w:r>
         <w:t xml:space="preserve">Takeaways from </w:t>
       </w:r>
@@ -6672,7 +6913,7 @@
       <w:pPr>
         <w:pStyle w:val="Heading3"/>
       </w:pPr>
-      <w:bookmarkStart w:id="11" w:name="_Toc180341368"/>
+      <w:bookmarkStart w:id="11" w:name="_Toc181558560"/>
       <w:r>
         <w:t>Takeaways from “Refactoring UI”</w:t>
       </w:r>
@@ -6680,23 +6921,7 @@
     </w:p>
     <w:p>
       <w:r>
-        <w:t xml:space="preserve">Similar to Krug, </w:t>
-      </w:r>
-      <w:proofErr w:type="spellStart"/>
-      <w:r>
-        <w:t>Wathan</w:t>
-      </w:r>
-      <w:proofErr w:type="spellEnd"/>
-      <w:r>
-        <w:t xml:space="preserve"> &amp; </w:t>
-      </w:r>
-      <w:proofErr w:type="spellStart"/>
-      <w:r>
-        <w:t>Schoger</w:t>
-      </w:r>
-      <w:proofErr w:type="spellEnd"/>
-      <w:r>
-        <w:t xml:space="preserve"> </w:t>
+        <w:t xml:space="preserve">Similar to Krug, Wathan &amp; Schoger </w:t>
       </w:r>
       <w:r>
         <w:t>recommend</w:t>
@@ -6777,21 +7002,8 @@
       </w:r>
     </w:p>
     <w:p>
-      <w:proofErr w:type="spellStart"/>
-      <w:r>
-        <w:t>Wathan</w:t>
-      </w:r>
-      <w:proofErr w:type="spellEnd"/>
-      <w:r>
-        <w:t xml:space="preserve"> &amp; </w:t>
-      </w:r>
-      <w:proofErr w:type="spellStart"/>
-      <w:r>
-        <w:t>Schoger</w:t>
-      </w:r>
-      <w:proofErr w:type="spellEnd"/>
-      <w:r>
-        <w:t xml:space="preserve"> also emphasize the importance of building a personality for the website, which is highly affected by the chosen font</w:t>
+      <w:r>
+        <w:t>Wathan &amp; Schoger also emphasize the importance of building a personality for the website, which is highly affected by the chosen font</w:t>
       </w:r>
       <w:r>
         <w:t xml:space="preserve">, </w:t>
@@ -7011,23 +7223,7 @@
         <w:t xml:space="preserve"> overusing grid layouts and using relative sizing in all situations.</w:t>
       </w:r>
       <w:r>
-        <w:t xml:space="preserve"> </w:t>
-      </w:r>
-      <w:proofErr w:type="spellStart"/>
-      <w:r>
-        <w:t>Wathan</w:t>
-      </w:r>
-      <w:proofErr w:type="spellEnd"/>
-      <w:r>
-        <w:t xml:space="preserve"> &amp; </w:t>
-      </w:r>
-      <w:proofErr w:type="spellStart"/>
-      <w:r>
-        <w:t>Schoger</w:t>
-      </w:r>
-      <w:proofErr w:type="spellEnd"/>
-      <w:r>
-        <w:t xml:space="preserve"> also state that relative sizing does not immediately mean that the UI will scale appropriately and recommend a more fine-tuned approach observing what feels more suitable, with the basic principle that large elements should scale down faster while already small elements should scale down slower.</w:t>
+        <w:t xml:space="preserve"> Wathan &amp; Schoger also state that relative sizing does not immediately mean that the UI will scale appropriately and recommend a more fine-tuned approach observing what feels more suitable, with the basic principle that large elements should scale down faster while already small elements should scale down slower.</w:t>
       </w:r>
       <w:sdt>
         <w:sdtPr>
@@ -7114,13 +7310,8 @@
       <w:r>
         <w:t xml:space="preserve">parent element in case of </w:t>
       </w:r>
-      <w:proofErr w:type="spellStart"/>
-      <w:r>
-        <w:t>em</w:t>
-      </w:r>
-      <w:proofErr w:type="spellEnd"/>
-      <w:r>
-        <w:t>).</w:t>
+      <w:r>
+        <w:t>em).</w:t>
       </w:r>
       <w:r>
         <w:t xml:space="preserve"> As for choosing the font, the recommended approach is to </w:t>
@@ -7263,23 +7454,7 @@
     </w:p>
     <w:p>
       <w:r>
-        <w:t xml:space="preserve">While discussing colors </w:t>
-      </w:r>
-      <w:proofErr w:type="spellStart"/>
-      <w:r>
-        <w:t>Wathan</w:t>
-      </w:r>
-      <w:proofErr w:type="spellEnd"/>
-      <w:r>
-        <w:t xml:space="preserve"> &amp; </w:t>
-      </w:r>
-      <w:proofErr w:type="spellStart"/>
-      <w:r>
-        <w:t>Schroger</w:t>
-      </w:r>
-      <w:proofErr w:type="spellEnd"/>
-      <w:r>
-        <w:t xml:space="preserve"> state their preference for HSL representation over RGB/hex, as it proves more intuitive </w:t>
+        <w:t xml:space="preserve">While discussing colors Wathan &amp; Schroger state their preference for HSL representation over RGB/hex, as it proves more intuitive </w:t>
       </w:r>
       <w:r>
         <w:t xml:space="preserve">to humans </w:t>
@@ -7661,7 +7836,7 @@
       <w:pPr>
         <w:pStyle w:val="Heading2"/>
       </w:pPr>
-      <w:bookmarkStart w:id="12" w:name="_Toc180341369"/>
+      <w:bookmarkStart w:id="12" w:name="_Toc181558561"/>
       <w:r>
         <w:t>Cloud Deployment and Security</w:t>
       </w:r>
@@ -7671,7 +7846,7 @@
       <w:pPr>
         <w:pStyle w:val="Heading3"/>
       </w:pPr>
-      <w:bookmarkStart w:id="13" w:name="_Toc180341370"/>
+      <w:bookmarkStart w:id="13" w:name="_Toc181558562"/>
       <w:r>
         <w:t>Security Concerns</w:t>
       </w:r>
@@ -7832,13 +8007,8 @@
       </w:r>
     </w:p>
     <w:p>
-      <w:proofErr w:type="spellStart"/>
-      <w:r>
-        <w:t>Kalamkar</w:t>
-      </w:r>
-      <w:proofErr w:type="spellEnd"/>
-      <w:r>
-        <w:t xml:space="preserve"> mentions two more important aspects:</w:t>
+      <w:r>
+        <w:t>Kalamkar mentions two more important aspects:</w:t>
       </w:r>
       <w:sdt>
         <w:sdtPr>
@@ -7974,15 +8144,7 @@
         </w:sdtContent>
       </w:sdt>
       <w:r>
-        <w:t xml:space="preserve"> which coincides with the definition used by </w:t>
-      </w:r>
-      <w:proofErr w:type="spellStart"/>
-      <w:r>
-        <w:t>Padmannavar</w:t>
-      </w:r>
-      <w:proofErr w:type="spellEnd"/>
-      <w:r>
-        <w:t xml:space="preserve"> for privacy.</w:t>
+        <w:t xml:space="preserve"> which coincides with the definition used by Padmannavar for privacy.</w:t>
       </w:r>
       <w:sdt>
         <w:sdtPr>
@@ -8301,7 +8463,7 @@
         </w:numPr>
         <w:ind w:left="709" w:hanging="709"/>
       </w:pPr>
-      <w:bookmarkStart w:id="14" w:name="_Toc180341371"/>
+      <w:bookmarkStart w:id="14" w:name="_Toc181558563"/>
       <w:r>
         <w:t>Common Security Threats</w:t>
       </w:r>
@@ -8449,15 +8611,7 @@
     </w:p>
     <w:p>
       <w:r>
-        <w:t xml:space="preserve">Al </w:t>
-      </w:r>
-      <w:proofErr w:type="spellStart"/>
-      <w:r>
-        <w:t>Ladan</w:t>
-      </w:r>
-      <w:proofErr w:type="spellEnd"/>
-      <w:r>
-        <w:t xml:space="preserve"> breaks down the security threats</w:t>
+        <w:t>Al Ladan breaks down the security threats</w:t>
       </w:r>
       <w:r>
         <w:t xml:space="preserve"> of ecommerce platforms </w:t>
@@ -9097,7 +9251,7 @@
       <w:pPr>
         <w:pStyle w:val="Heading3"/>
       </w:pPr>
-      <w:bookmarkStart w:id="15" w:name="_Toc180341372"/>
+      <w:bookmarkStart w:id="15" w:name="_Toc181558564"/>
       <w:r>
         <w:t>Mitigati</w:t>
       </w:r>
@@ -9769,7 +9923,7 @@
       <w:pPr>
         <w:pStyle w:val="Heading3"/>
       </w:pPr>
-      <w:bookmarkStart w:id="16" w:name="_Toc180341373"/>
+      <w:bookmarkStart w:id="16" w:name="_Toc181558565"/>
       <w:r>
         <w:t>Cloud Storage</w:t>
       </w:r>
@@ -10458,7 +10612,7 @@
         </w:numPr>
         <w:ind w:left="709" w:hanging="709"/>
       </w:pPr>
-      <w:bookmarkStart w:id="17" w:name="_Toc180341374"/>
+      <w:bookmarkStart w:id="17" w:name="_Toc181558566"/>
       <w:r>
         <w:t>Data Security in the Cloud</w:t>
       </w:r>
@@ -11548,7 +11702,7 @@
       <w:pPr>
         <w:pStyle w:val="Heading3"/>
       </w:pPr>
-      <w:bookmarkStart w:id="18" w:name="_Toc180341375"/>
+      <w:bookmarkStart w:id="18" w:name="_Toc181558567"/>
       <w:r>
         <w:t>Data Privacy in the Cloud</w:t>
       </w:r>
@@ -11794,7 +11948,7 @@
       <w:pPr>
         <w:pStyle w:val="Heading2"/>
       </w:pPr>
-      <w:bookmarkStart w:id="19" w:name="_Toc180341376"/>
+      <w:bookmarkStart w:id="19" w:name="_Toc181558568"/>
       <w:r>
         <w:t>Analyzing Existing Ecommerce Platforms</w:t>
       </w:r>
@@ -11884,7 +12038,7 @@
       <w:pPr>
         <w:pStyle w:val="Heading3"/>
       </w:pPr>
-      <w:bookmarkStart w:id="20" w:name="_Toc180341377"/>
+      <w:bookmarkStart w:id="20" w:name="_Toc181558569"/>
       <w:r>
         <w:t>Alibaba</w:t>
       </w:r>
@@ -11950,15 +12104,7 @@
     </w:p>
     <w:p>
       <w:r>
-        <w:t xml:space="preserve">The Alibaba Group has many subsidiaries, including Chinese retail markets such as Taobao, </w:t>
-      </w:r>
-      <w:proofErr w:type="spellStart"/>
-      <w:r>
-        <w:t>Tmall</w:t>
-      </w:r>
-      <w:proofErr w:type="spellEnd"/>
-      <w:r>
-        <w:t>, Juhuasuan, a Chinese wholesale market called 1688.com, the global version of the site called Alibaba and the retail version of Alibaba, AliExpress.</w:t>
+        <w:t>The Alibaba Group has many subsidiaries, including Chinese retail markets such as Taobao, Tmall, Juhuasuan, a Chinese wholesale market called 1688.com, the global version of the site called Alibaba and the retail version of Alibaba, AliExpress.</w:t>
       </w:r>
       <w:sdt>
         <w:sdtPr>
@@ -12004,15 +12150,7 @@
         <w:t>Besides ecommerce</w:t>
       </w:r>
       <w:r>
-        <w:t xml:space="preserve"> sites, the Alibaba Group also has payment services (Alipay), a logistics information system (China Smart Logistics), online marketing services (</w:t>
-      </w:r>
-      <w:proofErr w:type="spellStart"/>
-      <w:r>
-        <w:t>Alimama</w:t>
-      </w:r>
-      <w:proofErr w:type="spellEnd"/>
-      <w:r>
-        <w:t>) and even a cloud computing provider (Alibaba Cloud Computing).</w:t>
+        <w:t xml:space="preserve"> sites, the Alibaba Group also has payment services (Alipay), a logistics information system (China Smart Logistics), online marketing services (Alimama) and even a cloud computing provider (Alibaba Cloud Computing).</w:t>
       </w:r>
       <w:sdt>
         <w:sdtPr>
@@ -12792,7 +12930,7 @@
       <w:pPr>
         <w:pStyle w:val="Heading3"/>
       </w:pPr>
-      <w:bookmarkStart w:id="21" w:name="_Toc180341378"/>
+      <w:bookmarkStart w:id="21" w:name="_Toc181558570"/>
       <w:r>
         <w:t>Amazon</w:t>
       </w:r>
@@ -13219,7 +13357,7 @@
       <w:pPr>
         <w:pStyle w:val="Heading3"/>
       </w:pPr>
-      <w:bookmarkStart w:id="22" w:name="_Toc180341379"/>
+      <w:bookmarkStart w:id="22" w:name="_Toc181558571"/>
       <w:r>
         <w:t>e</w:t>
       </w:r>
@@ -13236,13 +13374,8 @@
         <w:t>French-born programmer, Pierre Omidyar</w:t>
       </w:r>
       <w:r>
-        <w:t xml:space="preserve"> founded </w:t>
-      </w:r>
-      <w:proofErr w:type="spellStart"/>
-      <w:r>
-        <w:t>AuctionWeb</w:t>
-      </w:r>
-      <w:proofErr w:type="spellEnd"/>
+        <w:t xml:space="preserve"> founded AuctionWeb</w:t>
+      </w:r>
       <w:r>
         <w:t>, which was rebranded as eBay in 1997.</w:t>
       </w:r>
@@ -13603,7 +13736,7 @@
       <w:pPr>
         <w:pStyle w:val="Heading3"/>
       </w:pPr>
-      <w:bookmarkStart w:id="23" w:name="_Toc180341380"/>
+      <w:bookmarkStart w:id="23" w:name="_Toc181558572"/>
       <w:r>
         <w:t>WooCommerce</w:t>
       </w:r>
@@ -13631,11 +13764,9 @@
       <w:r>
         <w:t xml:space="preserve"> developed by </w:t>
       </w:r>
-      <w:proofErr w:type="spellStart"/>
       <w:r>
         <w:t>Automattic</w:t>
       </w:r>
-      <w:proofErr w:type="spellEnd"/>
       <w:r>
         <w:t>, the same company that owns and operates WordPress</w:t>
       </w:r>
@@ -13972,7 +14103,7 @@
       <w:pPr>
         <w:pStyle w:val="Heading1"/>
       </w:pPr>
-      <w:bookmarkStart w:id="24" w:name="_Toc180341381"/>
+      <w:bookmarkStart w:id="24" w:name="_Toc181558573"/>
       <w:r>
         <w:lastRenderedPageBreak/>
         <w:t>Evaluation Criteria</w:t>
@@ -14011,7 +14142,7 @@
       <w:pPr>
         <w:pStyle w:val="Heading2"/>
       </w:pPr>
-      <w:bookmarkStart w:id="25" w:name="_Toc180341382"/>
+      <w:bookmarkStart w:id="25" w:name="_Toc181558574"/>
       <w:r>
         <w:t>Nonfunctional Requirements</w:t>
       </w:r>
@@ -14079,7 +14210,7 @@
       <w:pPr>
         <w:pStyle w:val="Heading3"/>
       </w:pPr>
-      <w:bookmarkStart w:id="26" w:name="_Toc180341383"/>
+      <w:bookmarkStart w:id="26" w:name="_Toc181558575"/>
       <w:r>
         <w:t>Performance</w:t>
       </w:r>
@@ -14103,7 +14234,7 @@
       <w:pPr>
         <w:pStyle w:val="Heading3"/>
       </w:pPr>
-      <w:bookmarkStart w:id="27" w:name="_Toc180341384"/>
+      <w:bookmarkStart w:id="27" w:name="_Toc181558576"/>
       <w:r>
         <w:t>Security</w:t>
       </w:r>
@@ -14142,10 +14273,21 @@
       </w:r>
     </w:p>
     <w:p>
+      <w:r>
+        <w:t>The principle of least privilege must apply and wherever it is feasible, the components should be kept within a private network.</w:t>
+      </w:r>
+      <w:r>
+        <w:t xml:space="preserve"> Appropriate password requirements must be enforced, to prevent brute-force attacks.</w:t>
+      </w:r>
+      <w:r>
+        <w:t xml:space="preserve"> The user must be authorized every time they take an action.</w:t>
+      </w:r>
+    </w:p>
+    <w:p>
       <w:pPr>
         <w:pStyle w:val="Heading3"/>
       </w:pPr>
-      <w:bookmarkStart w:id="28" w:name="_Toc180341385"/>
+      <w:bookmarkStart w:id="28" w:name="_Toc181558577"/>
       <w:r>
         <w:t>Usability</w:t>
       </w:r>
@@ -14168,7 +14310,13 @@
         <w:t xml:space="preserve"> Navigation throughout the website should be self-explanatory, returning to a previously visited page should not cause any trouble for the user.</w:t>
       </w:r>
       <w:r>
-        <w:t xml:space="preserve"> The website should be at least somewhat responsive, however</w:t>
+        <w:t xml:space="preserve"> The website should be at least somewhat </w:t>
+      </w:r>
+      <w:r>
+        <w:t>responsive;</w:t>
+      </w:r>
+      <w:r>
+        <w:t xml:space="preserve"> however</w:t>
       </w:r>
       <w:r>
         <w:t>,</w:t>
@@ -14187,7 +14335,7 @@
       <w:pPr>
         <w:pStyle w:val="Heading3"/>
       </w:pPr>
-      <w:bookmarkStart w:id="29" w:name="_Toc180341386"/>
+      <w:bookmarkStart w:id="29" w:name="_Toc181558578"/>
       <w:r>
         <w:t>Availability</w:t>
       </w:r>
@@ -14234,7 +14382,11 @@
         <w:t>for EC2 instances deployed in multiple</w:t>
       </w:r>
       <w:r>
-        <w:t xml:space="preserve"> availability zones in the same region and pays back a certain percentage in service</w:t>
+        <w:t xml:space="preserve"> availability zones in the same region and pays back a certain percentage </w:t>
+      </w:r>
+      <w:r>
+        <w:lastRenderedPageBreak/>
+        <w:t>in service</w:t>
       </w:r>
       <w:r>
         <w:t xml:space="preserve"> credits</w:t>
@@ -14283,14 +14435,25 @@
           </w:r>
         </w:sdtContent>
       </w:sdt>
+      <w:r>
+        <w:t xml:space="preserve"> Using a cloud platform like AWS will</w:t>
+      </w:r>
+      <w:r>
+        <w:t xml:space="preserve"> enable easy</w:t>
+      </w:r>
+      <w:r>
+        <w:t xml:space="preserve"> </w:t>
+      </w:r>
+      <w:r>
+        <w:t>scalability, both vertically and horizontally.</w:t>
+      </w:r>
     </w:p>
     <w:p>
       <w:pPr>
         <w:pStyle w:val="Heading3"/>
       </w:pPr>
-      <w:bookmarkStart w:id="30" w:name="_Toc180341387"/>
-      <w:r>
-        <w:lastRenderedPageBreak/>
+      <w:bookmarkStart w:id="30" w:name="_Toc181558579"/>
+      <w:r>
         <w:t>Extensibility</w:t>
       </w:r>
       <w:bookmarkEnd w:id="30"/>
@@ -14316,7 +14479,7 @@
       <w:pPr>
         <w:pStyle w:val="Heading2"/>
       </w:pPr>
-      <w:bookmarkStart w:id="31" w:name="_Toc180341388"/>
+      <w:bookmarkStart w:id="31" w:name="_Toc181558580"/>
       <w:r>
         <w:t>Functional Requirements</w:t>
       </w:r>
@@ -14381,7 +14544,7 @@
       <w:pPr>
         <w:pStyle w:val="Heading3"/>
       </w:pPr>
-      <w:bookmarkStart w:id="32" w:name="_Toc180341389"/>
+      <w:bookmarkStart w:id="32" w:name="_Toc181558581"/>
       <w:r>
         <w:t>User Registration and Authentication</w:t>
       </w:r>
@@ -14391,12 +14554,21 @@
       <w:r>
         <w:t>Users should have the ability to sign up and login to their accounts. In case they forgot their password, they should be able to reset it, by receiving an email with a special link where they can set a new password.</w:t>
       </w:r>
+      <w:r>
+        <w:t xml:space="preserve"> Once the user is logged in, they need to receive a token that authorizes them to take certain actions (</w:t>
+      </w:r>
+      <w:r>
+        <w:t>e.g.,</w:t>
+      </w:r>
+      <w:r>
+        <w:t xml:space="preserve"> modifying their data or placing an order).</w:t>
+      </w:r>
     </w:p>
     <w:p>
       <w:pPr>
         <w:pStyle w:val="Heading3"/>
       </w:pPr>
-      <w:bookmarkStart w:id="33" w:name="_Toc180341390"/>
+      <w:bookmarkStart w:id="33" w:name="_Toc181558582"/>
       <w:r>
         <w:t>Product Catalog</w:t>
       </w:r>
@@ -14415,12 +14587,15 @@
       <w:r>
         <w:t xml:space="preserve"> a search using a keyword.</w:t>
       </w:r>
+      <w:r>
+        <w:t xml:space="preserve"> The product cards should provide some basic information about the product, such as their name and a thumbnail.</w:t>
+      </w:r>
     </w:p>
     <w:p>
       <w:pPr>
         <w:pStyle w:val="Heading3"/>
       </w:pPr>
-      <w:bookmarkStart w:id="34" w:name="_Toc180341391"/>
+      <w:bookmarkStart w:id="34" w:name="_Toc181558583"/>
       <w:r>
         <w:t>Product Page</w:t>
       </w:r>
@@ -14439,12 +14614,15 @@
       <w:r>
         <w:t xml:space="preserve"> with an option for the users to put it in their cart.</w:t>
       </w:r>
+      <w:r>
+        <w:t xml:space="preserve"> The page should prevent the user from putting more of the product in their cart than what is available in stock.</w:t>
+      </w:r>
     </w:p>
     <w:p>
       <w:pPr>
         <w:pStyle w:val="Heading3"/>
       </w:pPr>
-      <w:bookmarkStart w:id="35" w:name="_Toc180341392"/>
+      <w:bookmarkStart w:id="35" w:name="_Toc181558584"/>
       <w:r>
         <w:t>Cart</w:t>
       </w:r>
@@ -14460,12 +14638,21 @@
       <w:r>
         <w:t xml:space="preserve"> their order.</w:t>
       </w:r>
+      <w:r>
+        <w:t xml:space="preserve"> The user should be able to easily discard items </w:t>
+      </w:r>
+      <w:r>
+        <w:t xml:space="preserve">from the list </w:t>
+      </w:r>
+      <w:r>
+        <w:t>that they no longer want to buy.</w:t>
+      </w:r>
     </w:p>
     <w:p>
       <w:pPr>
         <w:pStyle w:val="Heading3"/>
       </w:pPr>
-      <w:bookmarkStart w:id="36" w:name="_Toc180341393"/>
+      <w:bookmarkStart w:id="36" w:name="_Toc181558585"/>
       <w:r>
         <w:t>Checkout</w:t>
       </w:r>
@@ -14473,15 +14660,16 @@
     </w:p>
     <w:p>
       <w:r>
-        <w:t>While placing the order, the user should be prompted for their personal information. Once the order is placed, the users should get a confirmation email about their order.</w:t>
+        <w:t>While placing the order, the user should be prompted for their personal information. Once the order is placed, the user should get a confirmation email about their order.</w:t>
       </w:r>
     </w:p>
     <w:p>
       <w:pPr>
         <w:pStyle w:val="Heading3"/>
       </w:pPr>
-      <w:bookmarkStart w:id="37" w:name="_Toc180341394"/>
-      <w:r>
+      <w:bookmarkStart w:id="37" w:name="_Toc181558586"/>
+      <w:r>
+        <w:lastRenderedPageBreak/>
         <w:t>Search Engine</w:t>
       </w:r>
       <w:bookmarkEnd w:id="37"/>
@@ -14493,12 +14681,15 @@
       <w:r>
         <w:t xml:space="preserve"> and display the results in a formatted manner.</w:t>
       </w:r>
+      <w:r>
+        <w:t xml:space="preserve"> The search engine should also look for the keyword within the description but the results should be sorted by relevance (first the products where the keyword was found in the titles, then those where it was found in the description).</w:t>
+      </w:r>
     </w:p>
     <w:p>
       <w:pPr>
         <w:pStyle w:val="Heading3"/>
       </w:pPr>
-      <w:bookmarkStart w:id="38" w:name="_Toc180341395"/>
+      <w:bookmarkStart w:id="38" w:name="_Toc181558587"/>
       <w:r>
         <w:t>Order Tracking</w:t>
       </w:r>
@@ -14509,37 +14700,33 @@
         <w:t>The latest status</w:t>
       </w:r>
       <w:r>
-        <w:t xml:space="preserve"> (and the previous statuses</w:t>
-      </w:r>
-      <w:r>
-        <w:t xml:space="preserve"> along with the</w:t>
-      </w:r>
-      <w:r>
-        <w:t>ir</w:t>
-      </w:r>
-      <w:r>
         <w:t xml:space="preserve"> </w:t>
       </w:r>
       <w:r>
-        <w:t>timestamps</w:t>
-      </w:r>
-      <w:r>
-        <w:t>)</w:t>
-      </w:r>
-      <w:r>
-        <w:t xml:space="preserve"> of an order </w:t>
-      </w:r>
-      <w:r>
-        <w:t>should be trackable through the user’s profile.</w:t>
+        <w:t>of the order should be summarized and displayed (e.g., processed, shipped, delivered, etc.). The different statuses (</w:t>
+      </w:r>
+      <w:r>
+        <w:t>e.g., statuses sent by the courie</w:t>
+      </w:r>
+      <w:r>
+        <w:t>r</w:t>
+      </w:r>
+      <w:r>
+        <w:t>) along with their timestamps should be trackable</w:t>
+      </w:r>
+      <w:r>
+        <w:t xml:space="preserve"> on the page of the order</w:t>
+      </w:r>
+      <w:r>
+        <w:t xml:space="preserve">. </w:t>
       </w:r>
     </w:p>
     <w:p>
       <w:pPr>
         <w:pStyle w:val="Heading3"/>
       </w:pPr>
-      <w:bookmarkStart w:id="39" w:name="_Toc180341396"/>
-      <w:r>
-        <w:lastRenderedPageBreak/>
+      <w:bookmarkStart w:id="39" w:name="_Toc181558588"/>
+      <w:r>
         <w:t>Admin Page</w:t>
       </w:r>
       <w:bookmarkEnd w:id="39"/>
@@ -14566,7 +14753,13 @@
         <w:t>an</w:t>
       </w:r>
       <w:r>
-        <w:t xml:space="preserve"> admin page should be created. This page facilitates all the actions that would otherwise be done </w:t>
+        <w:t xml:space="preserve"> admin page </w:t>
+      </w:r>
+      <w:r>
+        <w:t>c</w:t>
+      </w:r>
+      <w:r>
+        <w:t xml:space="preserve">ould be created. This page facilitates all the actions that would otherwise be done </w:t>
       </w:r>
       <w:r>
         <w:t>directly</w:t>
@@ -14575,7 +14768,13 @@
         <w:t xml:space="preserve"> in the database.</w:t>
       </w:r>
       <w:r>
-        <w:t xml:space="preserve"> The admin page should enable basic CRUD operations on the tables</w:t>
+        <w:t xml:space="preserve"> The admin page should </w:t>
+      </w:r>
+      <w:r>
+        <w:t>have access to</w:t>
+      </w:r>
+      <w:r>
+        <w:t xml:space="preserve"> basic CRUD operations on the tables</w:t>
       </w:r>
       <w:r>
         <w:t xml:space="preserve"> in the database, for example adding, deleting and updating products, </w:t>
@@ -14594,7 +14793,7 @@
       <w:pPr>
         <w:pStyle w:val="Heading1"/>
       </w:pPr>
-      <w:bookmarkStart w:id="40" w:name="_Toc180341397"/>
+      <w:bookmarkStart w:id="40" w:name="_Toc181558589"/>
       <w:r>
         <w:lastRenderedPageBreak/>
         <w:t>System Design</w:t>
@@ -14605,7 +14804,7 @@
       <w:pPr>
         <w:pStyle w:val="Heading2"/>
       </w:pPr>
-      <w:bookmarkStart w:id="41" w:name="_Toc180341398"/>
+      <w:bookmarkStart w:id="41" w:name="_Toc181558590"/>
       <w:r>
         <w:t>Fro</w:t>
       </w:r>
@@ -14641,7 +14840,7 @@
       <w:pPr>
         <w:pStyle w:val="Heading3"/>
       </w:pPr>
-      <w:bookmarkStart w:id="42" w:name="_Toc180341399"/>
+      <w:bookmarkStart w:id="42" w:name="_Toc181558591"/>
       <w:r>
         <w:t xml:space="preserve">Chosen </w:t>
       </w:r>
@@ -14702,15 +14901,7 @@
         <w:t>etc.</w:t>
       </w:r>
       <w:r>
-        <w:t xml:space="preserve"> According to </w:t>
-      </w:r>
-      <w:proofErr w:type="spellStart"/>
-      <w:r>
-        <w:t>StackOverflow</w:t>
-      </w:r>
-      <w:proofErr w:type="spellEnd"/>
-      <w:r>
-        <w:t xml:space="preserve"> trends, React is the most popular framework, followed by Angular and Next.js.</w:t>
+        <w:t xml:space="preserve"> According to StackOverflow trends, React is the most popular framework, followed by Angular and Next.js.</w:t>
       </w:r>
       <w:sdt>
         <w:sdtPr>
@@ -14820,15 +15011,7 @@
         <w:t>Once I selected the framework, I looked for a UI component library.</w:t>
       </w:r>
       <w:r>
-        <w:t xml:space="preserve"> After some research, I narrowed down the potentials to 3 libraries: </w:t>
-      </w:r>
-      <w:proofErr w:type="spellStart"/>
-      <w:r>
-        <w:t>PrimeNG</w:t>
-      </w:r>
-      <w:proofErr w:type="spellEnd"/>
-      <w:r>
-        <w:t>, Angular Material and Taiga UI.</w:t>
+        <w:t xml:space="preserve"> After some research, I narrowed down the potentials to 3 libraries: PrimeNG, Angular Material and Taiga UI.</w:t>
       </w:r>
       <w:r>
         <w:t xml:space="preserve"> Due to my work, I have experience with Angular Material, however I am not too satisfied with its appearance, </w:t>
@@ -14873,15 +15056,7 @@
         <w:t>, which also means less documentation.</w:t>
       </w:r>
       <w:r>
-        <w:t xml:space="preserve"> With </w:t>
-      </w:r>
-      <w:proofErr w:type="spellStart"/>
-      <w:r>
-        <w:t>PrimeNG</w:t>
-      </w:r>
-      <w:proofErr w:type="spellEnd"/>
-      <w:r>
-        <w:t>, I had some experienc</w:t>
+        <w:t xml:space="preserve"> With PrimeNG, I had some experienc</w:t>
       </w:r>
       <w:r>
         <w:t>e</w:t>
@@ -14895,13 +15070,8 @@
       <w:r>
         <w:t xml:space="preserve"> </w:t>
       </w:r>
-      <w:proofErr w:type="spellStart"/>
-      <w:r>
-        <w:t>PrimeNG</w:t>
-      </w:r>
-      <w:proofErr w:type="spellEnd"/>
-      <w:r>
-        <w:t xml:space="preserve"> offers the widest range of components and although there are reports of occasional bugs with some components, I decided to choose this framework</w:t>
+      <w:r>
+        <w:t>PrimeNG offers the widest range of components and although there are reports of occasional bugs with some components, I decided to choose this framework</w:t>
       </w:r>
       <w:r>
         <w:t xml:space="preserve">, since it is easy to use and </w:t>
@@ -14915,33 +15085,17 @@
         <w:t>For styling, I contemplated using Tailwind, since it allows rapid development speed, however it also has its own learning curve and I figured that without a strong CSS background, Tailwind may actually cause more problems than it solves.</w:t>
       </w:r>
       <w:r>
-        <w:t xml:space="preserve"> For this reason, I decided to proceed with the project using pure CSS and potentially </w:t>
-      </w:r>
-      <w:proofErr w:type="spellStart"/>
-      <w:r>
-        <w:t>PrimeFlex</w:t>
-      </w:r>
-      <w:proofErr w:type="spellEnd"/>
-      <w:r>
-        <w:t xml:space="preserve">, since it is a utility library </w:t>
-      </w:r>
-      <w:r>
-        <w:t xml:space="preserve">optimized for </w:t>
-      </w:r>
-      <w:proofErr w:type="spellStart"/>
-      <w:r>
-        <w:t>PrimeNG</w:t>
-      </w:r>
-      <w:proofErr w:type="spellEnd"/>
-      <w:r>
-        <w:t>.</w:t>
+        <w:t xml:space="preserve"> For this reason, I decided to proceed with the project using pure CSS and potentially PrimeFlex, since it is a utility library </w:t>
+      </w:r>
+      <w:r>
+        <w:t>optimized for PrimeNG.</w:t>
       </w:r>
     </w:p>
     <w:p>
       <w:pPr>
         <w:pStyle w:val="Heading3"/>
       </w:pPr>
-      <w:bookmarkStart w:id="43" w:name="_Toc180341400"/>
+      <w:bookmarkStart w:id="43" w:name="_Toc181558592"/>
       <w:r>
         <w:t>Wireframes</w:t>
       </w:r>
@@ -15066,51 +15220,25 @@
       <w:r>
         <w:t xml:space="preserve">Figure </w:t>
       </w:r>
-      <w:r>
-        <w:fldChar w:fldCharType="begin"/>
-      </w:r>
-      <w:r>
-        <w:instrText xml:space="preserve"> STYLEREF 1 \s </w:instrText>
-      </w:r>
-      <w:r>
-        <w:fldChar w:fldCharType="separate"/>
-      </w:r>
-      <w:r>
-        <w:rPr>
-          <w:noProof/>
-        </w:rPr>
-        <w:t>4</w:t>
-      </w:r>
-      <w:r>
-        <w:rPr>
-          <w:noProof/>
-        </w:rPr>
-        <w:fldChar w:fldCharType="end"/>
-      </w:r>
+      <w:fldSimple w:instr=" STYLEREF 1 \s ">
+        <w:r>
+          <w:rPr>
+            <w:noProof/>
+          </w:rPr>
+          <w:t>4</w:t>
+        </w:r>
+      </w:fldSimple>
       <w:r>
         <w:t>.</w:t>
       </w:r>
-      <w:r>
-        <w:fldChar w:fldCharType="begin"/>
-      </w:r>
-      <w:r>
-        <w:instrText xml:space="preserve"> SEQ Figure \* ARABIC \s 1 </w:instrText>
-      </w:r>
-      <w:r>
-        <w:fldChar w:fldCharType="separate"/>
-      </w:r>
-      <w:r>
-        <w:rPr>
-          <w:noProof/>
-        </w:rPr>
-        <w:t>1</w:t>
-      </w:r>
-      <w:r>
-        <w:rPr>
-          <w:noProof/>
-        </w:rPr>
-        <w:fldChar w:fldCharType="end"/>
-      </w:r>
+      <w:fldSimple w:instr=" SEQ Figure \* ARABIC \s 1 ">
+        <w:r>
+          <w:rPr>
+            <w:noProof/>
+          </w:rPr>
+          <w:t>1</w:t>
+        </w:r>
+      </w:fldSimple>
       <w:r>
         <w:t xml:space="preserve"> - </w:t>
       </w:r>
@@ -15247,51 +15375,25 @@
       <w:r>
         <w:t xml:space="preserve">Figure </w:t>
       </w:r>
-      <w:r>
-        <w:fldChar w:fldCharType="begin"/>
-      </w:r>
-      <w:r>
-        <w:instrText xml:space="preserve"> STYLEREF 1 \s </w:instrText>
-      </w:r>
-      <w:r>
-        <w:fldChar w:fldCharType="separate"/>
-      </w:r>
-      <w:r>
-        <w:rPr>
-          <w:noProof/>
-        </w:rPr>
-        <w:t>4</w:t>
-      </w:r>
-      <w:r>
-        <w:rPr>
-          <w:noProof/>
-        </w:rPr>
-        <w:fldChar w:fldCharType="end"/>
-      </w:r>
+      <w:fldSimple w:instr=" STYLEREF 1 \s ">
+        <w:r>
+          <w:rPr>
+            <w:noProof/>
+          </w:rPr>
+          <w:t>4</w:t>
+        </w:r>
+      </w:fldSimple>
       <w:r>
         <w:t>.</w:t>
       </w:r>
-      <w:r>
-        <w:fldChar w:fldCharType="begin"/>
-      </w:r>
-      <w:r>
-        <w:instrText xml:space="preserve"> SEQ Figure \* ARABIC \s 1 </w:instrText>
-      </w:r>
-      <w:r>
-        <w:fldChar w:fldCharType="separate"/>
-      </w:r>
-      <w:r>
-        <w:rPr>
-          <w:noProof/>
-        </w:rPr>
-        <w:t>2</w:t>
-      </w:r>
-      <w:r>
-        <w:rPr>
-          <w:noProof/>
-        </w:rPr>
-        <w:fldChar w:fldCharType="end"/>
-      </w:r>
+      <w:fldSimple w:instr=" SEQ Figure \* ARABIC \s 1 ">
+        <w:r>
+          <w:rPr>
+            <w:noProof/>
+          </w:rPr>
+          <w:t>2</w:t>
+        </w:r>
+      </w:fldSimple>
       <w:r>
         <w:t xml:space="preserve"> </w:t>
       </w:r>
@@ -15425,51 +15527,25 @@
       <w:r>
         <w:t xml:space="preserve">Figure </w:t>
       </w:r>
-      <w:r>
-        <w:fldChar w:fldCharType="begin"/>
-      </w:r>
-      <w:r>
-        <w:instrText xml:space="preserve"> STYLEREF 1 \s </w:instrText>
-      </w:r>
-      <w:r>
-        <w:fldChar w:fldCharType="separate"/>
-      </w:r>
-      <w:r>
-        <w:rPr>
-          <w:noProof/>
-        </w:rPr>
-        <w:t>4</w:t>
-      </w:r>
-      <w:r>
-        <w:rPr>
-          <w:noProof/>
-        </w:rPr>
-        <w:fldChar w:fldCharType="end"/>
-      </w:r>
+      <w:fldSimple w:instr=" STYLEREF 1 \s ">
+        <w:r>
+          <w:rPr>
+            <w:noProof/>
+          </w:rPr>
+          <w:t>4</w:t>
+        </w:r>
+      </w:fldSimple>
       <w:r>
         <w:t>.</w:t>
       </w:r>
-      <w:r>
-        <w:fldChar w:fldCharType="begin"/>
-      </w:r>
-      <w:r>
-        <w:instrText xml:space="preserve"> SEQ Figure \* ARABIC \s 1 </w:instrText>
-      </w:r>
-      <w:r>
-        <w:fldChar w:fldCharType="separate"/>
-      </w:r>
-      <w:r>
-        <w:rPr>
-          <w:noProof/>
-        </w:rPr>
-        <w:t>3</w:t>
-      </w:r>
-      <w:r>
-        <w:rPr>
-          <w:noProof/>
-        </w:rPr>
-        <w:fldChar w:fldCharType="end"/>
-      </w:r>
+      <w:fldSimple w:instr=" SEQ Figure \* ARABIC \s 1 ">
+        <w:r>
+          <w:rPr>
+            <w:noProof/>
+          </w:rPr>
+          <w:t>3</w:t>
+        </w:r>
+      </w:fldSimple>
       <w:r>
         <w:t xml:space="preserve"> – </w:t>
       </w:r>
@@ -15600,51 +15676,25 @@
       <w:r>
         <w:t xml:space="preserve">Figure </w:t>
       </w:r>
-      <w:r>
-        <w:fldChar w:fldCharType="begin"/>
-      </w:r>
-      <w:r>
-        <w:instrText xml:space="preserve"> STYLEREF 1 \s </w:instrText>
-      </w:r>
-      <w:r>
-        <w:fldChar w:fldCharType="separate"/>
-      </w:r>
-      <w:r>
-        <w:rPr>
-          <w:noProof/>
-        </w:rPr>
-        <w:t>4</w:t>
-      </w:r>
-      <w:r>
-        <w:rPr>
-          <w:noProof/>
-        </w:rPr>
-        <w:fldChar w:fldCharType="end"/>
-      </w:r>
+      <w:fldSimple w:instr=" STYLEREF 1 \s ">
+        <w:r>
+          <w:rPr>
+            <w:noProof/>
+          </w:rPr>
+          <w:t>4</w:t>
+        </w:r>
+      </w:fldSimple>
       <w:r>
         <w:t>.</w:t>
       </w:r>
-      <w:r>
-        <w:fldChar w:fldCharType="begin"/>
-      </w:r>
-      <w:r>
-        <w:instrText xml:space="preserve"> SEQ Figure \* ARABIC \s 1 </w:instrText>
-      </w:r>
-      <w:r>
-        <w:fldChar w:fldCharType="separate"/>
-      </w:r>
-      <w:r>
-        <w:rPr>
-          <w:noProof/>
-        </w:rPr>
-        <w:t>4</w:t>
-      </w:r>
-      <w:r>
-        <w:rPr>
-          <w:noProof/>
-        </w:rPr>
-        <w:fldChar w:fldCharType="end"/>
-      </w:r>
+      <w:fldSimple w:instr=" SEQ Figure \* ARABIC \s 1 ">
+        <w:r>
+          <w:rPr>
+            <w:noProof/>
+          </w:rPr>
+          <w:t>4</w:t>
+        </w:r>
+      </w:fldSimple>
       <w:r>
         <w:t xml:space="preserve"> - Cart Page</w:t>
       </w:r>
@@ -15715,7 +15765,7 @@
       <w:pPr>
         <w:pStyle w:val="Heading2"/>
       </w:pPr>
-      <w:bookmarkStart w:id="48" w:name="_Toc180341401"/>
+      <w:bookmarkStart w:id="48" w:name="_Toc181558593"/>
       <w:r>
         <w:lastRenderedPageBreak/>
         <w:t>Database</w:t>
@@ -15726,7 +15776,7 @@
       <w:pPr>
         <w:pStyle w:val="Heading3"/>
       </w:pPr>
-      <w:bookmarkStart w:id="49" w:name="_Toc180341402"/>
+      <w:bookmarkStart w:id="49" w:name="_Toc181558594"/>
       <w:r>
         <w:t>Chosen DBMS</w:t>
       </w:r>
@@ -15749,15 +15799,7 @@
         <w:t>database management system (DBMS).</w:t>
       </w:r>
       <w:r>
-        <w:t xml:space="preserve"> In the past, I had done research on different database management systems and at that time came to the conclusion that </w:t>
-      </w:r>
-      <w:proofErr w:type="spellStart"/>
-      <w:r>
-        <w:t>PostgeSQL</w:t>
-      </w:r>
-      <w:proofErr w:type="spellEnd"/>
-      <w:r>
-        <w:t xml:space="preserve"> and MySQL are the best choices for most use-cases.</w:t>
+        <w:t xml:space="preserve"> In the past, I had done research on different database management systems and at that time came to the conclusion that PostgeSQL and MySQL are the best choices for most use-cases.</w:t>
       </w:r>
       <w:r>
         <w:t xml:space="preserve"> </w:t>
@@ -15791,7 +15833,7 @@
       <w:pPr>
         <w:pStyle w:val="Heading3"/>
       </w:pPr>
-      <w:bookmarkStart w:id="50" w:name="_Toc180341403"/>
+      <w:bookmarkStart w:id="50" w:name="_Toc181558595"/>
       <w:r>
         <w:t>Schema</w:t>
       </w:r>
@@ -15830,7 +15872,7 @@
           <w:noProof/>
         </w:rPr>
         <w:drawing>
-          <wp:inline distT="0" distB="0" distL="0" distR="0" wp14:anchorId="0E871AA0" wp14:editId="007CC445">
+          <wp:inline distT="0" distB="0" distL="0" distR="0" wp14:anchorId="0E871AA0" wp14:editId="33F251F1">
             <wp:extent cx="5267823" cy="3067868"/>
             <wp:effectExtent l="0" t="0" r="9525" b="0"/>
             <wp:docPr id="2" name="Picture 2"/>
@@ -15880,51 +15922,25 @@
       <w:r>
         <w:t xml:space="preserve">Figure </w:t>
       </w:r>
-      <w:r>
-        <w:fldChar w:fldCharType="begin"/>
-      </w:r>
-      <w:r>
-        <w:instrText xml:space="preserve"> STYLEREF 1 \s </w:instrText>
-      </w:r>
-      <w:r>
-        <w:fldChar w:fldCharType="separate"/>
-      </w:r>
-      <w:r>
-        <w:rPr>
-          <w:noProof/>
-        </w:rPr>
-        <w:t>4</w:t>
-      </w:r>
-      <w:r>
-        <w:rPr>
-          <w:noProof/>
-        </w:rPr>
-        <w:fldChar w:fldCharType="end"/>
-      </w:r>
+      <w:fldSimple w:instr=" STYLEREF 1 \s ">
+        <w:r>
+          <w:rPr>
+            <w:noProof/>
+          </w:rPr>
+          <w:t>4</w:t>
+        </w:r>
+      </w:fldSimple>
       <w:r>
         <w:t>.</w:t>
       </w:r>
-      <w:r>
-        <w:fldChar w:fldCharType="begin"/>
-      </w:r>
-      <w:r>
-        <w:instrText xml:space="preserve"> SEQ Figure \* ARABIC \s 1 </w:instrText>
-      </w:r>
-      <w:r>
-        <w:fldChar w:fldCharType="separate"/>
-      </w:r>
-      <w:r>
-        <w:rPr>
-          <w:noProof/>
-        </w:rPr>
-        <w:t>5</w:t>
-      </w:r>
-      <w:r>
-        <w:rPr>
-          <w:noProof/>
-        </w:rPr>
-        <w:fldChar w:fldCharType="end"/>
-      </w:r>
+      <w:fldSimple w:instr=" SEQ Figure \* ARABIC \s 1 ">
+        <w:r>
+          <w:rPr>
+            <w:noProof/>
+          </w:rPr>
+          <w:t>5</w:t>
+        </w:r>
+      </w:fldSimple>
       <w:r>
         <w:t xml:space="preserve"> </w:t>
       </w:r>
@@ -15947,8 +15963,8 @@
           <w:noProof/>
         </w:rPr>
         <w:drawing>
-          <wp:inline distT="0" distB="0" distL="0" distR="0" wp14:anchorId="372CE188" wp14:editId="0C1CB5DD">
-            <wp:extent cx="5597525" cy="4360239"/>
+          <wp:inline distT="0" distB="0" distL="0" distR="0" wp14:anchorId="372CE188" wp14:editId="5DBDEC16">
+            <wp:extent cx="5597525" cy="3750444"/>
             <wp:effectExtent l="0" t="0" r="3175" b="2540"/>
             <wp:docPr id="3" name="Picture 3"/>
             <wp:cNvGraphicFramePr>
@@ -15972,7 +15988,7 @@
                   <pic:spPr bwMode="auto">
                     <a:xfrm>
                       <a:off x="0" y="0"/>
-                      <a:ext cx="5597525" cy="4360239"/>
+                      <a:ext cx="5597525" cy="3750444"/>
                     </a:xfrm>
                     <a:prstGeom prst="rect">
                       <a:avLst/>
@@ -16001,14 +16017,51 @@
       <w:r>
         <w:t xml:space="preserve">Figure </w:t>
       </w:r>
+      <w:fldSimple w:instr=" STYLEREF 1 \s ">
+        <w:r>
+          <w:rPr>
+            <w:noProof/>
+          </w:rPr>
+          <w:t>4</w:t>
+        </w:r>
+      </w:fldSimple>
+      <w:r>
+        <w:t>.</w:t>
+      </w:r>
+      <w:fldSimple w:instr=" SEQ Figure \* ARABIC \s 1 ">
+        <w:r>
+          <w:rPr>
+            <w:noProof/>
+          </w:rPr>
+          <w:t>6</w:t>
+        </w:r>
+      </w:fldSimple>
+      <w:r>
+        <w:t xml:space="preserve"> </w:t>
+      </w:r>
+      <w:r>
+        <w:t>ERD of the i</w:t>
+      </w:r>
+      <w:r>
+        <w:t>mproved version of the schema</w:t>
+      </w:r>
+      <w:bookmarkEnd w:id="52"/>
+    </w:p>
+    <w:p>
+      <w:r>
+        <w:t xml:space="preserve">As seen in </w:t>
+      </w:r>
       <w:r>
         <w:fldChar w:fldCharType="begin"/>
       </w:r>
       <w:r>
-        <w:instrText xml:space="preserve"> STYLEREF 1 \s </w:instrText>
+        <w:instrText xml:space="preserve"> REF _Ref180075906 \h </w:instrText>
       </w:r>
       <w:r>
         <w:fldChar w:fldCharType="separate"/>
+      </w:r>
+      <w:r>
+        <w:t xml:space="preserve">Figure </w:t>
       </w:r>
       <w:r>
         <w:rPr>
@@ -16017,22 +16070,73 @@
         <w:t>4</w:t>
       </w:r>
       <w:r>
+        <w:t>.</w:t>
+      </w:r>
+      <w:r>
         <w:rPr>
           <w:noProof/>
         </w:rPr>
+        <w:t>5</w:t>
+      </w:r>
+      <w:r>
+        <w:t xml:space="preserve"> ERD of the initial state of the schema</w:t>
+      </w:r>
+      <w:r>
         <w:fldChar w:fldCharType="end"/>
       </w:r>
       <w:r>
+        <w:t>, I used title cas</w:t>
+      </w:r>
+      <w:r>
+        <w:t>e</w:t>
+      </w:r>
+      <w:r>
+        <w:t xml:space="preserve">, which I later regretted, since I find that the case-insensitive nature of SQL renders it useless, so I replaced </w:t>
+      </w:r>
+      <w:r>
+        <w:t xml:space="preserve">it with snake case, </w:t>
+      </w:r>
+      <w:r>
+        <w:t>which</w:t>
+      </w:r>
+      <w:r>
+        <w:t xml:space="preserve"> is more appropriate for table </w:t>
+      </w:r>
+      <w:r>
+        <w:t xml:space="preserve">and field </w:t>
+      </w:r>
+      <w:r>
+        <w:t>names</w:t>
+      </w:r>
+      <w:r>
+        <w:t xml:space="preserve"> in my opinion</w:t>
+      </w:r>
+      <w:r>
         <w:t>.</w:t>
       </w:r>
       <w:r>
+        <w:t xml:space="preserve"> In the newer schema, </w:t>
+      </w:r>
+      <w:r>
         <w:fldChar w:fldCharType="begin"/>
       </w:r>
       <w:r>
-        <w:instrText xml:space="preserve"> SEQ Figure \* ARABIC \s 1 </w:instrText>
+        <w:instrText xml:space="preserve"> REF _Ref180076224 \h </w:instrText>
       </w:r>
       <w:r>
         <w:fldChar w:fldCharType="separate"/>
+      </w:r>
+      <w:r>
+        <w:t xml:space="preserve">Figure </w:t>
+      </w:r>
+      <w:r>
+        <w:rPr>
+          <w:noProof/>
+        </w:rPr>
+        <w:t>4</w:t>
+      </w:r>
+      <w:r>
+        <w:t>.</w:t>
       </w:r>
       <w:r>
         <w:rPr>
@@ -16041,138 +16145,19 @@
         <w:t>6</w:t>
       </w:r>
       <w:r>
-        <w:rPr>
-          <w:noProof/>
-        </w:rPr>
+        <w:t xml:space="preserve"> ERD of the improved version of the schema</w:t>
+      </w:r>
+      <w:r>
         <w:fldChar w:fldCharType="end"/>
       </w:r>
       <w:r>
-        <w:t xml:space="preserve"> </w:t>
-      </w:r>
-      <w:r>
-        <w:t>ERD of the i</w:t>
-      </w:r>
-      <w:r>
-        <w:t>mproved version of the schema</w:t>
-      </w:r>
-      <w:bookmarkEnd w:id="52"/>
-    </w:p>
-    <w:p>
-      <w:r>
-        <w:t xml:space="preserve">As seen in </w:t>
-      </w:r>
-      <w:r>
-        <w:fldChar w:fldCharType="begin"/>
-      </w:r>
-      <w:r>
-        <w:instrText xml:space="preserve"> REF _Ref180075906 \h </w:instrText>
-      </w:r>
-      <w:r>
-        <w:fldChar w:fldCharType="separate"/>
-      </w:r>
-      <w:r>
-        <w:t xml:space="preserve">Figure </w:t>
-      </w:r>
-      <w:r>
-        <w:rPr>
-          <w:noProof/>
-        </w:rPr>
-        <w:t>4</w:t>
-      </w:r>
-      <w:r>
-        <w:t>.</w:t>
-      </w:r>
-      <w:r>
-        <w:rPr>
-          <w:noProof/>
-        </w:rPr>
-        <w:t>5</w:t>
-      </w:r>
-      <w:r>
-        <w:t xml:space="preserve"> ERD of the initial state of the schema</w:t>
-      </w:r>
-      <w:r>
-        <w:fldChar w:fldCharType="end"/>
-      </w:r>
-      <w:r>
-        <w:t>, I used title cas</w:t>
-      </w:r>
-      <w:r>
-        <w:t>e</w:t>
-      </w:r>
-      <w:r>
-        <w:t xml:space="preserve">, which I later regretted, since I find that the case-insensitive nature of SQL renders it useless, so I replaced </w:t>
-      </w:r>
-      <w:r>
-        <w:t xml:space="preserve">it with snake case, </w:t>
-      </w:r>
-      <w:r>
-        <w:t>which</w:t>
-      </w:r>
-      <w:r>
-        <w:t xml:space="preserve"> is more appropriate for table </w:t>
-      </w:r>
-      <w:r>
-        <w:t xml:space="preserve">and field </w:t>
-      </w:r>
-      <w:r>
-        <w:t>names</w:t>
-      </w:r>
-      <w:r>
-        <w:t xml:space="preserve"> in my opinion</w:t>
-      </w:r>
-      <w:r>
-        <w:t>.</w:t>
-      </w:r>
-      <w:r>
-        <w:t xml:space="preserve"> In the newer schema, </w:t>
-      </w:r>
-      <w:r>
-        <w:fldChar w:fldCharType="begin"/>
-      </w:r>
-      <w:r>
-        <w:instrText xml:space="preserve"> REF _Ref180076224 \h </w:instrText>
-      </w:r>
-      <w:r>
-        <w:fldChar w:fldCharType="separate"/>
-      </w:r>
-      <w:r>
-        <w:t xml:space="preserve">Figure </w:t>
-      </w:r>
-      <w:r>
-        <w:rPr>
-          <w:noProof/>
-        </w:rPr>
-        <w:t>4</w:t>
-      </w:r>
-      <w:r>
-        <w:t>.</w:t>
-      </w:r>
-      <w:r>
-        <w:rPr>
-          <w:noProof/>
-        </w:rPr>
-        <w:t>6</w:t>
-      </w:r>
-      <w:r>
-        <w:t xml:space="preserve"> ERD of the improved version of the schema</w:t>
-      </w:r>
-      <w:r>
-        <w:fldChar w:fldCharType="end"/>
-      </w:r>
-      <w:r>
         <w:t xml:space="preserve">, I also managed to eliminate </w:t>
       </w:r>
       <w:r>
-        <w:t xml:space="preserve">the </w:t>
-      </w:r>
-      <w:proofErr w:type="spellStart"/>
-      <w:r>
-        <w:t>SubcategoryAndProduct</w:t>
-      </w:r>
-      <w:proofErr w:type="spellEnd"/>
-      <w:r>
-        <w:t xml:space="preserve"> connector table, since I realized I should make one product belong to only one subcategory, to keep the site simple (this becomes obvious from looking at the wireframes, since the breadcrumbs on the product page points to the appropriate subcategory of the product, which is only possible to implement, if a product only belongs to one category).</w:t>
+        <w:t>the SubcategoryAndProduct connector table, since I realized I should make one product belong to only one subcategory, to keep the site simple (this becomes obvious from looking at the wireframes, since the breadcrumbs on the product page points to the appropriate subcategory of the product, which is only possible to implement, if a product only belongs to one category).</w:t>
+      </w:r>
+      <w:r>
+        <w:t xml:space="preserve"> An Image table has been connected to the Product table, so that images can be associated with the products.</w:t>
       </w:r>
       <w:r>
         <w:t xml:space="preserve"> I also paid attention to more subtle details, e.g., not using reserved words such as order and user as the names of the tables</w:t>
@@ -16199,7 +16184,7 @@
       <w:pPr>
         <w:pStyle w:val="Heading1"/>
       </w:pPr>
-      <w:bookmarkStart w:id="53" w:name="_Toc180341404"/>
+      <w:bookmarkStart w:id="53" w:name="_Toc181558596"/>
       <w:r>
         <w:lastRenderedPageBreak/>
         <w:t>Implementation</w:t>
@@ -16210,7 +16195,7 @@
       <w:pPr>
         <w:pStyle w:val="Heading2"/>
       </w:pPr>
-      <w:bookmarkStart w:id="54" w:name="_Toc180341405"/>
+      <w:bookmarkStart w:id="54" w:name="_Toc181558597"/>
       <w:r>
         <w:t>Frontend Website</w:t>
       </w:r>
@@ -16230,26 +16215,10 @@
         <w:t xml:space="preserve"> Angular CLI version</w:t>
       </w:r>
       <w:r>
-        <w:t xml:space="preserve">, Node.js and the </w:t>
-      </w:r>
-      <w:proofErr w:type="spellStart"/>
-      <w:r>
-        <w:t>npm</w:t>
-      </w:r>
-      <w:proofErr w:type="spellEnd"/>
-      <w:r>
-        <w:t xml:space="preserve"> package of</w:t>
-      </w:r>
-      <w:r>
-        <w:t xml:space="preserve"> </w:t>
-      </w:r>
-      <w:proofErr w:type="spellStart"/>
-      <w:r>
-        <w:t>PrimeNG</w:t>
-      </w:r>
-      <w:proofErr w:type="spellEnd"/>
-      <w:r>
-        <w:t>.</w:t>
+        <w:t>, Node.js and the npm package of</w:t>
+      </w:r>
+      <w:r>
+        <w:t xml:space="preserve"> PrimeNG.</w:t>
       </w:r>
       <w:r>
         <w:t xml:space="preserve"> </w:t>
@@ -16354,7 +16323,7 @@
       <w:pPr>
         <w:pStyle w:val="Heading2"/>
       </w:pPr>
-      <w:bookmarkStart w:id="55" w:name="_Toc180341406"/>
+      <w:bookmarkStart w:id="55" w:name="_Toc181558598"/>
       <w:r>
         <w:lastRenderedPageBreak/>
         <w:t>Database</w:t>
@@ -16373,6 +16342,16 @@
       </w:r>
     </w:p>
     <w:p>
+      <w:pPr>
+        <w:pStyle w:val="Heading3"/>
+      </w:pPr>
+      <w:bookmarkStart w:id="56" w:name="_Toc181558599"/>
+      <w:r>
+        <w:t>Primary Key</w:t>
+      </w:r>
+      <w:bookmarkEnd w:id="56"/>
+    </w:p>
+    <w:p>
       <w:r>
         <w:t>An important question to consider</w:t>
       </w:r>
@@ -16470,11 +16449,26 @@
       <w:pPr>
         <w:pStyle w:val="Heading3"/>
       </w:pPr>
-      <w:bookmarkStart w:id="56" w:name="_Toc180341407"/>
+      <w:bookmarkStart w:id="57" w:name="_Toc181558600"/>
+      <w:r>
+        <w:t>Permission Management</w:t>
+      </w:r>
+      <w:bookmarkEnd w:id="57"/>
+    </w:p>
+    <w:p>
+      <w:r>
+        <w:t>Initially I used the superuser (postgres) to create and manage the database. Later on, I revisited this and created a user (shopadmin) with CREATE rights. Then as the shopadmin user created the database (ecommerce) and everything (tables, sequences and functions) within the database. This way, since the shopadmin user is the owner of all the entities, it has access to everything within the database, but nothing outside of it.</w:t>
+      </w:r>
+    </w:p>
+    <w:p>
+      <w:pPr>
+        <w:pStyle w:val="Heading3"/>
+      </w:pPr>
+      <w:bookmarkStart w:id="58" w:name="_Toc181558601"/>
       <w:r>
         <w:t>Password Security</w:t>
       </w:r>
-      <w:bookmarkEnd w:id="56"/>
+      <w:bookmarkEnd w:id="58"/>
     </w:p>
     <w:p>
       <w:r>
@@ -16507,114 +16501,102 @@
         <w:t xml:space="preserve"> the record of the customer.</w:t>
       </w:r>
       <w:r>
-        <w:t xml:space="preserve"> I incorporated this in a function called </w:t>
+        <w:t xml:space="preserve"> I incorporated this in a function </w:t>
+      </w:r>
+      <w:r>
+        <w:t>called create</w:t>
+      </w:r>
+      <w:r>
+        <w:t>_customer</w:t>
+      </w:r>
+      <w:r>
+        <w:t>, which is responsible for creating a new customer record.</w:t>
+      </w:r>
+      <w:r>
+        <w:t xml:space="preserve"> A check_password function has also been created</w:t>
+      </w:r>
+      <w:r>
+        <w:t xml:space="preserve">, which can authenticate the user based on their email and entered password. This is </w:t>
+      </w:r>
+      <w:r>
+        <w:t>carried out</w:t>
+      </w:r>
+      <w:r>
+        <w:t xml:space="preserve"> the same way as the password generation, salt is appended at the end of the password, the whole text is hashed and compared with the actual hash.</w:t>
+      </w:r>
+    </w:p>
+    <w:p>
+      <w:pPr>
+        <w:pStyle w:val="Heading3"/>
+      </w:pPr>
+      <w:bookmarkStart w:id="59" w:name="_Toc181558602"/>
+      <w:r>
+        <w:lastRenderedPageBreak/>
+        <w:t xml:space="preserve">Product </w:t>
+      </w:r>
+      <w:r>
+        <w:t>ID Obfuscation</w:t>
+      </w:r>
+      <w:bookmarkEnd w:id="59"/>
+    </w:p>
+    <w:p>
+      <w:r>
+        <w:t xml:space="preserve">Following the </w:t>
+      </w:r>
+      <w:r>
+        <w:t>principle</w:t>
+      </w:r>
+      <w:r>
+        <w:t xml:space="preserve"> of security through obscurity the ID (for example a product id) should not give away details about the database</w:t>
+      </w:r>
+      <w:r>
+        <w:t xml:space="preserve"> (</w:t>
+      </w:r>
+      <w:r>
+        <w:t>e.g.,</w:t>
+      </w:r>
+      <w:r>
+        <w:t xml:space="preserve"> the number of products stored)</w:t>
+      </w:r>
+      <w:r>
+        <w:t>.</w:t>
+      </w:r>
+      <w:r>
+        <w:t xml:space="preserve"> For this reason, if a sequential ID is used, </w:t>
+      </w:r>
+      <w:r>
+        <w:t>preferably that should not be displayed in the URL of the frontend.</w:t>
+      </w:r>
+      <w:r>
+        <w:t xml:space="preserve"> The same problem </w:t>
+      </w:r>
+      <w:r>
+        <w:t>would</w:t>
+      </w:r>
+      <w:r>
+        <w:t xml:space="preserve"> not arise with UUID (especially before version 7) since it does not retain sequence information.</w:t>
+      </w:r>
+    </w:p>
+    <w:p>
+      <w:r>
+        <w:t xml:space="preserve">To solve this problem, I decided to introduce </w:t>
+      </w:r>
+      <w:r>
+        <w:t>two new fields</w:t>
+      </w:r>
+      <w:r>
+        <w:t xml:space="preserve"> in the product table. The first field is called public_id</w:t>
+      </w:r>
+      <w:r>
+        <w:t>, the public identifier of the product,</w:t>
+      </w:r>
+      <w:r>
+        <w:t xml:space="preserve"> a</w:t>
       </w:r>
       <w:r>
         <w:t xml:space="preserve"> </w:t>
       </w:r>
       <w:r>
-        <w:t>create_customer</w:t>
-      </w:r>
-      <w:r>
-        <w:t>, which is responsible for creating a new customer record.</w:t>
-      </w:r>
-      <w:r>
-        <w:t xml:space="preserve"> A </w:t>
-      </w:r>
-      <w:proofErr w:type="spellStart"/>
-      <w:r>
-        <w:t>check_password</w:t>
-      </w:r>
-      <w:proofErr w:type="spellEnd"/>
-      <w:r>
-        <w:t xml:space="preserve"> function has also been created</w:t>
-      </w:r>
-      <w:r>
-        <w:t xml:space="preserve">, which can authenticate the user based on their email and entered password. This is </w:t>
-      </w:r>
-      <w:r>
-        <w:t>carried out</w:t>
-      </w:r>
-      <w:r>
-        <w:t xml:space="preserve"> the same way as the password generation, salt is appended at the end of the password, the whole text is hashed and compared with the actual hash.</w:t>
-      </w:r>
-    </w:p>
-    <w:p>
-      <w:pPr>
-        <w:pStyle w:val="Heading3"/>
-      </w:pPr>
-      <w:bookmarkStart w:id="57" w:name="_Toc180341408"/>
-      <w:r>
-        <w:t xml:space="preserve">Product </w:t>
-      </w:r>
-      <w:r>
-        <w:t>ID Obfuscation</w:t>
-      </w:r>
-      <w:bookmarkEnd w:id="57"/>
-    </w:p>
-    <w:p>
-      <w:r>
-        <w:t xml:space="preserve">Following the </w:t>
-      </w:r>
-      <w:r>
-        <w:t>principle</w:t>
-      </w:r>
-      <w:r>
-        <w:t xml:space="preserve"> of security through obscurity the ID (for example a product id) should not give away details about the database</w:t>
-      </w:r>
-      <w:r>
-        <w:t xml:space="preserve"> (</w:t>
-      </w:r>
-      <w:r>
-        <w:t>e.g.,</w:t>
-      </w:r>
-      <w:r>
-        <w:t xml:space="preserve"> the number of products stored)</w:t>
-      </w:r>
-      <w:r>
-        <w:t>.</w:t>
-      </w:r>
-      <w:r>
-        <w:t xml:space="preserve"> For this reason, if a sequential ID is used, </w:t>
-      </w:r>
-      <w:r>
-        <w:t>preferably that should not be displayed in the URL of the frontend.</w:t>
-      </w:r>
-      <w:r>
-        <w:t xml:space="preserve"> The same problem </w:t>
-      </w:r>
-      <w:r>
-        <w:t>would</w:t>
-      </w:r>
-      <w:r>
-        <w:t xml:space="preserve"> not arise with UUID (especially before version 7) since it does not retain sequence information.</w:t>
-      </w:r>
-    </w:p>
-    <w:p>
-      <w:r>
-        <w:t xml:space="preserve">To solve this problem, I decided to introduce </w:t>
-      </w:r>
-      <w:r>
-        <w:t>two new fields</w:t>
-      </w:r>
-      <w:r>
-        <w:t xml:space="preserve"> in the product table. The first field is called </w:t>
-      </w:r>
-      <w:proofErr w:type="spellStart"/>
-      <w:r>
-        <w:t>public_id</w:t>
-      </w:r>
-      <w:proofErr w:type="spellEnd"/>
-      <w:r>
-        <w:t>, the public identifier of the product,</w:t>
-      </w:r>
-      <w:r>
-        <w:t xml:space="preserve"> a</w:t>
-      </w:r>
-      <w:r>
-        <w:t xml:space="preserve"> </w:t>
-      </w:r>
-      <w:r>
         <w:t>1</w:t>
       </w:r>
       <w:r>
@@ -16636,11 +16618,7 @@
         <w:t xml:space="preserve">custom </w:t>
       </w:r>
       <w:r>
-        <w:t xml:space="preserve">user-defined function </w:t>
-      </w:r>
-      <w:r>
-        <w:lastRenderedPageBreak/>
-        <w:t xml:space="preserve">called </w:t>
+        <w:t xml:space="preserve">user-defined function called </w:t>
       </w:r>
       <w:r>
         <w:t>generate_base_32</w:t>
@@ -16782,6 +16760,138 @@
         <w:t xml:space="preserve"> This is an acceptable compromise between trying to keep the length of the ID short while also ensuring that the system is capable of handling larger volumes of products.</w:t>
       </w:r>
     </w:p>
+    <w:p>
+      <w:pPr>
+        <w:pStyle w:val="Heading3"/>
+      </w:pPr>
+      <w:bookmarkStart w:id="60" w:name="_Toc181558603"/>
+      <w:r>
+        <w:t>Automation and Image Management</w:t>
+      </w:r>
+      <w:bookmarkEnd w:id="60"/>
+    </w:p>
+    <w:p>
+      <w:r>
+        <w:t>During development, the database may have to be recreated numerous times.</w:t>
+      </w:r>
+      <w:r>
+        <w:t xml:space="preserve"> For this reason, I decided to automate this process. Initially I did this manually running sequentially multiple SQL files, to create the shopadmin user, </w:t>
+      </w:r>
+      <w:r>
+        <w:t>the ecommerce table as the shopadmin user and the necessary tables/functions, then populate those tables.</w:t>
+      </w:r>
+      <w:r>
+        <w:t xml:space="preserve"> As the complexity grew, I realized I should further automate this process. </w:t>
+      </w:r>
+      <w:r>
+        <w:t xml:space="preserve">I created a simple CMD script that can easily be rewritten in Bash too if needed, using the psql command, to run the </w:t>
+      </w:r>
+      <w:r>
+        <w:t>necessary scripts</w:t>
+      </w:r>
+      <w:r>
+        <w:t xml:space="preserve"> sequentially.</w:t>
+      </w:r>
+      <w:r>
+        <w:t xml:space="preserve"> Previously I used</w:t>
+      </w:r>
+      <w:r>
+        <w:t xml:space="preserve"> </w:t>
+      </w:r>
+      <w:r>
+        <w:t>psql commands, such as \c within the SQL scripts, however since this is not allowed when loading SQL scripts using the psql command, I had to add additional psql commands for changing the user or the database.</w:t>
+      </w:r>
+      <w:r>
+        <w:t xml:space="preserve"> In the SQL files I also made use of prepared statements and functions to further help with the population of the tables (e.g., in case of customer table, since the salt and the password are connected, the users must be created through a function).</w:t>
+      </w:r>
+    </w:p>
+    <w:p>
+      <w:r>
+        <w:t>After the simpler part of the automation has been done, I decided</w:t>
+      </w:r>
+      <w:r>
+        <w:t xml:space="preserve"> to populate the image table by uploading images from a specific folder to an Amazon S3 bucket</w:t>
+      </w:r>
+      <w:r>
+        <w:t>.</w:t>
+      </w:r>
+      <w:r>
+        <w:t xml:space="preserve"> I felt like PostgreSQL is not the right tool for this purpose, so the image uploader script has been written in Python instead while still interacting with the database.</w:t>
+      </w:r>
+      <w:r>
+        <w:t xml:space="preserve"> The folder has images</w:t>
+      </w:r>
+      <w:r>
+        <w:t xml:space="preserve"> with names</w:t>
+      </w:r>
+      <w:r>
+        <w:t xml:space="preserve"> </w:t>
+      </w:r>
+      <w:r>
+        <w:t>following</w:t>
+      </w:r>
+      <w:r>
+        <w:t xml:space="preserve"> the format {product_id}_{sequence}.</w:t>
+      </w:r>
+      <w:r>
+        <w:t>jpg</w:t>
+      </w:r>
+      <w:r>
+        <w:t>, where sequence stands for the sequential id of the image</w:t>
+      </w:r>
+      <w:r>
+        <w:t xml:space="preserve"> to distinguish images</w:t>
+      </w:r>
+      <w:r>
+        <w:t xml:space="preserve"> of the same product.</w:t>
+      </w:r>
+      <w:r>
+        <w:t xml:space="preserve"> The script iterates through the images in </w:t>
+      </w:r>
+      <w:r>
+        <w:lastRenderedPageBreak/>
+        <w:t>the folder and extracts their product_id.</w:t>
+      </w:r>
+      <w:r>
+        <w:t xml:space="preserve"> Then, a</w:t>
+      </w:r>
+      <w:r>
+        <w:t xml:space="preserve"> unique 20</w:t>
+      </w:r>
+      <w:r>
+        <w:t>-</w:t>
+      </w:r>
+      <w:r>
+        <w:t>character</w:t>
+      </w:r>
+      <w:r>
+        <w:t>-</w:t>
+      </w:r>
+      <w:r>
+        <w:t>long</w:t>
+      </w:r>
+      <w:r>
+        <w:t xml:space="preserve"> </w:t>
+      </w:r>
+      <w:r>
+        <w:t>public_id is created for the image</w:t>
+      </w:r>
+      <w:r>
+        <w:t xml:space="preserve"> and the product_id extracted from the name connects the image to the appropriate product.</w:t>
+      </w:r>
+      <w:r>
+        <w:t xml:space="preserve"> Once the record has been created, the image is subsequently uploaded to the specified S3 bucket. The public URL to this S3 bucket is then used by the frontend to load the images</w:t>
+      </w:r>
+      <w:r>
+        <w:t xml:space="preserve"> (once their public_ids have been retrieved using the backend)</w:t>
+      </w:r>
+      <w:r>
+        <w:t>.</w:t>
+      </w:r>
+      <w:r>
+        <w:t xml:space="preserve"> The whole process is really convenient, since it typically takes less than 15 seconds. </w:t>
+      </w:r>
+    </w:p>
     <w:p/>
     <w:p>
       <w:pPr>
@@ -16793,7 +16903,7 @@
         </w:sectPr>
       </w:pPr>
     </w:p>
-    <w:bookmarkStart w:id="58" w:name="_Toc180341409" w:displacedByCustomXml="next"/>
+    <w:bookmarkStart w:id="61" w:name="_Toc181558604" w:displacedByCustomXml="next"/>
     <w:sdt>
       <w:sdtPr>
         <w:rPr>
@@ -16827,7 +16937,7 @@
           <w:r>
             <w:t>Bibliography</w:t>
           </w:r>
-          <w:bookmarkEnd w:id="58"/>
+          <w:bookmarkEnd w:id="61"/>
         </w:p>
         <w:sdt>
           <w:sdtPr>

</xml_diff>